<commit_message>
navbar + un peu de style
</commit_message>
<xml_diff>
--- a/doc/OverwatchCollection_DocTechnique/OverwatchCollection_DocTechnique.docx
+++ b/doc/OverwatchCollection_DocTechnique/OverwatchCollection_DocTechnique.docx
@@ -6,8 +6,13 @@
       <w:pPr>
         <w:pStyle w:val="Titre1"/>
       </w:pPr>
-      <w:r>
-        <w:t>OverwatchCollection : La documentation technique</w:t>
+      <w:proofErr w:type="spellStart"/>
+      <w:r>
+        <w:t>OverwatchCollection</w:t>
+      </w:r>
+      <w:proofErr w:type="spellEnd"/>
+      <w:r>
+        <w:t> : La documentation technique</w:t>
       </w:r>
     </w:p>
     <w:p>
@@ -20,13 +25,37 @@
     </w:p>
     <w:p>
       <w:r>
-        <w:t>Le projet Overwatch</w:t>
-      </w:r>
-      <w:r>
-        <w:t>Collection est basé sur le jeu Overwatch, O</w:t>
-      </w:r>
-      <w:r>
-        <w:t>verwatch est un jeu de tir</w:t>
+        <w:t xml:space="preserve">Le projet </w:t>
+      </w:r>
+      <w:proofErr w:type="spellStart"/>
+      <w:r>
+        <w:t>Overwatch</w:t>
+      </w:r>
+      <w:r>
+        <w:t>Collection</w:t>
+      </w:r>
+      <w:proofErr w:type="spellEnd"/>
+      <w:r>
+        <w:t xml:space="preserve"> est basé sur le jeu </w:t>
+      </w:r>
+      <w:proofErr w:type="spellStart"/>
+      <w:r>
+        <w:t>Overwatch</w:t>
+      </w:r>
+      <w:proofErr w:type="spellEnd"/>
+      <w:r>
+        <w:t xml:space="preserve">, </w:t>
+      </w:r>
+      <w:proofErr w:type="spellStart"/>
+      <w:r>
+        <w:t>O</w:t>
+      </w:r>
+      <w:r>
+        <w:t>verwatch</w:t>
+      </w:r>
+      <w:proofErr w:type="spellEnd"/>
+      <w:r>
+        <w:t xml:space="preserve"> est un jeu de tir</w:t>
       </w:r>
       <w:r>
         <w:t>, très réactif,</w:t>
@@ -35,12 +64,28 @@
         <w:t xml:space="preserve"> à la première personne, aux graphismes colorés et un peu</w:t>
       </w:r>
       <w:r>
-        <w:t xml:space="preserve"> cartoonesques.</w:t>
+        <w:t xml:space="preserve"> </w:t>
+      </w:r>
+      <w:proofErr w:type="spellStart"/>
+      <w:r>
+        <w:t>cartoonesques</w:t>
+      </w:r>
+      <w:proofErr w:type="spellEnd"/>
+      <w:r>
+        <w:t>.</w:t>
       </w:r>
     </w:p>
     <w:p>
       <w:r>
-        <w:t xml:space="preserve">Dans Overwatch lorsqu’on commence une partie, il faut d’abord choisir un héros parmi les 23 disponibles, les héros on des capacités et des statistiques différentes. </w:t>
+        <w:t xml:space="preserve">Dans </w:t>
+      </w:r>
+      <w:proofErr w:type="spellStart"/>
+      <w:r>
+        <w:t>Overwatch</w:t>
+      </w:r>
+      <w:proofErr w:type="spellEnd"/>
+      <w:r>
+        <w:t xml:space="preserve"> lorsqu’on commence une partie, il faut d’abord choisir un héros parmi les 23 disponibles, les héros on des capacités et des statistiques différentes. </w:t>
       </w:r>
       <w:r>
         <w:t>Ils</w:t>
@@ -67,7 +112,7 @@
         <w:t xml:space="preserve"> quoi le </w:t>
       </w:r>
       <w:r>
-        <w:t>héro</w:t>
+        <w:t>héros</w:t>
       </w:r>
       <w:r>
         <w:t xml:space="preserve"> sert dans l’équipe. Par exemple</w:t>
@@ -78,15 +123,283 @@
     </w:p>
     <w:p>
       <w:r>
-        <w:t>Donc dans ce jeu on peut recevoir des objets cosmétiques à diverses occasions, ces objets permettent de customiser les héros. Par exemple il est possible de recevoir un skin, qui permet d’avoir un modèle diffèrent de celui de base pour son héro (voir figure 1) ou alors on peut recevoir une phrase spéciale que le héro pourra dire pendant le jeu.</w:t>
+        <w:t>Donc dans ce jeu on peut recevoir des objets cosmétiques à diverses occasions, ces objets permettent de customiser les héros. Par exemple il est possible de recevoir un skin, qui permet d’avoir un modèle diffèrent de celui de base pour son héro (voir figure 1</w:t>
+      </w:r>
+      <w:r>
+        <w:t xml:space="preserve"> et 2</w:t>
+      </w:r>
+      <w:r>
+        <w:t xml:space="preserve">) ou alors on peut recevoir une phrase spéciale que le </w:t>
+      </w:r>
+      <w:r>
+        <w:t>héros</w:t>
+      </w:r>
+      <w:r>
+        <w:t xml:space="preserve"> pourra dire pendant le jeu.</w:t>
       </w:r>
     </w:p>
+    <w:tbl>
+      <w:tblPr>
+        <w:tblStyle w:val="Grilledutableau"/>
+        <w:tblW w:w="0" w:type="auto"/>
+        <w:tblBorders>
+          <w:top w:val="none" w:sz="0" w:space="0" w:color="auto"/>
+          <w:left w:val="none" w:sz="0" w:space="0" w:color="auto"/>
+          <w:bottom w:val="none" w:sz="0" w:space="0" w:color="auto"/>
+          <w:right w:val="none" w:sz="0" w:space="0" w:color="auto"/>
+          <w:insideH w:val="none" w:sz="0" w:space="0" w:color="auto"/>
+          <w:insideV w:val="none" w:sz="0" w:space="0" w:color="auto"/>
+        </w:tblBorders>
+        <w:tblLook w:val="04A0" w:firstRow="1" w:lastRow="0" w:firstColumn="1" w:lastColumn="0" w:noHBand="0" w:noVBand="1"/>
+      </w:tblPr>
+      <w:tblGrid>
+        <w:gridCol w:w="4606"/>
+        <w:gridCol w:w="4606"/>
+      </w:tblGrid>
+      <w:tr>
+        <w:tc>
+          <w:tcPr>
+            <w:tcW w:w="4606" w:type="dxa"/>
+          </w:tcPr>
+          <w:p>
+            <w:pPr>
+              <w:keepNext/>
+              <w:jc w:val="center"/>
+            </w:pPr>
+            <w:r>
+              <w:rPr>
+                <w:noProof/>
+                <w:lang w:eastAsia="fr-CH"/>
+              </w:rPr>
+              <w:drawing>
+                <wp:inline distT="0" distB="0" distL="0" distR="0" wp14:anchorId="3CFE62D1" wp14:editId="0621B150">
+                  <wp:extent cx="1193800" cy="2540295"/>
+                  <wp:effectExtent l="76200" t="76200" r="139700" b="127000"/>
+                  <wp:docPr id="1" name="Image 1"/>
+                  <wp:cNvGraphicFramePr>
+                    <a:graphicFrameLocks xmlns:a="http://schemas.openxmlformats.org/drawingml/2006/main" noChangeAspect="1"/>
+                  </wp:cNvGraphicFramePr>
+                  <a:graphic xmlns:a="http://schemas.openxmlformats.org/drawingml/2006/main">
+                    <a:graphicData uri="http://schemas.openxmlformats.org/drawingml/2006/picture">
+                      <pic:pic xmlns:pic="http://schemas.openxmlformats.org/drawingml/2006/picture">
+                        <pic:nvPicPr>
+                          <pic:cNvPr id="0" name="S76_Skin_Classic.png"/>
+                          <pic:cNvPicPr/>
+                        </pic:nvPicPr>
+                        <pic:blipFill rotWithShape="1">
+                          <a:blip r:embed="rId6" cstate="print">
+                            <a:extLst>
+                              <a:ext uri="{28A0092B-C50C-407E-A947-70E740481C1C}">
+                                <a14:useLocalDpi xmlns:a14="http://schemas.microsoft.com/office/drawing/2010/main" val="0"/>
+                              </a:ext>
+                            </a:extLst>
+                          </a:blip>
+                          <a:srcRect l="29330" t="8314" r="30947" b="7159"/>
+                          <a:stretch/>
+                        </pic:blipFill>
+                        <pic:spPr bwMode="auto">
+                          <a:xfrm>
+                            <a:off x="0" y="0"/>
+                            <a:ext cx="1194503" cy="2541792"/>
+                          </a:xfrm>
+                          <a:prstGeom prst="rect">
+                            <a:avLst/>
+                          </a:prstGeom>
+                          <a:ln w="38100" cap="sq">
+                            <a:solidFill>
+                              <a:srgbClr val="000000"/>
+                            </a:solidFill>
+                            <a:prstDash val="solid"/>
+                            <a:miter lim="800000"/>
+                          </a:ln>
+                          <a:effectLst>
+                            <a:outerShdw blurRad="50800" dist="38100" dir="2700000" algn="tl" rotWithShape="0">
+                              <a:srgbClr val="000000">
+                                <a:alpha val="43000"/>
+                              </a:srgbClr>
+                            </a:outerShdw>
+                          </a:effectLst>
+                          <a:extLst>
+                            <a:ext uri="{53640926-AAD7-44D8-BBD7-CCE9431645EC}">
+                              <a14:shadowObscured xmlns:a14="http://schemas.microsoft.com/office/drawing/2010/main"/>
+                            </a:ext>
+                          </a:extLst>
+                        </pic:spPr>
+                      </pic:pic>
+                    </a:graphicData>
+                  </a:graphic>
+                </wp:inline>
+              </w:drawing>
+            </w:r>
+          </w:p>
+          <w:p>
+            <w:pPr>
+              <w:pStyle w:val="Lgende"/>
+              <w:jc w:val="center"/>
+            </w:pPr>
+            <w:r>
+              <w:t xml:space="preserve">Figure </w:t>
+            </w:r>
+            <w:fldSimple w:instr=" SEQ Figure \* ARABIC ">
+              <w:r>
+                <w:rPr>
+                  <w:noProof/>
+                </w:rPr>
+                <w:t>1</w:t>
+              </w:r>
+            </w:fldSimple>
+            <w:r>
+              <w:t>, skin de base</w:t>
+            </w:r>
+          </w:p>
+        </w:tc>
+        <w:tc>
+          <w:tcPr>
+            <w:tcW w:w="4606" w:type="dxa"/>
+          </w:tcPr>
+          <w:p>
+            <w:pPr>
+              <w:keepNext/>
+              <w:jc w:val="center"/>
+            </w:pPr>
+            <w:r>
+              <w:rPr>
+                <w:noProof/>
+                <w:lang w:eastAsia="fr-CH"/>
+              </w:rPr>
+              <w:drawing>
+                <wp:inline distT="0" distB="0" distL="0" distR="0" wp14:anchorId="559C052E" wp14:editId="5D7F9B9D">
+                  <wp:extent cx="1171509" cy="2540000"/>
+                  <wp:effectExtent l="76200" t="76200" r="124460" b="127000"/>
+                  <wp:docPr id="2" name="Image 2"/>
+                  <wp:cNvGraphicFramePr>
+                    <a:graphicFrameLocks xmlns:a="http://schemas.openxmlformats.org/drawingml/2006/main" noChangeAspect="1"/>
+                  </wp:cNvGraphicFramePr>
+                  <a:graphic xmlns:a="http://schemas.openxmlformats.org/drawingml/2006/main">
+                    <a:graphicData uri="http://schemas.openxmlformats.org/drawingml/2006/picture">
+                      <pic:pic xmlns:pic="http://schemas.openxmlformats.org/drawingml/2006/picture">
+                        <pic:nvPicPr>
+                          <pic:cNvPr id="0" name="HalloweenTerror_S76_Skin_Immortal.png"/>
+                          <pic:cNvPicPr/>
+                        </pic:nvPicPr>
+                        <pic:blipFill rotWithShape="1">
+                          <a:blip r:embed="rId7" cstate="print">
+                            <a:extLst>
+                              <a:ext uri="{28A0092B-C50C-407E-A947-70E740481C1C}">
+                                <a14:useLocalDpi xmlns:a14="http://schemas.microsoft.com/office/drawing/2010/main" val="0"/>
+                              </a:ext>
+                            </a:extLst>
+                          </a:blip>
+                          <a:srcRect l="29674" t="8233" r="31561" b="7719"/>
+                          <a:stretch/>
+                        </pic:blipFill>
+                        <pic:spPr bwMode="auto">
+                          <a:xfrm>
+                            <a:off x="0" y="0"/>
+                            <a:ext cx="1172617" cy="2542402"/>
+                          </a:xfrm>
+                          <a:prstGeom prst="rect">
+                            <a:avLst/>
+                          </a:prstGeom>
+                          <a:ln w="38100" cap="sq">
+                            <a:solidFill>
+                              <a:srgbClr val="000000"/>
+                            </a:solidFill>
+                            <a:prstDash val="solid"/>
+                            <a:miter lim="800000"/>
+                          </a:ln>
+                          <a:effectLst>
+                            <a:outerShdw blurRad="50800" dist="38100" dir="2700000" algn="tl" rotWithShape="0">
+                              <a:srgbClr val="000000">
+                                <a:alpha val="43000"/>
+                              </a:srgbClr>
+                            </a:outerShdw>
+                          </a:effectLst>
+                          <a:extLst>
+                            <a:ext uri="{53640926-AAD7-44D8-BBD7-CCE9431645EC}">
+                              <a14:shadowObscured xmlns:a14="http://schemas.microsoft.com/office/drawing/2010/main"/>
+                            </a:ext>
+                          </a:extLst>
+                        </pic:spPr>
+                      </pic:pic>
+                    </a:graphicData>
+                  </a:graphic>
+                </wp:inline>
+              </w:drawing>
+            </w:r>
+          </w:p>
+          <w:p>
+            <w:pPr>
+              <w:pStyle w:val="Lgende"/>
+              <w:jc w:val="center"/>
+            </w:pPr>
+            <w:r>
+              <w:t xml:space="preserve">Figure </w:t>
+            </w:r>
+            <w:fldSimple w:instr=" SEQ Figure \* ARABIC ">
+              <w:r>
+                <w:rPr>
+                  <w:noProof/>
+                </w:rPr>
+                <w:t>2</w:t>
+              </w:r>
+            </w:fldSimple>
+            <w:r>
+              <w:t>, skin d'halloween</w:t>
+            </w:r>
+          </w:p>
+        </w:tc>
+      </w:tr>
+    </w:tbl>
+    <w:p/>
+    <w:p/>
     <w:p>
       <w:r>
-        <w:t xml:space="preserve">Le but </w:t>
+        <w:t xml:space="preserve">Le but du projet </w:t>
+      </w:r>
+      <w:proofErr w:type="spellStart"/>
+      <w:r>
+        <w:t>OverwatchCollection</w:t>
+      </w:r>
+      <w:proofErr w:type="spellEnd"/>
+      <w:r>
+        <w:t xml:space="preserve"> est d’avoir une sorte d’inventaire de ses objets, car dans le jeu, la façon dont les objets sont ordonnés n’est pas pratique. Il permet donc de voir tous les objets trié</w:t>
+      </w:r>
+      <w:r>
+        <w:t>s</w:t>
+      </w:r>
+      <w:r>
+        <w:t xml:space="preserve"> de plusieurs façons différentes et de sélectionner ceux que l’on a </w:t>
+      </w:r>
+      <w:r>
+        <w:t>obtenus</w:t>
+      </w:r>
+      <w:r>
+        <w:t xml:space="preserve"> dans </w:t>
+      </w:r>
+      <w:r>
+        <w:t>le jeu</w:t>
+      </w:r>
+      <w:r>
+        <w:t xml:space="preserve"> afin de le</w:t>
+      </w:r>
+      <w:r>
+        <w:t>s</w:t>
+      </w:r>
+      <w:r>
+        <w:t xml:space="preserve"> reconnaitre</w:t>
       </w:r>
       <w:bookmarkStart w:id="0" w:name="_GoBack"/>
       <w:bookmarkEnd w:id="0"/>
+      <w:r>
+        <w:t xml:space="preserve"> plus facilement </w:t>
+      </w:r>
+      <w:r>
+        <w:t>ainsi que</w:t>
+      </w:r>
+      <w:r>
+        <w:t xml:space="preserve"> d’avoir les statistiques sur ceux-ci</w:t>
+      </w:r>
     </w:p>
     <w:sectPr>
       <w:pgSz w:w="11906" w:h="16838"/>
@@ -257,6 +570,10 @@
   <w:style w:type="paragraph" w:default="1" w:styleId="Normal">
     <w:name w:val="Normal"/>
     <w:qFormat/>
+    <w:rsid w:val="00364BBD"/>
+    <w:pPr>
+      <w:jc w:val="both"/>
+    </w:pPr>
   </w:style>
   <w:style w:type="paragraph" w:styleId="Titre1">
     <w:name w:val="heading 1"/>
@@ -361,6 +678,74 @@
       <w:sz w:val="26"/>
       <w:szCs w:val="26"/>
     </w:rPr>
+  </w:style>
+  <w:style w:type="paragraph" w:styleId="Textedebulles">
+    <w:name w:val="Balloon Text"/>
+    <w:basedOn w:val="Normal"/>
+    <w:link w:val="TextedebullesCar"/>
+    <w:uiPriority w:val="99"/>
+    <w:semiHidden/>
+    <w:unhideWhenUsed/>
+    <w:rsid w:val="005D7B52"/>
+    <w:pPr>
+      <w:spacing w:after="0" w:line="240" w:lineRule="auto"/>
+    </w:pPr>
+    <w:rPr>
+      <w:rFonts w:ascii="Tahoma" w:hAnsi="Tahoma" w:cs="Tahoma"/>
+      <w:sz w:val="16"/>
+      <w:szCs w:val="16"/>
+    </w:rPr>
+  </w:style>
+  <w:style w:type="character" w:customStyle="1" w:styleId="TextedebullesCar">
+    <w:name w:val="Texte de bulles Car"/>
+    <w:basedOn w:val="Policepardfaut"/>
+    <w:link w:val="Textedebulles"/>
+    <w:uiPriority w:val="99"/>
+    <w:semiHidden/>
+    <w:rsid w:val="005D7B52"/>
+    <w:rPr>
+      <w:rFonts w:ascii="Tahoma" w:hAnsi="Tahoma" w:cs="Tahoma"/>
+      <w:sz w:val="16"/>
+      <w:szCs w:val="16"/>
+    </w:rPr>
+  </w:style>
+  <w:style w:type="paragraph" w:styleId="Lgende">
+    <w:name w:val="caption"/>
+    <w:basedOn w:val="Normal"/>
+    <w:next w:val="Normal"/>
+    <w:uiPriority w:val="35"/>
+    <w:unhideWhenUsed/>
+    <w:qFormat/>
+    <w:rsid w:val="005D7B52"/>
+    <w:pPr>
+      <w:spacing w:line="240" w:lineRule="auto"/>
+    </w:pPr>
+    <w:rPr>
+      <w:b/>
+      <w:bCs/>
+      <w:color w:val="4F81BD" w:themeColor="accent1"/>
+      <w:sz w:val="18"/>
+      <w:szCs w:val="18"/>
+    </w:rPr>
+  </w:style>
+  <w:style w:type="table" w:styleId="Grilledutableau">
+    <w:name w:val="Table Grid"/>
+    <w:basedOn w:val="TableauNormal"/>
+    <w:uiPriority w:val="59"/>
+    <w:rsid w:val="005D7B52"/>
+    <w:pPr>
+      <w:spacing w:after="0" w:line="240" w:lineRule="auto"/>
+    </w:pPr>
+    <w:tblPr>
+      <w:tblBorders>
+        <w:top w:val="single" w:sz="4" w:space="0" w:color="auto"/>
+        <w:left w:val="single" w:sz="4" w:space="0" w:color="auto"/>
+        <w:bottom w:val="single" w:sz="4" w:space="0" w:color="auto"/>
+        <w:right w:val="single" w:sz="4" w:space="0" w:color="auto"/>
+        <w:insideH w:val="single" w:sz="4" w:space="0" w:color="auto"/>
+        <w:insideV w:val="single" w:sz="4" w:space="0" w:color="auto"/>
+      </w:tblBorders>
+    </w:tblPr>
   </w:style>
 </w:styles>
 </file>
@@ -524,6 +909,10 @@
   <w:style w:type="paragraph" w:default="1" w:styleId="Normal">
     <w:name w:val="Normal"/>
     <w:qFormat/>
+    <w:rsid w:val="00364BBD"/>
+    <w:pPr>
+      <w:jc w:val="both"/>
+    </w:pPr>
   </w:style>
   <w:style w:type="paragraph" w:styleId="Titre1">
     <w:name w:val="heading 1"/>
@@ -628,6 +1017,74 @@
       <w:sz w:val="26"/>
       <w:szCs w:val="26"/>
     </w:rPr>
+  </w:style>
+  <w:style w:type="paragraph" w:styleId="Textedebulles">
+    <w:name w:val="Balloon Text"/>
+    <w:basedOn w:val="Normal"/>
+    <w:link w:val="TextedebullesCar"/>
+    <w:uiPriority w:val="99"/>
+    <w:semiHidden/>
+    <w:unhideWhenUsed/>
+    <w:rsid w:val="005D7B52"/>
+    <w:pPr>
+      <w:spacing w:after="0" w:line="240" w:lineRule="auto"/>
+    </w:pPr>
+    <w:rPr>
+      <w:rFonts w:ascii="Tahoma" w:hAnsi="Tahoma" w:cs="Tahoma"/>
+      <w:sz w:val="16"/>
+      <w:szCs w:val="16"/>
+    </w:rPr>
+  </w:style>
+  <w:style w:type="character" w:customStyle="1" w:styleId="TextedebullesCar">
+    <w:name w:val="Texte de bulles Car"/>
+    <w:basedOn w:val="Policepardfaut"/>
+    <w:link w:val="Textedebulles"/>
+    <w:uiPriority w:val="99"/>
+    <w:semiHidden/>
+    <w:rsid w:val="005D7B52"/>
+    <w:rPr>
+      <w:rFonts w:ascii="Tahoma" w:hAnsi="Tahoma" w:cs="Tahoma"/>
+      <w:sz w:val="16"/>
+      <w:szCs w:val="16"/>
+    </w:rPr>
+  </w:style>
+  <w:style w:type="paragraph" w:styleId="Lgende">
+    <w:name w:val="caption"/>
+    <w:basedOn w:val="Normal"/>
+    <w:next w:val="Normal"/>
+    <w:uiPriority w:val="35"/>
+    <w:unhideWhenUsed/>
+    <w:qFormat/>
+    <w:rsid w:val="005D7B52"/>
+    <w:pPr>
+      <w:spacing w:line="240" w:lineRule="auto"/>
+    </w:pPr>
+    <w:rPr>
+      <w:b/>
+      <w:bCs/>
+      <w:color w:val="4F81BD" w:themeColor="accent1"/>
+      <w:sz w:val="18"/>
+      <w:szCs w:val="18"/>
+    </w:rPr>
+  </w:style>
+  <w:style w:type="table" w:styleId="Grilledutableau">
+    <w:name w:val="Table Grid"/>
+    <w:basedOn w:val="TableauNormal"/>
+    <w:uiPriority w:val="59"/>
+    <w:rsid w:val="005D7B52"/>
+    <w:pPr>
+      <w:spacing w:after="0" w:line="240" w:lineRule="auto"/>
+    </w:pPr>
+    <w:tblPr>
+      <w:tblBorders>
+        <w:top w:val="single" w:sz="4" w:space="0" w:color="auto"/>
+        <w:left w:val="single" w:sz="4" w:space="0" w:color="auto"/>
+        <w:bottom w:val="single" w:sz="4" w:space="0" w:color="auto"/>
+        <w:right w:val="single" w:sz="4" w:space="0" w:color="auto"/>
+        <w:insideH w:val="single" w:sz="4" w:space="0" w:color="auto"/>
+        <w:insideV w:val="single" w:sz="4" w:space="0" w:color="auto"/>
+      </w:tblBorders>
+    </w:tblPr>
   </w:style>
 </w:styles>
 </file>
@@ -915,4 +1372,16 @@
   <a:objectDefaults/>
   <a:extraClrSchemeLst/>
 </a:theme>
+</file>
+
+<file path=customXml/item1.xml><?xml version="1.0" encoding="utf-8"?>
+<b:Sources xmlns:b="http://schemas.openxmlformats.org/officeDocument/2006/bibliography" xmlns="http://schemas.openxmlformats.org/officeDocument/2006/bibliography" SelectedStyle="\APA.XSL" StyleName="APA"/>
+</file>
+
+<file path=customXml/itemProps1.xml><?xml version="1.0" encoding="utf-8"?>
+<ds:datastoreItem xmlns:ds="http://schemas.openxmlformats.org/officeDocument/2006/customXml" ds:itemID="{E5CB7346-16C8-47DD-85A6-402CB488A335}">
+  <ds:schemaRefs>
+    <ds:schemaRef ds:uri="http://schemas.openxmlformats.org/officeDocument/2006/bibliography"/>
+  </ds:schemaRefs>
+</ds:datastoreItem>
 </file>
</xml_diff>

<commit_message>
description des tables de la base
</commit_message>
<xml_diff>
--- a/doc/OverwatchCollection_DocTechnique/OverwatchCollection_DocTechnique.docx
+++ b/doc/OverwatchCollection_DocTechnique/OverwatchCollection_DocTechnique.docx
@@ -6,13 +6,8 @@
       <w:pPr>
         <w:pStyle w:val="Titre1"/>
       </w:pPr>
-      <w:proofErr w:type="spellStart"/>
-      <w:r>
-        <w:t>OverwatchCollection</w:t>
-      </w:r>
-      <w:proofErr w:type="spellEnd"/>
-      <w:r>
-        <w:t> : La documentation technique</w:t>
+      <w:r>
+        <w:t>OverwatchCollection : La documentation technique</w:t>
       </w:r>
     </w:p>
     <w:p>
@@ -25,37 +20,13 @@
     </w:p>
     <w:p>
       <w:r>
-        <w:t xml:space="preserve">Le projet </w:t>
-      </w:r>
-      <w:proofErr w:type="spellStart"/>
-      <w:r>
-        <w:t>Overwatch</w:t>
-      </w:r>
-      <w:r>
-        <w:t>Collection</w:t>
-      </w:r>
-      <w:proofErr w:type="spellEnd"/>
-      <w:r>
-        <w:t xml:space="preserve"> est basé sur le jeu </w:t>
-      </w:r>
-      <w:proofErr w:type="spellStart"/>
-      <w:r>
-        <w:t>Overwatch</w:t>
-      </w:r>
-      <w:proofErr w:type="spellEnd"/>
-      <w:r>
-        <w:t xml:space="preserve">, </w:t>
-      </w:r>
-      <w:proofErr w:type="spellStart"/>
-      <w:r>
-        <w:t>O</w:t>
-      </w:r>
-      <w:r>
-        <w:t>verwatch</w:t>
-      </w:r>
-      <w:proofErr w:type="spellEnd"/>
-      <w:r>
-        <w:t xml:space="preserve"> est un jeu de tir</w:t>
+        <w:t>Le projet Overwatch</w:t>
+      </w:r>
+      <w:r>
+        <w:t>Collection est basé sur le jeu Overwatch, O</w:t>
+      </w:r>
+      <w:r>
+        <w:t>verwatch est un jeu de tir</w:t>
       </w:r>
       <w:r>
         <w:t>, très réactif,</w:t>
@@ -64,28 +35,12 @@
         <w:t xml:space="preserve"> à la première personne, aux graphismes colorés et un peu</w:t>
       </w:r>
       <w:r>
-        <w:t xml:space="preserve"> </w:t>
-      </w:r>
-      <w:proofErr w:type="spellStart"/>
-      <w:r>
-        <w:t>cartoonesques</w:t>
-      </w:r>
-      <w:proofErr w:type="spellEnd"/>
-      <w:r>
-        <w:t>.</w:t>
+        <w:t xml:space="preserve"> cartoonesques.</w:t>
       </w:r>
     </w:p>
     <w:p>
       <w:r>
-        <w:t xml:space="preserve">Dans </w:t>
-      </w:r>
-      <w:proofErr w:type="spellStart"/>
-      <w:r>
-        <w:t>Overwatch</w:t>
-      </w:r>
-      <w:proofErr w:type="spellEnd"/>
-      <w:r>
-        <w:t xml:space="preserve"> lorsqu’on commence une partie, il faut d’abord choisir un héros parmi les 23 disponibles, les héros on des capacités et des statistiques différentes. </w:t>
+        <w:t xml:space="preserve">Dans Overwatch lorsqu’on commence une partie, il faut d’abord choisir un héros parmi les 23 disponibles, les héros on des capacités et des statistiques différentes. </w:t>
       </w:r>
       <w:r>
         <w:t>Ils</w:t>
@@ -387,15 +342,7 @@
     <w:p/>
     <w:p>
       <w:r>
-        <w:t xml:space="preserve">Le but du projet </w:t>
-      </w:r>
-      <w:proofErr w:type="spellStart"/>
-      <w:r>
-        <w:t>OverwatchCollection</w:t>
-      </w:r>
-      <w:proofErr w:type="spellEnd"/>
-      <w:r>
-        <w:t xml:space="preserve"> est d’avoir une sorte d’inventaire de ses objets, car dans le jeu, la façon dont les objets sont ordonnés n’est pas pratique. Il permet donc de voir tous les objets trié</w:t>
+        <w:t>Le but du projet OverwatchCollection est d’avoir une sorte d’inventaire de ses objets, car dans le jeu, la façon dont les objets sont ordonnés n’est pas pratique. Il permet donc de voir tous les objets trié</w:t>
       </w:r>
       <w:r>
         <w:t>s</w:t>
@@ -453,23 +400,7 @@
     </w:p>
     <w:p>
       <w:r>
-        <w:t xml:space="preserve">Ce sujet est vaut la peine de se pencher dessus car </w:t>
-      </w:r>
-      <w:proofErr w:type="spellStart"/>
-      <w:r>
-        <w:t>Overwatch</w:t>
-      </w:r>
-      <w:proofErr w:type="spellEnd"/>
-      <w:r>
-        <w:t xml:space="preserve"> est un jeu très populaire et donc il y a une très grande communauté de joueur autour et les joueurs sont en générale très friands d’objets rares et exclusif afin de les montrer aux autres joueurs. C’est donc normal que les objets cosmétiques dans </w:t>
-      </w:r>
-      <w:proofErr w:type="spellStart"/>
-      <w:r>
-        <w:t>Overwatch</w:t>
-      </w:r>
-      <w:proofErr w:type="spellEnd"/>
-      <w:r>
-        <w:t xml:space="preserve"> aient beaucoup de succès, surtout avec les évènements spéciaux et la sortie de contenue régulière de la part des développeurs</w:t>
+        <w:t>Ce sujet est vaut la peine de se pencher dessus car Overwatch est un jeu très populaire et donc il y a une très grande communauté de joueur autour et les joueurs sont en générale très friands d’objets rares et exclusif afin de les montrer aux autres joueurs. C’est donc normal que les objets cosmétiques dans Overwatch aient beaucoup de succès, surtout avec les évènements spéciaux et la sortie de contenue régulière de la part des développeurs</w:t>
       </w:r>
       <w:r>
         <w:t xml:space="preserve">. </w:t>
@@ -483,15 +414,7 @@
         <w:t xml:space="preserve"> avec tous ces objets</w:t>
       </w:r>
       <w:r>
-        <w:t>, c’est là qu’</w:t>
-      </w:r>
-      <w:proofErr w:type="spellStart"/>
-      <w:r>
-        <w:t>Overwatch</w:t>
-      </w:r>
-      <w:proofErr w:type="spellEnd"/>
-      <w:r>
-        <w:t xml:space="preserve"> Collection entre en jeu</w:t>
+        <w:t>, c’est là qu’Overwatch Collection entre en jeu</w:t>
       </w:r>
       <w:r>
         <w:t>.</w:t>
@@ -552,7 +475,7 @@
         <w:pStyle w:val="Titre2"/>
       </w:pPr>
       <w:r>
-        <w:t>Analyse organique</w:t>
+        <w:t>Conception</w:t>
       </w:r>
     </w:p>
     <w:p>
@@ -560,28 +483,12 @@
         <w:pStyle w:val="Titre3"/>
       </w:pPr>
       <w:r>
-        <w:t>Généralités</w:t>
+        <w:t>Analyse de l’environnement</w:t>
       </w:r>
     </w:p>
     <w:p>
       <w:r>
-        <w:t xml:space="preserve">Ce projet a principalement été réalisé avec le logiciel « Visual Studio Code », en tout cas pour tout le html, le </w:t>
-      </w:r>
-      <w:proofErr w:type="spellStart"/>
-      <w:r>
-        <w:t>php</w:t>
-      </w:r>
-      <w:proofErr w:type="spellEnd"/>
-      <w:r>
-        <w:t xml:space="preserve"> ainsi que le </w:t>
-      </w:r>
-      <w:proofErr w:type="spellStart"/>
-      <w:r>
-        <w:t>css</w:t>
-      </w:r>
-      <w:proofErr w:type="spellEnd"/>
-      <w:r>
-        <w:t xml:space="preserve">. Ce logiciel a été utilisé principalement pour des </w:t>
+        <w:t xml:space="preserve">Ce projet a principalement été réalisé avec le logiciel « Visual Studio Code », en tout cas pour tout le html, le php ainsi que le css. Ce logiciel a été utilisé principalement pour des </w:t>
       </w:r>
       <w:r>
         <w:t>raisons</w:t>
@@ -613,36 +520,12 @@
     </w:p>
     <w:p>
       <w:r>
-        <w:t>Au niveau du serveur Apache, PHP ainsi que MySQL c’est le logiciel « </w:t>
-      </w:r>
-      <w:proofErr w:type="spellStart"/>
-      <w:r>
-        <w:t>EasyPHP</w:t>
-      </w:r>
-      <w:proofErr w:type="spellEnd"/>
-      <w:r>
-        <w:t> » qui a été utilisé, pour les mêmes raisons d’habitude, la base de données a elle été gérée avec  « </w:t>
-      </w:r>
-      <w:proofErr w:type="spellStart"/>
-      <w:r>
-        <w:t>phpMyAdmin</w:t>
-      </w:r>
-      <w:proofErr w:type="spellEnd"/>
-      <w:r>
-        <w:t> ».</w:t>
+        <w:t>Au niveau du serveur Apache, PHP ainsi que MySQL c’est le logiciel « EasyPHP » qui a été utilisé, pour les mêmes raisons d’habitude, la base de données a elle été gérée avec  « phpMyAdmin ».</w:t>
       </w:r>
     </w:p>
     <w:p>
       <w:r>
-        <w:t>En ce qui concerne les sauvegardes du projet, c’est « </w:t>
-      </w:r>
-      <w:proofErr w:type="spellStart"/>
-      <w:r>
-        <w:t>GitHub</w:t>
-      </w:r>
-      <w:proofErr w:type="spellEnd"/>
-      <w:r>
-        <w:t xml:space="preserve"> Desktop » qui a été utilisé, car c’est vraiment facile a utilisé lorsqu’on fait un projet tout seul et il s’occupe de faire les versions de façon très claires et pratiques.</w:t>
+        <w:t>En ce qui concerne les sauvegardes du projet, c’est « GitHub Desktop » qui a été utilisé, car c’est vraiment facile a utilisé lorsqu’on fait un projet tout seul et il s’occupe de faire les versions de façon très claires et pratiques.</w:t>
       </w:r>
     </w:p>
     <w:p>
@@ -651,6 +534,14 @@
       </w:pPr>
       <w:r>
         <w:lastRenderedPageBreak/>
+        <w:t>Base de donnée</w:t>
+      </w:r>
+    </w:p>
+    <w:p>
+      <w:pPr>
+        <w:pStyle w:val="Titre4"/>
+      </w:pPr>
+      <w:r>
         <w:t>Modèle relationnel</w:t>
       </w:r>
     </w:p>
@@ -718,7 +609,7 @@
     </w:p>
     <w:p>
       <w:pPr>
-        <w:pStyle w:val="Titre3"/>
+        <w:pStyle w:val="Titre4"/>
       </w:pPr>
       <w:r>
         <w:t>Description des tables</w:t>
@@ -726,16 +617,11 @@
     </w:p>
     <w:p>
       <w:pPr>
-        <w:pStyle w:val="Titre4"/>
+        <w:pStyle w:val="Titre5"/>
       </w:pPr>
       <w:r>
-        <w:t xml:space="preserve">Table </w:t>
-      </w:r>
-      <w:proofErr w:type="spellStart"/>
-      <w:r>
-        <w:t>users</w:t>
-      </w:r>
-      <w:proofErr w:type="spellEnd"/>
+        <w:t>Table users</w:t>
+      </w:r>
     </w:p>
     <w:tbl>
       <w:tblPr>
@@ -744,14 +630,14 @@
         <w:tblLook w:val="04A0" w:firstRow="1" w:lastRow="0" w:firstColumn="1" w:lastColumn="0" w:noHBand="0" w:noVBand="1"/>
       </w:tblPr>
       <w:tblGrid>
-        <w:gridCol w:w="3070"/>
-        <w:gridCol w:w="3071"/>
-        <w:gridCol w:w="3071"/>
+        <w:gridCol w:w="2235"/>
+        <w:gridCol w:w="2976"/>
+        <w:gridCol w:w="4001"/>
       </w:tblGrid>
       <w:tr>
         <w:tc>
           <w:tcPr>
-            <w:tcW w:w="3070" w:type="dxa"/>
+            <w:tcW w:w="2235" w:type="dxa"/>
           </w:tcPr>
           <w:p>
             <w:r>
@@ -761,7 +647,7 @@
         </w:tc>
         <w:tc>
           <w:tcPr>
-            <w:tcW w:w="3071" w:type="dxa"/>
+            <w:tcW w:w="2976" w:type="dxa"/>
           </w:tcPr>
           <w:p>
             <w:r>
@@ -771,7 +657,7 @@
         </w:tc>
         <w:tc>
           <w:tcPr>
-            <w:tcW w:w="3071" w:type="dxa"/>
+            <w:tcW w:w="4001" w:type="dxa"/>
           </w:tcPr>
           <w:p>
             <w:r>
@@ -783,85 +669,103 @@
       <w:tr>
         <w:tc>
           <w:tcPr>
-            <w:tcW w:w="3070" w:type="dxa"/>
-          </w:tcPr>
-          <w:p>
-            <w:proofErr w:type="spellStart"/>
+            <w:tcW w:w="2235" w:type="dxa"/>
+          </w:tcPr>
+          <w:p>
             <w:r>
               <w:t>id_user</w:t>
             </w:r>
-            <w:proofErr w:type="spellEnd"/>
-          </w:p>
-        </w:tc>
-        <w:tc>
-          <w:tcPr>
-            <w:tcW w:w="3071" w:type="dxa"/>
-          </w:tcPr>
-          <w:p/>
-        </w:tc>
-        <w:tc>
-          <w:tcPr>
-            <w:tcW w:w="3071" w:type="dxa"/>
-          </w:tcPr>
-          <w:p/>
-        </w:tc>
-      </w:tr>
-      <w:tr>
-        <w:tc>
-          <w:tcPr>
-            <w:tcW w:w="3070" w:type="dxa"/>
-          </w:tcPr>
-          <w:p>
-            <w:proofErr w:type="spellStart"/>
+          </w:p>
+        </w:tc>
+        <w:tc>
+          <w:tcPr>
+            <w:tcW w:w="2976" w:type="dxa"/>
+          </w:tcPr>
+          <w:p>
+            <w:r>
+              <w:t>int(11), Non null, AI, PK</w:t>
+            </w:r>
+          </w:p>
+        </w:tc>
+        <w:tc>
+          <w:tcPr>
+            <w:tcW w:w="4001" w:type="dxa"/>
+          </w:tcPr>
+          <w:p>
+            <w:r>
+              <w:t>Identifiant de l’utilisateur</w:t>
+            </w:r>
+          </w:p>
+        </w:tc>
+      </w:tr>
+      <w:tr>
+        <w:tc>
+          <w:tcPr>
+            <w:tcW w:w="2235" w:type="dxa"/>
+          </w:tcPr>
+          <w:p>
             <w:r>
               <w:t>username</w:t>
             </w:r>
-            <w:proofErr w:type="spellEnd"/>
-          </w:p>
-        </w:tc>
-        <w:tc>
-          <w:tcPr>
-            <w:tcW w:w="3071" w:type="dxa"/>
-          </w:tcPr>
-          <w:p/>
-        </w:tc>
-        <w:tc>
-          <w:tcPr>
-            <w:tcW w:w="3071" w:type="dxa"/>
-          </w:tcPr>
-          <w:p/>
-        </w:tc>
-      </w:tr>
-      <w:tr>
-        <w:tc>
-          <w:tcPr>
-            <w:tcW w:w="3070" w:type="dxa"/>
-          </w:tcPr>
-          <w:p>
-            <w:proofErr w:type="spellStart"/>
+          </w:p>
+        </w:tc>
+        <w:tc>
+          <w:tcPr>
+            <w:tcW w:w="2976" w:type="dxa"/>
+          </w:tcPr>
+          <w:p>
+            <w:r>
+              <w:t>varchar(25), Non null</w:t>
+            </w:r>
+          </w:p>
+        </w:tc>
+        <w:tc>
+          <w:tcPr>
+            <w:tcW w:w="4001" w:type="dxa"/>
+          </w:tcPr>
+          <w:p>
+            <w:r>
+              <w:t>Nom de l’utilisateur</w:t>
+            </w:r>
+          </w:p>
+        </w:tc>
+      </w:tr>
+      <w:tr>
+        <w:tc>
+          <w:tcPr>
+            <w:tcW w:w="2235" w:type="dxa"/>
+          </w:tcPr>
+          <w:p>
             <w:r>
               <w:t>password</w:t>
             </w:r>
-            <w:proofErr w:type="spellEnd"/>
-          </w:p>
-        </w:tc>
-        <w:tc>
-          <w:tcPr>
-            <w:tcW w:w="3071" w:type="dxa"/>
-          </w:tcPr>
-          <w:p/>
-        </w:tc>
-        <w:tc>
-          <w:tcPr>
-            <w:tcW w:w="3071" w:type="dxa"/>
-          </w:tcPr>
-          <w:p/>
-        </w:tc>
-      </w:tr>
-      <w:tr>
-        <w:tc>
-          <w:tcPr>
-            <w:tcW w:w="3070" w:type="dxa"/>
+          </w:p>
+        </w:tc>
+        <w:tc>
+          <w:tcPr>
+            <w:tcW w:w="2976" w:type="dxa"/>
+          </w:tcPr>
+          <w:p>
+            <w:r>
+              <w:t>varchar(100), Non null</w:t>
+            </w:r>
+          </w:p>
+        </w:tc>
+        <w:tc>
+          <w:tcPr>
+            <w:tcW w:w="4001" w:type="dxa"/>
+          </w:tcPr>
+          <w:p>
+            <w:r>
+              <w:t>Mot de passe de l’utilisateur</w:t>
+            </w:r>
+          </w:p>
+        </w:tc>
+      </w:tr>
+      <w:tr>
+        <w:tc>
+          <w:tcPr>
+            <w:tcW w:w="2235" w:type="dxa"/>
           </w:tcPr>
           <w:p>
             <w:r>
@@ -871,214 +775,1912 @@
         </w:tc>
         <w:tc>
           <w:tcPr>
-            <w:tcW w:w="3071" w:type="dxa"/>
-          </w:tcPr>
-          <w:p/>
-        </w:tc>
-        <w:tc>
-          <w:tcPr>
-            <w:tcW w:w="3071" w:type="dxa"/>
-          </w:tcPr>
-          <w:p/>
-        </w:tc>
-      </w:tr>
-      <w:tr>
-        <w:tc>
-          <w:tcPr>
-            <w:tcW w:w="3070" w:type="dxa"/>
-          </w:tcPr>
-          <w:p>
-            <w:proofErr w:type="spellStart"/>
+            <w:tcW w:w="2976" w:type="dxa"/>
+          </w:tcPr>
+          <w:p>
+            <w:r>
+              <w:t>varchar(100), Non null</w:t>
+            </w:r>
+          </w:p>
+        </w:tc>
+        <w:tc>
+          <w:tcPr>
+            <w:tcW w:w="4001" w:type="dxa"/>
+          </w:tcPr>
+          <w:p>
+            <w:r>
+              <w:t>Email de l’utilisateur</w:t>
+            </w:r>
+          </w:p>
+        </w:tc>
+      </w:tr>
+      <w:tr>
+        <w:tc>
+          <w:tcPr>
+            <w:tcW w:w="2235" w:type="dxa"/>
+          </w:tcPr>
+          <w:p>
             <w:r>
               <w:t>is_banned</w:t>
             </w:r>
-            <w:proofErr w:type="spellEnd"/>
-          </w:p>
-        </w:tc>
-        <w:tc>
-          <w:tcPr>
-            <w:tcW w:w="3071" w:type="dxa"/>
-          </w:tcPr>
-          <w:p/>
-        </w:tc>
-        <w:tc>
-          <w:tcPr>
-            <w:tcW w:w="3071" w:type="dxa"/>
-          </w:tcPr>
-          <w:p/>
-        </w:tc>
-      </w:tr>
-      <w:tr>
-        <w:tc>
-          <w:tcPr>
-            <w:tcW w:w="3070" w:type="dxa"/>
-          </w:tcPr>
-          <w:p>
-            <w:proofErr w:type="spellStart"/>
+          </w:p>
+        </w:tc>
+        <w:tc>
+          <w:tcPr>
+            <w:tcW w:w="2976" w:type="dxa"/>
+          </w:tcPr>
+          <w:p>
+            <w:r>
+              <w:t>tinyint(1), Non null</w:t>
+            </w:r>
+          </w:p>
+        </w:tc>
+        <w:tc>
+          <w:tcPr>
+            <w:tcW w:w="4001" w:type="dxa"/>
+          </w:tcPr>
+          <w:p>
+            <w:r>
+              <w:t>Définit si l’utilisateur est banni ou pas</w:t>
+            </w:r>
+          </w:p>
+        </w:tc>
+      </w:tr>
+      <w:tr>
+        <w:tc>
+          <w:tcPr>
+            <w:tcW w:w="2235" w:type="dxa"/>
+          </w:tcPr>
+          <w:p>
             <w:r>
               <w:t>is_admin</w:t>
             </w:r>
-            <w:proofErr w:type="spellEnd"/>
-          </w:p>
-        </w:tc>
-        <w:tc>
-          <w:tcPr>
-            <w:tcW w:w="3071" w:type="dxa"/>
-          </w:tcPr>
-          <w:p/>
-        </w:tc>
-        <w:tc>
-          <w:tcPr>
-            <w:tcW w:w="3071" w:type="dxa"/>
-          </w:tcPr>
-          <w:p/>
+          </w:p>
+        </w:tc>
+        <w:tc>
+          <w:tcPr>
+            <w:tcW w:w="2976" w:type="dxa"/>
+          </w:tcPr>
+          <w:p>
+            <w:r>
+              <w:t>tinyint(1), Non null</w:t>
+            </w:r>
+          </w:p>
+        </w:tc>
+        <w:tc>
+          <w:tcPr>
+            <w:tcW w:w="4001" w:type="dxa"/>
+          </w:tcPr>
+          <w:p>
+            <w:r>
+              <w:t>Définit si l’utilisateur est admin ou pas</w:t>
+            </w:r>
+          </w:p>
         </w:tc>
       </w:tr>
     </w:tbl>
     <w:p>
       <w:pPr>
-        <w:pStyle w:val="Titre4"/>
+        <w:pStyle w:val="Titre5"/>
       </w:pPr>
       <w:r>
-        <w:lastRenderedPageBreak/>
-        <w:t>Ta</w:t>
-      </w:r>
-      <w:bookmarkStart w:id="0" w:name="_GoBack"/>
-      <w:bookmarkEnd w:id="0"/>
-      <w:r>
-        <w:t xml:space="preserve">ble </w:t>
-      </w:r>
-      <w:proofErr w:type="spellStart"/>
-      <w:r>
-        <w:t>reward_types</w:t>
-      </w:r>
-      <w:proofErr w:type="spellEnd"/>
+        <w:t>Table reward_types</w:t>
+      </w:r>
     </w:p>
+    <w:tbl>
+      <w:tblPr>
+        <w:tblStyle w:val="Grilledutableau"/>
+        <w:tblW w:w="0" w:type="auto"/>
+        <w:tblLook w:val="04A0" w:firstRow="1" w:lastRow="0" w:firstColumn="1" w:lastColumn="0" w:noHBand="0" w:noVBand="1"/>
+      </w:tblPr>
+      <w:tblGrid>
+        <w:gridCol w:w="2235"/>
+        <w:gridCol w:w="2976"/>
+        <w:gridCol w:w="4001"/>
+      </w:tblGrid>
+      <w:tr>
+        <w:tc>
+          <w:tcPr>
+            <w:tcW w:w="2235" w:type="dxa"/>
+          </w:tcPr>
+          <w:p>
+            <w:r>
+              <w:t>Nom du champ</w:t>
+            </w:r>
+          </w:p>
+        </w:tc>
+        <w:tc>
+          <w:tcPr>
+            <w:tcW w:w="2976" w:type="dxa"/>
+          </w:tcPr>
+          <w:p>
+            <w:r>
+              <w:t>Type</w:t>
+            </w:r>
+          </w:p>
+        </w:tc>
+        <w:tc>
+          <w:tcPr>
+            <w:tcW w:w="4001" w:type="dxa"/>
+          </w:tcPr>
+          <w:p>
+            <w:r>
+              <w:t>Description</w:t>
+            </w:r>
+          </w:p>
+        </w:tc>
+      </w:tr>
+      <w:tr>
+        <w:tc>
+          <w:tcPr>
+            <w:tcW w:w="2235" w:type="dxa"/>
+          </w:tcPr>
+          <w:p>
+            <w:r>
+              <w:t>id_reward_type</w:t>
+            </w:r>
+          </w:p>
+        </w:tc>
+        <w:tc>
+          <w:tcPr>
+            <w:tcW w:w="2976" w:type="dxa"/>
+          </w:tcPr>
+          <w:p>
+            <w:r>
+              <w:t>int(11), Non null, AI, PK</w:t>
+            </w:r>
+          </w:p>
+        </w:tc>
+        <w:tc>
+          <w:tcPr>
+            <w:tcW w:w="4001" w:type="dxa"/>
+          </w:tcPr>
+          <w:p>
+            <w:r>
+              <w:t>Identifiant de la catégorie d’objet cosmétique</w:t>
+            </w:r>
+          </w:p>
+        </w:tc>
+      </w:tr>
+      <w:tr>
+        <w:tc>
+          <w:tcPr>
+            <w:tcW w:w="2235" w:type="dxa"/>
+          </w:tcPr>
+          <w:p>
+            <w:r>
+              <w:t>name</w:t>
+            </w:r>
+          </w:p>
+        </w:tc>
+        <w:tc>
+          <w:tcPr>
+            <w:tcW w:w="2976" w:type="dxa"/>
+          </w:tcPr>
+          <w:p>
+            <w:r>
+              <w:t>varchar(50), Non null</w:t>
+            </w:r>
+          </w:p>
+        </w:tc>
+        <w:tc>
+          <w:tcPr>
+            <w:tcW w:w="4001" w:type="dxa"/>
+          </w:tcPr>
+          <w:p>
+            <w:r>
+              <w:t>Nom de la catégorie de cosmétique</w:t>
+            </w:r>
+          </w:p>
+        </w:tc>
+      </w:tr>
+    </w:tbl>
+    <w:p/>
     <w:p>
       <w:pPr>
-        <w:pStyle w:val="Titre4"/>
+        <w:pStyle w:val="Titre5"/>
       </w:pPr>
       <w:r>
-        <w:t xml:space="preserve">Table </w:t>
-      </w:r>
-      <w:proofErr w:type="spellStart"/>
-      <w:r>
-        <w:t>heroes</w:t>
-      </w:r>
-      <w:proofErr w:type="spellEnd"/>
+        <w:lastRenderedPageBreak/>
+        <w:t>Table heroes</w:t>
+      </w:r>
     </w:p>
+    <w:tbl>
+      <w:tblPr>
+        <w:tblStyle w:val="Grilledutableau"/>
+        <w:tblW w:w="0" w:type="auto"/>
+        <w:tblLook w:val="04A0" w:firstRow="1" w:lastRow="0" w:firstColumn="1" w:lastColumn="0" w:noHBand="0" w:noVBand="1"/>
+      </w:tblPr>
+      <w:tblGrid>
+        <w:gridCol w:w="2235"/>
+        <w:gridCol w:w="2976"/>
+        <w:gridCol w:w="4001"/>
+      </w:tblGrid>
+      <w:tr>
+        <w:tc>
+          <w:tcPr>
+            <w:tcW w:w="2235" w:type="dxa"/>
+          </w:tcPr>
+          <w:p>
+            <w:r>
+              <w:t>Nom du champ</w:t>
+            </w:r>
+          </w:p>
+        </w:tc>
+        <w:tc>
+          <w:tcPr>
+            <w:tcW w:w="2976" w:type="dxa"/>
+          </w:tcPr>
+          <w:p>
+            <w:r>
+              <w:t>Type</w:t>
+            </w:r>
+          </w:p>
+        </w:tc>
+        <w:tc>
+          <w:tcPr>
+            <w:tcW w:w="4001" w:type="dxa"/>
+          </w:tcPr>
+          <w:p>
+            <w:r>
+              <w:t>Description</w:t>
+            </w:r>
+          </w:p>
+        </w:tc>
+      </w:tr>
+      <w:tr>
+        <w:tc>
+          <w:tcPr>
+            <w:tcW w:w="2235" w:type="dxa"/>
+          </w:tcPr>
+          <w:p>
+            <w:r>
+              <w:t>id_hero</w:t>
+            </w:r>
+          </w:p>
+        </w:tc>
+        <w:tc>
+          <w:tcPr>
+            <w:tcW w:w="2976" w:type="dxa"/>
+          </w:tcPr>
+          <w:p>
+            <w:r>
+              <w:t>int(11), Non null, AI, PK</w:t>
+            </w:r>
+          </w:p>
+        </w:tc>
+        <w:tc>
+          <w:tcPr>
+            <w:tcW w:w="4001" w:type="dxa"/>
+          </w:tcPr>
+          <w:p>
+            <w:r>
+              <w:t>Identifiant du héro</w:t>
+            </w:r>
+            <w:r>
+              <w:t>s</w:t>
+            </w:r>
+          </w:p>
+        </w:tc>
+      </w:tr>
+      <w:tr>
+        <w:tc>
+          <w:tcPr>
+            <w:tcW w:w="2235" w:type="dxa"/>
+          </w:tcPr>
+          <w:p>
+            <w:r>
+              <w:t>name</w:t>
+            </w:r>
+          </w:p>
+        </w:tc>
+        <w:tc>
+          <w:tcPr>
+            <w:tcW w:w="2976" w:type="dxa"/>
+          </w:tcPr>
+          <w:p>
+            <w:r>
+              <w:t>varchar(25), Non null</w:t>
+            </w:r>
+          </w:p>
+        </w:tc>
+        <w:tc>
+          <w:tcPr>
+            <w:tcW w:w="4001" w:type="dxa"/>
+          </w:tcPr>
+          <w:p>
+            <w:r>
+              <w:t>Nom/Pseudo du héro</w:t>
+            </w:r>
+            <w:r>
+              <w:t>s</w:t>
+            </w:r>
+          </w:p>
+        </w:tc>
+      </w:tr>
+      <w:tr>
+        <w:tc>
+          <w:tcPr>
+            <w:tcW w:w="2235" w:type="dxa"/>
+          </w:tcPr>
+          <w:p>
+            <w:r>
+              <w:t>description</w:t>
+            </w:r>
+          </w:p>
+        </w:tc>
+        <w:tc>
+          <w:tcPr>
+            <w:tcW w:w="2976" w:type="dxa"/>
+          </w:tcPr>
+          <w:p>
+            <w:r>
+              <w:t>text, Non null</w:t>
+            </w:r>
+          </w:p>
+        </w:tc>
+        <w:tc>
+          <w:tcPr>
+            <w:tcW w:w="4001" w:type="dxa"/>
+          </w:tcPr>
+          <w:p>
+            <w:r>
+              <w:t>Description du héro</w:t>
+            </w:r>
+            <w:r>
+              <w:t>s</w:t>
+            </w:r>
+          </w:p>
+        </w:tc>
+      </w:tr>
+      <w:tr>
+        <w:tc>
+          <w:tcPr>
+            <w:tcW w:w="2235" w:type="dxa"/>
+          </w:tcPr>
+          <w:p>
+            <w:r>
+              <w:t>id_role</w:t>
+            </w:r>
+          </w:p>
+        </w:tc>
+        <w:tc>
+          <w:tcPr>
+            <w:tcW w:w="2976" w:type="dxa"/>
+          </w:tcPr>
+          <w:p>
+            <w:r>
+              <w:t>int(11), Non null, FK</w:t>
+            </w:r>
+          </w:p>
+        </w:tc>
+        <w:tc>
+          <w:tcPr>
+            <w:tcW w:w="4001" w:type="dxa"/>
+          </w:tcPr>
+          <w:p>
+            <w:r>
+              <w:t>Identifiant</w:t>
+            </w:r>
+            <w:r>
+              <w:t xml:space="preserve"> du rôle du héro</w:t>
+            </w:r>
+            <w:r>
+              <w:t>s</w:t>
+            </w:r>
+          </w:p>
+        </w:tc>
+      </w:tr>
+      <w:tr>
+        <w:tc>
+          <w:tcPr>
+            <w:tcW w:w="2235" w:type="dxa"/>
+          </w:tcPr>
+          <w:p>
+            <w:r>
+              <w:t>health</w:t>
+            </w:r>
+          </w:p>
+        </w:tc>
+        <w:tc>
+          <w:tcPr>
+            <w:tcW w:w="2976" w:type="dxa"/>
+          </w:tcPr>
+          <w:p>
+            <w:r>
+              <w:t>int(11), Non null</w:t>
+            </w:r>
+          </w:p>
+        </w:tc>
+        <w:tc>
+          <w:tcPr>
+            <w:tcW w:w="4001" w:type="dxa"/>
+          </w:tcPr>
+          <w:p>
+            <w:r>
+              <w:t>Points de vie du héro</w:t>
+            </w:r>
+            <w:r>
+              <w:t>s</w:t>
+            </w:r>
+          </w:p>
+        </w:tc>
+      </w:tr>
+      <w:tr>
+        <w:tc>
+          <w:tcPr>
+            <w:tcW w:w="2235" w:type="dxa"/>
+          </w:tcPr>
+          <w:p>
+            <w:r>
+              <w:t>armour</w:t>
+            </w:r>
+          </w:p>
+        </w:tc>
+        <w:tc>
+          <w:tcPr>
+            <w:tcW w:w="2976" w:type="dxa"/>
+          </w:tcPr>
+          <w:p>
+            <w:r>
+              <w:t>int(11), Non null</w:t>
+            </w:r>
+          </w:p>
+        </w:tc>
+        <w:tc>
+          <w:tcPr>
+            <w:tcW w:w="4001" w:type="dxa"/>
+          </w:tcPr>
+          <w:p>
+            <w:r>
+              <w:t>Points d’armure du héro</w:t>
+            </w:r>
+            <w:r>
+              <w:t>s</w:t>
+            </w:r>
+          </w:p>
+        </w:tc>
+      </w:tr>
+      <w:tr>
+        <w:tc>
+          <w:tcPr>
+            <w:tcW w:w="2235" w:type="dxa"/>
+          </w:tcPr>
+          <w:p>
+            <w:r>
+              <w:t>shield</w:t>
+            </w:r>
+          </w:p>
+        </w:tc>
+        <w:tc>
+          <w:tcPr>
+            <w:tcW w:w="2976" w:type="dxa"/>
+          </w:tcPr>
+          <w:p>
+            <w:r>
+              <w:t>int(11), Non null</w:t>
+            </w:r>
+          </w:p>
+        </w:tc>
+        <w:tc>
+          <w:tcPr>
+            <w:tcW w:w="4001" w:type="dxa"/>
+          </w:tcPr>
+          <w:p>
+            <w:r>
+              <w:t>Points de bouclier du héro</w:t>
+            </w:r>
+            <w:r>
+              <w:t>s</w:t>
+            </w:r>
+          </w:p>
+        </w:tc>
+      </w:tr>
+      <w:tr>
+        <w:tc>
+          <w:tcPr>
+            <w:tcW w:w="2235" w:type="dxa"/>
+          </w:tcPr>
+          <w:p>
+            <w:r>
+              <w:t>real_name</w:t>
+            </w:r>
+          </w:p>
+        </w:tc>
+        <w:tc>
+          <w:tcPr>
+            <w:tcW w:w="2976" w:type="dxa"/>
+          </w:tcPr>
+          <w:p>
+            <w:r>
+              <w:t>varchar(50), Non null</w:t>
+            </w:r>
+          </w:p>
+        </w:tc>
+        <w:tc>
+          <w:tcPr>
+            <w:tcW w:w="4001" w:type="dxa"/>
+          </w:tcPr>
+          <w:p>
+            <w:r>
+              <w:t>Vrai nom (et prénom) du héro</w:t>
+            </w:r>
+            <w:r>
+              <w:t>s</w:t>
+            </w:r>
+          </w:p>
+        </w:tc>
+      </w:tr>
+      <w:tr>
+        <w:tc>
+          <w:tcPr>
+            <w:tcW w:w="2235" w:type="dxa"/>
+          </w:tcPr>
+          <w:p>
+            <w:r>
+              <w:t>age</w:t>
+            </w:r>
+          </w:p>
+        </w:tc>
+        <w:tc>
+          <w:tcPr>
+            <w:tcW w:w="2976" w:type="dxa"/>
+          </w:tcPr>
+          <w:p>
+            <w:r>
+              <w:t>int(11), Non null</w:t>
+            </w:r>
+          </w:p>
+        </w:tc>
+        <w:tc>
+          <w:tcPr>
+            <w:tcW w:w="4001" w:type="dxa"/>
+          </w:tcPr>
+          <w:p>
+            <w:r>
+              <w:t>Age du héro</w:t>
+            </w:r>
+            <w:r>
+              <w:t>s</w:t>
+            </w:r>
+          </w:p>
+        </w:tc>
+      </w:tr>
+      <w:tr>
+        <w:tc>
+          <w:tcPr>
+            <w:tcW w:w="2235" w:type="dxa"/>
+          </w:tcPr>
+          <w:p>
+            <w:r>
+              <w:t>height</w:t>
+            </w:r>
+          </w:p>
+        </w:tc>
+        <w:tc>
+          <w:tcPr>
+            <w:tcW w:w="2976" w:type="dxa"/>
+          </w:tcPr>
+          <w:p>
+            <w:r>
+              <w:t>int(11), N</w:t>
+            </w:r>
+            <w:r>
+              <w:t>ull</w:t>
+            </w:r>
+          </w:p>
+        </w:tc>
+        <w:tc>
+          <w:tcPr>
+            <w:tcW w:w="4001" w:type="dxa"/>
+          </w:tcPr>
+          <w:p>
+            <w:r>
+              <w:t>Taille, en cm, du héro</w:t>
+            </w:r>
+            <w:r>
+              <w:t>s</w:t>
+            </w:r>
+          </w:p>
+        </w:tc>
+      </w:tr>
+      <w:tr>
+        <w:tc>
+          <w:tcPr>
+            <w:tcW w:w="2235" w:type="dxa"/>
+          </w:tcPr>
+          <w:p>
+            <w:r>
+              <w:t>affiliation</w:t>
+            </w:r>
+          </w:p>
+        </w:tc>
+        <w:tc>
+          <w:tcPr>
+            <w:tcW w:w="2976" w:type="dxa"/>
+          </w:tcPr>
+          <w:p>
+            <w:r>
+              <w:t>varchar(50), Null</w:t>
+            </w:r>
+          </w:p>
+        </w:tc>
+        <w:tc>
+          <w:tcPr>
+            <w:tcW w:w="4001" w:type="dxa"/>
+          </w:tcPr>
+          <w:p>
+            <w:r>
+              <w:t>Organisation du héro</w:t>
+            </w:r>
+            <w:r>
+              <w:t>s</w:t>
+            </w:r>
+          </w:p>
+        </w:tc>
+      </w:tr>
+      <w:tr>
+        <w:tc>
+          <w:tcPr>
+            <w:tcW w:w="2235" w:type="dxa"/>
+          </w:tcPr>
+          <w:p>
+            <w:r>
+              <w:t>base_of_operations</w:t>
+            </w:r>
+          </w:p>
+        </w:tc>
+        <w:tc>
+          <w:tcPr>
+            <w:tcW w:w="2976" w:type="dxa"/>
+          </w:tcPr>
+          <w:p>
+            <w:r>
+              <w:t>varchar(100), Null</w:t>
+            </w:r>
+          </w:p>
+        </w:tc>
+        <w:tc>
+          <w:tcPr>
+            <w:tcW w:w="4001" w:type="dxa"/>
+          </w:tcPr>
+          <w:p>
+            <w:r>
+              <w:t>Base d’opération/ Lieu d’habitation du héro</w:t>
+            </w:r>
+            <w:r>
+              <w:t>s</w:t>
+            </w:r>
+          </w:p>
+        </w:tc>
+      </w:tr>
+      <w:tr>
+        <w:tc>
+          <w:tcPr>
+            <w:tcW w:w="2235" w:type="dxa"/>
+          </w:tcPr>
+          <w:p>
+            <w:r>
+              <w:t>difficulty</w:t>
+            </w:r>
+          </w:p>
+        </w:tc>
+        <w:tc>
+          <w:tcPr>
+            <w:tcW w:w="2976" w:type="dxa"/>
+          </w:tcPr>
+          <w:p>
+            <w:r>
+              <w:t>int(11), Non null</w:t>
+            </w:r>
+          </w:p>
+        </w:tc>
+        <w:tc>
+          <w:tcPr>
+            <w:tcW w:w="4001" w:type="dxa"/>
+          </w:tcPr>
+          <w:p>
+            <w:r>
+              <w:t xml:space="preserve">Difficulté du </w:t>
+            </w:r>
+            <w:r>
+              <w:t>héros</w:t>
+            </w:r>
+            <w:r>
+              <w:t>, en jeu</w:t>
+            </w:r>
+          </w:p>
+        </w:tc>
+      </w:tr>
+    </w:tbl>
+    <w:p/>
     <w:p>
       <w:pPr>
-        <w:pStyle w:val="Titre4"/>
+        <w:pStyle w:val="Titre5"/>
       </w:pPr>
       <w:r>
-        <w:t>Table</w:t>
-      </w:r>
-      <w:r>
-        <w:t xml:space="preserve"> </w:t>
-      </w:r>
-      <w:proofErr w:type="spellStart"/>
-      <w:r>
-        <w:t>user_rewards</w:t>
-      </w:r>
-      <w:proofErr w:type="spellEnd"/>
+        <w:t>Table user_rewards</w:t>
+      </w:r>
     </w:p>
+    <w:tbl>
+      <w:tblPr>
+        <w:tblStyle w:val="Grilledutableau"/>
+        <w:tblW w:w="0" w:type="auto"/>
+        <w:tblLook w:val="04A0" w:firstRow="1" w:lastRow="0" w:firstColumn="1" w:lastColumn="0" w:noHBand="0" w:noVBand="1"/>
+      </w:tblPr>
+      <w:tblGrid>
+        <w:gridCol w:w="2235"/>
+        <w:gridCol w:w="2976"/>
+        <w:gridCol w:w="4001"/>
+      </w:tblGrid>
+      <w:tr>
+        <w:tc>
+          <w:tcPr>
+            <w:tcW w:w="2235" w:type="dxa"/>
+          </w:tcPr>
+          <w:p>
+            <w:r>
+              <w:t>Nom du champ</w:t>
+            </w:r>
+          </w:p>
+        </w:tc>
+        <w:tc>
+          <w:tcPr>
+            <w:tcW w:w="2976" w:type="dxa"/>
+          </w:tcPr>
+          <w:p>
+            <w:r>
+              <w:t>Type</w:t>
+            </w:r>
+          </w:p>
+        </w:tc>
+        <w:tc>
+          <w:tcPr>
+            <w:tcW w:w="4001" w:type="dxa"/>
+          </w:tcPr>
+          <w:p>
+            <w:r>
+              <w:t>Description</w:t>
+            </w:r>
+          </w:p>
+        </w:tc>
+      </w:tr>
+      <w:tr>
+        <w:tc>
+          <w:tcPr>
+            <w:tcW w:w="2235" w:type="dxa"/>
+          </w:tcPr>
+          <w:p>
+            <w:r>
+              <w:t>id_user</w:t>
+            </w:r>
+          </w:p>
+        </w:tc>
+        <w:tc>
+          <w:tcPr>
+            <w:tcW w:w="2976" w:type="dxa"/>
+          </w:tcPr>
+          <w:p>
+            <w:r>
+              <w:t>int(11), Non null, FK</w:t>
+            </w:r>
+          </w:p>
+        </w:tc>
+        <w:tc>
+          <w:tcPr>
+            <w:tcW w:w="4001" w:type="dxa"/>
+          </w:tcPr>
+          <w:p/>
+        </w:tc>
+      </w:tr>
+      <w:tr>
+        <w:tc>
+          <w:tcPr>
+            <w:tcW w:w="2235" w:type="dxa"/>
+          </w:tcPr>
+          <w:p>
+            <w:r>
+              <w:t>id_reward</w:t>
+            </w:r>
+          </w:p>
+        </w:tc>
+        <w:tc>
+          <w:tcPr>
+            <w:tcW w:w="2976" w:type="dxa"/>
+          </w:tcPr>
+          <w:p>
+            <w:r>
+              <w:t>int(11), Non null, FK</w:t>
+            </w:r>
+          </w:p>
+        </w:tc>
+        <w:tc>
+          <w:tcPr>
+            <w:tcW w:w="4001" w:type="dxa"/>
+          </w:tcPr>
+          <w:p/>
+        </w:tc>
+      </w:tr>
+    </w:tbl>
+    <w:p/>
     <w:p>
       <w:pPr>
-        <w:pStyle w:val="Titre4"/>
+        <w:pStyle w:val="Titre5"/>
       </w:pPr>
       <w:r>
-        <w:t>Table</w:t>
-      </w:r>
-      <w:r>
-        <w:t xml:space="preserve"> </w:t>
-      </w:r>
-      <w:proofErr w:type="spellStart"/>
-      <w:r>
-        <w:t>rewards</w:t>
-      </w:r>
-      <w:proofErr w:type="spellEnd"/>
+        <w:t>Table rewards</w:t>
+      </w:r>
     </w:p>
+    <w:tbl>
+      <w:tblPr>
+        <w:tblStyle w:val="Grilledutableau"/>
+        <w:tblW w:w="0" w:type="auto"/>
+        <w:tblLook w:val="04A0" w:firstRow="1" w:lastRow="0" w:firstColumn="1" w:lastColumn="0" w:noHBand="0" w:noVBand="1"/>
+      </w:tblPr>
+      <w:tblGrid>
+        <w:gridCol w:w="2235"/>
+        <w:gridCol w:w="2976"/>
+        <w:gridCol w:w="4001"/>
+      </w:tblGrid>
+      <w:tr>
+        <w:tc>
+          <w:tcPr>
+            <w:tcW w:w="2235" w:type="dxa"/>
+          </w:tcPr>
+          <w:p>
+            <w:r>
+              <w:t>Nom du champ</w:t>
+            </w:r>
+          </w:p>
+        </w:tc>
+        <w:tc>
+          <w:tcPr>
+            <w:tcW w:w="2976" w:type="dxa"/>
+          </w:tcPr>
+          <w:p>
+            <w:r>
+              <w:t>Type</w:t>
+            </w:r>
+          </w:p>
+        </w:tc>
+        <w:tc>
+          <w:tcPr>
+            <w:tcW w:w="4001" w:type="dxa"/>
+          </w:tcPr>
+          <w:p>
+            <w:r>
+              <w:t>Description</w:t>
+            </w:r>
+          </w:p>
+        </w:tc>
+      </w:tr>
+      <w:tr>
+        <w:tc>
+          <w:tcPr>
+            <w:tcW w:w="2235" w:type="dxa"/>
+          </w:tcPr>
+          <w:p>
+            <w:r>
+              <w:t>id_reward</w:t>
+            </w:r>
+          </w:p>
+        </w:tc>
+        <w:tc>
+          <w:tcPr>
+            <w:tcW w:w="2976" w:type="dxa"/>
+          </w:tcPr>
+          <w:p>
+            <w:r>
+              <w:t>int(11), Non null, AI, PK</w:t>
+            </w:r>
+          </w:p>
+        </w:tc>
+        <w:tc>
+          <w:tcPr>
+            <w:tcW w:w="4001" w:type="dxa"/>
+          </w:tcPr>
+          <w:p>
+            <w:r>
+              <w:t>Identifiant de l’objet cosmétique</w:t>
+            </w:r>
+          </w:p>
+        </w:tc>
+      </w:tr>
+      <w:tr>
+        <w:tc>
+          <w:tcPr>
+            <w:tcW w:w="2235" w:type="dxa"/>
+          </w:tcPr>
+          <w:p>
+            <w:r>
+              <w:t>name</w:t>
+            </w:r>
+          </w:p>
+        </w:tc>
+        <w:tc>
+          <w:tcPr>
+            <w:tcW w:w="2976" w:type="dxa"/>
+          </w:tcPr>
+          <w:p>
+            <w:r>
+              <w:t>text, Non null</w:t>
+            </w:r>
+          </w:p>
+        </w:tc>
+        <w:tc>
+          <w:tcPr>
+            <w:tcW w:w="4001" w:type="dxa"/>
+          </w:tcPr>
+          <w:p>
+            <w:r>
+              <w:t>Nom de l’objet cosmétique</w:t>
+            </w:r>
+          </w:p>
+        </w:tc>
+      </w:tr>
+      <w:tr>
+        <w:tc>
+          <w:tcPr>
+            <w:tcW w:w="2235" w:type="dxa"/>
+          </w:tcPr>
+          <w:p>
+            <w:r>
+              <w:t>id_reward_type</w:t>
+            </w:r>
+          </w:p>
+        </w:tc>
+        <w:tc>
+          <w:tcPr>
+            <w:tcW w:w="2976" w:type="dxa"/>
+          </w:tcPr>
+          <w:p>
+            <w:r>
+              <w:t>int(11), Non null, FK</w:t>
+            </w:r>
+          </w:p>
+        </w:tc>
+        <w:tc>
+          <w:tcPr>
+            <w:tcW w:w="4001" w:type="dxa"/>
+          </w:tcPr>
+          <w:p>
+            <w:r>
+              <w:t>Identifiant</w:t>
+            </w:r>
+            <w:r>
+              <w:t xml:space="preserve"> de la catégorie de l’objet cosmétique</w:t>
+            </w:r>
+          </w:p>
+        </w:tc>
+      </w:tr>
+      <w:tr>
+        <w:tc>
+          <w:tcPr>
+            <w:tcW w:w="2235" w:type="dxa"/>
+          </w:tcPr>
+          <w:p>
+            <w:r>
+              <w:t>id_hero</w:t>
+            </w:r>
+          </w:p>
+        </w:tc>
+        <w:tc>
+          <w:tcPr>
+            <w:tcW w:w="2976" w:type="dxa"/>
+          </w:tcPr>
+          <w:p>
+            <w:r>
+              <w:t>int(11), Null, FK</w:t>
+            </w:r>
+          </w:p>
+        </w:tc>
+        <w:tc>
+          <w:tcPr>
+            <w:tcW w:w="4001" w:type="dxa"/>
+          </w:tcPr>
+          <w:p>
+            <w:r>
+              <w:t>Identifiant</w:t>
+            </w:r>
+            <w:r>
+              <w:t xml:space="preserve"> du héros de l’objet cométique</w:t>
+            </w:r>
+          </w:p>
+        </w:tc>
+      </w:tr>
+      <w:tr>
+        <w:tc>
+          <w:tcPr>
+            <w:tcW w:w="2235" w:type="dxa"/>
+          </w:tcPr>
+          <w:p>
+            <w:r>
+              <w:t>cost</w:t>
+            </w:r>
+          </w:p>
+        </w:tc>
+        <w:tc>
+          <w:tcPr>
+            <w:tcW w:w="2976" w:type="dxa"/>
+          </w:tcPr>
+          <w:p>
+            <w:r>
+              <w:t>int(11), Null</w:t>
+            </w:r>
+          </w:p>
+        </w:tc>
+        <w:tc>
+          <w:tcPr>
+            <w:tcW w:w="4001" w:type="dxa"/>
+          </w:tcPr>
+          <w:p>
+            <w:r>
+              <w:t>Cout de l’objet cosmétique</w:t>
+            </w:r>
+          </w:p>
+        </w:tc>
+      </w:tr>
+      <w:tr>
+        <w:tc>
+          <w:tcPr>
+            <w:tcW w:w="2235" w:type="dxa"/>
+          </w:tcPr>
+          <w:p>
+            <w:r>
+              <w:t>id_currency</w:t>
+            </w:r>
+          </w:p>
+        </w:tc>
+        <w:tc>
+          <w:tcPr>
+            <w:tcW w:w="2976" w:type="dxa"/>
+          </w:tcPr>
+          <w:p>
+            <w:r>
+              <w:t>int(11), Null, FK</w:t>
+            </w:r>
+          </w:p>
+        </w:tc>
+        <w:tc>
+          <w:tcPr>
+            <w:tcW w:w="4001" w:type="dxa"/>
+          </w:tcPr>
+          <w:p>
+            <w:r>
+              <w:t>Identifiant</w:t>
+            </w:r>
+            <w:r>
+              <w:t xml:space="preserve"> de la monnaie de l’objet cosmétique</w:t>
+            </w:r>
+          </w:p>
+        </w:tc>
+      </w:tr>
+      <w:tr>
+        <w:tc>
+          <w:tcPr>
+            <w:tcW w:w="2235" w:type="dxa"/>
+          </w:tcPr>
+          <w:p>
+            <w:r>
+              <w:t>id_quality</w:t>
+            </w:r>
+          </w:p>
+        </w:tc>
+        <w:tc>
+          <w:tcPr>
+            <w:tcW w:w="2976" w:type="dxa"/>
+          </w:tcPr>
+          <w:p>
+            <w:r>
+              <w:t>int(11), Non null, FK</w:t>
+            </w:r>
+          </w:p>
+        </w:tc>
+        <w:tc>
+          <w:tcPr>
+            <w:tcW w:w="4001" w:type="dxa"/>
+          </w:tcPr>
+          <w:p>
+            <w:r>
+              <w:t>Identifiant</w:t>
+            </w:r>
+            <w:r>
+              <w:t xml:space="preserve"> de la qualité de l’objet cosmétique</w:t>
+            </w:r>
+          </w:p>
+        </w:tc>
+      </w:tr>
+      <w:tr>
+        <w:tc>
+          <w:tcPr>
+            <w:tcW w:w="2235" w:type="dxa"/>
+          </w:tcPr>
+          <w:p>
+            <w:r>
+              <w:t>id_event</w:t>
+            </w:r>
+          </w:p>
+        </w:tc>
+        <w:tc>
+          <w:tcPr>
+            <w:tcW w:w="2976" w:type="dxa"/>
+          </w:tcPr>
+          <w:p>
+            <w:r>
+              <w:t>int(11), Null, FK</w:t>
+            </w:r>
+          </w:p>
+        </w:tc>
+        <w:tc>
+          <w:tcPr>
+            <w:tcW w:w="4001" w:type="dxa"/>
+          </w:tcPr>
+          <w:p>
+            <w:r>
+              <w:t>Identifiant</w:t>
+            </w:r>
+            <w:r>
+              <w:t xml:space="preserve"> de l’événement de l’objet cosmétique</w:t>
+            </w:r>
+          </w:p>
+        </w:tc>
+      </w:tr>
+    </w:tbl>
+    <w:p/>
     <w:p>
       <w:pPr>
-        <w:pStyle w:val="Titre4"/>
+        <w:pStyle w:val="Titre5"/>
       </w:pPr>
       <w:r>
-        <w:t>Table</w:t>
-      </w:r>
-      <w:r>
-        <w:t xml:space="preserve"> </w:t>
-      </w:r>
-      <w:proofErr w:type="spellStart"/>
-      <w:r>
-        <w:t>abilities</w:t>
-      </w:r>
-      <w:proofErr w:type="spellEnd"/>
+        <w:t>Table abilities</w:t>
+      </w:r>
     </w:p>
+    <w:tbl>
+      <w:tblPr>
+        <w:tblStyle w:val="Grilledutableau"/>
+        <w:tblW w:w="0" w:type="auto"/>
+        <w:tblLook w:val="04A0" w:firstRow="1" w:lastRow="0" w:firstColumn="1" w:lastColumn="0" w:noHBand="0" w:noVBand="1"/>
+      </w:tblPr>
+      <w:tblGrid>
+        <w:gridCol w:w="2235"/>
+        <w:gridCol w:w="2976"/>
+        <w:gridCol w:w="4001"/>
+      </w:tblGrid>
+      <w:tr>
+        <w:tc>
+          <w:tcPr>
+            <w:tcW w:w="2235" w:type="dxa"/>
+          </w:tcPr>
+          <w:p>
+            <w:r>
+              <w:t>Nom du champ</w:t>
+            </w:r>
+          </w:p>
+        </w:tc>
+        <w:tc>
+          <w:tcPr>
+            <w:tcW w:w="2976" w:type="dxa"/>
+          </w:tcPr>
+          <w:p>
+            <w:r>
+              <w:t>Type</w:t>
+            </w:r>
+          </w:p>
+        </w:tc>
+        <w:tc>
+          <w:tcPr>
+            <w:tcW w:w="4001" w:type="dxa"/>
+          </w:tcPr>
+          <w:p>
+            <w:r>
+              <w:t>Description</w:t>
+            </w:r>
+          </w:p>
+        </w:tc>
+      </w:tr>
+      <w:tr>
+        <w:tc>
+          <w:tcPr>
+            <w:tcW w:w="2235" w:type="dxa"/>
+          </w:tcPr>
+          <w:p>
+            <w:r>
+              <w:t>id_abilities</w:t>
+            </w:r>
+          </w:p>
+        </w:tc>
+        <w:tc>
+          <w:tcPr>
+            <w:tcW w:w="2976" w:type="dxa"/>
+          </w:tcPr>
+          <w:p>
+            <w:r>
+              <w:t>int(11), Non null, AI, PK</w:t>
+            </w:r>
+          </w:p>
+        </w:tc>
+        <w:tc>
+          <w:tcPr>
+            <w:tcW w:w="4001" w:type="dxa"/>
+          </w:tcPr>
+          <w:p>
+            <w:r>
+              <w:t>Identifiant de la capacité</w:t>
+            </w:r>
+          </w:p>
+        </w:tc>
+      </w:tr>
+      <w:tr>
+        <w:tc>
+          <w:tcPr>
+            <w:tcW w:w="2235" w:type="dxa"/>
+          </w:tcPr>
+          <w:p>
+            <w:r>
+              <w:t>name</w:t>
+            </w:r>
+          </w:p>
+        </w:tc>
+        <w:tc>
+          <w:tcPr>
+            <w:tcW w:w="2976" w:type="dxa"/>
+          </w:tcPr>
+          <w:p>
+            <w:r>
+              <w:t>text, Non null</w:t>
+            </w:r>
+          </w:p>
+        </w:tc>
+        <w:tc>
+          <w:tcPr>
+            <w:tcW w:w="4001" w:type="dxa"/>
+          </w:tcPr>
+          <w:p>
+            <w:r>
+              <w:t>Nom de la capacité</w:t>
+            </w:r>
+          </w:p>
+        </w:tc>
+      </w:tr>
+      <w:tr>
+        <w:tc>
+          <w:tcPr>
+            <w:tcW w:w="2235" w:type="dxa"/>
+          </w:tcPr>
+          <w:p>
+            <w:r>
+              <w:t>description</w:t>
+            </w:r>
+          </w:p>
+        </w:tc>
+        <w:tc>
+          <w:tcPr>
+            <w:tcW w:w="2976" w:type="dxa"/>
+          </w:tcPr>
+          <w:p>
+            <w:r>
+              <w:t>text, Non null</w:t>
+            </w:r>
+          </w:p>
+        </w:tc>
+        <w:tc>
+          <w:tcPr>
+            <w:tcW w:w="4001" w:type="dxa"/>
+          </w:tcPr>
+          <w:p>
+            <w:r>
+              <w:t>Description de la capacité</w:t>
+            </w:r>
+          </w:p>
+        </w:tc>
+      </w:tr>
+      <w:tr>
+        <w:tc>
+          <w:tcPr>
+            <w:tcW w:w="2235" w:type="dxa"/>
+          </w:tcPr>
+          <w:p>
+            <w:r>
+              <w:t>id_hero</w:t>
+            </w:r>
+          </w:p>
+        </w:tc>
+        <w:tc>
+          <w:tcPr>
+            <w:tcW w:w="2976" w:type="dxa"/>
+          </w:tcPr>
+          <w:p>
+            <w:r>
+              <w:t>int(11), Non null, FK</w:t>
+            </w:r>
+          </w:p>
+        </w:tc>
+        <w:tc>
+          <w:tcPr>
+            <w:tcW w:w="4001" w:type="dxa"/>
+          </w:tcPr>
+          <w:p>
+            <w:r>
+              <w:t>Identifiant</w:t>
+            </w:r>
+            <w:r>
+              <w:t xml:space="preserve"> du héros à qui appartient la capacité</w:t>
+            </w:r>
+          </w:p>
+        </w:tc>
+      </w:tr>
+      <w:tr>
+        <w:tc>
+          <w:tcPr>
+            <w:tcW w:w="2235" w:type="dxa"/>
+          </w:tcPr>
+          <w:p>
+            <w:r>
+              <w:t>is_ultimate</w:t>
+            </w:r>
+          </w:p>
+        </w:tc>
+        <w:tc>
+          <w:tcPr>
+            <w:tcW w:w="2976" w:type="dxa"/>
+          </w:tcPr>
+          <w:p>
+            <w:r>
+              <w:t>tinyint(1), Non null</w:t>
+            </w:r>
+          </w:p>
+        </w:tc>
+        <w:tc>
+          <w:tcPr>
+            <w:tcW w:w="4001" w:type="dxa"/>
+          </w:tcPr>
+          <w:p>
+            <w:r>
+              <w:t>Définit si la capacité est une capacité ultime ou pas</w:t>
+            </w:r>
+          </w:p>
+        </w:tc>
+      </w:tr>
+    </w:tbl>
+    <w:p/>
     <w:p>
       <w:pPr>
-        <w:pStyle w:val="Titre4"/>
+        <w:pStyle w:val="Titre5"/>
       </w:pPr>
       <w:r>
-        <w:t>Table</w:t>
-      </w:r>
-      <w:r>
-        <w:t xml:space="preserve"> </w:t>
-      </w:r>
-      <w:proofErr w:type="spellStart"/>
-      <w:r>
-        <w:t>roles</w:t>
-      </w:r>
-      <w:proofErr w:type="spellEnd"/>
+        <w:lastRenderedPageBreak/>
+        <w:t>Table roles</w:t>
+      </w:r>
     </w:p>
+    <w:tbl>
+      <w:tblPr>
+        <w:tblStyle w:val="Grilledutableau"/>
+        <w:tblW w:w="0" w:type="auto"/>
+        <w:tblLook w:val="04A0" w:firstRow="1" w:lastRow="0" w:firstColumn="1" w:lastColumn="0" w:noHBand="0" w:noVBand="1"/>
+      </w:tblPr>
+      <w:tblGrid>
+        <w:gridCol w:w="2235"/>
+        <w:gridCol w:w="2976"/>
+        <w:gridCol w:w="4001"/>
+      </w:tblGrid>
+      <w:tr>
+        <w:tc>
+          <w:tcPr>
+            <w:tcW w:w="2235" w:type="dxa"/>
+          </w:tcPr>
+          <w:p>
+            <w:r>
+              <w:t>Nom du champ</w:t>
+            </w:r>
+          </w:p>
+        </w:tc>
+        <w:tc>
+          <w:tcPr>
+            <w:tcW w:w="2976" w:type="dxa"/>
+          </w:tcPr>
+          <w:p>
+            <w:r>
+              <w:t>Type</w:t>
+            </w:r>
+          </w:p>
+        </w:tc>
+        <w:tc>
+          <w:tcPr>
+            <w:tcW w:w="4001" w:type="dxa"/>
+          </w:tcPr>
+          <w:p>
+            <w:r>
+              <w:t>Description</w:t>
+            </w:r>
+          </w:p>
+        </w:tc>
+      </w:tr>
+      <w:tr>
+        <w:tc>
+          <w:tcPr>
+            <w:tcW w:w="2235" w:type="dxa"/>
+          </w:tcPr>
+          <w:p>
+            <w:r>
+              <w:t>id_role</w:t>
+            </w:r>
+          </w:p>
+        </w:tc>
+        <w:tc>
+          <w:tcPr>
+            <w:tcW w:w="2976" w:type="dxa"/>
+          </w:tcPr>
+          <w:p>
+            <w:r>
+              <w:t>int(11), Non null, AI, PK</w:t>
+            </w:r>
+          </w:p>
+        </w:tc>
+        <w:tc>
+          <w:tcPr>
+            <w:tcW w:w="4001" w:type="dxa"/>
+          </w:tcPr>
+          <w:p>
+            <w:r>
+              <w:t>Identifiant du rôle</w:t>
+            </w:r>
+          </w:p>
+        </w:tc>
+      </w:tr>
+      <w:tr>
+        <w:tc>
+          <w:tcPr>
+            <w:tcW w:w="2235" w:type="dxa"/>
+          </w:tcPr>
+          <w:p>
+            <w:r>
+              <w:t>name</w:t>
+            </w:r>
+          </w:p>
+        </w:tc>
+        <w:tc>
+          <w:tcPr>
+            <w:tcW w:w="2976" w:type="dxa"/>
+          </w:tcPr>
+          <w:p>
+            <w:r>
+              <w:t>varchar(25), Non null</w:t>
+            </w:r>
+          </w:p>
+        </w:tc>
+        <w:tc>
+          <w:tcPr>
+            <w:tcW w:w="4001" w:type="dxa"/>
+          </w:tcPr>
+          <w:p>
+            <w:r>
+              <w:t>Nom du rôle</w:t>
+            </w:r>
+          </w:p>
+        </w:tc>
+      </w:tr>
+    </w:tbl>
+    <w:p/>
     <w:p>
       <w:pPr>
-        <w:pStyle w:val="Titre4"/>
+        <w:pStyle w:val="Titre5"/>
       </w:pPr>
       <w:r>
-        <w:t>Table</w:t>
-      </w:r>
-      <w:r>
-        <w:t xml:space="preserve"> </w:t>
-      </w:r>
-      <w:proofErr w:type="spellStart"/>
-      <w:r>
-        <w:t>currencies</w:t>
-      </w:r>
-      <w:proofErr w:type="spellEnd"/>
+        <w:t>Table currencies</w:t>
+      </w:r>
     </w:p>
+    <w:tbl>
+      <w:tblPr>
+        <w:tblStyle w:val="Grilledutableau"/>
+        <w:tblW w:w="0" w:type="auto"/>
+        <w:tblLook w:val="04A0" w:firstRow="1" w:lastRow="0" w:firstColumn="1" w:lastColumn="0" w:noHBand="0" w:noVBand="1"/>
+      </w:tblPr>
+      <w:tblGrid>
+        <w:gridCol w:w="2235"/>
+        <w:gridCol w:w="2976"/>
+        <w:gridCol w:w="4001"/>
+      </w:tblGrid>
+      <w:tr>
+        <w:tc>
+          <w:tcPr>
+            <w:tcW w:w="2235" w:type="dxa"/>
+          </w:tcPr>
+          <w:p>
+            <w:r>
+              <w:t>Nom du champ</w:t>
+            </w:r>
+          </w:p>
+        </w:tc>
+        <w:tc>
+          <w:tcPr>
+            <w:tcW w:w="2976" w:type="dxa"/>
+          </w:tcPr>
+          <w:p>
+            <w:r>
+              <w:t>Type</w:t>
+            </w:r>
+          </w:p>
+        </w:tc>
+        <w:tc>
+          <w:tcPr>
+            <w:tcW w:w="4001" w:type="dxa"/>
+          </w:tcPr>
+          <w:p>
+            <w:r>
+              <w:t>Description</w:t>
+            </w:r>
+          </w:p>
+        </w:tc>
+      </w:tr>
+      <w:tr>
+        <w:tc>
+          <w:tcPr>
+            <w:tcW w:w="2235" w:type="dxa"/>
+          </w:tcPr>
+          <w:p>
+            <w:r>
+              <w:t>id_currency</w:t>
+            </w:r>
+          </w:p>
+        </w:tc>
+        <w:tc>
+          <w:tcPr>
+            <w:tcW w:w="2976" w:type="dxa"/>
+          </w:tcPr>
+          <w:p>
+            <w:r>
+              <w:t>int(11), Non null, AI, PK</w:t>
+            </w:r>
+          </w:p>
+        </w:tc>
+        <w:tc>
+          <w:tcPr>
+            <w:tcW w:w="4001" w:type="dxa"/>
+          </w:tcPr>
+          <w:p>
+            <w:r>
+              <w:t>Identifiant de la monnaie</w:t>
+            </w:r>
+          </w:p>
+        </w:tc>
+      </w:tr>
+      <w:tr>
+        <w:tc>
+          <w:tcPr>
+            <w:tcW w:w="2235" w:type="dxa"/>
+          </w:tcPr>
+          <w:p>
+            <w:r>
+              <w:t>name</w:t>
+            </w:r>
+          </w:p>
+        </w:tc>
+        <w:tc>
+          <w:tcPr>
+            <w:tcW w:w="2976" w:type="dxa"/>
+          </w:tcPr>
+          <w:p>
+            <w:r>
+              <w:t>varchar(25), Non null</w:t>
+            </w:r>
+          </w:p>
+        </w:tc>
+        <w:tc>
+          <w:tcPr>
+            <w:tcW w:w="4001" w:type="dxa"/>
+          </w:tcPr>
+          <w:p>
+            <w:r>
+              <w:t>Nom de la monnaie</w:t>
+            </w:r>
+          </w:p>
+        </w:tc>
+      </w:tr>
+    </w:tbl>
+    <w:p/>
     <w:p>
       <w:pPr>
-        <w:pStyle w:val="Titre4"/>
+        <w:pStyle w:val="Titre5"/>
       </w:pPr>
       <w:r>
-        <w:t>Table</w:t>
-      </w:r>
-      <w:r>
-        <w:t xml:space="preserve"> </w:t>
-      </w:r>
-      <w:proofErr w:type="spellStart"/>
-      <w:r>
-        <w:t>qualities</w:t>
-      </w:r>
-      <w:proofErr w:type="spellEnd"/>
+        <w:t>Table qualities</w:t>
+      </w:r>
     </w:p>
+    <w:tbl>
+      <w:tblPr>
+        <w:tblStyle w:val="Grilledutableau"/>
+        <w:tblW w:w="0" w:type="auto"/>
+        <w:tblLook w:val="04A0" w:firstRow="1" w:lastRow="0" w:firstColumn="1" w:lastColumn="0" w:noHBand="0" w:noVBand="1"/>
+      </w:tblPr>
+      <w:tblGrid>
+        <w:gridCol w:w="2235"/>
+        <w:gridCol w:w="2976"/>
+        <w:gridCol w:w="4001"/>
+      </w:tblGrid>
+      <w:tr>
+        <w:tc>
+          <w:tcPr>
+            <w:tcW w:w="2235" w:type="dxa"/>
+          </w:tcPr>
+          <w:p>
+            <w:r>
+              <w:t>Nom du champ</w:t>
+            </w:r>
+          </w:p>
+        </w:tc>
+        <w:tc>
+          <w:tcPr>
+            <w:tcW w:w="2976" w:type="dxa"/>
+          </w:tcPr>
+          <w:p>
+            <w:r>
+              <w:t>Type</w:t>
+            </w:r>
+          </w:p>
+        </w:tc>
+        <w:tc>
+          <w:tcPr>
+            <w:tcW w:w="4001" w:type="dxa"/>
+          </w:tcPr>
+          <w:p>
+            <w:r>
+              <w:t>Description</w:t>
+            </w:r>
+          </w:p>
+        </w:tc>
+      </w:tr>
+      <w:tr>
+        <w:tc>
+          <w:tcPr>
+            <w:tcW w:w="2235" w:type="dxa"/>
+          </w:tcPr>
+          <w:p>
+            <w:r>
+              <w:t>id_quality</w:t>
+            </w:r>
+          </w:p>
+        </w:tc>
+        <w:tc>
+          <w:tcPr>
+            <w:tcW w:w="2976" w:type="dxa"/>
+          </w:tcPr>
+          <w:p>
+            <w:r>
+              <w:t>int(11), Non null, AI, PK</w:t>
+            </w:r>
+          </w:p>
+        </w:tc>
+        <w:tc>
+          <w:tcPr>
+            <w:tcW w:w="4001" w:type="dxa"/>
+          </w:tcPr>
+          <w:p>
+            <w:r>
+              <w:t>Identifiant de la rareté/qualité</w:t>
+            </w:r>
+          </w:p>
+        </w:tc>
+      </w:tr>
+      <w:tr>
+        <w:tc>
+          <w:tcPr>
+            <w:tcW w:w="2235" w:type="dxa"/>
+          </w:tcPr>
+          <w:p>
+            <w:r>
+              <w:t>name</w:t>
+            </w:r>
+          </w:p>
+        </w:tc>
+        <w:tc>
+          <w:tcPr>
+            <w:tcW w:w="2976" w:type="dxa"/>
+          </w:tcPr>
+          <w:p>
+            <w:r>
+              <w:t>varchar(25), Non null</w:t>
+            </w:r>
+          </w:p>
+        </w:tc>
+        <w:tc>
+          <w:tcPr>
+            <w:tcW w:w="4001" w:type="dxa"/>
+          </w:tcPr>
+          <w:p>
+            <w:r>
+              <w:t>Nom de la rareté/qualité</w:t>
+            </w:r>
+          </w:p>
+        </w:tc>
+      </w:tr>
+    </w:tbl>
+    <w:p/>
     <w:p>
       <w:pPr>
-        <w:pStyle w:val="Titre4"/>
+        <w:pStyle w:val="Titre5"/>
       </w:pPr>
       <w:r>
-        <w:t>Table</w:t>
-      </w:r>
-      <w:r>
-        <w:t xml:space="preserve"> </w:t>
-      </w:r>
-      <w:proofErr w:type="spellStart"/>
-      <w:r>
-        <w:t>events</w:t>
-      </w:r>
-      <w:proofErr w:type="spellEnd"/>
+        <w:t>Table events</w:t>
+      </w:r>
     </w:p>
+    <w:tbl>
+      <w:tblPr>
+        <w:tblStyle w:val="Grilledutableau"/>
+        <w:tblW w:w="0" w:type="auto"/>
+        <w:tblLook w:val="04A0" w:firstRow="1" w:lastRow="0" w:firstColumn="1" w:lastColumn="0" w:noHBand="0" w:noVBand="1"/>
+      </w:tblPr>
+      <w:tblGrid>
+        <w:gridCol w:w="2235"/>
+        <w:gridCol w:w="2976"/>
+        <w:gridCol w:w="4001"/>
+      </w:tblGrid>
+      <w:tr>
+        <w:tc>
+          <w:tcPr>
+            <w:tcW w:w="2235" w:type="dxa"/>
+          </w:tcPr>
+          <w:p>
+            <w:r>
+              <w:t>Nom du champ</w:t>
+            </w:r>
+          </w:p>
+        </w:tc>
+        <w:tc>
+          <w:tcPr>
+            <w:tcW w:w="2976" w:type="dxa"/>
+          </w:tcPr>
+          <w:p>
+            <w:r>
+              <w:t>Type</w:t>
+            </w:r>
+          </w:p>
+        </w:tc>
+        <w:tc>
+          <w:tcPr>
+            <w:tcW w:w="4001" w:type="dxa"/>
+          </w:tcPr>
+          <w:p>
+            <w:r>
+              <w:t>Description</w:t>
+            </w:r>
+          </w:p>
+        </w:tc>
+      </w:tr>
+      <w:tr>
+        <w:tc>
+          <w:tcPr>
+            <w:tcW w:w="2235" w:type="dxa"/>
+          </w:tcPr>
+          <w:p>
+            <w:r>
+              <w:t>id_event</w:t>
+            </w:r>
+          </w:p>
+        </w:tc>
+        <w:tc>
+          <w:tcPr>
+            <w:tcW w:w="2976" w:type="dxa"/>
+          </w:tcPr>
+          <w:p>
+            <w:r>
+              <w:t>int(11), Non null, AI, PK</w:t>
+            </w:r>
+          </w:p>
+        </w:tc>
+        <w:tc>
+          <w:tcPr>
+            <w:tcW w:w="4001" w:type="dxa"/>
+          </w:tcPr>
+          <w:p>
+            <w:r>
+              <w:t xml:space="preserve">Identifiant de l’événement </w:t>
+            </w:r>
+          </w:p>
+        </w:tc>
+      </w:tr>
+      <w:tr>
+        <w:tc>
+          <w:tcPr>
+            <w:tcW w:w="2235" w:type="dxa"/>
+          </w:tcPr>
+          <w:p>
+            <w:r>
+              <w:t>name</w:t>
+            </w:r>
+          </w:p>
+        </w:tc>
+        <w:tc>
+          <w:tcPr>
+            <w:tcW w:w="2976" w:type="dxa"/>
+          </w:tcPr>
+          <w:p>
+            <w:r>
+              <w:t>varchar(50), Non null</w:t>
+            </w:r>
+          </w:p>
+        </w:tc>
+        <w:tc>
+          <w:tcPr>
+            <w:tcW w:w="4001" w:type="dxa"/>
+          </w:tcPr>
+          <w:p>
+            <w:r>
+              <w:t xml:space="preserve">Nom de l’événement </w:t>
+            </w:r>
+          </w:p>
+        </w:tc>
+      </w:tr>
+      <w:tr>
+        <w:tc>
+          <w:tcPr>
+            <w:tcW w:w="2235" w:type="dxa"/>
+          </w:tcPr>
+          <w:p>
+            <w:r>
+              <w:t>start_date</w:t>
+            </w:r>
+          </w:p>
+        </w:tc>
+        <w:tc>
+          <w:tcPr>
+            <w:tcW w:w="2976" w:type="dxa"/>
+          </w:tcPr>
+          <w:p>
+            <w:r>
+              <w:t>date, Non null</w:t>
+            </w:r>
+          </w:p>
+        </w:tc>
+        <w:tc>
+          <w:tcPr>
+            <w:tcW w:w="4001" w:type="dxa"/>
+          </w:tcPr>
+          <w:p>
+            <w:r>
+              <w:t xml:space="preserve">Date de début de </w:t>
+            </w:r>
+            <w:r>
+              <w:t>l’événement</w:t>
+            </w:r>
+          </w:p>
+        </w:tc>
+      </w:tr>
+      <w:tr>
+        <w:tc>
+          <w:tcPr>
+            <w:tcW w:w="2235" w:type="dxa"/>
+          </w:tcPr>
+          <w:p>
+            <w:r>
+              <w:t>end_date</w:t>
+            </w:r>
+          </w:p>
+        </w:tc>
+        <w:tc>
+          <w:tcPr>
+            <w:tcW w:w="2976" w:type="dxa"/>
+          </w:tcPr>
+          <w:p>
+            <w:r>
+              <w:t>date, Non null</w:t>
+            </w:r>
+          </w:p>
+        </w:tc>
+        <w:tc>
+          <w:tcPr>
+            <w:tcW w:w="4001" w:type="dxa"/>
+          </w:tcPr>
+          <w:p>
+            <w:r>
+              <w:t>Date de fin de l’événement</w:t>
+            </w:r>
+            <w:bookmarkStart w:id="0" w:name="_GoBack"/>
+            <w:bookmarkEnd w:id="0"/>
+          </w:p>
+        </w:tc>
+      </w:tr>
+    </w:tbl>
+    <w:p/>
     <w:sectPr>
       <w:pgSz w:w="11906" w:h="16838"/>
       <w:pgMar w:top="1417" w:right="1417" w:bottom="1417" w:left="1417" w:header="708" w:footer="708" w:gutter="0"/>
@@ -1346,6 +2948,26 @@
       <w:color w:val="4F81BD" w:themeColor="accent1"/>
     </w:rPr>
   </w:style>
+  <w:style w:type="paragraph" w:styleId="Titre5">
+    <w:name w:val="heading 5"/>
+    <w:basedOn w:val="Normal"/>
+    <w:next w:val="Normal"/>
+    <w:link w:val="Titre5Car"/>
+    <w:uiPriority w:val="9"/>
+    <w:unhideWhenUsed/>
+    <w:qFormat/>
+    <w:rsid w:val="00587DF5"/>
+    <w:pPr>
+      <w:keepNext/>
+      <w:keepLines/>
+      <w:spacing w:before="200" w:after="0"/>
+      <w:outlineLvl w:val="4"/>
+    </w:pPr>
+    <w:rPr>
+      <w:rFonts w:asciiTheme="majorHAnsi" w:eastAsiaTheme="majorEastAsia" w:hAnsiTheme="majorHAnsi" w:cstheme="majorBidi"/>
+      <w:color w:val="243F60" w:themeColor="accent1" w:themeShade="7F"/>
+    </w:rPr>
+  </w:style>
   <w:style w:type="character" w:default="1" w:styleId="Policepardfaut">
     <w:name w:val="Default Paragraph Font"/>
     <w:uiPriority w:val="1"/>
@@ -1508,6 +3130,17 @@
       <w:i/>
       <w:iCs/>
       <w:color w:val="4F81BD" w:themeColor="accent1"/>
+    </w:rPr>
+  </w:style>
+  <w:style w:type="character" w:customStyle="1" w:styleId="Titre5Car">
+    <w:name w:val="Titre 5 Car"/>
+    <w:basedOn w:val="Policepardfaut"/>
+    <w:link w:val="Titre5"/>
+    <w:uiPriority w:val="9"/>
+    <w:rsid w:val="00587DF5"/>
+    <w:rPr>
+      <w:rFonts w:asciiTheme="majorHAnsi" w:eastAsiaTheme="majorEastAsia" w:hAnsiTheme="majorHAnsi" w:cstheme="majorBidi"/>
+      <w:color w:val="243F60" w:themeColor="accent1" w:themeShade="7F"/>
     </w:rPr>
   </w:style>
 </w:styles>
@@ -1770,6 +3403,26 @@
       <w:color w:val="4F81BD" w:themeColor="accent1"/>
     </w:rPr>
   </w:style>
+  <w:style w:type="paragraph" w:styleId="Titre5">
+    <w:name w:val="heading 5"/>
+    <w:basedOn w:val="Normal"/>
+    <w:next w:val="Normal"/>
+    <w:link w:val="Titre5Car"/>
+    <w:uiPriority w:val="9"/>
+    <w:unhideWhenUsed/>
+    <w:qFormat/>
+    <w:rsid w:val="00587DF5"/>
+    <w:pPr>
+      <w:keepNext/>
+      <w:keepLines/>
+      <w:spacing w:before="200" w:after="0"/>
+      <w:outlineLvl w:val="4"/>
+    </w:pPr>
+    <w:rPr>
+      <w:rFonts w:asciiTheme="majorHAnsi" w:eastAsiaTheme="majorEastAsia" w:hAnsiTheme="majorHAnsi" w:cstheme="majorBidi"/>
+      <w:color w:val="243F60" w:themeColor="accent1" w:themeShade="7F"/>
+    </w:rPr>
+  </w:style>
   <w:style w:type="character" w:default="1" w:styleId="Policepardfaut">
     <w:name w:val="Default Paragraph Font"/>
     <w:uiPriority w:val="1"/>
@@ -1932,6 +3585,17 @@
       <w:i/>
       <w:iCs/>
       <w:color w:val="4F81BD" w:themeColor="accent1"/>
+    </w:rPr>
+  </w:style>
+  <w:style w:type="character" w:customStyle="1" w:styleId="Titre5Car">
+    <w:name w:val="Titre 5 Car"/>
+    <w:basedOn w:val="Policepardfaut"/>
+    <w:link w:val="Titre5"/>
+    <w:uiPriority w:val="9"/>
+    <w:rsid w:val="00587DF5"/>
+    <w:rPr>
+      <w:rFonts w:asciiTheme="majorHAnsi" w:eastAsiaTheme="majorEastAsia" w:hAnsiTheme="majorHAnsi" w:cstheme="majorBidi"/>
+      <w:color w:val="243F60" w:themeColor="accent1" w:themeShade="7F"/>
     </w:rPr>
   </w:style>
 </w:styles>
@@ -2227,7 +3891,7 @@
 </file>
 
 <file path=customXml/itemProps1.xml><?xml version="1.0" encoding="utf-8"?>
-<ds:datastoreItem xmlns:ds="http://schemas.openxmlformats.org/officeDocument/2006/customXml" ds:itemID="{BEE37933-251F-4C21-A144-1620F1F349C6}">
+<ds:datastoreItem xmlns:ds="http://schemas.openxmlformats.org/officeDocument/2006/customXml" ds:itemID="{C14D547E-1374-446D-9E03-136C4C515D8E}">
   <ds:schemaRefs>
     <ds:schemaRef ds:uri="http://schemas.openxmlformats.org/officeDocument/2006/bibliography"/>
   </ds:schemaRefs>

</xml_diff>

<commit_message>
maquettes index ... -> events
</commit_message>
<xml_diff>
--- a/doc/OverwatchCollection_DocTechnique/OverwatchCollection_DocTechnique.docx
+++ b/doc/OverwatchCollection_DocTechnique/OverwatchCollection_DocTechnique.docx
@@ -6,13 +6,8 @@
       <w:pPr>
         <w:pStyle w:val="Titre1"/>
       </w:pPr>
-      <w:proofErr w:type="spellStart"/>
-      <w:r>
-        <w:t>OverwatchCollection</w:t>
-      </w:r>
-      <w:proofErr w:type="spellEnd"/>
-      <w:r>
-        <w:t> : La documentation technique</w:t>
+      <w:r>
+        <w:t>OverwatchCollection : La documentation technique</w:t>
       </w:r>
     </w:p>
     <w:p>
@@ -25,37 +20,13 @@
     </w:p>
     <w:p>
       <w:r>
-        <w:t xml:space="preserve">Le projet </w:t>
-      </w:r>
-      <w:proofErr w:type="spellStart"/>
-      <w:r>
-        <w:t>Overwatch</w:t>
-      </w:r>
-      <w:r>
-        <w:t>Collection</w:t>
-      </w:r>
-      <w:proofErr w:type="spellEnd"/>
-      <w:r>
-        <w:t xml:space="preserve"> est basé sur le jeu </w:t>
-      </w:r>
-      <w:proofErr w:type="spellStart"/>
-      <w:r>
-        <w:t>Overwatch</w:t>
-      </w:r>
-      <w:proofErr w:type="spellEnd"/>
-      <w:r>
-        <w:t xml:space="preserve">, </w:t>
-      </w:r>
-      <w:proofErr w:type="spellStart"/>
-      <w:r>
-        <w:t>O</w:t>
-      </w:r>
-      <w:r>
-        <w:t>verwatch</w:t>
-      </w:r>
-      <w:proofErr w:type="spellEnd"/>
-      <w:r>
-        <w:t xml:space="preserve"> est un jeu de tir</w:t>
+        <w:t>Le projet Overwatch</w:t>
+      </w:r>
+      <w:r>
+        <w:t>Collection est basé sur le jeu Overwatch, O</w:t>
+      </w:r>
+      <w:r>
+        <w:t>verwatch est un jeu de tir</w:t>
       </w:r>
       <w:r>
         <w:t>, très réactif,</w:t>
@@ -64,28 +35,12 @@
         <w:t xml:space="preserve"> à la première personne, aux graphismes colorés et un peu</w:t>
       </w:r>
       <w:r>
-        <w:t xml:space="preserve"> </w:t>
-      </w:r>
-      <w:proofErr w:type="spellStart"/>
-      <w:r>
-        <w:t>cartoonesques</w:t>
-      </w:r>
-      <w:proofErr w:type="spellEnd"/>
-      <w:r>
-        <w:t>.</w:t>
+        <w:t xml:space="preserve"> cartoonesques.</w:t>
       </w:r>
     </w:p>
     <w:p>
       <w:r>
-        <w:t xml:space="preserve">Dans </w:t>
-      </w:r>
-      <w:proofErr w:type="spellStart"/>
-      <w:r>
-        <w:t>Overwatch</w:t>
-      </w:r>
-      <w:proofErr w:type="spellEnd"/>
-      <w:r>
-        <w:t xml:space="preserve"> lorsqu’on commence une partie, il faut d’abord choisir un héros parmi les 23 disponibles, les héros on des capacités et des statistiques différentes. </w:t>
+        <w:t xml:space="preserve">Dans Overwatch lorsqu’on commence une partie, il faut d’abord choisir un héros parmi les 23 disponibles, les héros on des capacités et des statistiques différentes. </w:t>
       </w:r>
       <w:r>
         <w:t>Ils</w:t>
@@ -246,14 +201,27 @@
             <w:r>
               <w:t xml:space="preserve">Figure </w:t>
             </w:r>
-            <w:fldSimple w:instr=" SEQ Figure \* ARABIC ">
-              <w:r>
-                <w:rPr>
-                  <w:noProof/>
-                </w:rPr>
-                <w:t>1</w:t>
-              </w:r>
-            </w:fldSimple>
+            <w:r>
+              <w:fldChar w:fldCharType="begin"/>
+            </w:r>
+            <w:r>
+              <w:instrText xml:space="preserve"> SEQ Figure \* ARABIC </w:instrText>
+            </w:r>
+            <w:r>
+              <w:fldChar w:fldCharType="separate"/>
+            </w:r>
+            <w:r>
+              <w:rPr>
+                <w:noProof/>
+              </w:rPr>
+              <w:t>1</w:t>
+            </w:r>
+            <w:r>
+              <w:rPr>
+                <w:noProof/>
+              </w:rPr>
+              <w:fldChar w:fldCharType="end"/>
+            </w:r>
             <w:r>
               <w:t>, skin de base</w:t>
             </w:r>
@@ -342,14 +310,27 @@
             <w:r>
               <w:t xml:space="preserve">Figure </w:t>
             </w:r>
-            <w:fldSimple w:instr=" SEQ Figure \* ARABIC ">
-              <w:r>
-                <w:rPr>
-                  <w:noProof/>
-                </w:rPr>
-                <w:t>2</w:t>
-              </w:r>
-            </w:fldSimple>
+            <w:r>
+              <w:fldChar w:fldCharType="begin"/>
+            </w:r>
+            <w:r>
+              <w:instrText xml:space="preserve"> SEQ Figure \* ARABIC </w:instrText>
+            </w:r>
+            <w:r>
+              <w:fldChar w:fldCharType="separate"/>
+            </w:r>
+            <w:r>
+              <w:rPr>
+                <w:noProof/>
+              </w:rPr>
+              <w:t>2</w:t>
+            </w:r>
+            <w:r>
+              <w:rPr>
+                <w:noProof/>
+              </w:rPr>
+              <w:fldChar w:fldCharType="end"/>
+            </w:r>
             <w:r>
               <w:t>, skin d'halloween</w:t>
             </w:r>
@@ -361,15 +342,7 @@
     <w:p/>
     <w:p>
       <w:r>
-        <w:t xml:space="preserve">Le but du projet </w:t>
-      </w:r>
-      <w:proofErr w:type="spellStart"/>
-      <w:r>
-        <w:t>OverwatchCollection</w:t>
-      </w:r>
-      <w:proofErr w:type="spellEnd"/>
-      <w:r>
-        <w:t xml:space="preserve"> est d’avoir une sorte d’inventaire de ses objets, car dans le jeu, la façon dont les objets sont ordonnés n’est pas pratique. Il permet donc de voir tous les objets trié</w:t>
+        <w:t>Le but du projet OverwatchCollection est d’avoir une sorte d’inventaire de ses objets, car dans le jeu, la façon dont les objets sont ordonnés n’est pas pratique. Il permet donc de voir tous les objets trié</w:t>
       </w:r>
       <w:r>
         <w:t>s</w:t>
@@ -427,23 +400,7 @@
     </w:p>
     <w:p>
       <w:r>
-        <w:t xml:space="preserve">Ce sujet est vaut la peine de se pencher dessus car </w:t>
-      </w:r>
-      <w:proofErr w:type="spellStart"/>
-      <w:r>
-        <w:t>Overwatch</w:t>
-      </w:r>
-      <w:proofErr w:type="spellEnd"/>
-      <w:r>
-        <w:t xml:space="preserve"> est un jeu très populaire et donc il y a une très grande communauté de joueur autour et les joueurs sont en générale très friands d’objets rares et exclusif afin de les montrer aux autres joueurs. C’est donc normal que les objets cosmétiques dans </w:t>
-      </w:r>
-      <w:proofErr w:type="spellStart"/>
-      <w:r>
-        <w:t>Overwatch</w:t>
-      </w:r>
-      <w:proofErr w:type="spellEnd"/>
-      <w:r>
-        <w:t xml:space="preserve"> aient beaucoup de succès, surtout avec les évènements spéciaux et la sortie de contenue régulière de la part des développeurs</w:t>
+        <w:t>Ce sujet est vaut la peine de se pencher dessus car Overwatch est un jeu très populaire et donc il y a une très grande communauté de joueur autour et les joueurs sont en générale très friands d’objets rares et exclusif afin de les montrer aux autres joueurs. C’est donc normal que les objets cosmétiques dans Overwatch aient beaucoup de succès, surtout avec les évènements spéciaux et la sortie de contenue régulière de la part des développeurs</w:t>
       </w:r>
       <w:r>
         <w:t xml:space="preserve">. </w:t>
@@ -457,15 +414,7 @@
         <w:t xml:space="preserve"> avec tous ces objets</w:t>
       </w:r>
       <w:r>
-        <w:t>, c’est là qu’</w:t>
-      </w:r>
-      <w:proofErr w:type="spellStart"/>
-      <w:r>
-        <w:t>Overwatch</w:t>
-      </w:r>
-      <w:proofErr w:type="spellEnd"/>
-      <w:r>
-        <w:t xml:space="preserve"> Collection entre en jeu</w:t>
+        <w:t>, c’est là qu’Overwatch Collection entre en jeu</w:t>
       </w:r>
       <w:r>
         <w:t>.</w:t>
@@ -539,23 +488,7 @@
     </w:p>
     <w:p>
       <w:r>
-        <w:t xml:space="preserve">Ce projet a principalement été réalisé avec le logiciel « Visual Studio Code », en tout cas pour tout le html, le </w:t>
-      </w:r>
-      <w:proofErr w:type="spellStart"/>
-      <w:r>
-        <w:t>php</w:t>
-      </w:r>
-      <w:proofErr w:type="spellEnd"/>
-      <w:r>
-        <w:t xml:space="preserve"> ainsi que le </w:t>
-      </w:r>
-      <w:proofErr w:type="spellStart"/>
-      <w:r>
-        <w:t>css</w:t>
-      </w:r>
-      <w:proofErr w:type="spellEnd"/>
-      <w:r>
-        <w:t xml:space="preserve">. Ce logiciel a été utilisé principalement pour des </w:t>
+        <w:t xml:space="preserve">Ce projet a principalement été réalisé avec le logiciel « Visual Studio Code », en tout cas pour tout le html, le php ainsi que le css. Ce logiciel a été utilisé principalement pour des </w:t>
       </w:r>
       <w:r>
         <w:t>raisons</w:t>
@@ -587,37 +520,20 @@
     </w:p>
     <w:p>
       <w:r>
-        <w:t>Au niveau du serveur Apache, PHP ainsi que MySQL c’est le logiciel « </w:t>
-      </w:r>
-      <w:proofErr w:type="spellStart"/>
-      <w:r>
-        <w:t>EasyPHP</w:t>
-      </w:r>
-      <w:proofErr w:type="spellEnd"/>
-      <w:r>
-        <w:t> » qui a été utilisé, pour les mêmes raisons d’habitude, la base de données a elle été gérée avec  « </w:t>
-      </w:r>
-      <w:proofErr w:type="spellStart"/>
-      <w:r>
-        <w:t>phpMyAdmin</w:t>
-      </w:r>
-      <w:proofErr w:type="spellEnd"/>
-      <w:r>
-        <w:t> ».</w:t>
+        <w:t>Au niveau du serveur Apache, PHP ainsi que MySQL c’est le logiciel « EasyPHP » qui a été utilisé, pour les mêmes raisons d’habitude, la base de données a elle été gérée avec  « phpMyAdmin ».</w:t>
       </w:r>
     </w:p>
     <w:p>
       <w:r>
-        <w:t>En ce qui concerne les sauvegardes du projet, c’est « </w:t>
-      </w:r>
-      <w:proofErr w:type="spellStart"/>
-      <w:r>
-        <w:t>GitHub</w:t>
-      </w:r>
-      <w:proofErr w:type="spellEnd"/>
-      <w:r>
-        <w:t xml:space="preserve"> Desktop » qui a été utilisé, car c’est vraiment facile a utilisé lorsqu’on fait un projet tout seul et il s’occupe de faire les versions de façon très claires et pratiques.</w:t>
-      </w:r>
+        <w:t>En ce qui concerne les sauvegardes du projet, c’est « GitHub Desktop » qui a été utilisé, car c’est vraiment facile a utilisé lorsqu’on fait un projet tout seul et il s’occupe de faire les versions de façon très claires et pratiques.</w:t>
+      </w:r>
+    </w:p>
+    <w:p>
+      <w:r>
+        <w:t>Pour la documentation j’ai utilisé l’application web « draw.io » pour le modèle relationnel ainsi que l’arborescence du site et « balsamiq mockup 3 » pour les maquettes graphiques.</w:t>
+      </w:r>
+      <w:bookmarkStart w:id="0" w:name="_GoBack"/>
+      <w:bookmarkEnd w:id="0"/>
     </w:p>
     <w:p>
       <w:pPr>
@@ -692,8 +608,6 @@
         <w:lastRenderedPageBreak/>
         <w:t>Maquette Graphique</w:t>
       </w:r>
-      <w:bookmarkStart w:id="0" w:name="_GoBack"/>
-      <w:bookmarkEnd w:id="0"/>
     </w:p>
     <w:p>
       <w:pPr>
@@ -786,13 +700,8 @@
         <w:pStyle w:val="Titre5"/>
       </w:pPr>
       <w:r>
-        <w:t xml:space="preserve">Table </w:t>
-      </w:r>
-      <w:proofErr w:type="spellStart"/>
-      <w:r>
-        <w:t>users</w:t>
-      </w:r>
-      <w:proofErr w:type="spellEnd"/>
+        <w:t>Table users</w:t>
+      </w:r>
     </w:p>
     <w:tbl>
       <w:tblPr>
@@ -843,33 +752,18 @@
             <w:tcW w:w="2235" w:type="dxa"/>
           </w:tcPr>
           <w:p>
-            <w:proofErr w:type="spellStart"/>
             <w:r>
               <w:t>id_user</w:t>
             </w:r>
-            <w:proofErr w:type="spellEnd"/>
-          </w:p>
-        </w:tc>
-        <w:tc>
-          <w:tcPr>
-            <w:tcW w:w="2976" w:type="dxa"/>
-          </w:tcPr>
-          <w:p>
-            <w:proofErr w:type="spellStart"/>
-            <w:r>
-              <w:t>int</w:t>
-            </w:r>
-            <w:proofErr w:type="spellEnd"/>
-            <w:r>
-              <w:t xml:space="preserve">(11), Non </w:t>
-            </w:r>
-            <w:proofErr w:type="spellStart"/>
-            <w:r>
-              <w:t>null</w:t>
-            </w:r>
-            <w:proofErr w:type="spellEnd"/>
-            <w:r>
-              <w:t>, AI, PK</w:t>
+          </w:p>
+        </w:tc>
+        <w:tc>
+          <w:tcPr>
+            <w:tcW w:w="2976" w:type="dxa"/>
+          </w:tcPr>
+          <w:p>
+            <w:r>
+              <w:t>int(11), Non null, AI, PK</w:t>
             </w:r>
           </w:p>
         </w:tc>
@@ -890,31 +784,19 @@
             <w:tcW w:w="2235" w:type="dxa"/>
           </w:tcPr>
           <w:p>
-            <w:proofErr w:type="spellStart"/>
             <w:r>
               <w:t>username</w:t>
             </w:r>
-            <w:proofErr w:type="spellEnd"/>
-          </w:p>
-        </w:tc>
-        <w:tc>
-          <w:tcPr>
-            <w:tcW w:w="2976" w:type="dxa"/>
-          </w:tcPr>
-          <w:p>
-            <w:proofErr w:type="spellStart"/>
-            <w:r>
-              <w:t>varchar</w:t>
-            </w:r>
-            <w:proofErr w:type="spellEnd"/>
-            <w:r>
-              <w:t xml:space="preserve">(25), Non </w:t>
-            </w:r>
-            <w:proofErr w:type="spellStart"/>
-            <w:r>
-              <w:t>null</w:t>
-            </w:r>
-            <w:proofErr w:type="spellEnd"/>
+          </w:p>
+        </w:tc>
+        <w:tc>
+          <w:tcPr>
+            <w:tcW w:w="2976" w:type="dxa"/>
+          </w:tcPr>
+          <w:p>
+            <w:r>
+              <w:t>varchar(25), Non null</w:t>
+            </w:r>
           </w:p>
         </w:tc>
         <w:tc>
@@ -934,31 +816,19 @@
             <w:tcW w:w="2235" w:type="dxa"/>
           </w:tcPr>
           <w:p>
-            <w:proofErr w:type="spellStart"/>
             <w:r>
               <w:t>password</w:t>
             </w:r>
-            <w:proofErr w:type="spellEnd"/>
-          </w:p>
-        </w:tc>
-        <w:tc>
-          <w:tcPr>
-            <w:tcW w:w="2976" w:type="dxa"/>
-          </w:tcPr>
-          <w:p>
-            <w:proofErr w:type="spellStart"/>
-            <w:r>
-              <w:t>varchar</w:t>
-            </w:r>
-            <w:proofErr w:type="spellEnd"/>
-            <w:r>
-              <w:t xml:space="preserve">(100), Non </w:t>
-            </w:r>
-            <w:proofErr w:type="spellStart"/>
-            <w:r>
-              <w:t>null</w:t>
-            </w:r>
-            <w:proofErr w:type="spellEnd"/>
+          </w:p>
+        </w:tc>
+        <w:tc>
+          <w:tcPr>
+            <w:tcW w:w="2976" w:type="dxa"/>
+          </w:tcPr>
+          <w:p>
+            <w:r>
+              <w:t>varchar(100), Non null</w:t>
+            </w:r>
           </w:p>
         </w:tc>
         <w:tc>
@@ -988,19 +858,9 @@
             <w:tcW w:w="2976" w:type="dxa"/>
           </w:tcPr>
           <w:p>
-            <w:proofErr w:type="spellStart"/>
-            <w:r>
-              <w:t>varchar</w:t>
-            </w:r>
-            <w:proofErr w:type="spellEnd"/>
-            <w:r>
-              <w:t xml:space="preserve">(100), Non </w:t>
-            </w:r>
-            <w:proofErr w:type="spellStart"/>
-            <w:r>
-              <w:t>null</w:t>
-            </w:r>
-            <w:proofErr w:type="spellEnd"/>
+            <w:r>
+              <w:t>varchar(100), Non null</w:t>
+            </w:r>
           </w:p>
         </w:tc>
         <w:tc>
@@ -1020,31 +880,19 @@
             <w:tcW w:w="2235" w:type="dxa"/>
           </w:tcPr>
           <w:p>
-            <w:proofErr w:type="spellStart"/>
             <w:r>
               <w:t>is_banned</w:t>
             </w:r>
-            <w:proofErr w:type="spellEnd"/>
-          </w:p>
-        </w:tc>
-        <w:tc>
-          <w:tcPr>
-            <w:tcW w:w="2976" w:type="dxa"/>
-          </w:tcPr>
-          <w:p>
-            <w:proofErr w:type="spellStart"/>
-            <w:r>
-              <w:t>tinyint</w:t>
-            </w:r>
-            <w:proofErr w:type="spellEnd"/>
-            <w:r>
-              <w:t xml:space="preserve">(1), Non </w:t>
-            </w:r>
-            <w:proofErr w:type="spellStart"/>
-            <w:r>
-              <w:t>null</w:t>
-            </w:r>
-            <w:proofErr w:type="spellEnd"/>
+          </w:p>
+        </w:tc>
+        <w:tc>
+          <w:tcPr>
+            <w:tcW w:w="2976" w:type="dxa"/>
+          </w:tcPr>
+          <w:p>
+            <w:r>
+              <w:t>tinyint(1), Non null</w:t>
+            </w:r>
           </w:p>
         </w:tc>
         <w:tc>
@@ -1064,31 +912,19 @@
             <w:tcW w:w="2235" w:type="dxa"/>
           </w:tcPr>
           <w:p>
-            <w:proofErr w:type="spellStart"/>
             <w:r>
               <w:t>is_admin</w:t>
             </w:r>
-            <w:proofErr w:type="spellEnd"/>
-          </w:p>
-        </w:tc>
-        <w:tc>
-          <w:tcPr>
-            <w:tcW w:w="2976" w:type="dxa"/>
-          </w:tcPr>
-          <w:p>
-            <w:proofErr w:type="spellStart"/>
-            <w:r>
-              <w:t>tinyint</w:t>
-            </w:r>
-            <w:proofErr w:type="spellEnd"/>
-            <w:r>
-              <w:t xml:space="preserve">(1), Non </w:t>
-            </w:r>
-            <w:proofErr w:type="spellStart"/>
-            <w:r>
-              <w:t>null</w:t>
-            </w:r>
-            <w:proofErr w:type="spellEnd"/>
+          </w:p>
+        </w:tc>
+        <w:tc>
+          <w:tcPr>
+            <w:tcW w:w="2976" w:type="dxa"/>
+          </w:tcPr>
+          <w:p>
+            <w:r>
+              <w:t>tinyint(1), Non null</w:t>
+            </w:r>
           </w:p>
         </w:tc>
         <w:tc>
@@ -1108,13 +944,8 @@
         <w:pStyle w:val="Titre5"/>
       </w:pPr>
       <w:r>
-        <w:t xml:space="preserve">Table </w:t>
-      </w:r>
-      <w:proofErr w:type="spellStart"/>
-      <w:r>
-        <w:t>reward_types</w:t>
-      </w:r>
-      <w:proofErr w:type="spellEnd"/>
+        <w:t>Table reward_types</w:t>
+      </w:r>
     </w:p>
     <w:tbl>
       <w:tblPr>
@@ -1165,33 +996,18 @@
             <w:tcW w:w="2235" w:type="dxa"/>
           </w:tcPr>
           <w:p>
-            <w:proofErr w:type="spellStart"/>
             <w:r>
               <w:t>id_reward_type</w:t>
             </w:r>
-            <w:proofErr w:type="spellEnd"/>
-          </w:p>
-        </w:tc>
-        <w:tc>
-          <w:tcPr>
-            <w:tcW w:w="2976" w:type="dxa"/>
-          </w:tcPr>
-          <w:p>
-            <w:proofErr w:type="spellStart"/>
-            <w:r>
-              <w:t>int</w:t>
-            </w:r>
-            <w:proofErr w:type="spellEnd"/>
-            <w:r>
-              <w:t xml:space="preserve">(11), Non </w:t>
-            </w:r>
-            <w:proofErr w:type="spellStart"/>
-            <w:r>
-              <w:t>null</w:t>
-            </w:r>
-            <w:proofErr w:type="spellEnd"/>
-            <w:r>
-              <w:t>, AI, PK</w:t>
+          </w:p>
+        </w:tc>
+        <w:tc>
+          <w:tcPr>
+            <w:tcW w:w="2976" w:type="dxa"/>
+          </w:tcPr>
+          <w:p>
+            <w:r>
+              <w:t>int(11), Non null, AI, PK</w:t>
             </w:r>
           </w:p>
         </w:tc>
@@ -1212,32 +1028,20 @@
             <w:tcW w:w="2235" w:type="dxa"/>
           </w:tcPr>
           <w:p>
-            <w:proofErr w:type="spellStart"/>
             <w:r>
               <w:lastRenderedPageBreak/>
               <w:t>name</w:t>
             </w:r>
-            <w:proofErr w:type="spellEnd"/>
-          </w:p>
-        </w:tc>
-        <w:tc>
-          <w:tcPr>
-            <w:tcW w:w="2976" w:type="dxa"/>
-          </w:tcPr>
-          <w:p>
-            <w:proofErr w:type="spellStart"/>
-            <w:r>
-              <w:t>varchar</w:t>
-            </w:r>
-            <w:proofErr w:type="spellEnd"/>
-            <w:r>
-              <w:t xml:space="preserve">(50), Non </w:t>
-            </w:r>
-            <w:proofErr w:type="spellStart"/>
-            <w:r>
-              <w:t>null</w:t>
-            </w:r>
-            <w:proofErr w:type="spellEnd"/>
+          </w:p>
+        </w:tc>
+        <w:tc>
+          <w:tcPr>
+            <w:tcW w:w="2976" w:type="dxa"/>
+          </w:tcPr>
+          <w:p>
+            <w:r>
+              <w:t>varchar(50), Non null</w:t>
+            </w:r>
           </w:p>
         </w:tc>
         <w:tc>
@@ -1258,13 +1062,8 @@
         <w:pStyle w:val="Titre5"/>
       </w:pPr>
       <w:r>
-        <w:t xml:space="preserve">Table </w:t>
-      </w:r>
-      <w:proofErr w:type="spellStart"/>
-      <w:r>
-        <w:t>heroes</w:t>
-      </w:r>
-      <w:proofErr w:type="spellEnd"/>
+        <w:t>Table heroes</w:t>
+      </w:r>
     </w:p>
     <w:tbl>
       <w:tblPr>
@@ -1315,33 +1114,18 @@
             <w:tcW w:w="2235" w:type="dxa"/>
           </w:tcPr>
           <w:p>
-            <w:proofErr w:type="spellStart"/>
             <w:r>
               <w:t>id_hero</w:t>
             </w:r>
-            <w:proofErr w:type="spellEnd"/>
-          </w:p>
-        </w:tc>
-        <w:tc>
-          <w:tcPr>
-            <w:tcW w:w="2976" w:type="dxa"/>
-          </w:tcPr>
-          <w:p>
-            <w:proofErr w:type="spellStart"/>
-            <w:r>
-              <w:t>int</w:t>
-            </w:r>
-            <w:proofErr w:type="spellEnd"/>
-            <w:r>
-              <w:t xml:space="preserve">(11), Non </w:t>
-            </w:r>
-            <w:proofErr w:type="spellStart"/>
-            <w:r>
-              <w:t>null</w:t>
-            </w:r>
-            <w:proofErr w:type="spellEnd"/>
-            <w:r>
-              <w:t>, AI, PK</w:t>
+          </w:p>
+        </w:tc>
+        <w:tc>
+          <w:tcPr>
+            <w:tcW w:w="2976" w:type="dxa"/>
+          </w:tcPr>
+          <w:p>
+            <w:r>
+              <w:t>int(11), Non null, AI, PK</w:t>
             </w:r>
           </w:p>
         </w:tc>
@@ -1365,31 +1149,19 @@
             <w:tcW w:w="2235" w:type="dxa"/>
           </w:tcPr>
           <w:p>
-            <w:proofErr w:type="spellStart"/>
             <w:r>
               <w:t>name</w:t>
             </w:r>
-            <w:proofErr w:type="spellEnd"/>
-          </w:p>
-        </w:tc>
-        <w:tc>
-          <w:tcPr>
-            <w:tcW w:w="2976" w:type="dxa"/>
-          </w:tcPr>
-          <w:p>
-            <w:proofErr w:type="spellStart"/>
-            <w:r>
-              <w:t>varchar</w:t>
-            </w:r>
-            <w:proofErr w:type="spellEnd"/>
-            <w:r>
-              <w:t xml:space="preserve">(25), Non </w:t>
-            </w:r>
-            <w:proofErr w:type="spellStart"/>
-            <w:r>
-              <w:t>null</w:t>
-            </w:r>
-            <w:proofErr w:type="spellEnd"/>
+          </w:p>
+        </w:tc>
+        <w:tc>
+          <w:tcPr>
+            <w:tcW w:w="2976" w:type="dxa"/>
+          </w:tcPr>
+          <w:p>
+            <w:r>
+              <w:t>varchar(25), Non null</w:t>
+            </w:r>
           </w:p>
         </w:tc>
         <w:tc>
@@ -1422,19 +1194,9 @@
             <w:tcW w:w="2976" w:type="dxa"/>
           </w:tcPr>
           <w:p>
-            <w:proofErr w:type="spellStart"/>
-            <w:r>
-              <w:t>text</w:t>
-            </w:r>
-            <w:proofErr w:type="spellEnd"/>
-            <w:r>
-              <w:t xml:space="preserve">, Non </w:t>
-            </w:r>
-            <w:proofErr w:type="spellStart"/>
-            <w:r>
-              <w:t>null</w:t>
-            </w:r>
-            <w:proofErr w:type="spellEnd"/>
+            <w:r>
+              <w:t>text, Non null</w:t>
+            </w:r>
           </w:p>
         </w:tc>
         <w:tc>
@@ -1457,33 +1219,18 @@
             <w:tcW w:w="2235" w:type="dxa"/>
           </w:tcPr>
           <w:p>
-            <w:proofErr w:type="spellStart"/>
             <w:r>
               <w:t>id_role</w:t>
             </w:r>
-            <w:proofErr w:type="spellEnd"/>
-          </w:p>
-        </w:tc>
-        <w:tc>
-          <w:tcPr>
-            <w:tcW w:w="2976" w:type="dxa"/>
-          </w:tcPr>
-          <w:p>
-            <w:proofErr w:type="spellStart"/>
-            <w:r>
-              <w:t>int</w:t>
-            </w:r>
-            <w:proofErr w:type="spellEnd"/>
-            <w:r>
-              <w:t xml:space="preserve">(11), Non </w:t>
-            </w:r>
-            <w:proofErr w:type="spellStart"/>
-            <w:r>
-              <w:t>null</w:t>
-            </w:r>
-            <w:proofErr w:type="spellEnd"/>
-            <w:r>
-              <w:t>, FK</w:t>
+          </w:p>
+        </w:tc>
+        <w:tc>
+          <w:tcPr>
+            <w:tcW w:w="2976" w:type="dxa"/>
+          </w:tcPr>
+          <w:p>
+            <w:r>
+              <w:t>int(11), Non null, FK</w:t>
             </w:r>
           </w:p>
         </w:tc>
@@ -1507,31 +1254,19 @@
             <w:tcW w:w="2235" w:type="dxa"/>
           </w:tcPr>
           <w:p>
-            <w:proofErr w:type="spellStart"/>
             <w:r>
               <w:t>health</w:t>
             </w:r>
-            <w:proofErr w:type="spellEnd"/>
-          </w:p>
-        </w:tc>
-        <w:tc>
-          <w:tcPr>
-            <w:tcW w:w="2976" w:type="dxa"/>
-          </w:tcPr>
-          <w:p>
-            <w:proofErr w:type="spellStart"/>
-            <w:r>
-              <w:t>int</w:t>
-            </w:r>
-            <w:proofErr w:type="spellEnd"/>
-            <w:r>
-              <w:t xml:space="preserve">(11), Non </w:t>
-            </w:r>
-            <w:proofErr w:type="spellStart"/>
-            <w:r>
-              <w:t>null</w:t>
-            </w:r>
-            <w:proofErr w:type="spellEnd"/>
+          </w:p>
+        </w:tc>
+        <w:tc>
+          <w:tcPr>
+            <w:tcW w:w="2976" w:type="dxa"/>
+          </w:tcPr>
+          <w:p>
+            <w:r>
+              <w:t>int(11), Non null</w:t>
+            </w:r>
           </w:p>
         </w:tc>
         <w:tc>
@@ -1554,31 +1289,19 @@
             <w:tcW w:w="2235" w:type="dxa"/>
           </w:tcPr>
           <w:p>
-            <w:proofErr w:type="spellStart"/>
             <w:r>
               <w:t>armour</w:t>
             </w:r>
-            <w:proofErr w:type="spellEnd"/>
-          </w:p>
-        </w:tc>
-        <w:tc>
-          <w:tcPr>
-            <w:tcW w:w="2976" w:type="dxa"/>
-          </w:tcPr>
-          <w:p>
-            <w:proofErr w:type="spellStart"/>
-            <w:r>
-              <w:t>int</w:t>
-            </w:r>
-            <w:proofErr w:type="spellEnd"/>
-            <w:r>
-              <w:t xml:space="preserve">(11), Non </w:t>
-            </w:r>
-            <w:proofErr w:type="spellStart"/>
-            <w:r>
-              <w:t>null</w:t>
-            </w:r>
-            <w:proofErr w:type="spellEnd"/>
+          </w:p>
+        </w:tc>
+        <w:tc>
+          <w:tcPr>
+            <w:tcW w:w="2976" w:type="dxa"/>
+          </w:tcPr>
+          <w:p>
+            <w:r>
+              <w:t>int(11), Non null</w:t>
+            </w:r>
           </w:p>
         </w:tc>
         <w:tc>
@@ -1601,31 +1324,19 @@
             <w:tcW w:w="2235" w:type="dxa"/>
           </w:tcPr>
           <w:p>
-            <w:proofErr w:type="spellStart"/>
             <w:r>
               <w:t>shield</w:t>
             </w:r>
-            <w:proofErr w:type="spellEnd"/>
-          </w:p>
-        </w:tc>
-        <w:tc>
-          <w:tcPr>
-            <w:tcW w:w="2976" w:type="dxa"/>
-          </w:tcPr>
-          <w:p>
-            <w:proofErr w:type="spellStart"/>
-            <w:r>
-              <w:t>int</w:t>
-            </w:r>
-            <w:proofErr w:type="spellEnd"/>
-            <w:r>
-              <w:t xml:space="preserve">(11), Non </w:t>
-            </w:r>
-            <w:proofErr w:type="spellStart"/>
-            <w:r>
-              <w:t>null</w:t>
-            </w:r>
-            <w:proofErr w:type="spellEnd"/>
+          </w:p>
+        </w:tc>
+        <w:tc>
+          <w:tcPr>
+            <w:tcW w:w="2976" w:type="dxa"/>
+          </w:tcPr>
+          <w:p>
+            <w:r>
+              <w:t>int(11), Non null</w:t>
+            </w:r>
           </w:p>
         </w:tc>
         <w:tc>
@@ -1648,31 +1359,19 @@
             <w:tcW w:w="2235" w:type="dxa"/>
           </w:tcPr>
           <w:p>
-            <w:proofErr w:type="spellStart"/>
             <w:r>
               <w:t>real_name</w:t>
             </w:r>
-            <w:proofErr w:type="spellEnd"/>
-          </w:p>
-        </w:tc>
-        <w:tc>
-          <w:tcPr>
-            <w:tcW w:w="2976" w:type="dxa"/>
-          </w:tcPr>
-          <w:p>
-            <w:proofErr w:type="spellStart"/>
-            <w:r>
-              <w:t>varchar</w:t>
-            </w:r>
-            <w:proofErr w:type="spellEnd"/>
-            <w:r>
-              <w:t xml:space="preserve">(50), Non </w:t>
-            </w:r>
-            <w:proofErr w:type="spellStart"/>
-            <w:r>
-              <w:t>null</w:t>
-            </w:r>
-            <w:proofErr w:type="spellEnd"/>
+          </w:p>
+        </w:tc>
+        <w:tc>
+          <w:tcPr>
+            <w:tcW w:w="2976" w:type="dxa"/>
+          </w:tcPr>
+          <w:p>
+            <w:r>
+              <w:t>varchar(50), Non null</w:t>
+            </w:r>
           </w:p>
         </w:tc>
         <w:tc>
@@ -1695,31 +1394,19 @@
             <w:tcW w:w="2235" w:type="dxa"/>
           </w:tcPr>
           <w:p>
-            <w:proofErr w:type="spellStart"/>
             <w:r>
               <w:t>age</w:t>
             </w:r>
-            <w:proofErr w:type="spellEnd"/>
-          </w:p>
-        </w:tc>
-        <w:tc>
-          <w:tcPr>
-            <w:tcW w:w="2976" w:type="dxa"/>
-          </w:tcPr>
-          <w:p>
-            <w:proofErr w:type="spellStart"/>
-            <w:r>
-              <w:t>int</w:t>
-            </w:r>
-            <w:proofErr w:type="spellEnd"/>
-            <w:r>
-              <w:t xml:space="preserve">(11), Non </w:t>
-            </w:r>
-            <w:proofErr w:type="spellStart"/>
-            <w:r>
-              <w:t>null</w:t>
-            </w:r>
-            <w:proofErr w:type="spellEnd"/>
+          </w:p>
+        </w:tc>
+        <w:tc>
+          <w:tcPr>
+            <w:tcW w:w="2976" w:type="dxa"/>
+          </w:tcPr>
+          <w:p>
+            <w:r>
+              <w:t>int(11), Non null</w:t>
+            </w:r>
           </w:p>
         </w:tc>
         <w:tc>
@@ -1742,34 +1429,22 @@
             <w:tcW w:w="2235" w:type="dxa"/>
           </w:tcPr>
           <w:p>
-            <w:proofErr w:type="spellStart"/>
             <w:r>
               <w:t>height</w:t>
             </w:r>
-            <w:proofErr w:type="spellEnd"/>
-          </w:p>
-        </w:tc>
-        <w:tc>
-          <w:tcPr>
-            <w:tcW w:w="2976" w:type="dxa"/>
-          </w:tcPr>
-          <w:p>
-            <w:proofErr w:type="spellStart"/>
-            <w:r>
-              <w:t>int</w:t>
-            </w:r>
-            <w:proofErr w:type="spellEnd"/>
-            <w:r>
-              <w:t xml:space="preserve">(11), </w:t>
-            </w:r>
-            <w:proofErr w:type="spellStart"/>
-            <w:r>
-              <w:t>N</w:t>
+          </w:p>
+        </w:tc>
+        <w:tc>
+          <w:tcPr>
+            <w:tcW w:w="2976" w:type="dxa"/>
+          </w:tcPr>
+          <w:p>
+            <w:r>
+              <w:t>int(11), N</w:t>
             </w:r>
             <w:r>
               <w:t>ull</w:t>
             </w:r>
-            <w:proofErr w:type="spellEnd"/>
           </w:p>
         </w:tc>
         <w:tc>
@@ -1802,19 +1477,9 @@
             <w:tcW w:w="2976" w:type="dxa"/>
           </w:tcPr>
           <w:p>
-            <w:proofErr w:type="spellStart"/>
-            <w:r>
-              <w:t>varchar</w:t>
-            </w:r>
-            <w:proofErr w:type="spellEnd"/>
-            <w:r>
-              <w:t xml:space="preserve">(50), </w:t>
-            </w:r>
-            <w:proofErr w:type="spellStart"/>
-            <w:r>
-              <w:t>Null</w:t>
-            </w:r>
-            <w:proofErr w:type="spellEnd"/>
+            <w:r>
+              <w:t>varchar(50), Null</w:t>
+            </w:r>
           </w:p>
         </w:tc>
         <w:tc>
@@ -1837,31 +1502,19 @@
             <w:tcW w:w="2235" w:type="dxa"/>
           </w:tcPr>
           <w:p>
-            <w:proofErr w:type="spellStart"/>
             <w:r>
               <w:t>base_of_operations</w:t>
             </w:r>
-            <w:proofErr w:type="spellEnd"/>
-          </w:p>
-        </w:tc>
-        <w:tc>
-          <w:tcPr>
-            <w:tcW w:w="2976" w:type="dxa"/>
-          </w:tcPr>
-          <w:p>
-            <w:proofErr w:type="spellStart"/>
-            <w:r>
-              <w:t>varchar</w:t>
-            </w:r>
-            <w:proofErr w:type="spellEnd"/>
-            <w:r>
-              <w:t xml:space="preserve">(100), </w:t>
-            </w:r>
-            <w:proofErr w:type="spellStart"/>
-            <w:r>
-              <w:t>Null</w:t>
-            </w:r>
-            <w:proofErr w:type="spellEnd"/>
+          </w:p>
+        </w:tc>
+        <w:tc>
+          <w:tcPr>
+            <w:tcW w:w="2976" w:type="dxa"/>
+          </w:tcPr>
+          <w:p>
+            <w:r>
+              <w:t>varchar(100), Null</w:t>
+            </w:r>
           </w:p>
         </w:tc>
         <w:tc>
@@ -1884,31 +1537,19 @@
             <w:tcW w:w="2235" w:type="dxa"/>
           </w:tcPr>
           <w:p>
-            <w:proofErr w:type="spellStart"/>
             <w:r>
               <w:t>difficulty</w:t>
             </w:r>
-            <w:proofErr w:type="spellEnd"/>
-          </w:p>
-        </w:tc>
-        <w:tc>
-          <w:tcPr>
-            <w:tcW w:w="2976" w:type="dxa"/>
-          </w:tcPr>
-          <w:p>
-            <w:proofErr w:type="spellStart"/>
-            <w:r>
-              <w:t>int</w:t>
-            </w:r>
-            <w:proofErr w:type="spellEnd"/>
-            <w:r>
-              <w:t xml:space="preserve">(11), Non </w:t>
-            </w:r>
-            <w:proofErr w:type="spellStart"/>
-            <w:r>
-              <w:t>null</w:t>
-            </w:r>
-            <w:proofErr w:type="spellEnd"/>
+          </w:p>
+        </w:tc>
+        <w:tc>
+          <w:tcPr>
+            <w:tcW w:w="2976" w:type="dxa"/>
+          </w:tcPr>
+          <w:p>
+            <w:r>
+              <w:t>int(11), Non null</w:t>
+            </w:r>
           </w:p>
         </w:tc>
         <w:tc>
@@ -1935,13 +1576,8 @@
         <w:pStyle w:val="Titre5"/>
       </w:pPr>
       <w:r>
-        <w:t xml:space="preserve">Table </w:t>
-      </w:r>
-      <w:proofErr w:type="spellStart"/>
-      <w:r>
-        <w:t>user_rewards</w:t>
-      </w:r>
-      <w:proofErr w:type="spellEnd"/>
+        <w:t>Table user_rewards</w:t>
+      </w:r>
     </w:p>
     <w:tbl>
       <w:tblPr>
@@ -1992,33 +1628,18 @@
             <w:tcW w:w="2235" w:type="dxa"/>
           </w:tcPr>
           <w:p>
-            <w:proofErr w:type="spellStart"/>
             <w:r>
               <w:t>id_user</w:t>
             </w:r>
-            <w:proofErr w:type="spellEnd"/>
-          </w:p>
-        </w:tc>
-        <w:tc>
-          <w:tcPr>
-            <w:tcW w:w="2976" w:type="dxa"/>
-          </w:tcPr>
-          <w:p>
-            <w:proofErr w:type="spellStart"/>
-            <w:r>
-              <w:t>int</w:t>
-            </w:r>
-            <w:proofErr w:type="spellEnd"/>
-            <w:r>
-              <w:t xml:space="preserve">(11), Non </w:t>
-            </w:r>
-            <w:proofErr w:type="spellStart"/>
-            <w:r>
-              <w:t>null</w:t>
-            </w:r>
-            <w:proofErr w:type="spellEnd"/>
-            <w:r>
-              <w:t>, FK</w:t>
+          </w:p>
+        </w:tc>
+        <w:tc>
+          <w:tcPr>
+            <w:tcW w:w="2976" w:type="dxa"/>
+          </w:tcPr>
+          <w:p>
+            <w:r>
+              <w:t>int(11), Non null, FK</w:t>
             </w:r>
           </w:p>
         </w:tc>
@@ -2035,33 +1656,18 @@
             <w:tcW w:w="2235" w:type="dxa"/>
           </w:tcPr>
           <w:p>
-            <w:proofErr w:type="spellStart"/>
             <w:r>
               <w:t>id_reward</w:t>
             </w:r>
-            <w:proofErr w:type="spellEnd"/>
-          </w:p>
-        </w:tc>
-        <w:tc>
-          <w:tcPr>
-            <w:tcW w:w="2976" w:type="dxa"/>
-          </w:tcPr>
-          <w:p>
-            <w:proofErr w:type="spellStart"/>
-            <w:r>
-              <w:t>int</w:t>
-            </w:r>
-            <w:proofErr w:type="spellEnd"/>
-            <w:r>
-              <w:t xml:space="preserve">(11), Non </w:t>
-            </w:r>
-            <w:proofErr w:type="spellStart"/>
-            <w:r>
-              <w:t>null</w:t>
-            </w:r>
-            <w:proofErr w:type="spellEnd"/>
-            <w:r>
-              <w:t>, FK</w:t>
+          </w:p>
+        </w:tc>
+        <w:tc>
+          <w:tcPr>
+            <w:tcW w:w="2976" w:type="dxa"/>
+          </w:tcPr>
+          <w:p>
+            <w:r>
+              <w:t>int(11), Non null, FK</w:t>
             </w:r>
           </w:p>
         </w:tc>
@@ -2079,13 +1685,8 @@
         <w:pStyle w:val="Titre5"/>
       </w:pPr>
       <w:r>
-        <w:t xml:space="preserve">Table </w:t>
-      </w:r>
-      <w:proofErr w:type="spellStart"/>
-      <w:r>
-        <w:t>rewards</w:t>
-      </w:r>
-      <w:proofErr w:type="spellEnd"/>
+        <w:t>Table rewards</w:t>
+      </w:r>
     </w:p>
     <w:tbl>
       <w:tblPr>
@@ -2136,33 +1737,18 @@
             <w:tcW w:w="2235" w:type="dxa"/>
           </w:tcPr>
           <w:p>
-            <w:proofErr w:type="spellStart"/>
             <w:r>
               <w:t>id_reward</w:t>
             </w:r>
-            <w:proofErr w:type="spellEnd"/>
-          </w:p>
-        </w:tc>
-        <w:tc>
-          <w:tcPr>
-            <w:tcW w:w="2976" w:type="dxa"/>
-          </w:tcPr>
-          <w:p>
-            <w:proofErr w:type="spellStart"/>
-            <w:r>
-              <w:t>int</w:t>
-            </w:r>
-            <w:proofErr w:type="spellEnd"/>
-            <w:r>
-              <w:t xml:space="preserve">(11), Non </w:t>
-            </w:r>
-            <w:proofErr w:type="spellStart"/>
-            <w:r>
-              <w:t>null</w:t>
-            </w:r>
-            <w:proofErr w:type="spellEnd"/>
-            <w:r>
-              <w:t>, AI, PK</w:t>
+          </w:p>
+        </w:tc>
+        <w:tc>
+          <w:tcPr>
+            <w:tcW w:w="2976" w:type="dxa"/>
+          </w:tcPr>
+          <w:p>
+            <w:r>
+              <w:t>int(11), Non null, AI, PK</w:t>
             </w:r>
           </w:p>
         </w:tc>
@@ -2183,31 +1769,19 @@
             <w:tcW w:w="2235" w:type="dxa"/>
           </w:tcPr>
           <w:p>
-            <w:proofErr w:type="spellStart"/>
             <w:r>
               <w:t>name</w:t>
             </w:r>
-            <w:proofErr w:type="spellEnd"/>
-          </w:p>
-        </w:tc>
-        <w:tc>
-          <w:tcPr>
-            <w:tcW w:w="2976" w:type="dxa"/>
-          </w:tcPr>
-          <w:p>
-            <w:proofErr w:type="spellStart"/>
-            <w:r>
-              <w:t>text</w:t>
-            </w:r>
-            <w:proofErr w:type="spellEnd"/>
-            <w:r>
-              <w:t xml:space="preserve">, Non </w:t>
-            </w:r>
-            <w:proofErr w:type="spellStart"/>
-            <w:r>
-              <w:t>null</w:t>
-            </w:r>
-            <w:proofErr w:type="spellEnd"/>
+          </w:p>
+        </w:tc>
+        <w:tc>
+          <w:tcPr>
+            <w:tcW w:w="2976" w:type="dxa"/>
+          </w:tcPr>
+          <w:p>
+            <w:r>
+              <w:t>text, Non null</w:t>
+            </w:r>
           </w:p>
         </w:tc>
         <w:tc>
@@ -2227,33 +1801,18 @@
             <w:tcW w:w="2235" w:type="dxa"/>
           </w:tcPr>
           <w:p>
-            <w:proofErr w:type="spellStart"/>
             <w:r>
               <w:t>id_reward_type</w:t>
             </w:r>
-            <w:proofErr w:type="spellEnd"/>
-          </w:p>
-        </w:tc>
-        <w:tc>
-          <w:tcPr>
-            <w:tcW w:w="2976" w:type="dxa"/>
-          </w:tcPr>
-          <w:p>
-            <w:proofErr w:type="spellStart"/>
-            <w:r>
-              <w:t>int</w:t>
-            </w:r>
-            <w:proofErr w:type="spellEnd"/>
-            <w:r>
-              <w:t xml:space="preserve">(11), Non </w:t>
-            </w:r>
-            <w:proofErr w:type="spellStart"/>
-            <w:r>
-              <w:t>null</w:t>
-            </w:r>
-            <w:proofErr w:type="spellEnd"/>
-            <w:r>
-              <w:t>, FK</w:t>
+          </w:p>
+        </w:tc>
+        <w:tc>
+          <w:tcPr>
+            <w:tcW w:w="2976" w:type="dxa"/>
+          </w:tcPr>
+          <w:p>
+            <w:r>
+              <w:t>int(11), Non null, FK</w:t>
             </w:r>
           </w:p>
         </w:tc>
@@ -2274,33 +1833,18 @@
             <w:tcW w:w="2235" w:type="dxa"/>
           </w:tcPr>
           <w:p>
-            <w:proofErr w:type="spellStart"/>
             <w:r>
               <w:t>id_hero</w:t>
             </w:r>
-            <w:proofErr w:type="spellEnd"/>
-          </w:p>
-        </w:tc>
-        <w:tc>
-          <w:tcPr>
-            <w:tcW w:w="2976" w:type="dxa"/>
-          </w:tcPr>
-          <w:p>
-            <w:proofErr w:type="spellStart"/>
-            <w:r>
-              <w:t>int</w:t>
-            </w:r>
-            <w:proofErr w:type="spellEnd"/>
-            <w:r>
-              <w:t xml:space="preserve">(11), </w:t>
-            </w:r>
-            <w:proofErr w:type="spellStart"/>
-            <w:r>
-              <w:t>Null</w:t>
-            </w:r>
-            <w:proofErr w:type="spellEnd"/>
-            <w:r>
-              <w:t>, FK</w:t>
+          </w:p>
+        </w:tc>
+        <w:tc>
+          <w:tcPr>
+            <w:tcW w:w="2976" w:type="dxa"/>
+          </w:tcPr>
+          <w:p>
+            <w:r>
+              <w:t>int(11), Null, FK</w:t>
             </w:r>
           </w:p>
         </w:tc>
@@ -2321,31 +1865,19 @@
             <w:tcW w:w="2235" w:type="dxa"/>
           </w:tcPr>
           <w:p>
-            <w:proofErr w:type="spellStart"/>
             <w:r>
               <w:t>cost</w:t>
             </w:r>
-            <w:proofErr w:type="spellEnd"/>
-          </w:p>
-        </w:tc>
-        <w:tc>
-          <w:tcPr>
-            <w:tcW w:w="2976" w:type="dxa"/>
-          </w:tcPr>
-          <w:p>
-            <w:proofErr w:type="spellStart"/>
-            <w:r>
-              <w:t>int</w:t>
-            </w:r>
-            <w:proofErr w:type="spellEnd"/>
-            <w:r>
-              <w:t xml:space="preserve">(11), </w:t>
-            </w:r>
-            <w:proofErr w:type="spellStart"/>
-            <w:r>
-              <w:t>Null</w:t>
-            </w:r>
-            <w:proofErr w:type="spellEnd"/>
+          </w:p>
+        </w:tc>
+        <w:tc>
+          <w:tcPr>
+            <w:tcW w:w="2976" w:type="dxa"/>
+          </w:tcPr>
+          <w:p>
+            <w:r>
+              <w:t>int(11), Null</w:t>
+            </w:r>
           </w:p>
         </w:tc>
         <w:tc>
@@ -2365,33 +1897,18 @@
             <w:tcW w:w="2235" w:type="dxa"/>
           </w:tcPr>
           <w:p>
-            <w:proofErr w:type="spellStart"/>
             <w:r>
               <w:t>id_currency</w:t>
             </w:r>
-            <w:proofErr w:type="spellEnd"/>
-          </w:p>
-        </w:tc>
-        <w:tc>
-          <w:tcPr>
-            <w:tcW w:w="2976" w:type="dxa"/>
-          </w:tcPr>
-          <w:p>
-            <w:proofErr w:type="spellStart"/>
-            <w:r>
-              <w:t>int</w:t>
-            </w:r>
-            <w:proofErr w:type="spellEnd"/>
-            <w:r>
-              <w:t xml:space="preserve">(11), </w:t>
-            </w:r>
-            <w:proofErr w:type="spellStart"/>
-            <w:r>
-              <w:t>Null</w:t>
-            </w:r>
-            <w:proofErr w:type="spellEnd"/>
-            <w:r>
-              <w:t>, FK</w:t>
+          </w:p>
+        </w:tc>
+        <w:tc>
+          <w:tcPr>
+            <w:tcW w:w="2976" w:type="dxa"/>
+          </w:tcPr>
+          <w:p>
+            <w:r>
+              <w:t>int(11), Null, FK</w:t>
             </w:r>
           </w:p>
         </w:tc>
@@ -2412,33 +1929,18 @@
             <w:tcW w:w="2235" w:type="dxa"/>
           </w:tcPr>
           <w:p>
-            <w:proofErr w:type="spellStart"/>
             <w:r>
               <w:t>id_quality</w:t>
             </w:r>
-            <w:proofErr w:type="spellEnd"/>
-          </w:p>
-        </w:tc>
-        <w:tc>
-          <w:tcPr>
-            <w:tcW w:w="2976" w:type="dxa"/>
-          </w:tcPr>
-          <w:p>
-            <w:proofErr w:type="spellStart"/>
-            <w:r>
-              <w:t>int</w:t>
-            </w:r>
-            <w:proofErr w:type="spellEnd"/>
-            <w:r>
-              <w:t xml:space="preserve">(11), Non </w:t>
-            </w:r>
-            <w:proofErr w:type="spellStart"/>
-            <w:r>
-              <w:t>null</w:t>
-            </w:r>
-            <w:proofErr w:type="spellEnd"/>
-            <w:r>
-              <w:t>, FK</w:t>
+          </w:p>
+        </w:tc>
+        <w:tc>
+          <w:tcPr>
+            <w:tcW w:w="2976" w:type="dxa"/>
+          </w:tcPr>
+          <w:p>
+            <w:r>
+              <w:t>int(11), Non null, FK</w:t>
             </w:r>
           </w:p>
         </w:tc>
@@ -2459,33 +1961,18 @@
             <w:tcW w:w="2235" w:type="dxa"/>
           </w:tcPr>
           <w:p>
-            <w:proofErr w:type="spellStart"/>
             <w:r>
               <w:t>id_event</w:t>
             </w:r>
-            <w:proofErr w:type="spellEnd"/>
-          </w:p>
-        </w:tc>
-        <w:tc>
-          <w:tcPr>
-            <w:tcW w:w="2976" w:type="dxa"/>
-          </w:tcPr>
-          <w:p>
-            <w:proofErr w:type="spellStart"/>
-            <w:r>
-              <w:t>int</w:t>
-            </w:r>
-            <w:proofErr w:type="spellEnd"/>
-            <w:r>
-              <w:t xml:space="preserve">(11), </w:t>
-            </w:r>
-            <w:proofErr w:type="spellStart"/>
-            <w:r>
-              <w:t>Null</w:t>
-            </w:r>
-            <w:proofErr w:type="spellEnd"/>
-            <w:r>
-              <w:t>, FK</w:t>
+          </w:p>
+        </w:tc>
+        <w:tc>
+          <w:tcPr>
+            <w:tcW w:w="2976" w:type="dxa"/>
+          </w:tcPr>
+          <w:p>
+            <w:r>
+              <w:t>int(11), Null, FK</w:t>
             </w:r>
           </w:p>
         </w:tc>
@@ -2507,13 +1994,8 @@
         <w:pStyle w:val="Titre5"/>
       </w:pPr>
       <w:r>
-        <w:t xml:space="preserve">Table </w:t>
-      </w:r>
-      <w:proofErr w:type="spellStart"/>
-      <w:r>
-        <w:t>abilities</w:t>
-      </w:r>
-      <w:proofErr w:type="spellEnd"/>
+        <w:t>Table abilities</w:t>
+      </w:r>
     </w:p>
     <w:tbl>
       <w:tblPr>
@@ -2564,33 +2046,18 @@
             <w:tcW w:w="2235" w:type="dxa"/>
           </w:tcPr>
           <w:p>
-            <w:proofErr w:type="spellStart"/>
             <w:r>
               <w:t>id_abilities</w:t>
             </w:r>
-            <w:proofErr w:type="spellEnd"/>
-          </w:p>
-        </w:tc>
-        <w:tc>
-          <w:tcPr>
-            <w:tcW w:w="2976" w:type="dxa"/>
-          </w:tcPr>
-          <w:p>
-            <w:proofErr w:type="spellStart"/>
-            <w:r>
-              <w:t>int</w:t>
-            </w:r>
-            <w:proofErr w:type="spellEnd"/>
-            <w:r>
-              <w:t xml:space="preserve">(11), Non </w:t>
-            </w:r>
-            <w:proofErr w:type="spellStart"/>
-            <w:r>
-              <w:t>null</w:t>
-            </w:r>
-            <w:proofErr w:type="spellEnd"/>
-            <w:r>
-              <w:t>, AI, PK</w:t>
+          </w:p>
+        </w:tc>
+        <w:tc>
+          <w:tcPr>
+            <w:tcW w:w="2976" w:type="dxa"/>
+          </w:tcPr>
+          <w:p>
+            <w:r>
+              <w:t>int(11), Non null, AI, PK</w:t>
             </w:r>
           </w:p>
         </w:tc>
@@ -2611,31 +2078,19 @@
             <w:tcW w:w="2235" w:type="dxa"/>
           </w:tcPr>
           <w:p>
-            <w:proofErr w:type="spellStart"/>
             <w:r>
               <w:t>name</w:t>
             </w:r>
-            <w:proofErr w:type="spellEnd"/>
-          </w:p>
-        </w:tc>
-        <w:tc>
-          <w:tcPr>
-            <w:tcW w:w="2976" w:type="dxa"/>
-          </w:tcPr>
-          <w:p>
-            <w:proofErr w:type="spellStart"/>
-            <w:r>
-              <w:t>text</w:t>
-            </w:r>
-            <w:proofErr w:type="spellEnd"/>
-            <w:r>
-              <w:t xml:space="preserve">, Non </w:t>
-            </w:r>
-            <w:proofErr w:type="spellStart"/>
-            <w:r>
-              <w:t>null</w:t>
-            </w:r>
-            <w:proofErr w:type="spellEnd"/>
+          </w:p>
+        </w:tc>
+        <w:tc>
+          <w:tcPr>
+            <w:tcW w:w="2976" w:type="dxa"/>
+          </w:tcPr>
+          <w:p>
+            <w:r>
+              <w:t>text, Non null</w:t>
+            </w:r>
           </w:p>
         </w:tc>
         <w:tc>
@@ -2665,19 +2120,9 @@
             <w:tcW w:w="2976" w:type="dxa"/>
           </w:tcPr>
           <w:p>
-            <w:proofErr w:type="spellStart"/>
-            <w:r>
-              <w:t>text</w:t>
-            </w:r>
-            <w:proofErr w:type="spellEnd"/>
-            <w:r>
-              <w:t xml:space="preserve">, Non </w:t>
-            </w:r>
-            <w:proofErr w:type="spellStart"/>
-            <w:r>
-              <w:t>null</w:t>
-            </w:r>
-            <w:proofErr w:type="spellEnd"/>
+            <w:r>
+              <w:t>text, Non null</w:t>
+            </w:r>
           </w:p>
         </w:tc>
         <w:tc>
@@ -2697,33 +2142,18 @@
             <w:tcW w:w="2235" w:type="dxa"/>
           </w:tcPr>
           <w:p>
-            <w:proofErr w:type="spellStart"/>
             <w:r>
               <w:t>id_hero</w:t>
             </w:r>
-            <w:proofErr w:type="spellEnd"/>
-          </w:p>
-        </w:tc>
-        <w:tc>
-          <w:tcPr>
-            <w:tcW w:w="2976" w:type="dxa"/>
-          </w:tcPr>
-          <w:p>
-            <w:proofErr w:type="spellStart"/>
-            <w:r>
-              <w:t>int</w:t>
-            </w:r>
-            <w:proofErr w:type="spellEnd"/>
-            <w:r>
-              <w:t xml:space="preserve">(11), Non </w:t>
-            </w:r>
-            <w:proofErr w:type="spellStart"/>
-            <w:r>
-              <w:t>null</w:t>
-            </w:r>
-            <w:proofErr w:type="spellEnd"/>
-            <w:r>
-              <w:t>, FK</w:t>
+          </w:p>
+        </w:tc>
+        <w:tc>
+          <w:tcPr>
+            <w:tcW w:w="2976" w:type="dxa"/>
+          </w:tcPr>
+          <w:p>
+            <w:r>
+              <w:t>int(11), Non null, FK</w:t>
             </w:r>
           </w:p>
         </w:tc>
@@ -2744,32 +2174,20 @@
             <w:tcW w:w="2235" w:type="dxa"/>
           </w:tcPr>
           <w:p>
-            <w:proofErr w:type="spellStart"/>
             <w:r>
               <w:lastRenderedPageBreak/>
               <w:t>is_ultimate</w:t>
             </w:r>
-            <w:proofErr w:type="spellEnd"/>
-          </w:p>
-        </w:tc>
-        <w:tc>
-          <w:tcPr>
-            <w:tcW w:w="2976" w:type="dxa"/>
-          </w:tcPr>
-          <w:p>
-            <w:proofErr w:type="spellStart"/>
-            <w:r>
-              <w:t>tinyint</w:t>
-            </w:r>
-            <w:proofErr w:type="spellEnd"/>
-            <w:r>
-              <w:t xml:space="preserve">(1), Non </w:t>
-            </w:r>
-            <w:proofErr w:type="spellStart"/>
-            <w:r>
-              <w:t>null</w:t>
-            </w:r>
-            <w:proofErr w:type="spellEnd"/>
+          </w:p>
+        </w:tc>
+        <w:tc>
+          <w:tcPr>
+            <w:tcW w:w="2976" w:type="dxa"/>
+          </w:tcPr>
+          <w:p>
+            <w:r>
+              <w:t>tinyint(1), Non null</w:t>
+            </w:r>
           </w:p>
         </w:tc>
         <w:tc>
@@ -2790,13 +2208,8 @@
         <w:pStyle w:val="Titre5"/>
       </w:pPr>
       <w:r>
-        <w:t xml:space="preserve">Table </w:t>
-      </w:r>
-      <w:proofErr w:type="spellStart"/>
-      <w:r>
-        <w:t>roles</w:t>
-      </w:r>
-      <w:proofErr w:type="spellEnd"/>
+        <w:t>Table roles</w:t>
+      </w:r>
     </w:p>
     <w:tbl>
       <w:tblPr>
@@ -2847,33 +2260,18 @@
             <w:tcW w:w="2235" w:type="dxa"/>
           </w:tcPr>
           <w:p>
-            <w:proofErr w:type="spellStart"/>
             <w:r>
               <w:t>id_role</w:t>
             </w:r>
-            <w:proofErr w:type="spellEnd"/>
-          </w:p>
-        </w:tc>
-        <w:tc>
-          <w:tcPr>
-            <w:tcW w:w="2976" w:type="dxa"/>
-          </w:tcPr>
-          <w:p>
-            <w:proofErr w:type="spellStart"/>
-            <w:r>
-              <w:t>int</w:t>
-            </w:r>
-            <w:proofErr w:type="spellEnd"/>
-            <w:r>
-              <w:t xml:space="preserve">(11), Non </w:t>
-            </w:r>
-            <w:proofErr w:type="spellStart"/>
-            <w:r>
-              <w:t>null</w:t>
-            </w:r>
-            <w:proofErr w:type="spellEnd"/>
-            <w:r>
-              <w:t>, AI, PK</w:t>
+          </w:p>
+        </w:tc>
+        <w:tc>
+          <w:tcPr>
+            <w:tcW w:w="2976" w:type="dxa"/>
+          </w:tcPr>
+          <w:p>
+            <w:r>
+              <w:t>int(11), Non null, AI, PK</w:t>
             </w:r>
           </w:p>
         </w:tc>
@@ -2894,31 +2292,19 @@
             <w:tcW w:w="2235" w:type="dxa"/>
           </w:tcPr>
           <w:p>
-            <w:proofErr w:type="spellStart"/>
             <w:r>
               <w:t>name</w:t>
             </w:r>
-            <w:proofErr w:type="spellEnd"/>
-          </w:p>
-        </w:tc>
-        <w:tc>
-          <w:tcPr>
-            <w:tcW w:w="2976" w:type="dxa"/>
-          </w:tcPr>
-          <w:p>
-            <w:proofErr w:type="spellStart"/>
-            <w:r>
-              <w:t>varchar</w:t>
-            </w:r>
-            <w:proofErr w:type="spellEnd"/>
-            <w:r>
-              <w:t xml:space="preserve">(25), Non </w:t>
-            </w:r>
-            <w:proofErr w:type="spellStart"/>
-            <w:r>
-              <w:t>null</w:t>
-            </w:r>
-            <w:proofErr w:type="spellEnd"/>
+          </w:p>
+        </w:tc>
+        <w:tc>
+          <w:tcPr>
+            <w:tcW w:w="2976" w:type="dxa"/>
+          </w:tcPr>
+          <w:p>
+            <w:r>
+              <w:t>varchar(25), Non null</w:t>
+            </w:r>
           </w:p>
         </w:tc>
         <w:tc>
@@ -2939,13 +2325,8 @@
         <w:pStyle w:val="Titre5"/>
       </w:pPr>
       <w:r>
-        <w:t xml:space="preserve">Table </w:t>
-      </w:r>
-      <w:proofErr w:type="spellStart"/>
-      <w:r>
-        <w:t>currencies</w:t>
-      </w:r>
-      <w:proofErr w:type="spellEnd"/>
+        <w:t>Table currencies</w:t>
+      </w:r>
     </w:p>
     <w:tbl>
       <w:tblPr>
@@ -2996,33 +2377,18 @@
             <w:tcW w:w="2235" w:type="dxa"/>
           </w:tcPr>
           <w:p>
-            <w:proofErr w:type="spellStart"/>
             <w:r>
               <w:t>id_currency</w:t>
             </w:r>
-            <w:proofErr w:type="spellEnd"/>
-          </w:p>
-        </w:tc>
-        <w:tc>
-          <w:tcPr>
-            <w:tcW w:w="2976" w:type="dxa"/>
-          </w:tcPr>
-          <w:p>
-            <w:proofErr w:type="spellStart"/>
-            <w:r>
-              <w:t>int</w:t>
-            </w:r>
-            <w:proofErr w:type="spellEnd"/>
-            <w:r>
-              <w:t xml:space="preserve">(11), Non </w:t>
-            </w:r>
-            <w:proofErr w:type="spellStart"/>
-            <w:r>
-              <w:t>null</w:t>
-            </w:r>
-            <w:proofErr w:type="spellEnd"/>
-            <w:r>
-              <w:t>, AI, PK</w:t>
+          </w:p>
+        </w:tc>
+        <w:tc>
+          <w:tcPr>
+            <w:tcW w:w="2976" w:type="dxa"/>
+          </w:tcPr>
+          <w:p>
+            <w:r>
+              <w:t>int(11), Non null, AI, PK</w:t>
             </w:r>
           </w:p>
         </w:tc>
@@ -3043,31 +2409,19 @@
             <w:tcW w:w="2235" w:type="dxa"/>
           </w:tcPr>
           <w:p>
-            <w:proofErr w:type="spellStart"/>
             <w:r>
               <w:t>name</w:t>
             </w:r>
-            <w:proofErr w:type="spellEnd"/>
-          </w:p>
-        </w:tc>
-        <w:tc>
-          <w:tcPr>
-            <w:tcW w:w="2976" w:type="dxa"/>
-          </w:tcPr>
-          <w:p>
-            <w:proofErr w:type="spellStart"/>
-            <w:r>
-              <w:t>varchar</w:t>
-            </w:r>
-            <w:proofErr w:type="spellEnd"/>
-            <w:r>
-              <w:t xml:space="preserve">(25), Non </w:t>
-            </w:r>
-            <w:proofErr w:type="spellStart"/>
-            <w:r>
-              <w:t>null</w:t>
-            </w:r>
-            <w:proofErr w:type="spellEnd"/>
+          </w:p>
+        </w:tc>
+        <w:tc>
+          <w:tcPr>
+            <w:tcW w:w="2976" w:type="dxa"/>
+          </w:tcPr>
+          <w:p>
+            <w:r>
+              <w:t>varchar(25), Non null</w:t>
+            </w:r>
           </w:p>
         </w:tc>
         <w:tc>
@@ -3088,13 +2442,8 @@
         <w:pStyle w:val="Titre5"/>
       </w:pPr>
       <w:r>
-        <w:t xml:space="preserve">Table </w:t>
-      </w:r>
-      <w:proofErr w:type="spellStart"/>
-      <w:r>
-        <w:t>qualities</w:t>
-      </w:r>
-      <w:proofErr w:type="spellEnd"/>
+        <w:t>Table qualities</w:t>
+      </w:r>
     </w:p>
     <w:tbl>
       <w:tblPr>
@@ -3145,33 +2494,18 @@
             <w:tcW w:w="2235" w:type="dxa"/>
           </w:tcPr>
           <w:p>
-            <w:proofErr w:type="spellStart"/>
             <w:r>
               <w:t>id_quality</w:t>
             </w:r>
-            <w:proofErr w:type="spellEnd"/>
-          </w:p>
-        </w:tc>
-        <w:tc>
-          <w:tcPr>
-            <w:tcW w:w="2976" w:type="dxa"/>
-          </w:tcPr>
-          <w:p>
-            <w:proofErr w:type="spellStart"/>
-            <w:r>
-              <w:t>int</w:t>
-            </w:r>
-            <w:proofErr w:type="spellEnd"/>
-            <w:r>
-              <w:t xml:space="preserve">(11), Non </w:t>
-            </w:r>
-            <w:proofErr w:type="spellStart"/>
-            <w:r>
-              <w:t>null</w:t>
-            </w:r>
-            <w:proofErr w:type="spellEnd"/>
-            <w:r>
-              <w:t>, AI, PK</w:t>
+          </w:p>
+        </w:tc>
+        <w:tc>
+          <w:tcPr>
+            <w:tcW w:w="2976" w:type="dxa"/>
+          </w:tcPr>
+          <w:p>
+            <w:r>
+              <w:t>int(11), Non null, AI, PK</w:t>
             </w:r>
           </w:p>
         </w:tc>
@@ -3192,31 +2526,19 @@
             <w:tcW w:w="2235" w:type="dxa"/>
           </w:tcPr>
           <w:p>
-            <w:proofErr w:type="spellStart"/>
             <w:r>
               <w:t>name</w:t>
             </w:r>
-            <w:proofErr w:type="spellEnd"/>
-          </w:p>
-        </w:tc>
-        <w:tc>
-          <w:tcPr>
-            <w:tcW w:w="2976" w:type="dxa"/>
-          </w:tcPr>
-          <w:p>
-            <w:proofErr w:type="spellStart"/>
-            <w:r>
-              <w:t>varchar</w:t>
-            </w:r>
-            <w:proofErr w:type="spellEnd"/>
-            <w:r>
-              <w:t xml:space="preserve">(25), Non </w:t>
-            </w:r>
-            <w:proofErr w:type="spellStart"/>
-            <w:r>
-              <w:t>null</w:t>
-            </w:r>
-            <w:proofErr w:type="spellEnd"/>
+          </w:p>
+        </w:tc>
+        <w:tc>
+          <w:tcPr>
+            <w:tcW w:w="2976" w:type="dxa"/>
+          </w:tcPr>
+          <w:p>
+            <w:r>
+              <w:t>varchar(25), Non null</w:t>
+            </w:r>
           </w:p>
         </w:tc>
         <w:tc>
@@ -3237,13 +2559,8 @@
         <w:pStyle w:val="Titre5"/>
       </w:pPr>
       <w:r>
-        <w:t xml:space="preserve">Table </w:t>
-      </w:r>
-      <w:proofErr w:type="spellStart"/>
-      <w:r>
-        <w:t>events</w:t>
-      </w:r>
-      <w:proofErr w:type="spellEnd"/>
+        <w:t>Table events</w:t>
+      </w:r>
     </w:p>
     <w:tbl>
       <w:tblPr>
@@ -3294,33 +2611,18 @@
             <w:tcW w:w="2235" w:type="dxa"/>
           </w:tcPr>
           <w:p>
-            <w:proofErr w:type="spellStart"/>
             <w:r>
               <w:t>id_event</w:t>
             </w:r>
-            <w:proofErr w:type="spellEnd"/>
-          </w:p>
-        </w:tc>
-        <w:tc>
-          <w:tcPr>
-            <w:tcW w:w="2976" w:type="dxa"/>
-          </w:tcPr>
-          <w:p>
-            <w:proofErr w:type="spellStart"/>
-            <w:r>
-              <w:t>int</w:t>
-            </w:r>
-            <w:proofErr w:type="spellEnd"/>
-            <w:r>
-              <w:t xml:space="preserve">(11), Non </w:t>
-            </w:r>
-            <w:proofErr w:type="spellStart"/>
-            <w:r>
-              <w:t>null</w:t>
-            </w:r>
-            <w:proofErr w:type="spellEnd"/>
-            <w:r>
-              <w:t>, AI, PK</w:t>
+          </w:p>
+        </w:tc>
+        <w:tc>
+          <w:tcPr>
+            <w:tcW w:w="2976" w:type="dxa"/>
+          </w:tcPr>
+          <w:p>
+            <w:r>
+              <w:t>int(11), Non null, AI, PK</w:t>
             </w:r>
           </w:p>
         </w:tc>
@@ -3341,31 +2643,19 @@
             <w:tcW w:w="2235" w:type="dxa"/>
           </w:tcPr>
           <w:p>
-            <w:proofErr w:type="spellStart"/>
             <w:r>
               <w:t>name</w:t>
             </w:r>
-            <w:proofErr w:type="spellEnd"/>
-          </w:p>
-        </w:tc>
-        <w:tc>
-          <w:tcPr>
-            <w:tcW w:w="2976" w:type="dxa"/>
-          </w:tcPr>
-          <w:p>
-            <w:proofErr w:type="spellStart"/>
-            <w:r>
-              <w:t>varchar</w:t>
-            </w:r>
-            <w:proofErr w:type="spellEnd"/>
-            <w:r>
-              <w:t xml:space="preserve">(50), Non </w:t>
-            </w:r>
-            <w:proofErr w:type="spellStart"/>
-            <w:r>
-              <w:t>null</w:t>
-            </w:r>
-            <w:proofErr w:type="spellEnd"/>
+          </w:p>
+        </w:tc>
+        <w:tc>
+          <w:tcPr>
+            <w:tcW w:w="2976" w:type="dxa"/>
+          </w:tcPr>
+          <w:p>
+            <w:r>
+              <w:t>varchar(50), Non null</w:t>
+            </w:r>
           </w:p>
         </w:tc>
         <w:tc>
@@ -3385,26 +2675,19 @@
             <w:tcW w:w="2235" w:type="dxa"/>
           </w:tcPr>
           <w:p>
-            <w:proofErr w:type="spellStart"/>
             <w:r>
               <w:t>start_date</w:t>
             </w:r>
-            <w:proofErr w:type="spellEnd"/>
-          </w:p>
-        </w:tc>
-        <w:tc>
-          <w:tcPr>
-            <w:tcW w:w="2976" w:type="dxa"/>
-          </w:tcPr>
-          <w:p>
-            <w:r>
-              <w:t xml:space="preserve">date, Non </w:t>
-            </w:r>
-            <w:proofErr w:type="spellStart"/>
-            <w:r>
-              <w:t>null</w:t>
-            </w:r>
-            <w:proofErr w:type="spellEnd"/>
+          </w:p>
+        </w:tc>
+        <w:tc>
+          <w:tcPr>
+            <w:tcW w:w="2976" w:type="dxa"/>
+          </w:tcPr>
+          <w:p>
+            <w:r>
+              <w:t>date, Non null</w:t>
+            </w:r>
           </w:p>
         </w:tc>
         <w:tc>
@@ -3424,26 +2707,19 @@
             <w:tcW w:w="2235" w:type="dxa"/>
           </w:tcPr>
           <w:p>
-            <w:proofErr w:type="spellStart"/>
             <w:r>
               <w:t>end_date</w:t>
             </w:r>
-            <w:proofErr w:type="spellEnd"/>
-          </w:p>
-        </w:tc>
-        <w:tc>
-          <w:tcPr>
-            <w:tcW w:w="2976" w:type="dxa"/>
-          </w:tcPr>
-          <w:p>
-            <w:r>
-              <w:t xml:space="preserve">date, Non </w:t>
-            </w:r>
-            <w:proofErr w:type="spellStart"/>
-            <w:r>
-              <w:t>null</w:t>
-            </w:r>
-            <w:proofErr w:type="spellEnd"/>
+          </w:p>
+        </w:tc>
+        <w:tc>
+          <w:tcPr>
+            <w:tcW w:w="2976" w:type="dxa"/>
+          </w:tcPr>
+          <w:p>
+            <w:r>
+              <w:t>date, Non null</w:t>
+            </w:r>
           </w:p>
         </w:tc>
         <w:tc>
@@ -4669,7 +3945,7 @@
 </file>
 
 <file path=customXml/itemProps1.xml><?xml version="1.0" encoding="utf-8"?>
-<ds:datastoreItem xmlns:ds="http://schemas.openxmlformats.org/officeDocument/2006/customXml" ds:itemID="{0C4F0FCC-5277-43D1-A095-422F5555DE7E}">
+<ds:datastoreItem xmlns:ds="http://schemas.openxmlformats.org/officeDocument/2006/customXml" ds:itemID="{D15CE497-4B72-4325-93EE-B83096CB6CAC}">
   <ds:schemaRefs>
     <ds:schemaRef ds:uri="http://schemas.openxmlformats.org/officeDocument/2006/bibliography"/>
   </ds:schemaRefs>

</xml_diff>

<commit_message>
Maqettes ajoutées a la doc
</commit_message>
<xml_diff>
--- a/doc/OverwatchCollection_DocTechnique/OverwatchCollection_DocTechnique.docx
+++ b/doc/OverwatchCollection_DocTechnique/OverwatchCollection_DocTechnique.docx
@@ -6,8 +6,13 @@
       <w:pPr>
         <w:pStyle w:val="Titre1"/>
       </w:pPr>
-      <w:r>
-        <w:t>OverwatchCollection : La documentation technique</w:t>
+      <w:proofErr w:type="spellStart"/>
+      <w:r>
+        <w:t>OverwatchCollection</w:t>
+      </w:r>
+      <w:proofErr w:type="spellEnd"/>
+      <w:r>
+        <w:t> : La documentation technique</w:t>
       </w:r>
     </w:p>
     <w:p>
@@ -20,13 +25,37 @@
     </w:p>
     <w:p>
       <w:r>
-        <w:t>Le projet Overwatch</w:t>
-      </w:r>
-      <w:r>
-        <w:t>Collection est basé sur le jeu Overwatch, O</w:t>
-      </w:r>
-      <w:r>
-        <w:t>verwatch est un jeu de tir</w:t>
+        <w:t xml:space="preserve">Le projet </w:t>
+      </w:r>
+      <w:proofErr w:type="spellStart"/>
+      <w:r>
+        <w:t>Overwatch</w:t>
+      </w:r>
+      <w:r>
+        <w:t>Collection</w:t>
+      </w:r>
+      <w:proofErr w:type="spellEnd"/>
+      <w:r>
+        <w:t xml:space="preserve"> est basé sur le jeu </w:t>
+      </w:r>
+      <w:proofErr w:type="spellStart"/>
+      <w:r>
+        <w:t>Overwatch</w:t>
+      </w:r>
+      <w:proofErr w:type="spellEnd"/>
+      <w:r>
+        <w:t xml:space="preserve">, </w:t>
+      </w:r>
+      <w:proofErr w:type="spellStart"/>
+      <w:r>
+        <w:t>O</w:t>
+      </w:r>
+      <w:r>
+        <w:t>verwatch</w:t>
+      </w:r>
+      <w:proofErr w:type="spellEnd"/>
+      <w:r>
+        <w:t xml:space="preserve"> est un jeu de tir</w:t>
       </w:r>
       <w:r>
         <w:t>, très réactif,</w:t>
@@ -35,12 +64,28 @@
         <w:t xml:space="preserve"> à la première personne, aux graphismes colorés et un peu</w:t>
       </w:r>
       <w:r>
-        <w:t xml:space="preserve"> cartoonesques.</w:t>
+        <w:t xml:space="preserve"> </w:t>
+      </w:r>
+      <w:proofErr w:type="spellStart"/>
+      <w:r>
+        <w:t>cartoonesques</w:t>
+      </w:r>
+      <w:proofErr w:type="spellEnd"/>
+      <w:r>
+        <w:t>.</w:t>
       </w:r>
     </w:p>
     <w:p>
       <w:r>
-        <w:t xml:space="preserve">Dans Overwatch lorsqu’on commence une partie, il faut d’abord choisir un héros parmi les 23 disponibles, les héros on des capacités et des statistiques différentes. </w:t>
+        <w:t xml:space="preserve">Dans </w:t>
+      </w:r>
+      <w:proofErr w:type="spellStart"/>
+      <w:r>
+        <w:t>Overwatch</w:t>
+      </w:r>
+      <w:proofErr w:type="spellEnd"/>
+      <w:r>
+        <w:t xml:space="preserve"> lorsqu’on commence une partie, il faut d’abord choisir un héros parmi les 23 disponibles, les héros on des capacités et des statistiques différentes. </w:t>
       </w:r>
       <w:r>
         <w:t>Ils</w:t>
@@ -201,27 +246,14 @@
             <w:r>
               <w:t xml:space="preserve">Figure </w:t>
             </w:r>
-            <w:r>
-              <w:fldChar w:fldCharType="begin"/>
-            </w:r>
-            <w:r>
-              <w:instrText xml:space="preserve"> SEQ Figure \* ARABIC </w:instrText>
-            </w:r>
-            <w:r>
-              <w:fldChar w:fldCharType="separate"/>
-            </w:r>
-            <w:r>
-              <w:rPr>
-                <w:noProof/>
-              </w:rPr>
-              <w:t>1</w:t>
-            </w:r>
-            <w:r>
-              <w:rPr>
-                <w:noProof/>
-              </w:rPr>
-              <w:fldChar w:fldCharType="end"/>
-            </w:r>
+            <w:fldSimple w:instr=" SEQ Figure \* ARABIC ">
+              <w:r>
+                <w:rPr>
+                  <w:noProof/>
+                </w:rPr>
+                <w:t>1</w:t>
+              </w:r>
+            </w:fldSimple>
             <w:r>
               <w:t>, skin de base</w:t>
             </w:r>
@@ -310,27 +342,14 @@
             <w:r>
               <w:t xml:space="preserve">Figure </w:t>
             </w:r>
-            <w:r>
-              <w:fldChar w:fldCharType="begin"/>
-            </w:r>
-            <w:r>
-              <w:instrText xml:space="preserve"> SEQ Figure \* ARABIC </w:instrText>
-            </w:r>
-            <w:r>
-              <w:fldChar w:fldCharType="separate"/>
-            </w:r>
-            <w:r>
-              <w:rPr>
-                <w:noProof/>
-              </w:rPr>
-              <w:t>2</w:t>
-            </w:r>
-            <w:r>
-              <w:rPr>
-                <w:noProof/>
-              </w:rPr>
-              <w:fldChar w:fldCharType="end"/>
-            </w:r>
+            <w:fldSimple w:instr=" SEQ Figure \* ARABIC ">
+              <w:r>
+                <w:rPr>
+                  <w:noProof/>
+                </w:rPr>
+                <w:t>2</w:t>
+              </w:r>
+            </w:fldSimple>
             <w:r>
               <w:t>, skin d'halloween</w:t>
             </w:r>
@@ -342,7 +361,15 @@
     <w:p/>
     <w:p>
       <w:r>
-        <w:t>Le but du projet OverwatchCollection est d’avoir une sorte d’inventaire de ses objets, car dans le jeu, la façon dont les objets sont ordonnés n’est pas pratique. Il permet donc de voir tous les objets trié</w:t>
+        <w:t xml:space="preserve">Le but du projet </w:t>
+      </w:r>
+      <w:proofErr w:type="spellStart"/>
+      <w:r>
+        <w:t>OverwatchCollection</w:t>
+      </w:r>
+      <w:proofErr w:type="spellEnd"/>
+      <w:r>
+        <w:t xml:space="preserve"> est d’avoir une sorte d’inventaire de ses objets, car dans le jeu, la façon dont les objets sont ordonnés n’est pas pratique. Il permet donc de voir tous les objets trié</w:t>
       </w:r>
       <w:r>
         <w:t>s</w:t>
@@ -400,7 +427,23 @@
     </w:p>
     <w:p>
       <w:r>
-        <w:t>Ce sujet est vaut la peine de se pencher dessus car Overwatch est un jeu très populaire et donc il y a une très grande communauté de joueur autour et les joueurs sont en générale très friands d’objets rares et exclusif afin de les montrer aux autres joueurs. C’est donc normal que les objets cosmétiques dans Overwatch aient beaucoup de succès, surtout avec les évènements spéciaux et la sortie de contenue régulière de la part des développeurs</w:t>
+        <w:t xml:space="preserve">Ce sujet est vaut la peine de se pencher dessus car </w:t>
+      </w:r>
+      <w:proofErr w:type="spellStart"/>
+      <w:r>
+        <w:t>Overwatch</w:t>
+      </w:r>
+      <w:proofErr w:type="spellEnd"/>
+      <w:r>
+        <w:t xml:space="preserve"> est un jeu très populaire et donc il y a une très grande communauté de joueur autour et les joueurs sont en générale très friands d’objets rares et exclusif afin de les montrer aux autres joueurs. C’est donc normal que les objets cosmétiques dans </w:t>
+      </w:r>
+      <w:proofErr w:type="spellStart"/>
+      <w:r>
+        <w:t>Overwatch</w:t>
+      </w:r>
+      <w:proofErr w:type="spellEnd"/>
+      <w:r>
+        <w:t xml:space="preserve"> aient beaucoup de succès, surtout avec les évènements spéciaux et la sortie de contenue régulière de la part des développeurs</w:t>
       </w:r>
       <w:r>
         <w:t xml:space="preserve">. </w:t>
@@ -414,7 +457,15 @@
         <w:t xml:space="preserve"> avec tous ces objets</w:t>
       </w:r>
       <w:r>
-        <w:t>, c’est là qu’Overwatch Collection entre en jeu</w:t>
+        <w:t>, c’est là qu’</w:t>
+      </w:r>
+      <w:proofErr w:type="spellStart"/>
+      <w:r>
+        <w:t>Overwatch</w:t>
+      </w:r>
+      <w:proofErr w:type="spellEnd"/>
+      <w:r>
+        <w:t xml:space="preserve"> Collection entre en jeu</w:t>
       </w:r>
       <w:r>
         <w:t>.</w:t>
@@ -488,7 +539,23 @@
     </w:p>
     <w:p>
       <w:r>
-        <w:t xml:space="preserve">Ce projet a principalement été réalisé avec le logiciel « Visual Studio Code », en tout cas pour tout le html, le php ainsi que le css. Ce logiciel a été utilisé principalement pour des </w:t>
+        <w:t xml:space="preserve">Ce projet a principalement été réalisé avec le logiciel « Visual Studio Code », en tout cas pour tout le html, le </w:t>
+      </w:r>
+      <w:proofErr w:type="spellStart"/>
+      <w:r>
+        <w:t>php</w:t>
+      </w:r>
+      <w:proofErr w:type="spellEnd"/>
+      <w:r>
+        <w:t xml:space="preserve"> ainsi que le </w:t>
+      </w:r>
+      <w:proofErr w:type="spellStart"/>
+      <w:r>
+        <w:t>css</w:t>
+      </w:r>
+      <w:proofErr w:type="spellEnd"/>
+      <w:r>
+        <w:t xml:space="preserve">. Ce logiciel a été utilisé principalement pour des </w:t>
       </w:r>
       <w:r>
         <w:t>raisons</w:t>
@@ -520,20 +587,58 @@
     </w:p>
     <w:p>
       <w:r>
-        <w:t>Au niveau du serveur Apache, PHP ainsi que MySQL c’est le logiciel « EasyPHP » qui a été utilisé, pour les mêmes raisons d’habitude, la base de données a elle été gérée avec  « phpMyAdmin ».</w:t>
+        <w:t>Au niveau du serveur Apache, PHP ainsi que MySQL c’est le logiciel « </w:t>
+      </w:r>
+      <w:proofErr w:type="spellStart"/>
+      <w:r>
+        <w:t>EasyPHP</w:t>
+      </w:r>
+      <w:proofErr w:type="spellEnd"/>
+      <w:r>
+        <w:t> » qui a été utilisé, pour les mêmes raisons d’habitude, la base de données a elle été gérée avec  « </w:t>
+      </w:r>
+      <w:proofErr w:type="spellStart"/>
+      <w:r>
+        <w:t>phpMyAdmin</w:t>
+      </w:r>
+      <w:proofErr w:type="spellEnd"/>
+      <w:r>
+        <w:t> ».</w:t>
       </w:r>
     </w:p>
     <w:p>
       <w:r>
-        <w:t>En ce qui concerne les sauvegardes du projet, c’est « GitHub Desktop » qui a été utilisé, car c’est vraiment facile a utilisé lorsqu’on fait un projet tout seul et il s’occupe de faire les versions de façon très claires et pratiques.</w:t>
+        <w:t>En ce qui concerne les sauvegardes du projet, c’est « </w:t>
+      </w:r>
+      <w:proofErr w:type="spellStart"/>
+      <w:r>
+        <w:t>GitHub</w:t>
+      </w:r>
+      <w:proofErr w:type="spellEnd"/>
+      <w:r>
+        <w:t xml:space="preserve"> Desktop » qui a été utilisé, car c’est vraiment facile a utilisé lorsqu’on fait un projet tout seul et il s’occupe de faire les versions de façon très claires et pratiques.</w:t>
       </w:r>
     </w:p>
     <w:p>
       <w:r>
-        <w:t>Pour la documentation j’ai utilisé l’application web « draw.io » pour le modèle relationnel ainsi que l’arborescence du site et « balsamiq mockup 3 » pour les maquettes graphiques.</w:t>
-      </w:r>
-      <w:bookmarkStart w:id="0" w:name="_GoBack"/>
-      <w:bookmarkEnd w:id="0"/>
+        <w:t>Pour la documentation j’ai utilisé l’application web « draw.io » pour le modèle relationnel ainsi que l’arborescence du site et « </w:t>
+      </w:r>
+      <w:proofErr w:type="spellStart"/>
+      <w:r>
+        <w:t>balsamiq</w:t>
+      </w:r>
+      <w:proofErr w:type="spellEnd"/>
+      <w:r>
+        <w:t xml:space="preserve"> </w:t>
+      </w:r>
+      <w:proofErr w:type="spellStart"/>
+      <w:r>
+        <w:t>mockup</w:t>
+      </w:r>
+      <w:proofErr w:type="spellEnd"/>
+      <w:r>
+        <w:t xml:space="preserve"> 3 » pour les maquettes graphiques.</w:t>
+      </w:r>
     </w:p>
     <w:p>
       <w:pPr>
@@ -605,8 +710,616 @@
         <w:pStyle w:val="Titre3"/>
       </w:pPr>
       <w:r>
+        <w:t>Maquette Graphique</w:t>
+      </w:r>
+    </w:p>
+    <w:p>
+      <w:pPr>
+        <w:pStyle w:val="Titre4"/>
+      </w:pPr>
+      <w:r>
+        <w:t>Page d’accueil</w:t>
+      </w:r>
+    </w:p>
+    <w:p>
+      <w:r>
+        <w:rPr>
+          <w:noProof/>
+          <w:lang w:eastAsia="fr-CH"/>
+        </w:rPr>
+        <w:drawing>
+          <wp:inline distT="0" distB="0" distL="0" distR="0">
+            <wp:extent cx="5762625" cy="4105275"/>
+            <wp:effectExtent l="0" t="0" r="9525" b="9525"/>
+            <wp:docPr id="3" name="Image 3" descr="C:\Users\wikbergs_info\Desktop\OverwatchCollection\doc\OverwatchCollection_DocTechnique\ressources\OverwatchCollection_MaquetteGraphique\index_img.png"/>
+            <wp:cNvGraphicFramePr>
+              <a:graphicFrameLocks xmlns:a="http://schemas.openxmlformats.org/drawingml/2006/main" noChangeAspect="1"/>
+            </wp:cNvGraphicFramePr>
+            <a:graphic xmlns:a="http://schemas.openxmlformats.org/drawingml/2006/main">
+              <a:graphicData uri="http://schemas.openxmlformats.org/drawingml/2006/picture">
+                <pic:pic xmlns:pic="http://schemas.openxmlformats.org/drawingml/2006/picture">
+                  <pic:nvPicPr>
+                    <pic:cNvPr id="0" name="Picture 1" descr="C:\Users\wikbergs_info\Desktop\OverwatchCollection\doc\OverwatchCollection_DocTechnique\ressources\OverwatchCollection_MaquetteGraphique\index_img.png"/>
+                    <pic:cNvPicPr>
+                      <a:picLocks noChangeAspect="1" noChangeArrowheads="1"/>
+                    </pic:cNvPicPr>
+                  </pic:nvPicPr>
+                  <pic:blipFill rotWithShape="1">
+                    <a:blip r:embed="rId10">
+                      <a:extLst>
+                        <a:ext uri="{28A0092B-C50C-407E-A947-70E740481C1C}">
+                          <a14:useLocalDpi xmlns:a14="http://schemas.microsoft.com/office/drawing/2010/main" val="0"/>
+                        </a:ext>
+                      </a:extLst>
+                    </a:blip>
+                    <a:srcRect b="4222"/>
+                    <a:stretch/>
+                  </pic:blipFill>
+                  <pic:spPr bwMode="auto">
+                    <a:xfrm>
+                      <a:off x="0" y="0"/>
+                      <a:ext cx="5762625" cy="4105275"/>
+                    </a:xfrm>
+                    <a:prstGeom prst="rect">
+                      <a:avLst/>
+                    </a:prstGeom>
+                    <a:noFill/>
+                    <a:ln>
+                      <a:noFill/>
+                    </a:ln>
+                    <a:extLst>
+                      <a:ext uri="{53640926-AAD7-44D8-BBD7-CCE9431645EC}">
+                        <a14:shadowObscured xmlns:a14="http://schemas.microsoft.com/office/drawing/2010/main"/>
+                      </a:ext>
+                    </a:extLst>
+                  </pic:spPr>
+                </pic:pic>
+              </a:graphicData>
+            </a:graphic>
+          </wp:inline>
+        </w:drawing>
+      </w:r>
+    </w:p>
+    <w:p>
+      <w:pPr>
+        <w:pStyle w:val="Titre4"/>
+      </w:pPr>
+      <w:r>
         <w:lastRenderedPageBreak/>
-        <w:t>Maquette Graphique</w:t>
+        <w:t>Page des héros</w:t>
+      </w:r>
+    </w:p>
+    <w:p>
+      <w:bookmarkStart w:id="0" w:name="_GoBack"/>
+      <w:r>
+        <w:rPr>
+          <w:noProof/>
+          <w:lang w:eastAsia="fr-CH"/>
+        </w:rPr>
+        <w:drawing>
+          <wp:inline distT="0" distB="0" distL="0" distR="0">
+            <wp:extent cx="5762625" cy="3914775"/>
+            <wp:effectExtent l="0" t="0" r="9525" b="9525"/>
+            <wp:docPr id="6" name="Image 6" descr="C:\Users\wikbergs_info\Desktop\OverwatchCollection\doc\OverwatchCollection_DocTechnique\ressources\OverwatchCollection_MaquetteGraphique\heroes_img.png"/>
+            <wp:cNvGraphicFramePr>
+              <a:graphicFrameLocks xmlns:a="http://schemas.openxmlformats.org/drawingml/2006/main" noChangeAspect="1"/>
+            </wp:cNvGraphicFramePr>
+            <a:graphic xmlns:a="http://schemas.openxmlformats.org/drawingml/2006/main">
+              <a:graphicData uri="http://schemas.openxmlformats.org/drawingml/2006/picture">
+                <pic:pic xmlns:pic="http://schemas.openxmlformats.org/drawingml/2006/picture">
+                  <pic:nvPicPr>
+                    <pic:cNvPr id="0" name="Picture 2" descr="C:\Users\wikbergs_info\Desktop\OverwatchCollection\doc\OverwatchCollection_DocTechnique\ressources\OverwatchCollection_MaquetteGraphique\heroes_img.png"/>
+                    <pic:cNvPicPr>
+                      <a:picLocks noChangeAspect="1" noChangeArrowheads="1"/>
+                    </pic:cNvPicPr>
+                  </pic:nvPicPr>
+                  <pic:blipFill rotWithShape="1">
+                    <a:blip r:embed="rId11">
+                      <a:extLst>
+                        <a:ext uri="{28A0092B-C50C-407E-A947-70E740481C1C}">
+                          <a14:useLocalDpi xmlns:a14="http://schemas.microsoft.com/office/drawing/2010/main" val="0"/>
+                        </a:ext>
+                      </a:extLst>
+                    </a:blip>
+                    <a:srcRect b="4445"/>
+                    <a:stretch/>
+                  </pic:blipFill>
+                  <pic:spPr bwMode="auto">
+                    <a:xfrm>
+                      <a:off x="0" y="0"/>
+                      <a:ext cx="5762625" cy="3914775"/>
+                    </a:xfrm>
+                    <a:prstGeom prst="rect">
+                      <a:avLst/>
+                    </a:prstGeom>
+                    <a:noFill/>
+                    <a:ln>
+                      <a:noFill/>
+                    </a:ln>
+                    <a:extLst>
+                      <a:ext uri="{53640926-AAD7-44D8-BBD7-CCE9431645EC}">
+                        <a14:shadowObscured xmlns:a14="http://schemas.microsoft.com/office/drawing/2010/main"/>
+                      </a:ext>
+                    </a:extLst>
+                  </pic:spPr>
+                </pic:pic>
+              </a:graphicData>
+            </a:graphic>
+          </wp:inline>
+        </w:drawing>
+      </w:r>
+      <w:bookmarkEnd w:id="0"/>
+    </w:p>
+    <w:p>
+      <w:pPr>
+        <w:pStyle w:val="Titre4"/>
+      </w:pPr>
+      <w:r>
+        <w:t>Page d’un héros</w:t>
+      </w:r>
+    </w:p>
+    <w:p>
+      <w:r>
+        <w:rPr>
+          <w:noProof/>
+          <w:lang w:eastAsia="fr-CH"/>
+        </w:rPr>
+        <w:drawing>
+          <wp:inline distT="0" distB="0" distL="0" distR="0">
+            <wp:extent cx="5762625" cy="4286250"/>
+            <wp:effectExtent l="0" t="0" r="9525" b="0"/>
+            <wp:docPr id="7" name="Image 7" descr="C:\Users\wikbergs_info\Desktop\OverwatchCollection\doc\OverwatchCollection_DocTechnique\ressources\OverwatchCollection_MaquetteGraphique\hero_img.png"/>
+            <wp:cNvGraphicFramePr>
+              <a:graphicFrameLocks xmlns:a="http://schemas.openxmlformats.org/drawingml/2006/main" noChangeAspect="1"/>
+            </wp:cNvGraphicFramePr>
+            <a:graphic xmlns:a="http://schemas.openxmlformats.org/drawingml/2006/main">
+              <a:graphicData uri="http://schemas.openxmlformats.org/drawingml/2006/picture">
+                <pic:pic xmlns:pic="http://schemas.openxmlformats.org/drawingml/2006/picture">
+                  <pic:nvPicPr>
+                    <pic:cNvPr id="0" name="Picture 3" descr="C:\Users\wikbergs_info\Desktop\OverwatchCollection\doc\OverwatchCollection_DocTechnique\ressources\OverwatchCollection_MaquetteGraphique\hero_img.png"/>
+                    <pic:cNvPicPr>
+                      <a:picLocks noChangeAspect="1" noChangeArrowheads="1"/>
+                    </pic:cNvPicPr>
+                  </pic:nvPicPr>
+                  <pic:blipFill rotWithShape="1">
+                    <a:blip r:embed="rId12">
+                      <a:extLst>
+                        <a:ext uri="{28A0092B-C50C-407E-A947-70E740481C1C}">
+                          <a14:useLocalDpi xmlns:a14="http://schemas.microsoft.com/office/drawing/2010/main" val="0"/>
+                        </a:ext>
+                      </a:extLst>
+                    </a:blip>
+                    <a:srcRect t="-4222" b="4222"/>
+                    <a:stretch/>
+                  </pic:blipFill>
+                  <pic:spPr bwMode="auto">
+                    <a:xfrm>
+                      <a:off x="0" y="0"/>
+                      <a:ext cx="5762625" cy="4286250"/>
+                    </a:xfrm>
+                    <a:prstGeom prst="rect">
+                      <a:avLst/>
+                    </a:prstGeom>
+                    <a:noFill/>
+                    <a:ln>
+                      <a:noFill/>
+                    </a:ln>
+                    <a:extLst>
+                      <a:ext uri="{53640926-AAD7-44D8-BBD7-CCE9431645EC}">
+                        <a14:shadowObscured xmlns:a14="http://schemas.microsoft.com/office/drawing/2010/main"/>
+                      </a:ext>
+                    </a:extLst>
+                  </pic:spPr>
+                </pic:pic>
+              </a:graphicData>
+            </a:graphic>
+          </wp:inline>
+        </w:drawing>
+      </w:r>
+    </w:p>
+    <w:p>
+      <w:pPr>
+        <w:pStyle w:val="Titre4"/>
+      </w:pPr>
+      <w:r>
+        <w:lastRenderedPageBreak/>
+        <w:t>Page des évènements</w:t>
+      </w:r>
+    </w:p>
+    <w:p>
+      <w:r>
+        <w:rPr>
+          <w:noProof/>
+          <w:lang w:eastAsia="fr-CH"/>
+        </w:rPr>
+        <w:drawing>
+          <wp:inline distT="0" distB="0" distL="0" distR="0">
+            <wp:extent cx="5762625" cy="3590925"/>
+            <wp:effectExtent l="0" t="0" r="9525" b="9525"/>
+            <wp:docPr id="8" name="Image 8" descr="C:\Users\wikbergs_info\Desktop\OverwatchCollection\doc\OverwatchCollection_DocTechnique\ressources\OverwatchCollection_MaquetteGraphique\events_img.png"/>
+            <wp:cNvGraphicFramePr>
+              <a:graphicFrameLocks xmlns:a="http://schemas.openxmlformats.org/drawingml/2006/main" noChangeAspect="1"/>
+            </wp:cNvGraphicFramePr>
+            <a:graphic xmlns:a="http://schemas.openxmlformats.org/drawingml/2006/main">
+              <a:graphicData uri="http://schemas.openxmlformats.org/drawingml/2006/picture">
+                <pic:pic xmlns:pic="http://schemas.openxmlformats.org/drawingml/2006/picture">
+                  <pic:nvPicPr>
+                    <pic:cNvPr id="0" name="Picture 4" descr="C:\Users\wikbergs_info\Desktop\OverwatchCollection\doc\OverwatchCollection_DocTechnique\ressources\OverwatchCollection_MaquetteGraphique\events_img.png"/>
+                    <pic:cNvPicPr>
+                      <a:picLocks noChangeAspect="1" noChangeArrowheads="1"/>
+                    </pic:cNvPicPr>
+                  </pic:nvPicPr>
+                  <pic:blipFill rotWithShape="1">
+                    <a:blip r:embed="rId13">
+                      <a:extLst>
+                        <a:ext uri="{28A0092B-C50C-407E-A947-70E740481C1C}">
+                          <a14:useLocalDpi xmlns:a14="http://schemas.microsoft.com/office/drawing/2010/main" val="0"/>
+                        </a:ext>
+                      </a:extLst>
+                    </a:blip>
+                    <a:srcRect b="4798"/>
+                    <a:stretch/>
+                  </pic:blipFill>
+                  <pic:spPr bwMode="auto">
+                    <a:xfrm>
+                      <a:off x="0" y="0"/>
+                      <a:ext cx="5762625" cy="3590925"/>
+                    </a:xfrm>
+                    <a:prstGeom prst="rect">
+                      <a:avLst/>
+                    </a:prstGeom>
+                    <a:noFill/>
+                    <a:ln>
+                      <a:noFill/>
+                    </a:ln>
+                    <a:extLst>
+                      <a:ext uri="{53640926-AAD7-44D8-BBD7-CCE9431645EC}">
+                        <a14:shadowObscured xmlns:a14="http://schemas.microsoft.com/office/drawing/2010/main"/>
+                      </a:ext>
+                    </a:extLst>
+                  </pic:spPr>
+                </pic:pic>
+              </a:graphicData>
+            </a:graphic>
+          </wp:inline>
+        </w:drawing>
+      </w:r>
+    </w:p>
+    <w:p>
+      <w:pPr>
+        <w:pStyle w:val="Titre4"/>
+      </w:pPr>
+      <w:r>
+        <w:t>Page d’un évènement</w:t>
+      </w:r>
+    </w:p>
+    <w:p>
+      <w:r>
+        <w:rPr>
+          <w:noProof/>
+          <w:lang w:eastAsia="fr-CH"/>
+        </w:rPr>
+        <w:drawing>
+          <wp:inline distT="0" distB="0" distL="0" distR="0">
+            <wp:extent cx="5762625" cy="4105275"/>
+            <wp:effectExtent l="0" t="0" r="9525" b="9525"/>
+            <wp:docPr id="9" name="Image 9" descr="C:\Users\wikbergs_info\Desktop\OverwatchCollection\doc\OverwatchCollection_DocTechnique\ressources\OverwatchCollection_MaquetteGraphique\event_img.png"/>
+            <wp:cNvGraphicFramePr>
+              <a:graphicFrameLocks xmlns:a="http://schemas.openxmlformats.org/drawingml/2006/main" noChangeAspect="1"/>
+            </wp:cNvGraphicFramePr>
+            <a:graphic xmlns:a="http://schemas.openxmlformats.org/drawingml/2006/main">
+              <a:graphicData uri="http://schemas.openxmlformats.org/drawingml/2006/picture">
+                <pic:pic xmlns:pic="http://schemas.openxmlformats.org/drawingml/2006/picture">
+                  <pic:nvPicPr>
+                    <pic:cNvPr id="0" name="Picture 5" descr="C:\Users\wikbergs_info\Desktop\OverwatchCollection\doc\OverwatchCollection_DocTechnique\ressources\OverwatchCollection_MaquetteGraphique\event_img.png"/>
+                    <pic:cNvPicPr>
+                      <a:picLocks noChangeAspect="1" noChangeArrowheads="1"/>
+                    </pic:cNvPicPr>
+                  </pic:nvPicPr>
+                  <pic:blipFill rotWithShape="1">
+                    <a:blip r:embed="rId14">
+                      <a:extLst>
+                        <a:ext uri="{28A0092B-C50C-407E-A947-70E740481C1C}">
+                          <a14:useLocalDpi xmlns:a14="http://schemas.microsoft.com/office/drawing/2010/main" val="0"/>
+                        </a:ext>
+                      </a:extLst>
+                    </a:blip>
+                    <a:srcRect b="4222"/>
+                    <a:stretch/>
+                  </pic:blipFill>
+                  <pic:spPr bwMode="auto">
+                    <a:xfrm>
+                      <a:off x="0" y="0"/>
+                      <a:ext cx="5762625" cy="4105275"/>
+                    </a:xfrm>
+                    <a:prstGeom prst="rect">
+                      <a:avLst/>
+                    </a:prstGeom>
+                    <a:noFill/>
+                    <a:ln>
+                      <a:noFill/>
+                    </a:ln>
+                    <a:extLst>
+                      <a:ext uri="{53640926-AAD7-44D8-BBD7-CCE9431645EC}">
+                        <a14:shadowObscured xmlns:a14="http://schemas.microsoft.com/office/drawing/2010/main"/>
+                      </a:ext>
+                    </a:extLst>
+                  </pic:spPr>
+                </pic:pic>
+              </a:graphicData>
+            </a:graphic>
+          </wp:inline>
+        </w:drawing>
+      </w:r>
+    </w:p>
+    <w:p>
+      <w:pPr>
+        <w:pStyle w:val="Titre4"/>
+      </w:pPr>
+      <w:r>
+        <w:lastRenderedPageBreak/>
+        <w:t>Page des autres objets</w:t>
+      </w:r>
+    </w:p>
+    <w:p>
+      <w:r>
+        <w:rPr>
+          <w:noProof/>
+          <w:lang w:eastAsia="fr-CH"/>
+        </w:rPr>
+        <w:drawing>
+          <wp:inline distT="0" distB="0" distL="0" distR="0">
+            <wp:extent cx="5762625" cy="3590925"/>
+            <wp:effectExtent l="0" t="0" r="9525" b="9525"/>
+            <wp:docPr id="10" name="Image 10" descr="C:\Users\wikbergs_info\Desktop\OverwatchCollection\doc\OverwatchCollection_DocTechnique\ressources\OverwatchCollection_MaquetteGraphique\rewards_img.png"/>
+            <wp:cNvGraphicFramePr>
+              <a:graphicFrameLocks xmlns:a="http://schemas.openxmlformats.org/drawingml/2006/main" noChangeAspect="1"/>
+            </wp:cNvGraphicFramePr>
+            <a:graphic xmlns:a="http://schemas.openxmlformats.org/drawingml/2006/main">
+              <a:graphicData uri="http://schemas.openxmlformats.org/drawingml/2006/picture">
+                <pic:pic xmlns:pic="http://schemas.openxmlformats.org/drawingml/2006/picture">
+                  <pic:nvPicPr>
+                    <pic:cNvPr id="0" name="Picture 6" descr="C:\Users\wikbergs_info\Desktop\OverwatchCollection\doc\OverwatchCollection_DocTechnique\ressources\OverwatchCollection_MaquetteGraphique\rewards_img.png"/>
+                    <pic:cNvPicPr>
+                      <a:picLocks noChangeAspect="1" noChangeArrowheads="1"/>
+                    </pic:cNvPicPr>
+                  </pic:nvPicPr>
+                  <pic:blipFill rotWithShape="1">
+                    <a:blip r:embed="rId15">
+                      <a:extLst>
+                        <a:ext uri="{28A0092B-C50C-407E-A947-70E740481C1C}">
+                          <a14:useLocalDpi xmlns:a14="http://schemas.microsoft.com/office/drawing/2010/main" val="0"/>
+                        </a:ext>
+                      </a:extLst>
+                    </a:blip>
+                    <a:srcRect b="4798"/>
+                    <a:stretch/>
+                  </pic:blipFill>
+                  <pic:spPr bwMode="auto">
+                    <a:xfrm>
+                      <a:off x="0" y="0"/>
+                      <a:ext cx="5762625" cy="3590925"/>
+                    </a:xfrm>
+                    <a:prstGeom prst="rect">
+                      <a:avLst/>
+                    </a:prstGeom>
+                    <a:noFill/>
+                    <a:ln>
+                      <a:noFill/>
+                    </a:ln>
+                    <a:extLst>
+                      <a:ext uri="{53640926-AAD7-44D8-BBD7-CCE9431645EC}">
+                        <a14:shadowObscured xmlns:a14="http://schemas.microsoft.com/office/drawing/2010/main"/>
+                      </a:ext>
+                    </a:extLst>
+                  </pic:spPr>
+                </pic:pic>
+              </a:graphicData>
+            </a:graphic>
+          </wp:inline>
+        </w:drawing>
+      </w:r>
+    </w:p>
+    <w:p>
+      <w:pPr>
+        <w:pStyle w:val="Titre4"/>
+      </w:pPr>
+      <w:r>
+        <w:t>Page de connexion/inscription</w:t>
+      </w:r>
+    </w:p>
+    <w:p>
+      <w:r>
+        <w:rPr>
+          <w:noProof/>
+          <w:lang w:eastAsia="fr-CH"/>
+        </w:rPr>
+        <w:drawing>
+          <wp:inline distT="0" distB="0" distL="0" distR="0">
+            <wp:extent cx="5762625" cy="4105275"/>
+            <wp:effectExtent l="0" t="0" r="9525" b="9525"/>
+            <wp:docPr id="11" name="Image 11" descr="C:\Users\wikbergs_info\Desktop\OverwatchCollection\doc\OverwatchCollection_DocTechnique\ressources\OverwatchCollection_MaquetteGraphique\login_img.png"/>
+            <wp:cNvGraphicFramePr>
+              <a:graphicFrameLocks xmlns:a="http://schemas.openxmlformats.org/drawingml/2006/main" noChangeAspect="1"/>
+            </wp:cNvGraphicFramePr>
+            <a:graphic xmlns:a="http://schemas.openxmlformats.org/drawingml/2006/main">
+              <a:graphicData uri="http://schemas.openxmlformats.org/drawingml/2006/picture">
+                <pic:pic xmlns:pic="http://schemas.openxmlformats.org/drawingml/2006/picture">
+                  <pic:nvPicPr>
+                    <pic:cNvPr id="0" name="Picture 7" descr="C:\Users\wikbergs_info\Desktop\OverwatchCollection\doc\OverwatchCollection_DocTechnique\ressources\OverwatchCollection_MaquetteGraphique\login_img.png"/>
+                    <pic:cNvPicPr>
+                      <a:picLocks noChangeAspect="1" noChangeArrowheads="1"/>
+                    </pic:cNvPicPr>
+                  </pic:nvPicPr>
+                  <pic:blipFill rotWithShape="1">
+                    <a:blip r:embed="rId16">
+                      <a:extLst>
+                        <a:ext uri="{28A0092B-C50C-407E-A947-70E740481C1C}">
+                          <a14:useLocalDpi xmlns:a14="http://schemas.microsoft.com/office/drawing/2010/main" val="0"/>
+                        </a:ext>
+                      </a:extLst>
+                    </a:blip>
+                    <a:srcRect b="4222"/>
+                    <a:stretch/>
+                  </pic:blipFill>
+                  <pic:spPr bwMode="auto">
+                    <a:xfrm>
+                      <a:off x="0" y="0"/>
+                      <a:ext cx="5762625" cy="4105275"/>
+                    </a:xfrm>
+                    <a:prstGeom prst="rect">
+                      <a:avLst/>
+                    </a:prstGeom>
+                    <a:noFill/>
+                    <a:ln>
+                      <a:noFill/>
+                    </a:ln>
+                    <a:extLst>
+                      <a:ext uri="{53640926-AAD7-44D8-BBD7-CCE9431645EC}">
+                        <a14:shadowObscured xmlns:a14="http://schemas.microsoft.com/office/drawing/2010/main"/>
+                      </a:ext>
+                    </a:extLst>
+                  </pic:spPr>
+                </pic:pic>
+              </a:graphicData>
+            </a:graphic>
+          </wp:inline>
+        </w:drawing>
+      </w:r>
+    </w:p>
+    <w:p>
+      <w:pPr>
+        <w:pStyle w:val="Titre4"/>
+      </w:pPr>
+      <w:r>
+        <w:lastRenderedPageBreak/>
+        <w:t>Page du compte</w:t>
+      </w:r>
+    </w:p>
+    <w:p>
+      <w:r>
+        <w:rPr>
+          <w:noProof/>
+          <w:lang w:eastAsia="fr-CH"/>
+        </w:rPr>
+        <w:drawing>
+          <wp:inline distT="0" distB="0" distL="0" distR="0">
+            <wp:extent cx="5762625" cy="4114800"/>
+            <wp:effectExtent l="0" t="0" r="9525" b="0"/>
+            <wp:docPr id="12" name="Image 12" descr="C:\Users\wikbergs_info\Desktop\OverwatchCollection\doc\OverwatchCollection_DocTechnique\ressources\OverwatchCollection_MaquetteGraphique\account_img.png"/>
+            <wp:cNvGraphicFramePr>
+              <a:graphicFrameLocks xmlns:a="http://schemas.openxmlformats.org/drawingml/2006/main" noChangeAspect="1"/>
+            </wp:cNvGraphicFramePr>
+            <a:graphic xmlns:a="http://schemas.openxmlformats.org/drawingml/2006/main">
+              <a:graphicData uri="http://schemas.openxmlformats.org/drawingml/2006/picture">
+                <pic:pic xmlns:pic="http://schemas.openxmlformats.org/drawingml/2006/picture">
+                  <pic:nvPicPr>
+                    <pic:cNvPr id="0" name="Picture 8" descr="C:\Users\wikbergs_info\Desktop\OverwatchCollection\doc\OverwatchCollection_DocTechnique\ressources\OverwatchCollection_MaquetteGraphique\account_img.png"/>
+                    <pic:cNvPicPr>
+                      <a:picLocks noChangeAspect="1" noChangeArrowheads="1"/>
+                    </pic:cNvPicPr>
+                  </pic:nvPicPr>
+                  <pic:blipFill rotWithShape="1">
+                    <a:blip r:embed="rId17">
+                      <a:extLst>
+                        <a:ext uri="{28A0092B-C50C-407E-A947-70E740481C1C}">
+                          <a14:useLocalDpi xmlns:a14="http://schemas.microsoft.com/office/drawing/2010/main" val="0"/>
+                        </a:ext>
+                      </a:extLst>
+                    </a:blip>
+                    <a:srcRect b="4000"/>
+                    <a:stretch/>
+                  </pic:blipFill>
+                  <pic:spPr bwMode="auto">
+                    <a:xfrm>
+                      <a:off x="0" y="0"/>
+                      <a:ext cx="5762625" cy="4114800"/>
+                    </a:xfrm>
+                    <a:prstGeom prst="rect">
+                      <a:avLst/>
+                    </a:prstGeom>
+                    <a:noFill/>
+                    <a:ln>
+                      <a:noFill/>
+                    </a:ln>
+                    <a:extLst>
+                      <a:ext uri="{53640926-AAD7-44D8-BBD7-CCE9431645EC}">
+                        <a14:shadowObscured xmlns:a14="http://schemas.microsoft.com/office/drawing/2010/main"/>
+                      </a:ext>
+                    </a:extLst>
+                  </pic:spPr>
+                </pic:pic>
+              </a:graphicData>
+            </a:graphic>
+          </wp:inline>
+        </w:drawing>
+      </w:r>
+    </w:p>
+    <w:p>
+      <w:pPr>
+        <w:pStyle w:val="Titre4"/>
+      </w:pPr>
+      <w:r>
+        <w:t>Page administrateur</w:t>
+      </w:r>
+    </w:p>
+    <w:p>
+      <w:r>
+        <w:rPr>
+          <w:noProof/>
+          <w:lang w:eastAsia="fr-CH"/>
+        </w:rPr>
+        <w:drawing>
+          <wp:inline distT="0" distB="0" distL="0" distR="0" wp14:anchorId="6ACF50CD" wp14:editId="2E5BBDD0">
+            <wp:extent cx="5762625" cy="4114800"/>
+            <wp:effectExtent l="0" t="0" r="9525" b="0"/>
+            <wp:docPr id="13" name="Image 13" descr="C:\Users\wikbergs_info\Desktop\OverwatchCollection\doc\OverwatchCollection_DocTechnique\ressources\OverwatchCollection_MaquetteGraphique\admin_img.png"/>
+            <wp:cNvGraphicFramePr>
+              <a:graphicFrameLocks xmlns:a="http://schemas.openxmlformats.org/drawingml/2006/main" noChangeAspect="1"/>
+            </wp:cNvGraphicFramePr>
+            <a:graphic xmlns:a="http://schemas.openxmlformats.org/drawingml/2006/main">
+              <a:graphicData uri="http://schemas.openxmlformats.org/drawingml/2006/picture">
+                <pic:pic xmlns:pic="http://schemas.openxmlformats.org/drawingml/2006/picture">
+                  <pic:nvPicPr>
+                    <pic:cNvPr id="0" name="Picture 9" descr="C:\Users\wikbergs_info\Desktop\OverwatchCollection\doc\OverwatchCollection_DocTechnique\ressources\OverwatchCollection_MaquetteGraphique\admin_img.png"/>
+                    <pic:cNvPicPr>
+                      <a:picLocks noChangeAspect="1" noChangeArrowheads="1"/>
+                    </pic:cNvPicPr>
+                  </pic:nvPicPr>
+                  <pic:blipFill rotWithShape="1">
+                    <a:blip r:embed="rId18">
+                      <a:extLst>
+                        <a:ext uri="{28A0092B-C50C-407E-A947-70E740481C1C}">
+                          <a14:useLocalDpi xmlns:a14="http://schemas.microsoft.com/office/drawing/2010/main" val="0"/>
+                        </a:ext>
+                      </a:extLst>
+                    </a:blip>
+                    <a:srcRect b="4000"/>
+                    <a:stretch/>
+                  </pic:blipFill>
+                  <pic:spPr bwMode="auto">
+                    <a:xfrm>
+                      <a:off x="0" y="0"/>
+                      <a:ext cx="5762625" cy="4114800"/>
+                    </a:xfrm>
+                    <a:prstGeom prst="rect">
+                      <a:avLst/>
+                    </a:prstGeom>
+                    <a:noFill/>
+                    <a:ln>
+                      <a:noFill/>
+                    </a:ln>
+                    <a:extLst>
+                      <a:ext uri="{53640926-AAD7-44D8-BBD7-CCE9431645EC}">
+                        <a14:shadowObscured xmlns:a14="http://schemas.microsoft.com/office/drawing/2010/main"/>
+                      </a:ext>
+                    </a:extLst>
+                  </pic:spPr>
+                </pic:pic>
+              </a:graphicData>
+            </a:graphic>
+          </wp:inline>
+        </w:drawing>
       </w:r>
     </w:p>
     <w:p>
@@ -614,6 +1327,7 @@
         <w:pStyle w:val="Titre3"/>
       </w:pPr>
       <w:r>
+        <w:lastRenderedPageBreak/>
         <w:t>Base de donnée</w:t>
       </w:r>
     </w:p>
@@ -652,7 +1366,7 @@
                     </pic:cNvPicPr>
                   </pic:nvPicPr>
                   <pic:blipFill>
-                    <a:blip r:embed="rId10">
+                    <a:blip r:embed="rId19">
                       <a:extLst>
                         <a:ext uri="{28A0092B-C50C-407E-A947-70E740481C1C}">
                           <a14:useLocalDpi xmlns:a14="http://schemas.microsoft.com/office/drawing/2010/main" val="0"/>
@@ -700,8 +1414,13 @@
         <w:pStyle w:val="Titre5"/>
       </w:pPr>
       <w:r>
-        <w:t>Table users</w:t>
-      </w:r>
+        <w:t xml:space="preserve">Table </w:t>
+      </w:r>
+      <w:proofErr w:type="spellStart"/>
+      <w:r>
+        <w:t>users</w:t>
+      </w:r>
+      <w:proofErr w:type="spellEnd"/>
     </w:p>
     <w:tbl>
       <w:tblPr>
@@ -752,18 +1471,33 @@
             <w:tcW w:w="2235" w:type="dxa"/>
           </w:tcPr>
           <w:p>
+            <w:proofErr w:type="spellStart"/>
             <w:r>
               <w:t>id_user</w:t>
             </w:r>
-          </w:p>
-        </w:tc>
-        <w:tc>
-          <w:tcPr>
-            <w:tcW w:w="2976" w:type="dxa"/>
-          </w:tcPr>
-          <w:p>
-            <w:r>
-              <w:t>int(11), Non null, AI, PK</w:t>
+            <w:proofErr w:type="spellEnd"/>
+          </w:p>
+        </w:tc>
+        <w:tc>
+          <w:tcPr>
+            <w:tcW w:w="2976" w:type="dxa"/>
+          </w:tcPr>
+          <w:p>
+            <w:proofErr w:type="spellStart"/>
+            <w:r>
+              <w:t>int</w:t>
+            </w:r>
+            <w:proofErr w:type="spellEnd"/>
+            <w:r>
+              <w:t xml:space="preserve">(11), Non </w:t>
+            </w:r>
+            <w:proofErr w:type="spellStart"/>
+            <w:r>
+              <w:t>null</w:t>
+            </w:r>
+            <w:proofErr w:type="spellEnd"/>
+            <w:r>
+              <w:t>, AI, PK</w:t>
             </w:r>
           </w:p>
         </w:tc>
@@ -784,19 +1518,31 @@
             <w:tcW w:w="2235" w:type="dxa"/>
           </w:tcPr>
           <w:p>
+            <w:proofErr w:type="spellStart"/>
             <w:r>
               <w:t>username</w:t>
             </w:r>
-          </w:p>
-        </w:tc>
-        <w:tc>
-          <w:tcPr>
-            <w:tcW w:w="2976" w:type="dxa"/>
-          </w:tcPr>
-          <w:p>
-            <w:r>
-              <w:t>varchar(25), Non null</w:t>
-            </w:r>
+            <w:proofErr w:type="spellEnd"/>
+          </w:p>
+        </w:tc>
+        <w:tc>
+          <w:tcPr>
+            <w:tcW w:w="2976" w:type="dxa"/>
+          </w:tcPr>
+          <w:p>
+            <w:proofErr w:type="spellStart"/>
+            <w:r>
+              <w:t>varchar</w:t>
+            </w:r>
+            <w:proofErr w:type="spellEnd"/>
+            <w:r>
+              <w:t xml:space="preserve">(25), Non </w:t>
+            </w:r>
+            <w:proofErr w:type="spellStart"/>
+            <w:r>
+              <w:t>null</w:t>
+            </w:r>
+            <w:proofErr w:type="spellEnd"/>
           </w:p>
         </w:tc>
         <w:tc>
@@ -816,19 +1562,31 @@
             <w:tcW w:w="2235" w:type="dxa"/>
           </w:tcPr>
           <w:p>
+            <w:proofErr w:type="spellStart"/>
             <w:r>
               <w:t>password</w:t>
             </w:r>
-          </w:p>
-        </w:tc>
-        <w:tc>
-          <w:tcPr>
-            <w:tcW w:w="2976" w:type="dxa"/>
-          </w:tcPr>
-          <w:p>
-            <w:r>
-              <w:t>varchar(100), Non null</w:t>
-            </w:r>
+            <w:proofErr w:type="spellEnd"/>
+          </w:p>
+        </w:tc>
+        <w:tc>
+          <w:tcPr>
+            <w:tcW w:w="2976" w:type="dxa"/>
+          </w:tcPr>
+          <w:p>
+            <w:proofErr w:type="spellStart"/>
+            <w:r>
+              <w:t>varchar</w:t>
+            </w:r>
+            <w:proofErr w:type="spellEnd"/>
+            <w:r>
+              <w:t xml:space="preserve">(100), Non </w:t>
+            </w:r>
+            <w:proofErr w:type="spellStart"/>
+            <w:r>
+              <w:t>null</w:t>
+            </w:r>
+            <w:proofErr w:type="spellEnd"/>
           </w:p>
         </w:tc>
         <w:tc>
@@ -858,9 +1616,19 @@
             <w:tcW w:w="2976" w:type="dxa"/>
           </w:tcPr>
           <w:p>
-            <w:r>
-              <w:t>varchar(100), Non null</w:t>
-            </w:r>
+            <w:proofErr w:type="spellStart"/>
+            <w:r>
+              <w:t>varchar</w:t>
+            </w:r>
+            <w:proofErr w:type="spellEnd"/>
+            <w:r>
+              <w:t xml:space="preserve">(100), Non </w:t>
+            </w:r>
+            <w:proofErr w:type="spellStart"/>
+            <w:r>
+              <w:t>null</w:t>
+            </w:r>
+            <w:proofErr w:type="spellEnd"/>
           </w:p>
         </w:tc>
         <w:tc>
@@ -880,19 +1648,31 @@
             <w:tcW w:w="2235" w:type="dxa"/>
           </w:tcPr>
           <w:p>
+            <w:proofErr w:type="spellStart"/>
             <w:r>
               <w:t>is_banned</w:t>
             </w:r>
-          </w:p>
-        </w:tc>
-        <w:tc>
-          <w:tcPr>
-            <w:tcW w:w="2976" w:type="dxa"/>
-          </w:tcPr>
-          <w:p>
-            <w:r>
-              <w:t>tinyint(1), Non null</w:t>
-            </w:r>
+            <w:proofErr w:type="spellEnd"/>
+          </w:p>
+        </w:tc>
+        <w:tc>
+          <w:tcPr>
+            <w:tcW w:w="2976" w:type="dxa"/>
+          </w:tcPr>
+          <w:p>
+            <w:proofErr w:type="spellStart"/>
+            <w:r>
+              <w:t>tinyint</w:t>
+            </w:r>
+            <w:proofErr w:type="spellEnd"/>
+            <w:r>
+              <w:t xml:space="preserve">(1), Non </w:t>
+            </w:r>
+            <w:proofErr w:type="spellStart"/>
+            <w:r>
+              <w:t>null</w:t>
+            </w:r>
+            <w:proofErr w:type="spellEnd"/>
           </w:p>
         </w:tc>
         <w:tc>
@@ -912,19 +1692,31 @@
             <w:tcW w:w="2235" w:type="dxa"/>
           </w:tcPr>
           <w:p>
+            <w:proofErr w:type="spellStart"/>
             <w:r>
               <w:t>is_admin</w:t>
             </w:r>
-          </w:p>
-        </w:tc>
-        <w:tc>
-          <w:tcPr>
-            <w:tcW w:w="2976" w:type="dxa"/>
-          </w:tcPr>
-          <w:p>
-            <w:r>
-              <w:t>tinyint(1), Non null</w:t>
-            </w:r>
+            <w:proofErr w:type="spellEnd"/>
+          </w:p>
+        </w:tc>
+        <w:tc>
+          <w:tcPr>
+            <w:tcW w:w="2976" w:type="dxa"/>
+          </w:tcPr>
+          <w:p>
+            <w:proofErr w:type="spellStart"/>
+            <w:r>
+              <w:t>tinyint</w:t>
+            </w:r>
+            <w:proofErr w:type="spellEnd"/>
+            <w:r>
+              <w:t xml:space="preserve">(1), Non </w:t>
+            </w:r>
+            <w:proofErr w:type="spellStart"/>
+            <w:r>
+              <w:t>null</w:t>
+            </w:r>
+            <w:proofErr w:type="spellEnd"/>
           </w:p>
         </w:tc>
         <w:tc>
@@ -944,8 +1736,13 @@
         <w:pStyle w:val="Titre5"/>
       </w:pPr>
       <w:r>
-        <w:t>Table reward_types</w:t>
-      </w:r>
+        <w:t xml:space="preserve">Table </w:t>
+      </w:r>
+      <w:proofErr w:type="spellStart"/>
+      <w:r>
+        <w:t>reward_types</w:t>
+      </w:r>
+      <w:proofErr w:type="spellEnd"/>
     </w:p>
     <w:tbl>
       <w:tblPr>
@@ -996,18 +1793,33 @@
             <w:tcW w:w="2235" w:type="dxa"/>
           </w:tcPr>
           <w:p>
+            <w:proofErr w:type="spellStart"/>
             <w:r>
               <w:t>id_reward_type</w:t>
             </w:r>
-          </w:p>
-        </w:tc>
-        <w:tc>
-          <w:tcPr>
-            <w:tcW w:w="2976" w:type="dxa"/>
-          </w:tcPr>
-          <w:p>
-            <w:r>
-              <w:t>int(11), Non null, AI, PK</w:t>
+            <w:proofErr w:type="spellEnd"/>
+          </w:p>
+        </w:tc>
+        <w:tc>
+          <w:tcPr>
+            <w:tcW w:w="2976" w:type="dxa"/>
+          </w:tcPr>
+          <w:p>
+            <w:proofErr w:type="spellStart"/>
+            <w:r>
+              <w:t>int</w:t>
+            </w:r>
+            <w:proofErr w:type="spellEnd"/>
+            <w:r>
+              <w:t xml:space="preserve">(11), Non </w:t>
+            </w:r>
+            <w:proofErr w:type="spellStart"/>
+            <w:r>
+              <w:t>null</w:t>
+            </w:r>
+            <w:proofErr w:type="spellEnd"/>
+            <w:r>
+              <w:t>, AI, PK</w:t>
             </w:r>
           </w:p>
         </w:tc>
@@ -1028,20 +1840,31 @@
             <w:tcW w:w="2235" w:type="dxa"/>
           </w:tcPr>
           <w:p>
-            <w:r>
-              <w:lastRenderedPageBreak/>
+            <w:proofErr w:type="spellStart"/>
+            <w:r>
               <w:t>name</w:t>
             </w:r>
-          </w:p>
-        </w:tc>
-        <w:tc>
-          <w:tcPr>
-            <w:tcW w:w="2976" w:type="dxa"/>
-          </w:tcPr>
-          <w:p>
-            <w:r>
-              <w:t>varchar(50), Non null</w:t>
-            </w:r>
+            <w:proofErr w:type="spellEnd"/>
+          </w:p>
+        </w:tc>
+        <w:tc>
+          <w:tcPr>
+            <w:tcW w:w="2976" w:type="dxa"/>
+          </w:tcPr>
+          <w:p>
+            <w:proofErr w:type="spellStart"/>
+            <w:r>
+              <w:t>varchar</w:t>
+            </w:r>
+            <w:proofErr w:type="spellEnd"/>
+            <w:r>
+              <w:t xml:space="preserve">(50), Non </w:t>
+            </w:r>
+            <w:proofErr w:type="spellStart"/>
+            <w:r>
+              <w:t>null</w:t>
+            </w:r>
+            <w:proofErr w:type="spellEnd"/>
           </w:p>
         </w:tc>
         <w:tc>
@@ -1062,8 +1885,14 @@
         <w:pStyle w:val="Titre5"/>
       </w:pPr>
       <w:r>
-        <w:t>Table heroes</w:t>
-      </w:r>
+        <w:lastRenderedPageBreak/>
+        <w:t xml:space="preserve">Table </w:t>
+      </w:r>
+      <w:proofErr w:type="spellStart"/>
+      <w:r>
+        <w:t>heroes</w:t>
+      </w:r>
+      <w:proofErr w:type="spellEnd"/>
     </w:p>
     <w:tbl>
       <w:tblPr>
@@ -1114,18 +1943,33 @@
             <w:tcW w:w="2235" w:type="dxa"/>
           </w:tcPr>
           <w:p>
+            <w:proofErr w:type="spellStart"/>
             <w:r>
               <w:t>id_hero</w:t>
             </w:r>
-          </w:p>
-        </w:tc>
-        <w:tc>
-          <w:tcPr>
-            <w:tcW w:w="2976" w:type="dxa"/>
-          </w:tcPr>
-          <w:p>
-            <w:r>
-              <w:t>int(11), Non null, AI, PK</w:t>
+            <w:proofErr w:type="spellEnd"/>
+          </w:p>
+        </w:tc>
+        <w:tc>
+          <w:tcPr>
+            <w:tcW w:w="2976" w:type="dxa"/>
+          </w:tcPr>
+          <w:p>
+            <w:proofErr w:type="spellStart"/>
+            <w:r>
+              <w:t>int</w:t>
+            </w:r>
+            <w:proofErr w:type="spellEnd"/>
+            <w:r>
+              <w:t xml:space="preserve">(11), Non </w:t>
+            </w:r>
+            <w:proofErr w:type="spellStart"/>
+            <w:r>
+              <w:t>null</w:t>
+            </w:r>
+            <w:proofErr w:type="spellEnd"/>
+            <w:r>
+              <w:t>, AI, PK</w:t>
             </w:r>
           </w:p>
         </w:tc>
@@ -1149,19 +1993,31 @@
             <w:tcW w:w="2235" w:type="dxa"/>
           </w:tcPr>
           <w:p>
+            <w:proofErr w:type="spellStart"/>
             <w:r>
               <w:t>name</w:t>
             </w:r>
-          </w:p>
-        </w:tc>
-        <w:tc>
-          <w:tcPr>
-            <w:tcW w:w="2976" w:type="dxa"/>
-          </w:tcPr>
-          <w:p>
-            <w:r>
-              <w:t>varchar(25), Non null</w:t>
-            </w:r>
+            <w:proofErr w:type="spellEnd"/>
+          </w:p>
+        </w:tc>
+        <w:tc>
+          <w:tcPr>
+            <w:tcW w:w="2976" w:type="dxa"/>
+          </w:tcPr>
+          <w:p>
+            <w:proofErr w:type="spellStart"/>
+            <w:r>
+              <w:t>varchar</w:t>
+            </w:r>
+            <w:proofErr w:type="spellEnd"/>
+            <w:r>
+              <w:t xml:space="preserve">(25), Non </w:t>
+            </w:r>
+            <w:proofErr w:type="spellStart"/>
+            <w:r>
+              <w:t>null</w:t>
+            </w:r>
+            <w:proofErr w:type="spellEnd"/>
           </w:p>
         </w:tc>
         <w:tc>
@@ -1194,9 +2050,19 @@
             <w:tcW w:w="2976" w:type="dxa"/>
           </w:tcPr>
           <w:p>
-            <w:r>
-              <w:t>text, Non null</w:t>
-            </w:r>
+            <w:proofErr w:type="spellStart"/>
+            <w:r>
+              <w:t>text</w:t>
+            </w:r>
+            <w:proofErr w:type="spellEnd"/>
+            <w:r>
+              <w:t xml:space="preserve">, Non </w:t>
+            </w:r>
+            <w:proofErr w:type="spellStart"/>
+            <w:r>
+              <w:t>null</w:t>
+            </w:r>
+            <w:proofErr w:type="spellEnd"/>
           </w:p>
         </w:tc>
         <w:tc>
@@ -1219,18 +2085,33 @@
             <w:tcW w:w="2235" w:type="dxa"/>
           </w:tcPr>
           <w:p>
+            <w:proofErr w:type="spellStart"/>
             <w:r>
               <w:t>id_role</w:t>
             </w:r>
-          </w:p>
-        </w:tc>
-        <w:tc>
-          <w:tcPr>
-            <w:tcW w:w="2976" w:type="dxa"/>
-          </w:tcPr>
-          <w:p>
-            <w:r>
-              <w:t>int(11), Non null, FK</w:t>
+            <w:proofErr w:type="spellEnd"/>
+          </w:p>
+        </w:tc>
+        <w:tc>
+          <w:tcPr>
+            <w:tcW w:w="2976" w:type="dxa"/>
+          </w:tcPr>
+          <w:p>
+            <w:proofErr w:type="spellStart"/>
+            <w:r>
+              <w:t>int</w:t>
+            </w:r>
+            <w:proofErr w:type="spellEnd"/>
+            <w:r>
+              <w:t xml:space="preserve">(11), Non </w:t>
+            </w:r>
+            <w:proofErr w:type="spellStart"/>
+            <w:r>
+              <w:t>null</w:t>
+            </w:r>
+            <w:proofErr w:type="spellEnd"/>
+            <w:r>
+              <w:t>, FK</w:t>
             </w:r>
           </w:p>
         </w:tc>
@@ -1254,19 +2135,31 @@
             <w:tcW w:w="2235" w:type="dxa"/>
           </w:tcPr>
           <w:p>
+            <w:proofErr w:type="spellStart"/>
             <w:r>
               <w:t>health</w:t>
             </w:r>
-          </w:p>
-        </w:tc>
-        <w:tc>
-          <w:tcPr>
-            <w:tcW w:w="2976" w:type="dxa"/>
-          </w:tcPr>
-          <w:p>
-            <w:r>
-              <w:t>int(11), Non null</w:t>
-            </w:r>
+            <w:proofErr w:type="spellEnd"/>
+          </w:p>
+        </w:tc>
+        <w:tc>
+          <w:tcPr>
+            <w:tcW w:w="2976" w:type="dxa"/>
+          </w:tcPr>
+          <w:p>
+            <w:proofErr w:type="spellStart"/>
+            <w:r>
+              <w:t>int</w:t>
+            </w:r>
+            <w:proofErr w:type="spellEnd"/>
+            <w:r>
+              <w:t xml:space="preserve">(11), Non </w:t>
+            </w:r>
+            <w:proofErr w:type="spellStart"/>
+            <w:r>
+              <w:t>null</w:t>
+            </w:r>
+            <w:proofErr w:type="spellEnd"/>
           </w:p>
         </w:tc>
         <w:tc>
@@ -1289,19 +2182,31 @@
             <w:tcW w:w="2235" w:type="dxa"/>
           </w:tcPr>
           <w:p>
+            <w:proofErr w:type="spellStart"/>
             <w:r>
               <w:t>armour</w:t>
             </w:r>
-          </w:p>
-        </w:tc>
-        <w:tc>
-          <w:tcPr>
-            <w:tcW w:w="2976" w:type="dxa"/>
-          </w:tcPr>
-          <w:p>
-            <w:r>
-              <w:t>int(11), Non null</w:t>
-            </w:r>
+            <w:proofErr w:type="spellEnd"/>
+          </w:p>
+        </w:tc>
+        <w:tc>
+          <w:tcPr>
+            <w:tcW w:w="2976" w:type="dxa"/>
+          </w:tcPr>
+          <w:p>
+            <w:proofErr w:type="spellStart"/>
+            <w:r>
+              <w:t>int</w:t>
+            </w:r>
+            <w:proofErr w:type="spellEnd"/>
+            <w:r>
+              <w:t xml:space="preserve">(11), Non </w:t>
+            </w:r>
+            <w:proofErr w:type="spellStart"/>
+            <w:r>
+              <w:t>null</w:t>
+            </w:r>
+            <w:proofErr w:type="spellEnd"/>
           </w:p>
         </w:tc>
         <w:tc>
@@ -1324,19 +2229,31 @@
             <w:tcW w:w="2235" w:type="dxa"/>
           </w:tcPr>
           <w:p>
+            <w:proofErr w:type="spellStart"/>
             <w:r>
               <w:t>shield</w:t>
             </w:r>
-          </w:p>
-        </w:tc>
-        <w:tc>
-          <w:tcPr>
-            <w:tcW w:w="2976" w:type="dxa"/>
-          </w:tcPr>
-          <w:p>
-            <w:r>
-              <w:t>int(11), Non null</w:t>
-            </w:r>
+            <w:proofErr w:type="spellEnd"/>
+          </w:p>
+        </w:tc>
+        <w:tc>
+          <w:tcPr>
+            <w:tcW w:w="2976" w:type="dxa"/>
+          </w:tcPr>
+          <w:p>
+            <w:proofErr w:type="spellStart"/>
+            <w:r>
+              <w:t>int</w:t>
+            </w:r>
+            <w:proofErr w:type="spellEnd"/>
+            <w:r>
+              <w:t xml:space="preserve">(11), Non </w:t>
+            </w:r>
+            <w:proofErr w:type="spellStart"/>
+            <w:r>
+              <w:t>null</w:t>
+            </w:r>
+            <w:proofErr w:type="spellEnd"/>
           </w:p>
         </w:tc>
         <w:tc>
@@ -1359,19 +2276,31 @@
             <w:tcW w:w="2235" w:type="dxa"/>
           </w:tcPr>
           <w:p>
+            <w:proofErr w:type="spellStart"/>
             <w:r>
               <w:t>real_name</w:t>
             </w:r>
-          </w:p>
-        </w:tc>
-        <w:tc>
-          <w:tcPr>
-            <w:tcW w:w="2976" w:type="dxa"/>
-          </w:tcPr>
-          <w:p>
-            <w:r>
-              <w:t>varchar(50), Non null</w:t>
-            </w:r>
+            <w:proofErr w:type="spellEnd"/>
+          </w:p>
+        </w:tc>
+        <w:tc>
+          <w:tcPr>
+            <w:tcW w:w="2976" w:type="dxa"/>
+          </w:tcPr>
+          <w:p>
+            <w:proofErr w:type="spellStart"/>
+            <w:r>
+              <w:t>varchar</w:t>
+            </w:r>
+            <w:proofErr w:type="spellEnd"/>
+            <w:r>
+              <w:t xml:space="preserve">(50), Non </w:t>
+            </w:r>
+            <w:proofErr w:type="spellStart"/>
+            <w:r>
+              <w:t>null</w:t>
+            </w:r>
+            <w:proofErr w:type="spellEnd"/>
           </w:p>
         </w:tc>
         <w:tc>
@@ -1394,19 +2323,31 @@
             <w:tcW w:w="2235" w:type="dxa"/>
           </w:tcPr>
           <w:p>
+            <w:proofErr w:type="spellStart"/>
             <w:r>
               <w:t>age</w:t>
             </w:r>
-          </w:p>
-        </w:tc>
-        <w:tc>
-          <w:tcPr>
-            <w:tcW w:w="2976" w:type="dxa"/>
-          </w:tcPr>
-          <w:p>
-            <w:r>
-              <w:t>int(11), Non null</w:t>
-            </w:r>
+            <w:proofErr w:type="spellEnd"/>
+          </w:p>
+        </w:tc>
+        <w:tc>
+          <w:tcPr>
+            <w:tcW w:w="2976" w:type="dxa"/>
+          </w:tcPr>
+          <w:p>
+            <w:proofErr w:type="spellStart"/>
+            <w:r>
+              <w:t>int</w:t>
+            </w:r>
+            <w:proofErr w:type="spellEnd"/>
+            <w:r>
+              <w:t xml:space="preserve">(11), Non </w:t>
+            </w:r>
+            <w:proofErr w:type="spellStart"/>
+            <w:r>
+              <w:t>null</w:t>
+            </w:r>
+            <w:proofErr w:type="spellEnd"/>
           </w:p>
         </w:tc>
         <w:tc>
@@ -1429,22 +2370,34 @@
             <w:tcW w:w="2235" w:type="dxa"/>
           </w:tcPr>
           <w:p>
+            <w:proofErr w:type="spellStart"/>
             <w:r>
               <w:t>height</w:t>
             </w:r>
-          </w:p>
-        </w:tc>
-        <w:tc>
-          <w:tcPr>
-            <w:tcW w:w="2976" w:type="dxa"/>
-          </w:tcPr>
-          <w:p>
-            <w:r>
-              <w:t>int(11), N</w:t>
+            <w:proofErr w:type="spellEnd"/>
+          </w:p>
+        </w:tc>
+        <w:tc>
+          <w:tcPr>
+            <w:tcW w:w="2976" w:type="dxa"/>
+          </w:tcPr>
+          <w:p>
+            <w:proofErr w:type="spellStart"/>
+            <w:r>
+              <w:t>int</w:t>
+            </w:r>
+            <w:proofErr w:type="spellEnd"/>
+            <w:r>
+              <w:t xml:space="preserve">(11), </w:t>
+            </w:r>
+            <w:proofErr w:type="spellStart"/>
+            <w:r>
+              <w:t>N</w:t>
             </w:r>
             <w:r>
               <w:t>ull</w:t>
             </w:r>
+            <w:proofErr w:type="spellEnd"/>
           </w:p>
         </w:tc>
         <w:tc>
@@ -1477,9 +2430,19 @@
             <w:tcW w:w="2976" w:type="dxa"/>
           </w:tcPr>
           <w:p>
-            <w:r>
-              <w:t>varchar(50), Null</w:t>
-            </w:r>
+            <w:proofErr w:type="spellStart"/>
+            <w:r>
+              <w:t>varchar</w:t>
+            </w:r>
+            <w:proofErr w:type="spellEnd"/>
+            <w:r>
+              <w:t xml:space="preserve">(50), </w:t>
+            </w:r>
+            <w:proofErr w:type="spellStart"/>
+            <w:r>
+              <w:t>Null</w:t>
+            </w:r>
+            <w:proofErr w:type="spellEnd"/>
           </w:p>
         </w:tc>
         <w:tc>
@@ -1502,19 +2465,31 @@
             <w:tcW w:w="2235" w:type="dxa"/>
           </w:tcPr>
           <w:p>
+            <w:proofErr w:type="spellStart"/>
             <w:r>
               <w:t>base_of_operations</w:t>
             </w:r>
-          </w:p>
-        </w:tc>
-        <w:tc>
-          <w:tcPr>
-            <w:tcW w:w="2976" w:type="dxa"/>
-          </w:tcPr>
-          <w:p>
-            <w:r>
-              <w:t>varchar(100), Null</w:t>
-            </w:r>
+            <w:proofErr w:type="spellEnd"/>
+          </w:p>
+        </w:tc>
+        <w:tc>
+          <w:tcPr>
+            <w:tcW w:w="2976" w:type="dxa"/>
+          </w:tcPr>
+          <w:p>
+            <w:proofErr w:type="spellStart"/>
+            <w:r>
+              <w:t>varchar</w:t>
+            </w:r>
+            <w:proofErr w:type="spellEnd"/>
+            <w:r>
+              <w:t xml:space="preserve">(100), </w:t>
+            </w:r>
+            <w:proofErr w:type="spellStart"/>
+            <w:r>
+              <w:t>Null</w:t>
+            </w:r>
+            <w:proofErr w:type="spellEnd"/>
           </w:p>
         </w:tc>
         <w:tc>
@@ -1537,19 +2512,31 @@
             <w:tcW w:w="2235" w:type="dxa"/>
           </w:tcPr>
           <w:p>
+            <w:proofErr w:type="spellStart"/>
             <w:r>
               <w:t>difficulty</w:t>
             </w:r>
-          </w:p>
-        </w:tc>
-        <w:tc>
-          <w:tcPr>
-            <w:tcW w:w="2976" w:type="dxa"/>
-          </w:tcPr>
-          <w:p>
-            <w:r>
-              <w:t>int(11), Non null</w:t>
-            </w:r>
+            <w:proofErr w:type="spellEnd"/>
+          </w:p>
+        </w:tc>
+        <w:tc>
+          <w:tcPr>
+            <w:tcW w:w="2976" w:type="dxa"/>
+          </w:tcPr>
+          <w:p>
+            <w:proofErr w:type="spellStart"/>
+            <w:r>
+              <w:t>int</w:t>
+            </w:r>
+            <w:proofErr w:type="spellEnd"/>
+            <w:r>
+              <w:t xml:space="preserve">(11), Non </w:t>
+            </w:r>
+            <w:proofErr w:type="spellStart"/>
+            <w:r>
+              <w:t>null</w:t>
+            </w:r>
+            <w:proofErr w:type="spellEnd"/>
           </w:p>
         </w:tc>
         <w:tc>
@@ -1576,8 +2563,13 @@
         <w:pStyle w:val="Titre5"/>
       </w:pPr>
       <w:r>
-        <w:t>Table user_rewards</w:t>
-      </w:r>
+        <w:t xml:space="preserve">Table </w:t>
+      </w:r>
+      <w:proofErr w:type="spellStart"/>
+      <w:r>
+        <w:t>user_rewards</w:t>
+      </w:r>
+      <w:proofErr w:type="spellEnd"/>
     </w:p>
     <w:tbl>
       <w:tblPr>
@@ -1628,18 +2620,33 @@
             <w:tcW w:w="2235" w:type="dxa"/>
           </w:tcPr>
           <w:p>
+            <w:proofErr w:type="spellStart"/>
             <w:r>
               <w:t>id_user</w:t>
             </w:r>
-          </w:p>
-        </w:tc>
-        <w:tc>
-          <w:tcPr>
-            <w:tcW w:w="2976" w:type="dxa"/>
-          </w:tcPr>
-          <w:p>
-            <w:r>
-              <w:t>int(11), Non null, FK</w:t>
+            <w:proofErr w:type="spellEnd"/>
+          </w:p>
+        </w:tc>
+        <w:tc>
+          <w:tcPr>
+            <w:tcW w:w="2976" w:type="dxa"/>
+          </w:tcPr>
+          <w:p>
+            <w:proofErr w:type="spellStart"/>
+            <w:r>
+              <w:t>int</w:t>
+            </w:r>
+            <w:proofErr w:type="spellEnd"/>
+            <w:r>
+              <w:t xml:space="preserve">(11), Non </w:t>
+            </w:r>
+            <w:proofErr w:type="spellStart"/>
+            <w:r>
+              <w:t>null</w:t>
+            </w:r>
+            <w:proofErr w:type="spellEnd"/>
+            <w:r>
+              <w:t>, FK</w:t>
             </w:r>
           </w:p>
         </w:tc>
@@ -1656,18 +2663,33 @@
             <w:tcW w:w="2235" w:type="dxa"/>
           </w:tcPr>
           <w:p>
+            <w:proofErr w:type="spellStart"/>
             <w:r>
               <w:t>id_reward</w:t>
             </w:r>
-          </w:p>
-        </w:tc>
-        <w:tc>
-          <w:tcPr>
-            <w:tcW w:w="2976" w:type="dxa"/>
-          </w:tcPr>
-          <w:p>
-            <w:r>
-              <w:t>int(11), Non null, FK</w:t>
+            <w:proofErr w:type="spellEnd"/>
+          </w:p>
+        </w:tc>
+        <w:tc>
+          <w:tcPr>
+            <w:tcW w:w="2976" w:type="dxa"/>
+          </w:tcPr>
+          <w:p>
+            <w:proofErr w:type="spellStart"/>
+            <w:r>
+              <w:t>int</w:t>
+            </w:r>
+            <w:proofErr w:type="spellEnd"/>
+            <w:r>
+              <w:t xml:space="preserve">(11), Non </w:t>
+            </w:r>
+            <w:proofErr w:type="spellStart"/>
+            <w:r>
+              <w:t>null</w:t>
+            </w:r>
+            <w:proofErr w:type="spellEnd"/>
+            <w:r>
+              <w:t>, FK</w:t>
             </w:r>
           </w:p>
         </w:tc>
@@ -1685,8 +2707,13 @@
         <w:pStyle w:val="Titre5"/>
       </w:pPr>
       <w:r>
-        <w:t>Table rewards</w:t>
-      </w:r>
+        <w:t xml:space="preserve">Table </w:t>
+      </w:r>
+      <w:proofErr w:type="spellStart"/>
+      <w:r>
+        <w:t>rewards</w:t>
+      </w:r>
+      <w:proofErr w:type="spellEnd"/>
     </w:p>
     <w:tbl>
       <w:tblPr>
@@ -1737,18 +2764,33 @@
             <w:tcW w:w="2235" w:type="dxa"/>
           </w:tcPr>
           <w:p>
+            <w:proofErr w:type="spellStart"/>
             <w:r>
               <w:t>id_reward</w:t>
             </w:r>
-          </w:p>
-        </w:tc>
-        <w:tc>
-          <w:tcPr>
-            <w:tcW w:w="2976" w:type="dxa"/>
-          </w:tcPr>
-          <w:p>
-            <w:r>
-              <w:t>int(11), Non null, AI, PK</w:t>
+            <w:proofErr w:type="spellEnd"/>
+          </w:p>
+        </w:tc>
+        <w:tc>
+          <w:tcPr>
+            <w:tcW w:w="2976" w:type="dxa"/>
+          </w:tcPr>
+          <w:p>
+            <w:proofErr w:type="spellStart"/>
+            <w:r>
+              <w:t>int</w:t>
+            </w:r>
+            <w:proofErr w:type="spellEnd"/>
+            <w:r>
+              <w:t xml:space="preserve">(11), Non </w:t>
+            </w:r>
+            <w:proofErr w:type="spellStart"/>
+            <w:r>
+              <w:t>null</w:t>
+            </w:r>
+            <w:proofErr w:type="spellEnd"/>
+            <w:r>
+              <w:t>, AI, PK</w:t>
             </w:r>
           </w:p>
         </w:tc>
@@ -1769,19 +2811,31 @@
             <w:tcW w:w="2235" w:type="dxa"/>
           </w:tcPr>
           <w:p>
+            <w:proofErr w:type="spellStart"/>
             <w:r>
               <w:t>name</w:t>
             </w:r>
-          </w:p>
-        </w:tc>
-        <w:tc>
-          <w:tcPr>
-            <w:tcW w:w="2976" w:type="dxa"/>
-          </w:tcPr>
-          <w:p>
-            <w:r>
-              <w:t>text, Non null</w:t>
-            </w:r>
+            <w:proofErr w:type="spellEnd"/>
+          </w:p>
+        </w:tc>
+        <w:tc>
+          <w:tcPr>
+            <w:tcW w:w="2976" w:type="dxa"/>
+          </w:tcPr>
+          <w:p>
+            <w:proofErr w:type="spellStart"/>
+            <w:r>
+              <w:t>text</w:t>
+            </w:r>
+            <w:proofErr w:type="spellEnd"/>
+            <w:r>
+              <w:t xml:space="preserve">, Non </w:t>
+            </w:r>
+            <w:proofErr w:type="spellStart"/>
+            <w:r>
+              <w:t>null</w:t>
+            </w:r>
+            <w:proofErr w:type="spellEnd"/>
           </w:p>
         </w:tc>
         <w:tc>
@@ -1801,18 +2855,33 @@
             <w:tcW w:w="2235" w:type="dxa"/>
           </w:tcPr>
           <w:p>
+            <w:proofErr w:type="spellStart"/>
             <w:r>
               <w:t>id_reward_type</w:t>
             </w:r>
-          </w:p>
-        </w:tc>
-        <w:tc>
-          <w:tcPr>
-            <w:tcW w:w="2976" w:type="dxa"/>
-          </w:tcPr>
-          <w:p>
-            <w:r>
-              <w:t>int(11), Non null, FK</w:t>
+            <w:proofErr w:type="spellEnd"/>
+          </w:p>
+        </w:tc>
+        <w:tc>
+          <w:tcPr>
+            <w:tcW w:w="2976" w:type="dxa"/>
+          </w:tcPr>
+          <w:p>
+            <w:proofErr w:type="spellStart"/>
+            <w:r>
+              <w:t>int</w:t>
+            </w:r>
+            <w:proofErr w:type="spellEnd"/>
+            <w:r>
+              <w:t xml:space="preserve">(11), Non </w:t>
+            </w:r>
+            <w:proofErr w:type="spellStart"/>
+            <w:r>
+              <w:t>null</w:t>
+            </w:r>
+            <w:proofErr w:type="spellEnd"/>
+            <w:r>
+              <w:t>, FK</w:t>
             </w:r>
           </w:p>
         </w:tc>
@@ -1833,18 +2902,33 @@
             <w:tcW w:w="2235" w:type="dxa"/>
           </w:tcPr>
           <w:p>
+            <w:proofErr w:type="spellStart"/>
             <w:r>
               <w:t>id_hero</w:t>
             </w:r>
-          </w:p>
-        </w:tc>
-        <w:tc>
-          <w:tcPr>
-            <w:tcW w:w="2976" w:type="dxa"/>
-          </w:tcPr>
-          <w:p>
-            <w:r>
-              <w:t>int(11), Null, FK</w:t>
+            <w:proofErr w:type="spellEnd"/>
+          </w:p>
+        </w:tc>
+        <w:tc>
+          <w:tcPr>
+            <w:tcW w:w="2976" w:type="dxa"/>
+          </w:tcPr>
+          <w:p>
+            <w:proofErr w:type="spellStart"/>
+            <w:r>
+              <w:t>int</w:t>
+            </w:r>
+            <w:proofErr w:type="spellEnd"/>
+            <w:r>
+              <w:t xml:space="preserve">(11), </w:t>
+            </w:r>
+            <w:proofErr w:type="spellStart"/>
+            <w:r>
+              <w:t>Null</w:t>
+            </w:r>
+            <w:proofErr w:type="spellEnd"/>
+            <w:r>
+              <w:t>, FK</w:t>
             </w:r>
           </w:p>
         </w:tc>
@@ -1865,19 +2949,31 @@
             <w:tcW w:w="2235" w:type="dxa"/>
           </w:tcPr>
           <w:p>
+            <w:proofErr w:type="spellStart"/>
             <w:r>
               <w:t>cost</w:t>
             </w:r>
-          </w:p>
-        </w:tc>
-        <w:tc>
-          <w:tcPr>
-            <w:tcW w:w="2976" w:type="dxa"/>
-          </w:tcPr>
-          <w:p>
-            <w:r>
-              <w:t>int(11), Null</w:t>
-            </w:r>
+            <w:proofErr w:type="spellEnd"/>
+          </w:p>
+        </w:tc>
+        <w:tc>
+          <w:tcPr>
+            <w:tcW w:w="2976" w:type="dxa"/>
+          </w:tcPr>
+          <w:p>
+            <w:proofErr w:type="spellStart"/>
+            <w:r>
+              <w:t>int</w:t>
+            </w:r>
+            <w:proofErr w:type="spellEnd"/>
+            <w:r>
+              <w:t xml:space="preserve">(11), </w:t>
+            </w:r>
+            <w:proofErr w:type="spellStart"/>
+            <w:r>
+              <w:t>Null</w:t>
+            </w:r>
+            <w:proofErr w:type="spellEnd"/>
           </w:p>
         </w:tc>
         <w:tc>
@@ -1897,18 +2993,33 @@
             <w:tcW w:w="2235" w:type="dxa"/>
           </w:tcPr>
           <w:p>
+            <w:proofErr w:type="spellStart"/>
             <w:r>
               <w:t>id_currency</w:t>
             </w:r>
-          </w:p>
-        </w:tc>
-        <w:tc>
-          <w:tcPr>
-            <w:tcW w:w="2976" w:type="dxa"/>
-          </w:tcPr>
-          <w:p>
-            <w:r>
-              <w:t>int(11), Null, FK</w:t>
+            <w:proofErr w:type="spellEnd"/>
+          </w:p>
+        </w:tc>
+        <w:tc>
+          <w:tcPr>
+            <w:tcW w:w="2976" w:type="dxa"/>
+          </w:tcPr>
+          <w:p>
+            <w:proofErr w:type="spellStart"/>
+            <w:r>
+              <w:t>int</w:t>
+            </w:r>
+            <w:proofErr w:type="spellEnd"/>
+            <w:r>
+              <w:t xml:space="preserve">(11), </w:t>
+            </w:r>
+            <w:proofErr w:type="spellStart"/>
+            <w:r>
+              <w:t>Null</w:t>
+            </w:r>
+            <w:proofErr w:type="spellEnd"/>
+            <w:r>
+              <w:t>, FK</w:t>
             </w:r>
           </w:p>
         </w:tc>
@@ -1929,18 +3040,33 @@
             <w:tcW w:w="2235" w:type="dxa"/>
           </w:tcPr>
           <w:p>
+            <w:proofErr w:type="spellStart"/>
             <w:r>
               <w:t>id_quality</w:t>
             </w:r>
-          </w:p>
-        </w:tc>
-        <w:tc>
-          <w:tcPr>
-            <w:tcW w:w="2976" w:type="dxa"/>
-          </w:tcPr>
-          <w:p>
-            <w:r>
-              <w:t>int(11), Non null, FK</w:t>
+            <w:proofErr w:type="spellEnd"/>
+          </w:p>
+        </w:tc>
+        <w:tc>
+          <w:tcPr>
+            <w:tcW w:w="2976" w:type="dxa"/>
+          </w:tcPr>
+          <w:p>
+            <w:proofErr w:type="spellStart"/>
+            <w:r>
+              <w:t>int</w:t>
+            </w:r>
+            <w:proofErr w:type="spellEnd"/>
+            <w:r>
+              <w:t xml:space="preserve">(11), Non </w:t>
+            </w:r>
+            <w:proofErr w:type="spellStart"/>
+            <w:r>
+              <w:t>null</w:t>
+            </w:r>
+            <w:proofErr w:type="spellEnd"/>
+            <w:r>
+              <w:t>, FK</w:t>
             </w:r>
           </w:p>
         </w:tc>
@@ -1961,18 +3087,33 @@
             <w:tcW w:w="2235" w:type="dxa"/>
           </w:tcPr>
           <w:p>
+            <w:proofErr w:type="spellStart"/>
             <w:r>
               <w:t>id_event</w:t>
             </w:r>
-          </w:p>
-        </w:tc>
-        <w:tc>
-          <w:tcPr>
-            <w:tcW w:w="2976" w:type="dxa"/>
-          </w:tcPr>
-          <w:p>
-            <w:r>
-              <w:t>int(11), Null, FK</w:t>
+            <w:proofErr w:type="spellEnd"/>
+          </w:p>
+        </w:tc>
+        <w:tc>
+          <w:tcPr>
+            <w:tcW w:w="2976" w:type="dxa"/>
+          </w:tcPr>
+          <w:p>
+            <w:proofErr w:type="spellStart"/>
+            <w:r>
+              <w:t>int</w:t>
+            </w:r>
+            <w:proofErr w:type="spellEnd"/>
+            <w:r>
+              <w:t xml:space="preserve">(11), </w:t>
+            </w:r>
+            <w:proofErr w:type="spellStart"/>
+            <w:r>
+              <w:t>Null</w:t>
+            </w:r>
+            <w:proofErr w:type="spellEnd"/>
+            <w:r>
+              <w:t>, FK</w:t>
             </w:r>
           </w:p>
         </w:tc>
@@ -1994,8 +3135,13 @@
         <w:pStyle w:val="Titre5"/>
       </w:pPr>
       <w:r>
-        <w:t>Table abilities</w:t>
-      </w:r>
+        <w:t xml:space="preserve">Table </w:t>
+      </w:r>
+      <w:proofErr w:type="spellStart"/>
+      <w:r>
+        <w:t>abilities</w:t>
+      </w:r>
+      <w:proofErr w:type="spellEnd"/>
     </w:p>
     <w:tbl>
       <w:tblPr>
@@ -2046,18 +3192,33 @@
             <w:tcW w:w="2235" w:type="dxa"/>
           </w:tcPr>
           <w:p>
+            <w:proofErr w:type="spellStart"/>
             <w:r>
               <w:t>id_abilities</w:t>
             </w:r>
-          </w:p>
-        </w:tc>
-        <w:tc>
-          <w:tcPr>
-            <w:tcW w:w="2976" w:type="dxa"/>
-          </w:tcPr>
-          <w:p>
-            <w:r>
-              <w:t>int(11), Non null, AI, PK</w:t>
+            <w:proofErr w:type="spellEnd"/>
+          </w:p>
+        </w:tc>
+        <w:tc>
+          <w:tcPr>
+            <w:tcW w:w="2976" w:type="dxa"/>
+          </w:tcPr>
+          <w:p>
+            <w:proofErr w:type="spellStart"/>
+            <w:r>
+              <w:t>int</w:t>
+            </w:r>
+            <w:proofErr w:type="spellEnd"/>
+            <w:r>
+              <w:t xml:space="preserve">(11), Non </w:t>
+            </w:r>
+            <w:proofErr w:type="spellStart"/>
+            <w:r>
+              <w:t>null</w:t>
+            </w:r>
+            <w:proofErr w:type="spellEnd"/>
+            <w:r>
+              <w:t>, AI, PK</w:t>
             </w:r>
           </w:p>
         </w:tc>
@@ -2078,19 +3239,31 @@
             <w:tcW w:w="2235" w:type="dxa"/>
           </w:tcPr>
           <w:p>
+            <w:proofErr w:type="spellStart"/>
             <w:r>
               <w:t>name</w:t>
             </w:r>
-          </w:p>
-        </w:tc>
-        <w:tc>
-          <w:tcPr>
-            <w:tcW w:w="2976" w:type="dxa"/>
-          </w:tcPr>
-          <w:p>
-            <w:r>
-              <w:t>text, Non null</w:t>
-            </w:r>
+            <w:proofErr w:type="spellEnd"/>
+          </w:p>
+        </w:tc>
+        <w:tc>
+          <w:tcPr>
+            <w:tcW w:w="2976" w:type="dxa"/>
+          </w:tcPr>
+          <w:p>
+            <w:proofErr w:type="spellStart"/>
+            <w:r>
+              <w:t>text</w:t>
+            </w:r>
+            <w:proofErr w:type="spellEnd"/>
+            <w:r>
+              <w:t xml:space="preserve">, Non </w:t>
+            </w:r>
+            <w:proofErr w:type="spellStart"/>
+            <w:r>
+              <w:t>null</w:t>
+            </w:r>
+            <w:proofErr w:type="spellEnd"/>
           </w:p>
         </w:tc>
         <w:tc>
@@ -2120,9 +3293,19 @@
             <w:tcW w:w="2976" w:type="dxa"/>
           </w:tcPr>
           <w:p>
-            <w:r>
-              <w:t>text, Non null</w:t>
-            </w:r>
+            <w:proofErr w:type="spellStart"/>
+            <w:r>
+              <w:t>text</w:t>
+            </w:r>
+            <w:proofErr w:type="spellEnd"/>
+            <w:r>
+              <w:t xml:space="preserve">, Non </w:t>
+            </w:r>
+            <w:proofErr w:type="spellStart"/>
+            <w:r>
+              <w:t>null</w:t>
+            </w:r>
+            <w:proofErr w:type="spellEnd"/>
           </w:p>
         </w:tc>
         <w:tc>
@@ -2142,18 +3325,33 @@
             <w:tcW w:w="2235" w:type="dxa"/>
           </w:tcPr>
           <w:p>
+            <w:proofErr w:type="spellStart"/>
             <w:r>
               <w:t>id_hero</w:t>
             </w:r>
-          </w:p>
-        </w:tc>
-        <w:tc>
-          <w:tcPr>
-            <w:tcW w:w="2976" w:type="dxa"/>
-          </w:tcPr>
-          <w:p>
-            <w:r>
-              <w:t>int(11), Non null, FK</w:t>
+            <w:proofErr w:type="spellEnd"/>
+          </w:p>
+        </w:tc>
+        <w:tc>
+          <w:tcPr>
+            <w:tcW w:w="2976" w:type="dxa"/>
+          </w:tcPr>
+          <w:p>
+            <w:proofErr w:type="spellStart"/>
+            <w:r>
+              <w:t>int</w:t>
+            </w:r>
+            <w:proofErr w:type="spellEnd"/>
+            <w:r>
+              <w:t xml:space="preserve">(11), Non </w:t>
+            </w:r>
+            <w:proofErr w:type="spellStart"/>
+            <w:r>
+              <w:t>null</w:t>
+            </w:r>
+            <w:proofErr w:type="spellEnd"/>
+            <w:r>
+              <w:t>, FK</w:t>
             </w:r>
           </w:p>
         </w:tc>
@@ -2174,20 +3372,31 @@
             <w:tcW w:w="2235" w:type="dxa"/>
           </w:tcPr>
           <w:p>
-            <w:r>
-              <w:lastRenderedPageBreak/>
+            <w:proofErr w:type="spellStart"/>
+            <w:r>
               <w:t>is_ultimate</w:t>
             </w:r>
-          </w:p>
-        </w:tc>
-        <w:tc>
-          <w:tcPr>
-            <w:tcW w:w="2976" w:type="dxa"/>
-          </w:tcPr>
-          <w:p>
-            <w:r>
-              <w:t>tinyint(1), Non null</w:t>
-            </w:r>
+            <w:proofErr w:type="spellEnd"/>
+          </w:p>
+        </w:tc>
+        <w:tc>
+          <w:tcPr>
+            <w:tcW w:w="2976" w:type="dxa"/>
+          </w:tcPr>
+          <w:p>
+            <w:proofErr w:type="spellStart"/>
+            <w:r>
+              <w:t>tinyint</w:t>
+            </w:r>
+            <w:proofErr w:type="spellEnd"/>
+            <w:r>
+              <w:t xml:space="preserve">(1), Non </w:t>
+            </w:r>
+            <w:proofErr w:type="spellStart"/>
+            <w:r>
+              <w:t>null</w:t>
+            </w:r>
+            <w:proofErr w:type="spellEnd"/>
           </w:p>
         </w:tc>
         <w:tc>
@@ -2208,8 +3417,14 @@
         <w:pStyle w:val="Titre5"/>
       </w:pPr>
       <w:r>
-        <w:t>Table roles</w:t>
-      </w:r>
+        <w:lastRenderedPageBreak/>
+        <w:t xml:space="preserve">Table </w:t>
+      </w:r>
+      <w:proofErr w:type="spellStart"/>
+      <w:r>
+        <w:t>roles</w:t>
+      </w:r>
+      <w:proofErr w:type="spellEnd"/>
     </w:p>
     <w:tbl>
       <w:tblPr>
@@ -2260,18 +3475,33 @@
             <w:tcW w:w="2235" w:type="dxa"/>
           </w:tcPr>
           <w:p>
+            <w:proofErr w:type="spellStart"/>
             <w:r>
               <w:t>id_role</w:t>
             </w:r>
-          </w:p>
-        </w:tc>
-        <w:tc>
-          <w:tcPr>
-            <w:tcW w:w="2976" w:type="dxa"/>
-          </w:tcPr>
-          <w:p>
-            <w:r>
-              <w:t>int(11), Non null, AI, PK</w:t>
+            <w:proofErr w:type="spellEnd"/>
+          </w:p>
+        </w:tc>
+        <w:tc>
+          <w:tcPr>
+            <w:tcW w:w="2976" w:type="dxa"/>
+          </w:tcPr>
+          <w:p>
+            <w:proofErr w:type="spellStart"/>
+            <w:r>
+              <w:t>int</w:t>
+            </w:r>
+            <w:proofErr w:type="spellEnd"/>
+            <w:r>
+              <w:t xml:space="preserve">(11), Non </w:t>
+            </w:r>
+            <w:proofErr w:type="spellStart"/>
+            <w:r>
+              <w:t>null</w:t>
+            </w:r>
+            <w:proofErr w:type="spellEnd"/>
+            <w:r>
+              <w:t>, AI, PK</w:t>
             </w:r>
           </w:p>
         </w:tc>
@@ -2292,19 +3522,31 @@
             <w:tcW w:w="2235" w:type="dxa"/>
           </w:tcPr>
           <w:p>
+            <w:proofErr w:type="spellStart"/>
             <w:r>
               <w:t>name</w:t>
             </w:r>
-          </w:p>
-        </w:tc>
-        <w:tc>
-          <w:tcPr>
-            <w:tcW w:w="2976" w:type="dxa"/>
-          </w:tcPr>
-          <w:p>
-            <w:r>
-              <w:t>varchar(25), Non null</w:t>
-            </w:r>
+            <w:proofErr w:type="spellEnd"/>
+          </w:p>
+        </w:tc>
+        <w:tc>
+          <w:tcPr>
+            <w:tcW w:w="2976" w:type="dxa"/>
+          </w:tcPr>
+          <w:p>
+            <w:proofErr w:type="spellStart"/>
+            <w:r>
+              <w:t>varchar</w:t>
+            </w:r>
+            <w:proofErr w:type="spellEnd"/>
+            <w:r>
+              <w:t xml:space="preserve">(25), Non </w:t>
+            </w:r>
+            <w:proofErr w:type="spellStart"/>
+            <w:r>
+              <w:t>null</w:t>
+            </w:r>
+            <w:proofErr w:type="spellEnd"/>
           </w:p>
         </w:tc>
         <w:tc>
@@ -2325,8 +3567,13 @@
         <w:pStyle w:val="Titre5"/>
       </w:pPr>
       <w:r>
-        <w:t>Table currencies</w:t>
-      </w:r>
+        <w:t xml:space="preserve">Table </w:t>
+      </w:r>
+      <w:proofErr w:type="spellStart"/>
+      <w:r>
+        <w:t>currencies</w:t>
+      </w:r>
+      <w:proofErr w:type="spellEnd"/>
     </w:p>
     <w:tbl>
       <w:tblPr>
@@ -2377,18 +3624,33 @@
             <w:tcW w:w="2235" w:type="dxa"/>
           </w:tcPr>
           <w:p>
+            <w:proofErr w:type="spellStart"/>
             <w:r>
               <w:t>id_currency</w:t>
             </w:r>
-          </w:p>
-        </w:tc>
-        <w:tc>
-          <w:tcPr>
-            <w:tcW w:w="2976" w:type="dxa"/>
-          </w:tcPr>
-          <w:p>
-            <w:r>
-              <w:t>int(11), Non null, AI, PK</w:t>
+            <w:proofErr w:type="spellEnd"/>
+          </w:p>
+        </w:tc>
+        <w:tc>
+          <w:tcPr>
+            <w:tcW w:w="2976" w:type="dxa"/>
+          </w:tcPr>
+          <w:p>
+            <w:proofErr w:type="spellStart"/>
+            <w:r>
+              <w:t>int</w:t>
+            </w:r>
+            <w:proofErr w:type="spellEnd"/>
+            <w:r>
+              <w:t xml:space="preserve">(11), Non </w:t>
+            </w:r>
+            <w:proofErr w:type="spellStart"/>
+            <w:r>
+              <w:t>null</w:t>
+            </w:r>
+            <w:proofErr w:type="spellEnd"/>
+            <w:r>
+              <w:t>, AI, PK</w:t>
             </w:r>
           </w:p>
         </w:tc>
@@ -2409,19 +3671,31 @@
             <w:tcW w:w="2235" w:type="dxa"/>
           </w:tcPr>
           <w:p>
+            <w:proofErr w:type="spellStart"/>
             <w:r>
               <w:t>name</w:t>
             </w:r>
-          </w:p>
-        </w:tc>
-        <w:tc>
-          <w:tcPr>
-            <w:tcW w:w="2976" w:type="dxa"/>
-          </w:tcPr>
-          <w:p>
-            <w:r>
-              <w:t>varchar(25), Non null</w:t>
-            </w:r>
+            <w:proofErr w:type="spellEnd"/>
+          </w:p>
+        </w:tc>
+        <w:tc>
+          <w:tcPr>
+            <w:tcW w:w="2976" w:type="dxa"/>
+          </w:tcPr>
+          <w:p>
+            <w:proofErr w:type="spellStart"/>
+            <w:r>
+              <w:t>varchar</w:t>
+            </w:r>
+            <w:proofErr w:type="spellEnd"/>
+            <w:r>
+              <w:t xml:space="preserve">(25), Non </w:t>
+            </w:r>
+            <w:proofErr w:type="spellStart"/>
+            <w:r>
+              <w:t>null</w:t>
+            </w:r>
+            <w:proofErr w:type="spellEnd"/>
           </w:p>
         </w:tc>
         <w:tc>
@@ -2442,8 +3716,13 @@
         <w:pStyle w:val="Titre5"/>
       </w:pPr>
       <w:r>
-        <w:t>Table qualities</w:t>
-      </w:r>
+        <w:t xml:space="preserve">Table </w:t>
+      </w:r>
+      <w:proofErr w:type="spellStart"/>
+      <w:r>
+        <w:t>qualities</w:t>
+      </w:r>
+      <w:proofErr w:type="spellEnd"/>
     </w:p>
     <w:tbl>
       <w:tblPr>
@@ -2494,18 +3773,33 @@
             <w:tcW w:w="2235" w:type="dxa"/>
           </w:tcPr>
           <w:p>
+            <w:proofErr w:type="spellStart"/>
             <w:r>
               <w:t>id_quality</w:t>
             </w:r>
-          </w:p>
-        </w:tc>
-        <w:tc>
-          <w:tcPr>
-            <w:tcW w:w="2976" w:type="dxa"/>
-          </w:tcPr>
-          <w:p>
-            <w:r>
-              <w:t>int(11), Non null, AI, PK</w:t>
+            <w:proofErr w:type="spellEnd"/>
+          </w:p>
+        </w:tc>
+        <w:tc>
+          <w:tcPr>
+            <w:tcW w:w="2976" w:type="dxa"/>
+          </w:tcPr>
+          <w:p>
+            <w:proofErr w:type="spellStart"/>
+            <w:r>
+              <w:t>int</w:t>
+            </w:r>
+            <w:proofErr w:type="spellEnd"/>
+            <w:r>
+              <w:t xml:space="preserve">(11), Non </w:t>
+            </w:r>
+            <w:proofErr w:type="spellStart"/>
+            <w:r>
+              <w:t>null</w:t>
+            </w:r>
+            <w:proofErr w:type="spellEnd"/>
+            <w:r>
+              <w:t>, AI, PK</w:t>
             </w:r>
           </w:p>
         </w:tc>
@@ -2526,19 +3820,31 @@
             <w:tcW w:w="2235" w:type="dxa"/>
           </w:tcPr>
           <w:p>
+            <w:proofErr w:type="spellStart"/>
             <w:r>
               <w:t>name</w:t>
             </w:r>
-          </w:p>
-        </w:tc>
-        <w:tc>
-          <w:tcPr>
-            <w:tcW w:w="2976" w:type="dxa"/>
-          </w:tcPr>
-          <w:p>
-            <w:r>
-              <w:t>varchar(25), Non null</w:t>
-            </w:r>
+            <w:proofErr w:type="spellEnd"/>
+          </w:p>
+        </w:tc>
+        <w:tc>
+          <w:tcPr>
+            <w:tcW w:w="2976" w:type="dxa"/>
+          </w:tcPr>
+          <w:p>
+            <w:proofErr w:type="spellStart"/>
+            <w:r>
+              <w:t>varchar</w:t>
+            </w:r>
+            <w:proofErr w:type="spellEnd"/>
+            <w:r>
+              <w:t xml:space="preserve">(25), Non </w:t>
+            </w:r>
+            <w:proofErr w:type="spellStart"/>
+            <w:r>
+              <w:t>null</w:t>
+            </w:r>
+            <w:proofErr w:type="spellEnd"/>
           </w:p>
         </w:tc>
         <w:tc>
@@ -2559,8 +3865,13 @@
         <w:pStyle w:val="Titre5"/>
       </w:pPr>
       <w:r>
-        <w:t>Table events</w:t>
-      </w:r>
+        <w:t xml:space="preserve">Table </w:t>
+      </w:r>
+      <w:proofErr w:type="spellStart"/>
+      <w:r>
+        <w:t>events</w:t>
+      </w:r>
+      <w:proofErr w:type="spellEnd"/>
     </w:p>
     <w:tbl>
       <w:tblPr>
@@ -2611,18 +3922,33 @@
             <w:tcW w:w="2235" w:type="dxa"/>
           </w:tcPr>
           <w:p>
+            <w:proofErr w:type="spellStart"/>
             <w:r>
               <w:t>id_event</w:t>
             </w:r>
-          </w:p>
-        </w:tc>
-        <w:tc>
-          <w:tcPr>
-            <w:tcW w:w="2976" w:type="dxa"/>
-          </w:tcPr>
-          <w:p>
-            <w:r>
-              <w:t>int(11), Non null, AI, PK</w:t>
+            <w:proofErr w:type="spellEnd"/>
+          </w:p>
+        </w:tc>
+        <w:tc>
+          <w:tcPr>
+            <w:tcW w:w="2976" w:type="dxa"/>
+          </w:tcPr>
+          <w:p>
+            <w:proofErr w:type="spellStart"/>
+            <w:r>
+              <w:t>int</w:t>
+            </w:r>
+            <w:proofErr w:type="spellEnd"/>
+            <w:r>
+              <w:t xml:space="preserve">(11), Non </w:t>
+            </w:r>
+            <w:proofErr w:type="spellStart"/>
+            <w:r>
+              <w:t>null</w:t>
+            </w:r>
+            <w:proofErr w:type="spellEnd"/>
+            <w:r>
+              <w:t>, AI, PK</w:t>
             </w:r>
           </w:p>
         </w:tc>
@@ -2643,19 +3969,31 @@
             <w:tcW w:w="2235" w:type="dxa"/>
           </w:tcPr>
           <w:p>
+            <w:proofErr w:type="spellStart"/>
             <w:r>
               <w:t>name</w:t>
             </w:r>
-          </w:p>
-        </w:tc>
-        <w:tc>
-          <w:tcPr>
-            <w:tcW w:w="2976" w:type="dxa"/>
-          </w:tcPr>
-          <w:p>
-            <w:r>
-              <w:t>varchar(50), Non null</w:t>
-            </w:r>
+            <w:proofErr w:type="spellEnd"/>
+          </w:p>
+        </w:tc>
+        <w:tc>
+          <w:tcPr>
+            <w:tcW w:w="2976" w:type="dxa"/>
+          </w:tcPr>
+          <w:p>
+            <w:proofErr w:type="spellStart"/>
+            <w:r>
+              <w:t>varchar</w:t>
+            </w:r>
+            <w:proofErr w:type="spellEnd"/>
+            <w:r>
+              <w:t xml:space="preserve">(50), Non </w:t>
+            </w:r>
+            <w:proofErr w:type="spellStart"/>
+            <w:r>
+              <w:t>null</w:t>
+            </w:r>
+            <w:proofErr w:type="spellEnd"/>
           </w:p>
         </w:tc>
         <w:tc>
@@ -2675,19 +4013,26 @@
             <w:tcW w:w="2235" w:type="dxa"/>
           </w:tcPr>
           <w:p>
+            <w:proofErr w:type="spellStart"/>
             <w:r>
               <w:t>start_date</w:t>
             </w:r>
-          </w:p>
-        </w:tc>
-        <w:tc>
-          <w:tcPr>
-            <w:tcW w:w="2976" w:type="dxa"/>
-          </w:tcPr>
-          <w:p>
-            <w:r>
-              <w:t>date, Non null</w:t>
-            </w:r>
+            <w:proofErr w:type="spellEnd"/>
+          </w:p>
+        </w:tc>
+        <w:tc>
+          <w:tcPr>
+            <w:tcW w:w="2976" w:type="dxa"/>
+          </w:tcPr>
+          <w:p>
+            <w:r>
+              <w:t xml:space="preserve">date, Non </w:t>
+            </w:r>
+            <w:proofErr w:type="spellStart"/>
+            <w:r>
+              <w:t>null</w:t>
+            </w:r>
+            <w:proofErr w:type="spellEnd"/>
           </w:p>
         </w:tc>
         <w:tc>
@@ -2707,19 +4052,26 @@
             <w:tcW w:w="2235" w:type="dxa"/>
           </w:tcPr>
           <w:p>
+            <w:proofErr w:type="spellStart"/>
             <w:r>
               <w:t>end_date</w:t>
             </w:r>
-          </w:p>
-        </w:tc>
-        <w:tc>
-          <w:tcPr>
-            <w:tcW w:w="2976" w:type="dxa"/>
-          </w:tcPr>
-          <w:p>
-            <w:r>
-              <w:t>date, Non null</w:t>
-            </w:r>
+            <w:proofErr w:type="spellEnd"/>
+          </w:p>
+        </w:tc>
+        <w:tc>
+          <w:tcPr>
+            <w:tcW w:w="2976" w:type="dxa"/>
+          </w:tcPr>
+          <w:p>
+            <w:r>
+              <w:t xml:space="preserve">date, Non </w:t>
+            </w:r>
+            <w:proofErr w:type="spellStart"/>
+            <w:r>
+              <w:t>null</w:t>
+            </w:r>
+            <w:proofErr w:type="spellEnd"/>
           </w:p>
         </w:tc>
         <w:tc>
@@ -3945,7 +5297,7 @@
 </file>
 
 <file path=customXml/itemProps1.xml><?xml version="1.0" encoding="utf-8"?>
-<ds:datastoreItem xmlns:ds="http://schemas.openxmlformats.org/officeDocument/2006/customXml" ds:itemID="{D15CE497-4B72-4325-93EE-B83096CB6CAC}">
+<ds:datastoreItem xmlns:ds="http://schemas.openxmlformats.org/officeDocument/2006/customXml" ds:itemID="{559AE5B6-DFE3-4588-864C-01F43822B647}">
   <ds:schemaRefs>
     <ds:schemaRef ds:uri="http://schemas.openxmlformats.org/officeDocument/2006/bibliography"/>
   </ds:schemaRefs>

</xml_diff>

<commit_message>
doc explication requête sql
</commit_message>
<xml_diff>
--- a/doc/OverwatchCollection_DocTechnique/OverwatchCollection_DocTechnique.docx
+++ b/doc/OverwatchCollection_DocTechnique/OverwatchCollection_DocTechnique.docx
@@ -906,9 +906,6 @@
                                     </w:rPr>
                                     <w:alias w:val="Société"/>
                                     <w:id w:val="15866524"/>
-                                    <w:placeholder>
-                                      <w:docPart w:val="ED20809EA59242758E1E26ACDAE3601B"/>
-                                    </w:placeholder>
                                     <w:showingPlcHdr/>
                                     <w:dataBinding w:prefixMappings="xmlns:ns0='http://schemas.openxmlformats.org/officeDocument/2006/extended-properties'" w:xpath="/ns0:Properties[1]/ns0:Company[1]" w:storeItemID="{6668398D-A668-4E3E-A5EB-62B293D839F1}"/>
                                     <w:text/>
@@ -1500,13 +1497,13 @@
           <w:r>
             <w:fldChar w:fldCharType="separate"/>
           </w:r>
-          <w:hyperlink w:anchor="_Toc485027435" w:history="1">
+          <w:hyperlink w:anchor="_Toc485122482" w:history="1">
             <w:r>
               <w:rPr>
                 <w:rStyle w:val="Lienhypertexte"/>
                 <w:noProof/>
               </w:rPr>
-              <w:t>OverwatchCollection : La documentation technique</w:t>
+              <w:t>Analyse préliminaire</w:t>
             </w:r>
             <w:r>
               <w:rPr>
@@ -1527,7 +1524,7 @@
                 <w:noProof/>
                 <w:webHidden/>
               </w:rPr>
-              <w:instrText xml:space="preserve"> PAGEREF _Toc485027435 \h </w:instrText>
+              <w:instrText xml:space="preserve"> PAGEREF _Toc485122482 \h </w:instrText>
             </w:r>
             <w:r>
               <w:rPr>
@@ -1547,7 +1544,143 @@
                 <w:noProof/>
                 <w:webHidden/>
               </w:rPr>
-              <w:t>1</w:t>
+              <w:t>2</w:t>
+            </w:r>
+            <w:r>
+              <w:rPr>
+                <w:noProof/>
+                <w:webHidden/>
+              </w:rPr>
+              <w:fldChar w:fldCharType="end"/>
+            </w:r>
+          </w:hyperlink>
+        </w:p>
+        <w:p>
+          <w:pPr>
+            <w:pStyle w:val="TM2"/>
+            <w:tabs>
+              <w:tab w:val="right" w:leader="dot" w:pos="9062"/>
+            </w:tabs>
+            <w:rPr>
+              <w:noProof/>
+            </w:rPr>
+          </w:pPr>
+          <w:hyperlink w:anchor="_Toc485122483" w:history="1">
+            <w:r>
+              <w:rPr>
+                <w:rStyle w:val="Lienhypertexte"/>
+                <w:noProof/>
+              </w:rPr>
+              <w:t>Introduction</w:t>
+            </w:r>
+            <w:r>
+              <w:rPr>
+                <w:noProof/>
+                <w:webHidden/>
+              </w:rPr>
+              <w:tab/>
+            </w:r>
+            <w:r>
+              <w:rPr>
+                <w:noProof/>
+                <w:webHidden/>
+              </w:rPr>
+              <w:fldChar w:fldCharType="begin"/>
+            </w:r>
+            <w:r>
+              <w:rPr>
+                <w:noProof/>
+                <w:webHidden/>
+              </w:rPr>
+              <w:instrText xml:space="preserve"> PAGEREF _Toc485122483 \h </w:instrText>
+            </w:r>
+            <w:r>
+              <w:rPr>
+                <w:noProof/>
+                <w:webHidden/>
+              </w:rPr>
+            </w:r>
+            <w:r>
+              <w:rPr>
+                <w:noProof/>
+                <w:webHidden/>
+              </w:rPr>
+              <w:fldChar w:fldCharType="separate"/>
+            </w:r>
+            <w:r>
+              <w:rPr>
+                <w:noProof/>
+                <w:webHidden/>
+              </w:rPr>
+              <w:t>2</w:t>
+            </w:r>
+            <w:r>
+              <w:rPr>
+                <w:noProof/>
+                <w:webHidden/>
+              </w:rPr>
+              <w:fldChar w:fldCharType="end"/>
+            </w:r>
+          </w:hyperlink>
+        </w:p>
+        <w:p>
+          <w:pPr>
+            <w:pStyle w:val="TM2"/>
+            <w:tabs>
+              <w:tab w:val="right" w:leader="dot" w:pos="9062"/>
+            </w:tabs>
+            <w:rPr>
+              <w:noProof/>
+            </w:rPr>
+          </w:pPr>
+          <w:hyperlink w:anchor="_Toc485122484" w:history="1">
+            <w:r>
+              <w:rPr>
+                <w:rStyle w:val="Lienhypertexte"/>
+                <w:noProof/>
+              </w:rPr>
+              <w:t>Objectif</w:t>
+            </w:r>
+            <w:r>
+              <w:rPr>
+                <w:noProof/>
+                <w:webHidden/>
+              </w:rPr>
+              <w:tab/>
+            </w:r>
+            <w:r>
+              <w:rPr>
+                <w:noProof/>
+                <w:webHidden/>
+              </w:rPr>
+              <w:fldChar w:fldCharType="begin"/>
+            </w:r>
+            <w:r>
+              <w:rPr>
+                <w:noProof/>
+                <w:webHidden/>
+              </w:rPr>
+              <w:instrText xml:space="preserve"> PAGEREF _Toc485122484 \h </w:instrText>
+            </w:r>
+            <w:r>
+              <w:rPr>
+                <w:noProof/>
+                <w:webHidden/>
+              </w:rPr>
+            </w:r>
+            <w:r>
+              <w:rPr>
+                <w:noProof/>
+                <w:webHidden/>
+              </w:rPr>
+              <w:fldChar w:fldCharType="separate"/>
+            </w:r>
+            <w:r>
+              <w:rPr>
+                <w:noProof/>
+                <w:webHidden/>
+              </w:rPr>
+              <w:t>2</w:t>
             </w:r>
             <w:r>
               <w:rPr>
@@ -1568,13 +1701,13 @@
               <w:noProof/>
             </w:rPr>
           </w:pPr>
-          <w:hyperlink w:anchor="_Toc485027436" w:history="1">
+          <w:hyperlink w:anchor="_Toc485122485" w:history="1">
             <w:r>
               <w:rPr>
                 <w:rStyle w:val="Lienhypertexte"/>
                 <w:noProof/>
               </w:rPr>
-              <w:t>Introduction</w:t>
+              <w:t>Analyse</w:t>
             </w:r>
             <w:r>
               <w:rPr>
@@ -1595,7 +1728,7 @@
                 <w:noProof/>
                 <w:webHidden/>
               </w:rPr>
-              <w:instrText xml:space="preserve"> PAGEREF _Toc485027436 \h </w:instrText>
+              <w:instrText xml:space="preserve"> PAGEREF _Toc485122485 \h </w:instrText>
             </w:r>
             <w:r>
               <w:rPr>
@@ -1615,7 +1748,551 @@
                 <w:noProof/>
                 <w:webHidden/>
               </w:rPr>
-              <w:t>1</w:t>
+              <w:t>3</w:t>
+            </w:r>
+            <w:r>
+              <w:rPr>
+                <w:noProof/>
+                <w:webHidden/>
+              </w:rPr>
+              <w:fldChar w:fldCharType="end"/>
+            </w:r>
+          </w:hyperlink>
+        </w:p>
+        <w:p>
+          <w:pPr>
+            <w:pStyle w:val="TM2"/>
+            <w:tabs>
+              <w:tab w:val="right" w:leader="dot" w:pos="9062"/>
+            </w:tabs>
+            <w:rPr>
+              <w:noProof/>
+            </w:rPr>
+          </w:pPr>
+          <w:hyperlink w:anchor="_Toc485122486" w:history="1">
+            <w:r>
+              <w:rPr>
+                <w:rStyle w:val="Lienhypertexte"/>
+                <w:noProof/>
+              </w:rPr>
+              <w:t>Pourquoi ce sujet ?</w:t>
+            </w:r>
+            <w:r>
+              <w:rPr>
+                <w:noProof/>
+                <w:webHidden/>
+              </w:rPr>
+              <w:tab/>
+            </w:r>
+            <w:r>
+              <w:rPr>
+                <w:noProof/>
+                <w:webHidden/>
+              </w:rPr>
+              <w:fldChar w:fldCharType="begin"/>
+            </w:r>
+            <w:r>
+              <w:rPr>
+                <w:noProof/>
+                <w:webHidden/>
+              </w:rPr>
+              <w:instrText xml:space="preserve"> PAGEREF _Toc485122486 \h </w:instrText>
+            </w:r>
+            <w:r>
+              <w:rPr>
+                <w:noProof/>
+                <w:webHidden/>
+              </w:rPr>
+            </w:r>
+            <w:r>
+              <w:rPr>
+                <w:noProof/>
+                <w:webHidden/>
+              </w:rPr>
+              <w:fldChar w:fldCharType="separate"/>
+            </w:r>
+            <w:r>
+              <w:rPr>
+                <w:noProof/>
+                <w:webHidden/>
+              </w:rPr>
+              <w:t>3</w:t>
+            </w:r>
+            <w:r>
+              <w:rPr>
+                <w:noProof/>
+                <w:webHidden/>
+              </w:rPr>
+              <w:fldChar w:fldCharType="end"/>
+            </w:r>
+          </w:hyperlink>
+        </w:p>
+        <w:p>
+          <w:pPr>
+            <w:pStyle w:val="TM2"/>
+            <w:tabs>
+              <w:tab w:val="right" w:leader="dot" w:pos="9062"/>
+            </w:tabs>
+            <w:rPr>
+              <w:noProof/>
+            </w:rPr>
+          </w:pPr>
+          <w:hyperlink w:anchor="_Toc485122487" w:history="1">
+            <w:r>
+              <w:rPr>
+                <w:rStyle w:val="Lienhypertexte"/>
+                <w:noProof/>
+              </w:rPr>
+              <w:t>Ce que ce  projet à de plus !</w:t>
+            </w:r>
+            <w:r>
+              <w:rPr>
+                <w:noProof/>
+                <w:webHidden/>
+              </w:rPr>
+              <w:tab/>
+            </w:r>
+            <w:r>
+              <w:rPr>
+                <w:noProof/>
+                <w:webHidden/>
+              </w:rPr>
+              <w:fldChar w:fldCharType="begin"/>
+            </w:r>
+            <w:r>
+              <w:rPr>
+                <w:noProof/>
+                <w:webHidden/>
+              </w:rPr>
+              <w:instrText xml:space="preserve"> PAGEREF _Toc485122487 \h </w:instrText>
+            </w:r>
+            <w:r>
+              <w:rPr>
+                <w:noProof/>
+                <w:webHidden/>
+              </w:rPr>
+            </w:r>
+            <w:r>
+              <w:rPr>
+                <w:noProof/>
+                <w:webHidden/>
+              </w:rPr>
+              <w:fldChar w:fldCharType="separate"/>
+            </w:r>
+            <w:r>
+              <w:rPr>
+                <w:noProof/>
+                <w:webHidden/>
+              </w:rPr>
+              <w:t>3</w:t>
+            </w:r>
+            <w:r>
+              <w:rPr>
+                <w:noProof/>
+                <w:webHidden/>
+              </w:rPr>
+              <w:fldChar w:fldCharType="end"/>
+            </w:r>
+          </w:hyperlink>
+        </w:p>
+        <w:p>
+          <w:pPr>
+            <w:pStyle w:val="TM2"/>
+            <w:tabs>
+              <w:tab w:val="right" w:leader="dot" w:pos="9062"/>
+            </w:tabs>
+            <w:rPr>
+              <w:noProof/>
+            </w:rPr>
+          </w:pPr>
+          <w:hyperlink w:anchor="_Toc485122488" w:history="1">
+            <w:r>
+              <w:rPr>
+                <w:rStyle w:val="Lienhypertexte"/>
+                <w:noProof/>
+              </w:rPr>
+              <w:t>Cahier des charges détaillé</w:t>
+            </w:r>
+            <w:r>
+              <w:rPr>
+                <w:noProof/>
+                <w:webHidden/>
+              </w:rPr>
+              <w:tab/>
+            </w:r>
+            <w:r>
+              <w:rPr>
+                <w:noProof/>
+                <w:webHidden/>
+              </w:rPr>
+              <w:fldChar w:fldCharType="begin"/>
+            </w:r>
+            <w:r>
+              <w:rPr>
+                <w:noProof/>
+                <w:webHidden/>
+              </w:rPr>
+              <w:instrText xml:space="preserve"> PAGEREF _Toc485122488 \h </w:instrText>
+            </w:r>
+            <w:r>
+              <w:rPr>
+                <w:noProof/>
+                <w:webHidden/>
+              </w:rPr>
+            </w:r>
+            <w:r>
+              <w:rPr>
+                <w:noProof/>
+                <w:webHidden/>
+              </w:rPr>
+              <w:fldChar w:fldCharType="separate"/>
+            </w:r>
+            <w:r>
+              <w:rPr>
+                <w:noProof/>
+                <w:webHidden/>
+              </w:rPr>
+              <w:t>3</w:t>
+            </w:r>
+            <w:r>
+              <w:rPr>
+                <w:noProof/>
+                <w:webHidden/>
+              </w:rPr>
+              <w:fldChar w:fldCharType="end"/>
+            </w:r>
+          </w:hyperlink>
+        </w:p>
+        <w:p>
+          <w:pPr>
+            <w:pStyle w:val="TM3"/>
+            <w:tabs>
+              <w:tab w:val="right" w:leader="dot" w:pos="9062"/>
+            </w:tabs>
+            <w:rPr>
+              <w:noProof/>
+            </w:rPr>
+          </w:pPr>
+          <w:hyperlink w:anchor="_Toc485122489" w:history="1">
+            <w:r>
+              <w:rPr>
+                <w:rStyle w:val="Lienhypertexte"/>
+                <w:noProof/>
+              </w:rPr>
+              <w:t>Définition de l’audience</w:t>
+            </w:r>
+            <w:r>
+              <w:rPr>
+                <w:noProof/>
+                <w:webHidden/>
+              </w:rPr>
+              <w:tab/>
+            </w:r>
+            <w:r>
+              <w:rPr>
+                <w:noProof/>
+                <w:webHidden/>
+              </w:rPr>
+              <w:fldChar w:fldCharType="begin"/>
+            </w:r>
+            <w:r>
+              <w:rPr>
+                <w:noProof/>
+                <w:webHidden/>
+              </w:rPr>
+              <w:instrText xml:space="preserve"> PAGEREF _Toc485122489 \h </w:instrText>
+            </w:r>
+            <w:r>
+              <w:rPr>
+                <w:noProof/>
+                <w:webHidden/>
+              </w:rPr>
+            </w:r>
+            <w:r>
+              <w:rPr>
+                <w:noProof/>
+                <w:webHidden/>
+              </w:rPr>
+              <w:fldChar w:fldCharType="separate"/>
+            </w:r>
+            <w:r>
+              <w:rPr>
+                <w:noProof/>
+                <w:webHidden/>
+              </w:rPr>
+              <w:t>3</w:t>
+            </w:r>
+            <w:r>
+              <w:rPr>
+                <w:noProof/>
+                <w:webHidden/>
+              </w:rPr>
+              <w:fldChar w:fldCharType="end"/>
+            </w:r>
+          </w:hyperlink>
+        </w:p>
+        <w:p>
+          <w:pPr>
+            <w:pStyle w:val="TM3"/>
+            <w:tabs>
+              <w:tab w:val="right" w:leader="dot" w:pos="9062"/>
+            </w:tabs>
+            <w:rPr>
+              <w:noProof/>
+            </w:rPr>
+          </w:pPr>
+          <w:hyperlink w:anchor="_Toc485122490" w:history="1">
+            <w:r>
+              <w:rPr>
+                <w:rStyle w:val="Lienhypertexte"/>
+                <w:noProof/>
+              </w:rPr>
+              <w:t>Définition du contenu et de fonctionnalités</w:t>
+            </w:r>
+            <w:r>
+              <w:rPr>
+                <w:noProof/>
+                <w:webHidden/>
+              </w:rPr>
+              <w:tab/>
+            </w:r>
+            <w:r>
+              <w:rPr>
+                <w:noProof/>
+                <w:webHidden/>
+              </w:rPr>
+              <w:fldChar w:fldCharType="begin"/>
+            </w:r>
+            <w:r>
+              <w:rPr>
+                <w:noProof/>
+                <w:webHidden/>
+              </w:rPr>
+              <w:instrText xml:space="preserve"> PAGEREF _Toc485122490 \h </w:instrText>
+            </w:r>
+            <w:r>
+              <w:rPr>
+                <w:noProof/>
+                <w:webHidden/>
+              </w:rPr>
+            </w:r>
+            <w:r>
+              <w:rPr>
+                <w:noProof/>
+                <w:webHidden/>
+              </w:rPr>
+              <w:fldChar w:fldCharType="separate"/>
+            </w:r>
+            <w:r>
+              <w:rPr>
+                <w:noProof/>
+                <w:webHidden/>
+              </w:rPr>
+              <w:t>3</w:t>
+            </w:r>
+            <w:r>
+              <w:rPr>
+                <w:noProof/>
+                <w:webHidden/>
+              </w:rPr>
+              <w:fldChar w:fldCharType="end"/>
+            </w:r>
+          </w:hyperlink>
+        </w:p>
+        <w:p>
+          <w:pPr>
+            <w:pStyle w:val="TM3"/>
+            <w:tabs>
+              <w:tab w:val="right" w:leader="dot" w:pos="9062"/>
+            </w:tabs>
+            <w:rPr>
+              <w:noProof/>
+            </w:rPr>
+          </w:pPr>
+          <w:hyperlink w:anchor="_Toc485122491" w:history="1">
+            <w:r>
+              <w:rPr>
+                <w:rStyle w:val="Lienhypertexte"/>
+                <w:noProof/>
+              </w:rPr>
+              <w:t>Maquette préliminaire</w:t>
+            </w:r>
+            <w:r>
+              <w:rPr>
+                <w:noProof/>
+                <w:webHidden/>
+              </w:rPr>
+              <w:tab/>
+            </w:r>
+            <w:r>
+              <w:rPr>
+                <w:noProof/>
+                <w:webHidden/>
+              </w:rPr>
+              <w:fldChar w:fldCharType="begin"/>
+            </w:r>
+            <w:r>
+              <w:rPr>
+                <w:noProof/>
+                <w:webHidden/>
+              </w:rPr>
+              <w:instrText xml:space="preserve"> PAGEREF _Toc485122491 \h </w:instrText>
+            </w:r>
+            <w:r>
+              <w:rPr>
+                <w:noProof/>
+                <w:webHidden/>
+              </w:rPr>
+            </w:r>
+            <w:r>
+              <w:rPr>
+                <w:noProof/>
+                <w:webHidden/>
+              </w:rPr>
+              <w:fldChar w:fldCharType="separate"/>
+            </w:r>
+            <w:r>
+              <w:rPr>
+                <w:noProof/>
+                <w:webHidden/>
+              </w:rPr>
+              <w:t>4</w:t>
+            </w:r>
+            <w:r>
+              <w:rPr>
+                <w:noProof/>
+                <w:webHidden/>
+              </w:rPr>
+              <w:fldChar w:fldCharType="end"/>
+            </w:r>
+          </w:hyperlink>
+        </w:p>
+        <w:p>
+          <w:pPr>
+            <w:pStyle w:val="TM2"/>
+            <w:tabs>
+              <w:tab w:val="right" w:leader="dot" w:pos="9062"/>
+            </w:tabs>
+            <w:rPr>
+              <w:noProof/>
+            </w:rPr>
+          </w:pPr>
+          <w:hyperlink w:anchor="_Toc485122492" w:history="1">
+            <w:r>
+              <w:rPr>
+                <w:rStyle w:val="Lienhypertexte"/>
+                <w:noProof/>
+              </w:rPr>
+              <w:t>Stratégie de tests</w:t>
+            </w:r>
+            <w:r>
+              <w:rPr>
+                <w:noProof/>
+                <w:webHidden/>
+              </w:rPr>
+              <w:tab/>
+            </w:r>
+            <w:r>
+              <w:rPr>
+                <w:noProof/>
+                <w:webHidden/>
+              </w:rPr>
+              <w:fldChar w:fldCharType="begin"/>
+            </w:r>
+            <w:r>
+              <w:rPr>
+                <w:noProof/>
+                <w:webHidden/>
+              </w:rPr>
+              <w:instrText xml:space="preserve"> PAGEREF _Toc485122492 \h </w:instrText>
+            </w:r>
+            <w:r>
+              <w:rPr>
+                <w:noProof/>
+                <w:webHidden/>
+              </w:rPr>
+            </w:r>
+            <w:r>
+              <w:rPr>
+                <w:noProof/>
+                <w:webHidden/>
+              </w:rPr>
+              <w:fldChar w:fldCharType="separate"/>
+            </w:r>
+            <w:r>
+              <w:rPr>
+                <w:noProof/>
+                <w:webHidden/>
+              </w:rPr>
+              <w:t>6</w:t>
+            </w:r>
+            <w:r>
+              <w:rPr>
+                <w:noProof/>
+                <w:webHidden/>
+              </w:rPr>
+              <w:fldChar w:fldCharType="end"/>
+            </w:r>
+          </w:hyperlink>
+        </w:p>
+        <w:p>
+          <w:pPr>
+            <w:pStyle w:val="TM2"/>
+            <w:tabs>
+              <w:tab w:val="right" w:leader="dot" w:pos="9062"/>
+            </w:tabs>
+            <w:rPr>
+              <w:noProof/>
+            </w:rPr>
+          </w:pPr>
+          <w:hyperlink w:anchor="_Toc485122493" w:history="1">
+            <w:r>
+              <w:rPr>
+                <w:rStyle w:val="Lienhypertexte"/>
+                <w:noProof/>
+              </w:rPr>
+              <w:t>Planning initial</w:t>
+            </w:r>
+            <w:r>
+              <w:rPr>
+                <w:noProof/>
+                <w:webHidden/>
+              </w:rPr>
+              <w:tab/>
+            </w:r>
+            <w:r>
+              <w:rPr>
+                <w:noProof/>
+                <w:webHidden/>
+              </w:rPr>
+              <w:fldChar w:fldCharType="begin"/>
+            </w:r>
+            <w:r>
+              <w:rPr>
+                <w:noProof/>
+                <w:webHidden/>
+              </w:rPr>
+              <w:instrText xml:space="preserve"> PAGEREF _Toc485122493 \h </w:instrText>
+            </w:r>
+            <w:r>
+              <w:rPr>
+                <w:noProof/>
+                <w:webHidden/>
+              </w:rPr>
+            </w:r>
+            <w:r>
+              <w:rPr>
+                <w:noProof/>
+                <w:webHidden/>
+              </w:rPr>
+              <w:fldChar w:fldCharType="separate"/>
+            </w:r>
+            <w:r>
+              <w:rPr>
+                <w:noProof/>
+                <w:webHidden/>
+              </w:rPr>
+              <w:t>6</w:t>
             </w:r>
             <w:r>
               <w:rPr>
@@ -1636,13 +2313,13 @@
               <w:noProof/>
             </w:rPr>
           </w:pPr>
-          <w:hyperlink w:anchor="_Toc485027437" w:history="1">
+          <w:hyperlink w:anchor="_Toc485122494" w:history="1">
             <w:r>
               <w:rPr>
                 <w:rStyle w:val="Lienhypertexte"/>
                 <w:noProof/>
               </w:rPr>
-              <w:t>Étude d’opportunité</w:t>
+              <w:t>Conception</w:t>
             </w:r>
             <w:r>
               <w:rPr>
@@ -1663,7 +2340,7 @@
                 <w:noProof/>
                 <w:webHidden/>
               </w:rPr>
-              <w:instrText xml:space="preserve"> PAGEREF _Toc485027437 \h </w:instrText>
+              <w:instrText xml:space="preserve"> PAGEREF _Toc485122494 \h </w:instrText>
             </w:r>
             <w:r>
               <w:rPr>
@@ -1683,7 +2360,7 @@
                 <w:noProof/>
                 <w:webHidden/>
               </w:rPr>
-              <w:t>3</w:t>
+              <w:t>6</w:t>
             </w:r>
             <w:r>
               <w:rPr>
@@ -1704,13 +2381,13 @@
               <w:noProof/>
             </w:rPr>
           </w:pPr>
-          <w:hyperlink w:anchor="_Toc485027438" w:history="1">
+          <w:hyperlink w:anchor="_Toc485122495" w:history="1">
             <w:r>
               <w:rPr>
                 <w:rStyle w:val="Lienhypertexte"/>
                 <w:noProof/>
               </w:rPr>
-              <w:t>Pourquoi ce sujet ?</w:t>
+              <w:t>Analyse de l’environnement</w:t>
             </w:r>
             <w:r>
               <w:rPr>
@@ -1731,7 +2408,7 @@
                 <w:noProof/>
                 <w:webHidden/>
               </w:rPr>
-              <w:instrText xml:space="preserve"> PAGEREF _Toc485027438 \h </w:instrText>
+              <w:instrText xml:space="preserve"> PAGEREF _Toc485122495 \h </w:instrText>
             </w:r>
             <w:r>
               <w:rPr>
@@ -1751,7 +2428,7 @@
                 <w:noProof/>
                 <w:webHidden/>
               </w:rPr>
-              <w:t>3</w:t>
+              <w:t>6</w:t>
             </w:r>
             <w:r>
               <w:rPr>
@@ -1772,13 +2449,13 @@
               <w:noProof/>
             </w:rPr>
           </w:pPr>
-          <w:hyperlink w:anchor="_Toc485027439" w:history="1">
+          <w:hyperlink w:anchor="_Toc485122496" w:history="1">
             <w:r>
               <w:rPr>
                 <w:rStyle w:val="Lienhypertexte"/>
                 <w:noProof/>
               </w:rPr>
-              <w:t>Ce que ce  projet à de plus !</w:t>
+              <w:t>Détermination de l’arborescence du site et des fonctionnalités</w:t>
             </w:r>
             <w:r>
               <w:rPr>
@@ -1799,7 +2476,7 @@
                 <w:noProof/>
                 <w:webHidden/>
               </w:rPr>
-              <w:instrText xml:space="preserve"> PAGEREF _Toc485027439 \h </w:instrText>
+              <w:instrText xml:space="preserve"> PAGEREF _Toc485122496 \h </w:instrText>
             </w:r>
             <w:r>
               <w:rPr>
@@ -1819,75 +2496,7 @@
                 <w:noProof/>
                 <w:webHidden/>
               </w:rPr>
-              <w:t>3</w:t>
-            </w:r>
-            <w:r>
-              <w:rPr>
-                <w:noProof/>
-                <w:webHidden/>
-              </w:rPr>
-              <w:fldChar w:fldCharType="end"/>
-            </w:r>
-          </w:hyperlink>
-        </w:p>
-        <w:p>
-          <w:pPr>
-            <w:pStyle w:val="TM1"/>
-            <w:tabs>
-              <w:tab w:val="right" w:leader="dot" w:pos="9062"/>
-            </w:tabs>
-            <w:rPr>
-              <w:noProof/>
-            </w:rPr>
-          </w:pPr>
-          <w:hyperlink w:anchor="_Toc485027440" w:history="1">
-            <w:r>
-              <w:rPr>
-                <w:rStyle w:val="Lienhypertexte"/>
-                <w:noProof/>
-              </w:rPr>
-              <w:t>Conception</w:t>
-            </w:r>
-            <w:r>
-              <w:rPr>
-                <w:noProof/>
-                <w:webHidden/>
-              </w:rPr>
-              <w:tab/>
-            </w:r>
-            <w:r>
-              <w:rPr>
-                <w:noProof/>
-                <w:webHidden/>
-              </w:rPr>
-              <w:fldChar w:fldCharType="begin"/>
-            </w:r>
-            <w:r>
-              <w:rPr>
-                <w:noProof/>
-                <w:webHidden/>
-              </w:rPr>
-              <w:instrText xml:space="preserve"> PAGEREF _Toc485027440 \h </w:instrText>
-            </w:r>
-            <w:r>
-              <w:rPr>
-                <w:noProof/>
-                <w:webHidden/>
-              </w:rPr>
-            </w:r>
-            <w:r>
-              <w:rPr>
-                <w:noProof/>
-                <w:webHidden/>
-              </w:rPr>
-              <w:fldChar w:fldCharType="separate"/>
-            </w:r>
-            <w:r>
-              <w:rPr>
-                <w:noProof/>
-                <w:webHidden/>
-              </w:rPr>
-              <w:t>3</w:t>
+              <w:t>6</w:t>
             </w:r>
             <w:r>
               <w:rPr>
@@ -1908,13 +2517,13 @@
               <w:noProof/>
             </w:rPr>
           </w:pPr>
-          <w:hyperlink w:anchor="_Toc485027441" w:history="1">
+          <w:hyperlink w:anchor="_Toc485122497" w:history="1">
             <w:r>
               <w:rPr>
                 <w:rStyle w:val="Lienhypertexte"/>
                 <w:noProof/>
               </w:rPr>
-              <w:t>Analyse de l’environnement</w:t>
+              <w:t>Définition de la charte graphique</w:t>
             </w:r>
             <w:r>
               <w:rPr>
@@ -1935,7 +2544,7 @@
                 <w:noProof/>
                 <w:webHidden/>
               </w:rPr>
-              <w:instrText xml:space="preserve"> PAGEREF _Toc485027441 \h </w:instrText>
+              <w:instrText xml:space="preserve"> PAGEREF _Toc485122497 \h </w:instrText>
             </w:r>
             <w:r>
               <w:rPr>
@@ -1955,7 +2564,7 @@
                 <w:noProof/>
                 <w:webHidden/>
               </w:rPr>
-              <w:t>3</w:t>
+              <w:t>7</w:t>
             </w:r>
             <w:r>
               <w:rPr>
@@ -1976,13 +2585,13 @@
               <w:noProof/>
             </w:rPr>
           </w:pPr>
-          <w:hyperlink w:anchor="_Toc485027442" w:history="1">
+          <w:hyperlink w:anchor="_Toc485122498" w:history="1">
             <w:r>
               <w:rPr>
                 <w:rStyle w:val="Lienhypertexte"/>
                 <w:noProof/>
               </w:rPr>
-              <w:t>Détermination de l’arborescence du site et des rubriques</w:t>
+              <w:t>Maquette Graphique</w:t>
             </w:r>
             <w:r>
               <w:rPr>
@@ -2003,7 +2612,7 @@
                 <w:noProof/>
                 <w:webHidden/>
               </w:rPr>
-              <w:instrText xml:space="preserve"> PAGEREF _Toc485027442 \h </w:instrText>
+              <w:instrText xml:space="preserve"> PAGEREF _Toc485122498 \h </w:instrText>
             </w:r>
             <w:r>
               <w:rPr>
@@ -2023,7 +2632,143 @@
                 <w:noProof/>
                 <w:webHidden/>
               </w:rPr>
-              <w:t>4</w:t>
+              <w:t>7</w:t>
+            </w:r>
+            <w:r>
+              <w:rPr>
+                <w:noProof/>
+                <w:webHidden/>
+              </w:rPr>
+              <w:fldChar w:fldCharType="end"/>
+            </w:r>
+          </w:hyperlink>
+        </w:p>
+        <w:p>
+          <w:pPr>
+            <w:pStyle w:val="TM3"/>
+            <w:tabs>
+              <w:tab w:val="right" w:leader="dot" w:pos="9062"/>
+            </w:tabs>
+            <w:rPr>
+              <w:noProof/>
+            </w:rPr>
+          </w:pPr>
+          <w:hyperlink w:anchor="_Toc485122499" w:history="1">
+            <w:r>
+              <w:rPr>
+                <w:rStyle w:val="Lienhypertexte"/>
+                <w:noProof/>
+              </w:rPr>
+              <w:t>Modèle relationnel</w:t>
+            </w:r>
+            <w:r>
+              <w:rPr>
+                <w:noProof/>
+                <w:webHidden/>
+              </w:rPr>
+              <w:tab/>
+            </w:r>
+            <w:r>
+              <w:rPr>
+                <w:noProof/>
+                <w:webHidden/>
+              </w:rPr>
+              <w:fldChar w:fldCharType="begin"/>
+            </w:r>
+            <w:r>
+              <w:rPr>
+                <w:noProof/>
+                <w:webHidden/>
+              </w:rPr>
+              <w:instrText xml:space="preserve"> PAGEREF _Toc485122499 \h </w:instrText>
+            </w:r>
+            <w:r>
+              <w:rPr>
+                <w:noProof/>
+                <w:webHidden/>
+              </w:rPr>
+            </w:r>
+            <w:r>
+              <w:rPr>
+                <w:noProof/>
+                <w:webHidden/>
+              </w:rPr>
+              <w:fldChar w:fldCharType="separate"/>
+            </w:r>
+            <w:r>
+              <w:rPr>
+                <w:noProof/>
+                <w:webHidden/>
+              </w:rPr>
+              <w:t>15</w:t>
+            </w:r>
+            <w:r>
+              <w:rPr>
+                <w:noProof/>
+                <w:webHidden/>
+              </w:rPr>
+              <w:fldChar w:fldCharType="end"/>
+            </w:r>
+          </w:hyperlink>
+        </w:p>
+        <w:p>
+          <w:pPr>
+            <w:pStyle w:val="TM3"/>
+            <w:tabs>
+              <w:tab w:val="right" w:leader="dot" w:pos="9062"/>
+            </w:tabs>
+            <w:rPr>
+              <w:noProof/>
+            </w:rPr>
+          </w:pPr>
+          <w:hyperlink w:anchor="_Toc485122500" w:history="1">
+            <w:r>
+              <w:rPr>
+                <w:rStyle w:val="Lienhypertexte"/>
+                <w:noProof/>
+              </w:rPr>
+              <w:t>Description des tables</w:t>
+            </w:r>
+            <w:r>
+              <w:rPr>
+                <w:noProof/>
+                <w:webHidden/>
+              </w:rPr>
+              <w:tab/>
+            </w:r>
+            <w:r>
+              <w:rPr>
+                <w:noProof/>
+                <w:webHidden/>
+              </w:rPr>
+              <w:fldChar w:fldCharType="begin"/>
+            </w:r>
+            <w:r>
+              <w:rPr>
+                <w:noProof/>
+                <w:webHidden/>
+              </w:rPr>
+              <w:instrText xml:space="preserve"> PAGEREF _Toc485122500 \h </w:instrText>
+            </w:r>
+            <w:r>
+              <w:rPr>
+                <w:noProof/>
+                <w:webHidden/>
+              </w:rPr>
+            </w:r>
+            <w:r>
+              <w:rPr>
+                <w:noProof/>
+                <w:webHidden/>
+              </w:rPr>
+              <w:fldChar w:fldCharType="separate"/>
+            </w:r>
+            <w:r>
+              <w:rPr>
+                <w:noProof/>
+                <w:webHidden/>
+              </w:rPr>
+              <w:t>15</w:t>
             </w:r>
             <w:r>
               <w:rPr>
@@ -2044,13 +2789,13 @@
               <w:noProof/>
             </w:rPr>
           </w:pPr>
-          <w:hyperlink w:anchor="_Toc485027443" w:history="1">
+          <w:hyperlink w:anchor="_Toc485122501" w:history="1">
             <w:r>
               <w:rPr>
                 <w:rStyle w:val="Lienhypertexte"/>
                 <w:noProof/>
               </w:rPr>
-              <w:t>Maquette Graphique</w:t>
+              <w:t>Interrogation</w:t>
             </w:r>
             <w:r>
               <w:rPr>
@@ -2071,7 +2816,7 @@
                 <w:noProof/>
                 <w:webHidden/>
               </w:rPr>
-              <w:instrText xml:space="preserve"> PAGEREF _Toc485027443 \h </w:instrText>
+              <w:instrText xml:space="preserve"> PAGEREF _Toc485122501 \h </w:instrText>
             </w:r>
             <w:r>
               <w:rPr>
@@ -2091,7 +2836,7 @@
                 <w:noProof/>
                 <w:webHidden/>
               </w:rPr>
-              <w:t>4</w:t>
+              <w:t>17</w:t>
             </w:r>
             <w:r>
               <w:rPr>
@@ -2104,7 +2849,7 @@
         </w:p>
         <w:p>
           <w:pPr>
-            <w:pStyle w:val="TM3"/>
+            <w:pStyle w:val="TM2"/>
             <w:tabs>
               <w:tab w:val="right" w:leader="dot" w:pos="9062"/>
             </w:tabs>
@@ -2112,13 +2857,13 @@
               <w:noProof/>
             </w:rPr>
           </w:pPr>
-          <w:hyperlink w:anchor="_Toc485027444" w:history="1">
+          <w:hyperlink w:anchor="_Toc485122502" w:history="1">
             <w:r>
               <w:rPr>
                 <w:rStyle w:val="Lienhypertexte"/>
                 <w:noProof/>
               </w:rPr>
-              <w:t>Modèle relationnel</w:t>
+              <w:t>Conception du code</w:t>
             </w:r>
             <w:r>
               <w:rPr>
@@ -2139,7 +2884,7 @@
                 <w:noProof/>
                 <w:webHidden/>
               </w:rPr>
-              <w:instrText xml:space="preserve"> PAGEREF _Toc485027444 \h </w:instrText>
+              <w:instrText xml:space="preserve"> PAGEREF _Toc485122502 \h </w:instrText>
             </w:r>
             <w:r>
               <w:rPr>
@@ -2159,7 +2904,7 @@
                 <w:noProof/>
                 <w:webHidden/>
               </w:rPr>
-              <w:t>9</w:t>
+              <w:t>18</w:t>
             </w:r>
             <w:r>
               <w:rPr>
@@ -2172,7 +2917,7 @@
         </w:p>
         <w:p>
           <w:pPr>
-            <w:pStyle w:val="TM3"/>
+            <w:pStyle w:val="TM2"/>
             <w:tabs>
               <w:tab w:val="right" w:leader="dot" w:pos="9062"/>
             </w:tabs>
@@ -2180,13 +2925,13 @@
               <w:noProof/>
             </w:rPr>
           </w:pPr>
-          <w:hyperlink w:anchor="_Toc485027445" w:history="1">
+          <w:hyperlink w:anchor="_Toc485122503" w:history="1">
             <w:r>
               <w:rPr>
                 <w:rStyle w:val="Lienhypertexte"/>
                 <w:noProof/>
               </w:rPr>
-              <w:t>Description des tables</w:t>
+              <w:t>Ressources</w:t>
             </w:r>
             <w:r>
               <w:rPr>
@@ -2207,7 +2952,7 @@
                 <w:noProof/>
                 <w:webHidden/>
               </w:rPr>
-              <w:instrText xml:space="preserve"> PAGEREF _Toc485027445 \h </w:instrText>
+              <w:instrText xml:space="preserve"> PAGEREF _Toc485122503 \h </w:instrText>
             </w:r>
             <w:r>
               <w:rPr>
@@ -2227,7 +2972,7 @@
                 <w:noProof/>
                 <w:webHidden/>
               </w:rPr>
-              <w:t>9</w:t>
+              <w:t>18</w:t>
             </w:r>
             <w:r>
               <w:rPr>
@@ -2262,7 +3007,6 @@
           <w:szCs w:val="28"/>
         </w:rPr>
       </w:pPr>
-      <w:bookmarkStart w:id="0" w:name="_Toc485027435"/>
       <w:r>
         <w:rPr>
           <w:sz w:val="36"/>
@@ -2289,21 +3033,22 @@
       <w:r>
         <w:t>ocumentation technique</w:t>
       </w:r>
+    </w:p>
+    <w:p>
+      <w:pPr>
+        <w:pStyle w:val="Titre1"/>
+      </w:pPr>
+      <w:bookmarkStart w:id="0" w:name="_Toc485122482"/>
+      <w:r>
+        <w:t>Analyse préliminaire</w:t>
+      </w:r>
       <w:bookmarkEnd w:id="0"/>
     </w:p>
     <w:p>
       <w:pPr>
-        <w:pStyle w:val="Titre1"/>
-      </w:pPr>
-      <w:r>
-        <w:t>Analyse préliminaire</w:t>
-      </w:r>
-    </w:p>
-    <w:p>
-      <w:pPr>
         <w:pStyle w:val="Titre2"/>
       </w:pPr>
-      <w:bookmarkStart w:id="1" w:name="_Toc485027436"/>
+      <w:bookmarkStart w:id="1" w:name="_Toc485122483"/>
       <w:r>
         <w:t>Introduction</w:t>
       </w:r>
@@ -2439,7 +3184,7 @@
                           <pic:cNvPicPr/>
                         </pic:nvPicPr>
                         <pic:blipFill rotWithShape="1">
-                          <a:blip r:embed="rId8" cstate="print">
+                          <a:blip r:embed="rId10" cstate="print">
                             <a:extLst>
                               <a:ext uri="{28A0092B-C50C-407E-A947-70E740481C1C}">
                                 <a14:useLocalDpi xmlns:a14="http://schemas.microsoft.com/office/drawing/2010/main" val="0"/>
@@ -2492,14 +3237,27 @@
             <w:r>
               <w:t xml:space="preserve">Figure </w:t>
             </w:r>
-            <w:fldSimple w:instr=" SEQ Figure \* ARABIC ">
-              <w:r>
-                <w:rPr>
-                  <w:noProof/>
-                </w:rPr>
-                <w:t>1</w:t>
-              </w:r>
-            </w:fldSimple>
+            <w:r>
+              <w:fldChar w:fldCharType="begin"/>
+            </w:r>
+            <w:r>
+              <w:instrText xml:space="preserve"> SEQ Figure \* ARABIC </w:instrText>
+            </w:r>
+            <w:r>
+              <w:fldChar w:fldCharType="separate"/>
+            </w:r>
+            <w:r>
+              <w:rPr>
+                <w:noProof/>
+              </w:rPr>
+              <w:t>1</w:t>
+            </w:r>
+            <w:r>
+              <w:rPr>
+                <w:noProof/>
+              </w:rPr>
+              <w:fldChar w:fldCharType="end"/>
+            </w:r>
             <w:r>
               <w:t>, skin de base</w:t>
             </w:r>
@@ -2535,7 +3293,7 @@
                           <pic:cNvPicPr/>
                         </pic:nvPicPr>
                         <pic:blipFill rotWithShape="1">
-                          <a:blip r:embed="rId9" cstate="print">
+                          <a:blip r:embed="rId11" cstate="print">
                             <a:extLst>
                               <a:ext uri="{28A0092B-C50C-407E-A947-70E740481C1C}">
                                 <a14:useLocalDpi xmlns:a14="http://schemas.microsoft.com/office/drawing/2010/main" val="0"/>
@@ -2588,14 +3346,27 @@
             <w:r>
               <w:t xml:space="preserve">Figure </w:t>
             </w:r>
-            <w:fldSimple w:instr=" SEQ Figure \* ARABIC ">
-              <w:r>
-                <w:rPr>
-                  <w:noProof/>
-                </w:rPr>
-                <w:t>2</w:t>
-              </w:r>
-            </w:fldSimple>
+            <w:r>
+              <w:fldChar w:fldCharType="begin"/>
+            </w:r>
+            <w:r>
+              <w:instrText xml:space="preserve"> SEQ Figure \* ARABIC </w:instrText>
+            </w:r>
+            <w:r>
+              <w:fldChar w:fldCharType="separate"/>
+            </w:r>
+            <w:r>
+              <w:rPr>
+                <w:noProof/>
+              </w:rPr>
+              <w:t>2</w:t>
+            </w:r>
+            <w:r>
+              <w:rPr>
+                <w:noProof/>
+              </w:rPr>
+              <w:fldChar w:fldCharType="end"/>
+            </w:r>
             <w:r>
               <w:t>, skin d'halloween</w:t>
             </w:r>
@@ -2608,9 +3379,11 @@
       <w:pPr>
         <w:pStyle w:val="Titre2"/>
       </w:pPr>
+      <w:bookmarkStart w:id="2" w:name="_Toc485122484"/>
       <w:r>
         <w:t>Objectif</w:t>
       </w:r>
+      <w:bookmarkEnd w:id="2"/>
     </w:p>
     <w:p>
       <w:r>
@@ -2657,20 +3430,22 @@
       <w:r>
         <w:br w:type="page"/>
       </w:r>
+      <w:bookmarkStart w:id="3" w:name="_Toc485122485"/>
       <w:r>
         <w:lastRenderedPageBreak/>
         <w:t>Analyse</w:t>
       </w:r>
+      <w:bookmarkEnd w:id="3"/>
     </w:p>
     <w:p>
       <w:pPr>
         <w:pStyle w:val="Titre2"/>
       </w:pPr>
-      <w:bookmarkStart w:id="2" w:name="_Toc485027438"/>
+      <w:bookmarkStart w:id="4" w:name="_Toc485122486"/>
       <w:r>
         <w:t>Pourquoi ce sujet ?</w:t>
       </w:r>
-      <w:bookmarkEnd w:id="2"/>
+      <w:bookmarkEnd w:id="4"/>
     </w:p>
     <w:p>
       <w:r>
@@ -2701,11 +3476,11 @@
       <w:pPr>
         <w:pStyle w:val="Titre2"/>
       </w:pPr>
-      <w:bookmarkStart w:id="3" w:name="_Toc485027439"/>
+      <w:bookmarkStart w:id="5" w:name="_Toc485122487"/>
       <w:r>
         <w:t>Ce que ce  projet à de plus !</w:t>
       </w:r>
-      <w:bookmarkEnd w:id="3"/>
+      <w:bookmarkEnd w:id="5"/>
     </w:p>
     <w:p>
       <w:r>
@@ -2719,7 +3494,7 @@
       <w:r>
         <w:t>Il existe déjà des sites qui répertorie certaines informations du jeu, comme par exemple « </w:t>
       </w:r>
-      <w:hyperlink r:id="rId10" w:history="1">
+      <w:hyperlink r:id="rId12" w:history="1">
         <w:r>
           <w:rPr>
             <w:rStyle w:val="Lienhypertexte"/>
@@ -2750,17 +3525,21 @@
       <w:pPr>
         <w:pStyle w:val="Titre2"/>
       </w:pPr>
+      <w:bookmarkStart w:id="6" w:name="_Toc485122488"/>
       <w:r>
         <w:t>Cahier des charges détaillé</w:t>
       </w:r>
+      <w:bookmarkEnd w:id="6"/>
     </w:p>
     <w:p>
       <w:pPr>
         <w:pStyle w:val="Titre3"/>
       </w:pPr>
+      <w:bookmarkStart w:id="7" w:name="_Toc485122489"/>
       <w:r>
         <w:t>Définition de l’audience</w:t>
       </w:r>
+      <w:bookmarkEnd w:id="7"/>
     </w:p>
     <w:p>
       <w:r>
@@ -2771,9 +3550,11 @@
       <w:pPr>
         <w:pStyle w:val="Titre3"/>
       </w:pPr>
+      <w:bookmarkStart w:id="8" w:name="_Toc485122490"/>
       <w:r>
         <w:t>Définition du contenu et de fonctionnalités</w:t>
       </w:r>
+      <w:bookmarkEnd w:id="8"/>
     </w:p>
     <w:p>
       <w:r>
@@ -3129,9 +3910,11 @@
       <w:pPr>
         <w:pStyle w:val="Titre3"/>
       </w:pPr>
+      <w:bookmarkStart w:id="9" w:name="_Toc485122491"/>
       <w:r>
         <w:t>Maquette préliminaire</w:t>
       </w:r>
+      <w:bookmarkEnd w:id="9"/>
     </w:p>
     <w:p>
       <w:r>
@@ -3170,7 +3953,7 @@
                     </pic:cNvPicPr>
                   </pic:nvPicPr>
                   <pic:blipFill>
-                    <a:blip r:embed="rId11">
+                    <a:blip r:embed="rId13">
                       <a:extLst>
                         <a:ext uri="{28A0092B-C50C-407E-A947-70E740481C1C}">
                           <a14:useLocalDpi xmlns:a14="http://schemas.microsoft.com/office/drawing/2010/main" val="0"/>
@@ -3235,7 +4018,7 @@
                     </pic:cNvPicPr>
                   </pic:nvPicPr>
                   <pic:blipFill>
-                    <a:blip r:embed="rId12">
+                    <a:blip r:embed="rId14">
                       <a:extLst>
                         <a:ext uri="{28A0092B-C50C-407E-A947-70E740481C1C}">
                           <a14:useLocalDpi xmlns:a14="http://schemas.microsoft.com/office/drawing/2010/main" val="0"/>
@@ -3299,7 +4082,7 @@
                     </pic:cNvPicPr>
                   </pic:nvPicPr>
                   <pic:blipFill>
-                    <a:blip r:embed="rId13">
+                    <a:blip r:embed="rId15">
                       <a:extLst>
                         <a:ext uri="{28A0092B-C50C-407E-A947-70E740481C1C}">
                           <a14:useLocalDpi xmlns:a14="http://schemas.microsoft.com/office/drawing/2010/main" val="0"/>
@@ -3335,6 +4118,7 @@
       <w:pPr>
         <w:pStyle w:val="Titre2"/>
       </w:pPr>
+      <w:bookmarkStart w:id="10" w:name="_Toc485122492"/>
       <w:r>
         <w:lastRenderedPageBreak/>
         <w:t>Stratégie</w:t>
@@ -3342,11 +4126,13 @@
       <w:r>
         <w:t xml:space="preserve"> de tests</w:t>
       </w:r>
+      <w:bookmarkEnd w:id="10"/>
     </w:p>
     <w:p>
       <w:pPr>
         <w:pStyle w:val="Titre2"/>
       </w:pPr>
+      <w:bookmarkStart w:id="11" w:name="_Toc485122493"/>
       <w:r>
         <w:t>Planning</w:t>
       </w:r>
@@ -3356,6 +4142,7 @@
       <w:r>
         <w:t>initial</w:t>
       </w:r>
+      <w:bookmarkEnd w:id="11"/>
     </w:p>
     <w:p>
       <w:r>
@@ -3387,7 +4174,7 @@
                     <pic:cNvPicPr/>
                   </pic:nvPicPr>
                   <pic:blipFill>
-                    <a:blip r:embed="rId14">
+                    <a:blip r:embed="rId16">
                       <a:extLst>
                         <a:ext uri="{28A0092B-C50C-407E-A947-70E740481C1C}">
                           <a14:useLocalDpi xmlns:a14="http://schemas.microsoft.com/office/drawing/2010/main" val="0"/>
@@ -3418,21 +4205,21 @@
       <w:pPr>
         <w:pStyle w:val="Titre1"/>
       </w:pPr>
-      <w:bookmarkStart w:id="4" w:name="_Toc485027440"/>
+      <w:bookmarkStart w:id="12" w:name="_Toc485122494"/>
       <w:r>
         <w:t>Conception</w:t>
       </w:r>
-      <w:bookmarkEnd w:id="4"/>
+      <w:bookmarkEnd w:id="12"/>
     </w:p>
     <w:p>
       <w:pPr>
         <w:pStyle w:val="Titre2"/>
       </w:pPr>
-      <w:bookmarkStart w:id="5" w:name="_Toc485027441"/>
+      <w:bookmarkStart w:id="13" w:name="_Toc485122495"/>
       <w:r>
         <w:t>Analyse de l’environnement</w:t>
       </w:r>
-      <w:bookmarkEnd w:id="5"/>
+      <w:bookmarkEnd w:id="13"/>
     </w:p>
     <w:p>
       <w:r>
@@ -3494,14 +4281,14 @@
       <w:pPr>
         <w:pStyle w:val="Titre2"/>
       </w:pPr>
-      <w:bookmarkStart w:id="6" w:name="_Toc485027442"/>
+      <w:bookmarkStart w:id="14" w:name="_Toc485122496"/>
       <w:r>
         <w:t xml:space="preserve">Détermination de l’arborescence du site et des </w:t>
       </w:r>
-      <w:bookmarkEnd w:id="6"/>
       <w:r>
         <w:t>fonctionnalités</w:t>
       </w:r>
+      <w:bookmarkEnd w:id="14"/>
     </w:p>
     <w:p>
       <w:r>
@@ -3533,7 +4320,7 @@
                     </pic:cNvPicPr>
                   </pic:nvPicPr>
                   <pic:blipFill>
-                    <a:blip r:embed="rId15">
+                    <a:blip r:embed="rId17">
                       <a:extLst>
                         <a:ext uri="{28A0092B-C50C-407E-A947-70E740481C1C}">
                           <a14:useLocalDpi xmlns:a14="http://schemas.microsoft.com/office/drawing/2010/main" val="0"/>
@@ -3574,11 +4361,21 @@
       <w:pPr>
         <w:pStyle w:val="Titre2"/>
       </w:pPr>
-      <w:bookmarkStart w:id="7" w:name="_Toc485027443"/>
+      <w:bookmarkStart w:id="15" w:name="_Toc485122497"/>
+      <w:r>
+        <w:t>Définition de la charte graphique</w:t>
+      </w:r>
+      <w:bookmarkEnd w:id="15"/>
+    </w:p>
+    <w:p>
+      <w:pPr>
+        <w:pStyle w:val="Titre2"/>
+      </w:pPr>
+      <w:bookmarkStart w:id="16" w:name="_Toc485122498"/>
       <w:r>
         <w:t>Maquette Graphique</w:t>
       </w:r>
-      <w:bookmarkEnd w:id="7"/>
+      <w:bookmarkEnd w:id="16"/>
     </w:p>
     <w:p>
       <w:pPr>
@@ -3612,7 +4409,7 @@
                     </pic:cNvPicPr>
                   </pic:nvPicPr>
                   <pic:blipFill rotWithShape="1">
-                    <a:blip r:embed="rId16">
+                    <a:blip r:embed="rId18">
                       <a:extLst>
                         <a:ext uri="{28A0092B-C50C-407E-A947-70E740481C1C}">
                           <a14:useLocalDpi xmlns:a14="http://schemas.microsoft.com/office/drawing/2010/main" val="0"/>
@@ -3685,7 +4482,7 @@
                     </pic:cNvPicPr>
                   </pic:nvPicPr>
                   <pic:blipFill rotWithShape="1">
-                    <a:blip r:embed="rId17">
+                    <a:blip r:embed="rId19">
                       <a:extLst>
                         <a:ext uri="{28A0092B-C50C-407E-A947-70E740481C1C}">
                           <a14:useLocalDpi xmlns:a14="http://schemas.microsoft.com/office/drawing/2010/main" val="0"/>
@@ -3758,7 +4555,7 @@
                     </pic:cNvPicPr>
                   </pic:nvPicPr>
                   <pic:blipFill rotWithShape="1">
-                    <a:blip r:embed="rId18">
+                    <a:blip r:embed="rId20">
                       <a:extLst>
                         <a:ext uri="{28A0092B-C50C-407E-A947-70E740481C1C}">
                           <a14:useLocalDpi xmlns:a14="http://schemas.microsoft.com/office/drawing/2010/main" val="0"/>
@@ -3835,151 +4632,6 @@
                 <pic:pic xmlns:pic="http://schemas.openxmlformats.org/drawingml/2006/picture">
                   <pic:nvPicPr>
                     <pic:cNvPr id="0" name="Picture 4" descr="C:\Users\wikbergs_info\Desktop\OverwatchCollection\doc\OverwatchCollection_DocTechnique\ressources\OverwatchCollection_MaquetteGraphique\events_img.png"/>
-                    <pic:cNvPicPr>
-                      <a:picLocks noChangeAspect="1" noChangeArrowheads="1"/>
-                    </pic:cNvPicPr>
-                  </pic:nvPicPr>
-                  <pic:blipFill rotWithShape="1">
-                    <a:blip r:embed="rId19">
-                      <a:extLst>
-                        <a:ext uri="{28A0092B-C50C-407E-A947-70E740481C1C}">
-                          <a14:useLocalDpi xmlns:a14="http://schemas.microsoft.com/office/drawing/2010/main" val="0"/>
-                        </a:ext>
-                      </a:extLst>
-                    </a:blip>
-                    <a:srcRect b="4798"/>
-                    <a:stretch/>
-                  </pic:blipFill>
-                  <pic:spPr bwMode="auto">
-                    <a:xfrm>
-                      <a:off x="0" y="0"/>
-                      <a:ext cx="5762625" cy="3590925"/>
-                    </a:xfrm>
-                    <a:prstGeom prst="rect">
-                      <a:avLst/>
-                    </a:prstGeom>
-                    <a:noFill/>
-                    <a:ln>
-                      <a:noFill/>
-                    </a:ln>
-                    <a:extLst>
-                      <a:ext uri="{53640926-AAD7-44D8-BBD7-CCE9431645EC}">
-                        <a14:shadowObscured xmlns:a14="http://schemas.microsoft.com/office/drawing/2010/main"/>
-                      </a:ext>
-                    </a:extLst>
-                  </pic:spPr>
-                </pic:pic>
-              </a:graphicData>
-            </a:graphic>
-          </wp:inline>
-        </w:drawing>
-      </w:r>
-    </w:p>
-    <w:p>
-      <w:r>
-        <w:t>Cette page contient la liste des événements du jeu dans l’ordre de sortie de ceux-ci, en cliquant sur un événement un arrive sur la page de celui-ci.</w:t>
-      </w:r>
-    </w:p>
-    <w:p>
-      <w:pPr>
-        <w:pStyle w:val="Titre4"/>
-      </w:pPr>
-      <w:r>
-        <w:t>Page d’un évènement</w:t>
-      </w:r>
-    </w:p>
-    <w:p>
-      <w:r>
-        <w:rPr>
-          <w:noProof/>
-          <w:lang w:eastAsia="fr-CH"/>
-        </w:rPr>
-        <w:drawing>
-          <wp:inline distT="0" distB="0" distL="0" distR="0" wp14:anchorId="3A5C720C" wp14:editId="079002E7">
-            <wp:extent cx="5762625" cy="4105275"/>
-            <wp:effectExtent l="0" t="0" r="9525" b="9525"/>
-            <wp:docPr id="9" name="Image 9" descr="C:\Users\wikbergs_info\Desktop\OverwatchCollection\doc\OverwatchCollection_DocTechnique\ressources\OverwatchCollection_MaquetteGraphique\event_img.png"/>
-            <wp:cNvGraphicFramePr>
-              <a:graphicFrameLocks xmlns:a="http://schemas.openxmlformats.org/drawingml/2006/main" noChangeAspect="1"/>
-            </wp:cNvGraphicFramePr>
-            <a:graphic xmlns:a="http://schemas.openxmlformats.org/drawingml/2006/main">
-              <a:graphicData uri="http://schemas.openxmlformats.org/drawingml/2006/picture">
-                <pic:pic xmlns:pic="http://schemas.openxmlformats.org/drawingml/2006/picture">
-                  <pic:nvPicPr>
-                    <pic:cNvPr id="0" name="Picture 5" descr="C:\Users\wikbergs_info\Desktop\OverwatchCollection\doc\OverwatchCollection_DocTechnique\ressources\OverwatchCollection_MaquetteGraphique\event_img.png"/>
-                    <pic:cNvPicPr>
-                      <a:picLocks noChangeAspect="1" noChangeArrowheads="1"/>
-                    </pic:cNvPicPr>
-                  </pic:nvPicPr>
-                  <pic:blipFill rotWithShape="1">
-                    <a:blip r:embed="rId20">
-                      <a:extLst>
-                        <a:ext uri="{28A0092B-C50C-407E-A947-70E740481C1C}">
-                          <a14:useLocalDpi xmlns:a14="http://schemas.microsoft.com/office/drawing/2010/main" val="0"/>
-                        </a:ext>
-                      </a:extLst>
-                    </a:blip>
-                    <a:srcRect b="4222"/>
-                    <a:stretch/>
-                  </pic:blipFill>
-                  <pic:spPr bwMode="auto">
-                    <a:xfrm>
-                      <a:off x="0" y="0"/>
-                      <a:ext cx="5762625" cy="4105275"/>
-                    </a:xfrm>
-                    <a:prstGeom prst="rect">
-                      <a:avLst/>
-                    </a:prstGeom>
-                    <a:noFill/>
-                    <a:ln>
-                      <a:noFill/>
-                    </a:ln>
-                    <a:extLst>
-                      <a:ext uri="{53640926-AAD7-44D8-BBD7-CCE9431645EC}">
-                        <a14:shadowObscured xmlns:a14="http://schemas.microsoft.com/office/drawing/2010/main"/>
-                      </a:ext>
-                    </a:extLst>
-                  </pic:spPr>
-                </pic:pic>
-              </a:graphicData>
-            </a:graphic>
-          </wp:inline>
-        </w:drawing>
-      </w:r>
-    </w:p>
-    <w:p>
-      <w:r>
-        <w:lastRenderedPageBreak/>
-        <w:t>Cette page fonctionne de la même manière que la page « héros », d’abord un petit résumé et ensuite les objets triés</w:t>
-      </w:r>
-    </w:p>
-    <w:p>
-      <w:pPr>
-        <w:pStyle w:val="Titre4"/>
-      </w:pPr>
-      <w:r>
-        <w:t>Page des autres objets</w:t>
-      </w:r>
-    </w:p>
-    <w:p>
-      <w:r>
-        <w:rPr>
-          <w:noProof/>
-          <w:lang w:eastAsia="fr-CH"/>
-        </w:rPr>
-        <w:drawing>
-          <wp:inline distT="0" distB="0" distL="0" distR="0" wp14:anchorId="078D102B" wp14:editId="49B1F9F8">
-            <wp:extent cx="5762625" cy="3590925"/>
-            <wp:effectExtent l="0" t="0" r="9525" b="9525"/>
-            <wp:docPr id="10" name="Image 10" descr="C:\Users\wikbergs_info\Desktop\OverwatchCollection\doc\OverwatchCollection_DocTechnique\ressources\OverwatchCollection_MaquetteGraphique\rewards_img.png"/>
-            <wp:cNvGraphicFramePr>
-              <a:graphicFrameLocks xmlns:a="http://schemas.openxmlformats.org/drawingml/2006/main" noChangeAspect="1"/>
-            </wp:cNvGraphicFramePr>
-            <a:graphic xmlns:a="http://schemas.openxmlformats.org/drawingml/2006/main">
-              <a:graphicData uri="http://schemas.openxmlformats.org/drawingml/2006/picture">
-                <pic:pic xmlns:pic="http://schemas.openxmlformats.org/drawingml/2006/picture">
-                  <pic:nvPicPr>
-                    <pic:cNvPr id="0" name="Picture 6" descr="C:\Users\wikbergs_info\Desktop\OverwatchCollection\doc\OverwatchCollection_DocTechnique\ressources\OverwatchCollection_MaquetteGraphique\rewards_img.png"/>
                     <pic:cNvPicPr>
                       <a:picLocks noChangeAspect="1" noChangeArrowheads="1"/>
                     </pic:cNvPicPr>
@@ -4022,22 +4674,7 @@
     </w:p>
     <w:p>
       <w:r>
-        <w:t xml:space="preserve">Cette page ne contient que des listes des objets qui ne sont lié </w:t>
-      </w:r>
-      <w:r>
-        <w:t>à</w:t>
-      </w:r>
-      <w:r>
-        <w:t xml:space="preserve"> aucun </w:t>
-      </w:r>
-      <w:r>
-        <w:t>héros</w:t>
-      </w:r>
-      <w:r>
-        <w:t>.</w:t>
-      </w:r>
-      <w:r>
-        <w:t xml:space="preserve"> Certain de ces objets ne sont trouvable nulle  part ailleurs, c’est la raison de l’existence de cette page.</w:t>
+        <w:t>Cette page contient la liste des événements du jeu dans l’ordre de sortie de ceux-ci, en cliquant sur un événement un arrive sur la page de celui-ci.</w:t>
       </w:r>
     </w:p>
     <w:p>
@@ -4045,8 +4682,7 @@
         <w:pStyle w:val="Titre4"/>
       </w:pPr>
       <w:r>
-        <w:lastRenderedPageBreak/>
-        <w:t>Page de connexion/inscription</w:t>
+        <w:t>Page d’un évènement</w:t>
       </w:r>
     </w:p>
     <w:p>
@@ -4056,10 +4692,10 @@
           <w:lang w:eastAsia="fr-CH"/>
         </w:rPr>
         <w:drawing>
-          <wp:inline distT="0" distB="0" distL="0" distR="0" wp14:anchorId="41427DDE" wp14:editId="2EE37B20">
+          <wp:inline distT="0" distB="0" distL="0" distR="0" wp14:anchorId="3A5C720C" wp14:editId="079002E7">
             <wp:extent cx="5762625" cy="4105275"/>
             <wp:effectExtent l="0" t="0" r="9525" b="9525"/>
-            <wp:docPr id="11" name="Image 11" descr="C:\Users\wikbergs_info\Desktop\OverwatchCollection\doc\OverwatchCollection_DocTechnique\ressources\OverwatchCollection_MaquetteGraphique\login_img.png"/>
+            <wp:docPr id="9" name="Image 9" descr="C:\Users\wikbergs_info\Desktop\OverwatchCollection\doc\OverwatchCollection_DocTechnique\ressources\OverwatchCollection_MaquetteGraphique\event_img.png"/>
             <wp:cNvGraphicFramePr>
               <a:graphicFrameLocks xmlns:a="http://schemas.openxmlformats.org/drawingml/2006/main" noChangeAspect="1"/>
             </wp:cNvGraphicFramePr>
@@ -4067,7 +4703,7 @@
               <a:graphicData uri="http://schemas.openxmlformats.org/drawingml/2006/picture">
                 <pic:pic xmlns:pic="http://schemas.openxmlformats.org/drawingml/2006/picture">
                   <pic:nvPicPr>
-                    <pic:cNvPr id="0" name="Picture 7" descr="C:\Users\wikbergs_info\Desktop\OverwatchCollection\doc\OverwatchCollection_DocTechnique\ressources\OverwatchCollection_MaquetteGraphique\login_img.png"/>
+                    <pic:cNvPr id="0" name="Picture 5" descr="C:\Users\wikbergs_info\Desktop\OverwatchCollection\doc\OverwatchCollection_DocTechnique\ressources\OverwatchCollection_MaquetteGraphique\event_img.png"/>
                     <pic:cNvPicPr>
                       <a:picLocks noChangeAspect="1" noChangeArrowheads="1"/>
                     </pic:cNvPicPr>
@@ -4110,6 +4746,167 @@
     </w:p>
     <w:p>
       <w:r>
+        <w:lastRenderedPageBreak/>
+        <w:t>Cette page fonctionne de la même manière que la page « héros », d’abord un petit résumé et ensuite les objets triés</w:t>
+      </w:r>
+    </w:p>
+    <w:p>
+      <w:pPr>
+        <w:pStyle w:val="Titre4"/>
+      </w:pPr>
+      <w:r>
+        <w:t>Page des autres objets</w:t>
+      </w:r>
+    </w:p>
+    <w:p>
+      <w:r>
+        <w:rPr>
+          <w:noProof/>
+          <w:lang w:eastAsia="fr-CH"/>
+        </w:rPr>
+        <w:drawing>
+          <wp:inline distT="0" distB="0" distL="0" distR="0" wp14:anchorId="078D102B" wp14:editId="49B1F9F8">
+            <wp:extent cx="5762625" cy="3590925"/>
+            <wp:effectExtent l="0" t="0" r="9525" b="9525"/>
+            <wp:docPr id="10" name="Image 10" descr="C:\Users\wikbergs_info\Desktop\OverwatchCollection\doc\OverwatchCollection_DocTechnique\ressources\OverwatchCollection_MaquetteGraphique\rewards_img.png"/>
+            <wp:cNvGraphicFramePr>
+              <a:graphicFrameLocks xmlns:a="http://schemas.openxmlformats.org/drawingml/2006/main" noChangeAspect="1"/>
+            </wp:cNvGraphicFramePr>
+            <a:graphic xmlns:a="http://schemas.openxmlformats.org/drawingml/2006/main">
+              <a:graphicData uri="http://schemas.openxmlformats.org/drawingml/2006/picture">
+                <pic:pic xmlns:pic="http://schemas.openxmlformats.org/drawingml/2006/picture">
+                  <pic:nvPicPr>
+                    <pic:cNvPr id="0" name="Picture 6" descr="C:\Users\wikbergs_info\Desktop\OverwatchCollection\doc\OverwatchCollection_DocTechnique\ressources\OverwatchCollection_MaquetteGraphique\rewards_img.png"/>
+                    <pic:cNvPicPr>
+                      <a:picLocks noChangeAspect="1" noChangeArrowheads="1"/>
+                    </pic:cNvPicPr>
+                  </pic:nvPicPr>
+                  <pic:blipFill rotWithShape="1">
+                    <a:blip r:embed="rId23">
+                      <a:extLst>
+                        <a:ext uri="{28A0092B-C50C-407E-A947-70E740481C1C}">
+                          <a14:useLocalDpi xmlns:a14="http://schemas.microsoft.com/office/drawing/2010/main" val="0"/>
+                        </a:ext>
+                      </a:extLst>
+                    </a:blip>
+                    <a:srcRect b="4798"/>
+                    <a:stretch/>
+                  </pic:blipFill>
+                  <pic:spPr bwMode="auto">
+                    <a:xfrm>
+                      <a:off x="0" y="0"/>
+                      <a:ext cx="5762625" cy="3590925"/>
+                    </a:xfrm>
+                    <a:prstGeom prst="rect">
+                      <a:avLst/>
+                    </a:prstGeom>
+                    <a:noFill/>
+                    <a:ln>
+                      <a:noFill/>
+                    </a:ln>
+                    <a:extLst>
+                      <a:ext uri="{53640926-AAD7-44D8-BBD7-CCE9431645EC}">
+                        <a14:shadowObscured xmlns:a14="http://schemas.microsoft.com/office/drawing/2010/main"/>
+                      </a:ext>
+                    </a:extLst>
+                  </pic:spPr>
+                </pic:pic>
+              </a:graphicData>
+            </a:graphic>
+          </wp:inline>
+        </w:drawing>
+      </w:r>
+    </w:p>
+    <w:p>
+      <w:r>
+        <w:t xml:space="preserve">Cette page ne contient que des listes des objets qui ne sont lié </w:t>
+      </w:r>
+      <w:r>
+        <w:t>à</w:t>
+      </w:r>
+      <w:r>
+        <w:t xml:space="preserve"> aucun </w:t>
+      </w:r>
+      <w:r>
+        <w:t>héros</w:t>
+      </w:r>
+      <w:r>
+        <w:t>.</w:t>
+      </w:r>
+      <w:r>
+        <w:t xml:space="preserve"> Certain de ces objets ne sont trouvable nulle  part ailleurs, c’est la raison de l’existence de cette page.</w:t>
+      </w:r>
+    </w:p>
+    <w:p>
+      <w:pPr>
+        <w:pStyle w:val="Titre4"/>
+      </w:pPr>
+      <w:r>
+        <w:lastRenderedPageBreak/>
+        <w:t>Page de connexion/inscription</w:t>
+      </w:r>
+    </w:p>
+    <w:p>
+      <w:r>
+        <w:rPr>
+          <w:noProof/>
+          <w:lang w:eastAsia="fr-CH"/>
+        </w:rPr>
+        <w:drawing>
+          <wp:inline distT="0" distB="0" distL="0" distR="0" wp14:anchorId="41427DDE" wp14:editId="2EE37B20">
+            <wp:extent cx="5762625" cy="4105275"/>
+            <wp:effectExtent l="0" t="0" r="9525" b="9525"/>
+            <wp:docPr id="11" name="Image 11" descr="C:\Users\wikbergs_info\Desktop\OverwatchCollection\doc\OverwatchCollection_DocTechnique\ressources\OverwatchCollection_MaquetteGraphique\login_img.png"/>
+            <wp:cNvGraphicFramePr>
+              <a:graphicFrameLocks xmlns:a="http://schemas.openxmlformats.org/drawingml/2006/main" noChangeAspect="1"/>
+            </wp:cNvGraphicFramePr>
+            <a:graphic xmlns:a="http://schemas.openxmlformats.org/drawingml/2006/main">
+              <a:graphicData uri="http://schemas.openxmlformats.org/drawingml/2006/picture">
+                <pic:pic xmlns:pic="http://schemas.openxmlformats.org/drawingml/2006/picture">
+                  <pic:nvPicPr>
+                    <pic:cNvPr id="0" name="Picture 7" descr="C:\Users\wikbergs_info\Desktop\OverwatchCollection\doc\OverwatchCollection_DocTechnique\ressources\OverwatchCollection_MaquetteGraphique\login_img.png"/>
+                    <pic:cNvPicPr>
+                      <a:picLocks noChangeAspect="1" noChangeArrowheads="1"/>
+                    </pic:cNvPicPr>
+                  </pic:nvPicPr>
+                  <pic:blipFill rotWithShape="1">
+                    <a:blip r:embed="rId24">
+                      <a:extLst>
+                        <a:ext uri="{28A0092B-C50C-407E-A947-70E740481C1C}">
+                          <a14:useLocalDpi xmlns:a14="http://schemas.microsoft.com/office/drawing/2010/main" val="0"/>
+                        </a:ext>
+                      </a:extLst>
+                    </a:blip>
+                    <a:srcRect b="4222"/>
+                    <a:stretch/>
+                  </pic:blipFill>
+                  <pic:spPr bwMode="auto">
+                    <a:xfrm>
+                      <a:off x="0" y="0"/>
+                      <a:ext cx="5762625" cy="4105275"/>
+                    </a:xfrm>
+                    <a:prstGeom prst="rect">
+                      <a:avLst/>
+                    </a:prstGeom>
+                    <a:noFill/>
+                    <a:ln>
+                      <a:noFill/>
+                    </a:ln>
+                    <a:extLst>
+                      <a:ext uri="{53640926-AAD7-44D8-BBD7-CCE9431645EC}">
+                        <a14:shadowObscured xmlns:a14="http://schemas.microsoft.com/office/drawing/2010/main"/>
+                      </a:ext>
+                    </a:extLst>
+                  </pic:spPr>
+                </pic:pic>
+              </a:graphicData>
+            </a:graphic>
+          </wp:inline>
+        </w:drawing>
+      </w:r>
+    </w:p>
+    <w:p>
+      <w:r>
         <w:t>Voici la page sur laquelle l’utilisateur va pouvoir soit se connecter, soit créé un compte pour se connecter.</w:t>
       </w:r>
     </w:p>
@@ -4146,7 +4943,7 @@
                     </pic:cNvPicPr>
                   </pic:nvPicPr>
                   <pic:blipFill rotWithShape="1">
-                    <a:blip r:embed="rId23">
+                    <a:blip r:embed="rId25">
                       <a:extLst>
                         <a:ext uri="{28A0092B-C50C-407E-A947-70E740481C1C}">
                           <a14:useLocalDpi xmlns:a14="http://schemas.microsoft.com/office/drawing/2010/main" val="0"/>
@@ -4219,7 +5016,7 @@
                     </pic:cNvPicPr>
                   </pic:nvPicPr>
                   <pic:blipFill rotWithShape="1">
-                    <a:blip r:embed="rId24">
+                    <a:blip r:embed="rId26">
                       <a:extLst>
                         <a:ext uri="{28A0092B-C50C-407E-A947-70E740481C1C}">
                           <a14:useLocalDpi xmlns:a14="http://schemas.microsoft.com/office/drawing/2010/main" val="0"/>
@@ -4258,20 +5055,18 @@
       <w:r>
         <w:t>Finalement la page administrateur, c’est une page uniquement accessible par les administrateurs qui leur servira à bannir, dé-bannir et supprimer des utilisateurs.</w:t>
       </w:r>
-      <w:bookmarkStart w:id="8" w:name="_GoBack"/>
-      <w:bookmarkEnd w:id="8"/>
     </w:p>
     <w:p/>
     <w:p>
       <w:pPr>
         <w:pStyle w:val="Titre3"/>
       </w:pPr>
-      <w:bookmarkStart w:id="9" w:name="_Toc485027444"/>
+      <w:bookmarkStart w:id="17" w:name="_Toc485122499"/>
       <w:r>
         <w:lastRenderedPageBreak/>
         <w:t>Modèle relationnel</w:t>
       </w:r>
-      <w:bookmarkEnd w:id="9"/>
+      <w:bookmarkEnd w:id="17"/>
     </w:p>
     <w:p>
       <w:r>
@@ -4297,7 +5092,7 @@
                     </pic:cNvPicPr>
                   </pic:nvPicPr>
                   <pic:blipFill>
-                    <a:blip r:embed="rId25">
+                    <a:blip r:embed="rId27">
                       <a:extLst>
                         <a:ext uri="{28A0092B-C50C-407E-A947-70E740481C1C}">
                           <a14:useLocalDpi xmlns:a14="http://schemas.microsoft.com/office/drawing/2010/main" val="0"/>
@@ -4336,11 +5131,11 @@
       <w:pPr>
         <w:pStyle w:val="Titre3"/>
       </w:pPr>
-      <w:bookmarkStart w:id="10" w:name="_Toc485027445"/>
+      <w:bookmarkStart w:id="18" w:name="_Toc485122500"/>
       <w:r>
         <w:t>Description des tables</w:t>
       </w:r>
-      <w:bookmarkEnd w:id="10"/>
+      <w:bookmarkEnd w:id="18"/>
     </w:p>
     <w:p>
       <w:pPr>
@@ -6381,8 +7176,347 @@
         </w:tc>
       </w:tr>
     </w:tbl>
-    <w:p/>
+    <w:p>
+      <w:pPr>
+        <w:pStyle w:val="Titre2"/>
+      </w:pPr>
+      <w:bookmarkStart w:id="19" w:name="_Toc485122501"/>
+      <w:r>
+        <w:t>Interrogation</w:t>
+      </w:r>
+      <w:bookmarkEnd w:id="19"/>
+    </w:p>
+    <w:p>
+      <w:r>
+        <w:t>Afin que le site soit dynamique, il faut obligatoirement que les données soient récupérer</w:t>
+      </w:r>
+      <w:r>
+        <w:t xml:space="preserve"> depuis une base de données. Base de données qui va aussi évidemment recevoir des ajouts ainsi que des modifications depuis le site web. Voici les requêtes qui vont être utilisé afin de dialoguer avec la base de données :</w:t>
+      </w:r>
+    </w:p>
+    <w:p>
+      <w:pPr>
+        <w:rPr>
+          <w:i/>
+        </w:rPr>
+      </w:pPr>
+      <w:r>
+        <w:rPr>
+          <w:i/>
+        </w:rPr>
+        <w:t xml:space="preserve">Toutes les requêtes « SELECT » retournent des tableaux qui sont ensuite traité dans la partie affichage. </w:t>
+      </w:r>
+    </w:p>
+    <w:p>
+      <w:pPr>
+        <w:pStyle w:val="Titre4"/>
+      </w:pPr>
+      <w:r>
+        <w:t>Accueil</w:t>
+      </w:r>
+    </w:p>
+    <w:p>
+      <w:r>
+        <w:t xml:space="preserve">Sur l’accueil du site, il n’y que la liste des utilisateurs qui est récupéré depuis la base, il faut donc faire un « SELECT » des utilisateurs </w:t>
+      </w:r>
+      <w:r>
+        <w:t>sans les utilisateurs banni, car on ne veut pas les afficher.</w:t>
+      </w:r>
+    </w:p>
+    <w:p>
+      <w:pPr>
+        <w:pStyle w:val="Titre4"/>
+      </w:pPr>
+      <w:r>
+        <w:t>Les héros</w:t>
+      </w:r>
+    </w:p>
+    <w:p>
+      <w:r>
+        <w:t xml:space="preserve">Sur la page héros il faut d’abord récupérer les rôles existants avec un « SELECT » </w:t>
+      </w:r>
+      <w:r>
+        <w:t xml:space="preserve">de la table des rôles </w:t>
+      </w:r>
+      <w:r>
+        <w:t>car on veut trier les héros par rôle justement. Une fois qu’on a les rôles on récupère tous les héros correspondants à chaque rôle, grâce à un « SELECT »</w:t>
+      </w:r>
+      <w:r>
+        <w:t xml:space="preserve"> de la table héros</w:t>
+      </w:r>
+      <w:r>
+        <w:t xml:space="preserve"> et a une condition qui est que l’identifiant du rôle</w:t>
+      </w:r>
+      <w:r>
+        <w:t xml:space="preserve"> du héros</w:t>
+      </w:r>
+      <w:r>
+        <w:t xml:space="preserve"> doit correspondre à celui donné,  afin de les afficher sous leur rôle respectifs.</w:t>
+      </w:r>
+    </w:p>
+    <w:p>
+      <w:pPr>
+        <w:pStyle w:val="Titre4"/>
+      </w:pPr>
+      <w:r>
+        <w:t>Un héros</w:t>
+      </w:r>
+    </w:p>
+    <w:p>
+      <w:r>
+        <w:t xml:space="preserve">Sur cette </w:t>
+      </w:r>
+      <w:r>
+        <w:t xml:space="preserve">page on </w:t>
+      </w:r>
+      <w:r>
+        <w:t xml:space="preserve">veut afficher des informations de base du héros, les capacités du héros et finalement </w:t>
+      </w:r>
+      <w:r>
+        <w:t>les objets cosmétiques</w:t>
+      </w:r>
+      <w:r>
+        <w:t xml:space="preserve"> du </w:t>
+      </w:r>
+      <w:r>
+        <w:t>héros trié par catégorie et ensuite par rareté</w:t>
+      </w:r>
+      <w:r>
+        <w:t>.</w:t>
+      </w:r>
+    </w:p>
+    <w:p>
+      <w:r>
+        <w:lastRenderedPageBreak/>
+        <w:t>Premièrement pour les informations de base du héros il faut juste faire un « SELECT » dans</w:t>
+      </w:r>
+      <w:r>
+        <w:t xml:space="preserve"> la table héros en choisissant le bon</w:t>
+      </w:r>
+      <w:r>
+        <w:t xml:space="preserve"> héros</w:t>
+      </w:r>
+      <w:r>
+        <w:t xml:space="preserve"> avec son identifiant</w:t>
+      </w:r>
+      <w:r>
+        <w:t>.</w:t>
+      </w:r>
+    </w:p>
+    <w:p>
+      <w:r>
+        <w:t>Ensuite on récupère les capacités du héros en faisant un « SELECT » des capacités qui on l’identifiant du héros en question.</w:t>
+      </w:r>
+    </w:p>
+    <w:p>
+      <w:r>
+        <w:t xml:space="preserve">Et finalement, </w:t>
+      </w:r>
+      <w:r>
+        <w:t>il faut récupérer les objets triés</w:t>
+      </w:r>
+      <w:r>
+        <w:t xml:space="preserve"> par catégorie</w:t>
+      </w:r>
+      <w:r>
+        <w:t xml:space="preserve"> et par rareté. Donc il faut d’abord récupérer toutes les catégories existantes</w:t>
+      </w:r>
+      <w:r>
+        <w:t xml:space="preserve"> (« SELECT » de la table catégorie d’objets)</w:t>
+      </w:r>
+      <w:r>
+        <w:t xml:space="preserve"> et ensuite toutes les </w:t>
+      </w:r>
+      <w:r>
+        <w:t>qualités</w:t>
+      </w:r>
+      <w:r>
+        <w:t xml:space="preserve"> existantes</w:t>
+      </w:r>
+      <w:r>
+        <w:t xml:space="preserve"> (« SELECT » de la table qualité)</w:t>
+      </w:r>
+      <w:r>
+        <w:t>. A partie de là il faut, pour chaque combinaison de catégorie/</w:t>
+      </w:r>
+      <w:r>
+        <w:t>rareté,</w:t>
+      </w:r>
+      <w:r>
+        <w:t xml:space="preserve">  </w:t>
+      </w:r>
+      <w:r>
+        <w:t>récupérer tous les objets dont l’identifiant de la catégorie ainsi que de la rareté correspondent</w:t>
+      </w:r>
+      <w:r>
+        <w:t xml:space="preserve"> (« SELECT » de la table objets, avec les conditions citée</w:t>
+      </w:r>
+      <w:r>
+        <w:t>s</w:t>
+      </w:r>
+      <w:r>
+        <w:t>)</w:t>
+      </w:r>
+      <w:r>
+        <w:t xml:space="preserve"> afin de les mettre dans un tableau pour qu’ils soient trié par catégorie et rareté</w:t>
+      </w:r>
+      <w:r>
+        <w:t xml:space="preserve"> (vu qu’on veut récupérer les objets d’un </w:t>
+      </w:r>
+      <w:r>
+        <w:t>héros</w:t>
+      </w:r>
+      <w:r>
+        <w:t xml:space="preserve">, il faut aussi que l’id du </w:t>
+      </w:r>
+      <w:r>
+        <w:t>héros corresponde</w:t>
+      </w:r>
+      <w:r>
+        <w:t>)</w:t>
+      </w:r>
+      <w:r>
+        <w:t>.</w:t>
+      </w:r>
+    </w:p>
+    <w:p>
+      <w:pPr>
+        <w:pStyle w:val="Titre4"/>
+      </w:pPr>
+      <w:r>
+        <w:t>Les événements</w:t>
+      </w:r>
+    </w:p>
+    <w:p>
+      <w:r>
+        <w:t>Sur la page évènement, il n’y a qu’un tableau des évènements du jeu, il faut donc juste récupérer tous les évènements, donc on fait un « SELECT » sur la table évènement.</w:t>
+      </w:r>
+    </w:p>
+    <w:p>
+      <w:pPr>
+        <w:pStyle w:val="Titre4"/>
+      </w:pPr>
+      <w:r>
+        <w:t>Un événement</w:t>
+      </w:r>
+    </w:p>
+    <w:p>
+      <w:r>
+        <w:t>Cette page fonctionne un peu comme la page d’un héros, il y a d’abord des informations de base sur l’événement et ensuite tous les objets de cette évènement.</w:t>
+      </w:r>
+    </w:p>
+    <w:p>
+      <w:r>
+        <w:t>Donc pour les informations de base if suffit de faire un « SELECT » dans la table évènement avec l’id de l’évènement en question</w:t>
+      </w:r>
+      <w:r>
+        <w:t>.</w:t>
+      </w:r>
+    </w:p>
+    <w:p>
+      <w:r>
+        <w:t>Et pour les objets cosmétiques, ça marche comme pour la page héros à la différence qu’on récupère tous les objets correspondant avec l’identifiant de l’événement plutôt qu’avec celui héros. Il y a aussi une autre différence c’est que les évènements ont parfois des objets avec le même nom mais qui correspondent à différent héros, il faut donc récupérer le nom du héros en liant la table héros avec la table objets cosmétique</w:t>
+      </w:r>
+      <w:r>
+        <w:t>s</w:t>
+      </w:r>
+      <w:r>
+        <w:t>,  afin de savoir que quelle objet il est question. Le problème étant que pas tous les objets ont des héros associé donc il faut récupérer le nom du héros seulement si un héros est associé, la solution est de faire une jointure externe lorsqu’on lie la table héros avec la table objets cosmétiques.</w:t>
+      </w:r>
+    </w:p>
+    <w:p>
+      <w:pPr>
+        <w:pStyle w:val="Titre4"/>
+      </w:pPr>
+      <w:r>
+        <w:t>Les autres objets</w:t>
+      </w:r>
+    </w:p>
+    <w:p>
+      <w:r>
+        <w:t>Sur cette page on affiche seulement les objets qui ne correspondent à aucun héro, paradoxalement on récupère les données de la même façon que pour la page héro à la seule différence que aux lieux de récupérer les objets avec un identifiant héros, on récupère les objets dont le champ identifiant héro et égal à zéro ou est nulle.</w:t>
+      </w:r>
+    </w:p>
+    <w:p>
+      <w:pPr>
+        <w:pStyle w:val="Titre4"/>
+      </w:pPr>
+      <w:r>
+        <w:t>A</w:t>
+      </w:r>
+      <w:r>
+        <w:t>ffichage d’objet</w:t>
+      </w:r>
+      <w:r>
+        <w:t xml:space="preserve"> héros/événement/autre objets</w:t>
+      </w:r>
+    </w:p>
+    <w:p>
+      <w:r>
+        <w:t xml:space="preserve">Lorsqu’on affiche un objet sur une de ses trois page et qu’un utilisateur est connecter il peut cliquer sur cet objet pour le sélectionner ou le </w:t>
+      </w:r>
+      <w:r>
+        <w:t>désélectionner</w:t>
+      </w:r>
+      <w:r>
+        <w:t xml:space="preserve"> et s’il l’a </w:t>
+      </w:r>
+      <w:r>
+        <w:t>sélectionné</w:t>
+      </w:r>
+      <w:r>
+        <w:t xml:space="preserve"> il doit pouvoir le savoir (affichage en vert</w:t>
+      </w:r>
+      <w:r>
+        <w:t>).</w:t>
+      </w:r>
+    </w:p>
+    <w:p>
+      <w:r>
+        <w:t xml:space="preserve">Donc lorsqu’il clique sur l’objet pour l’ajouter à ses objets, dans la base on traduit ca par l’ajout d’un enregistrement </w:t>
+      </w:r>
+      <w:r>
+        <w:t xml:space="preserve"> </w:t>
+      </w:r>
+      <w:r>
+        <w:t xml:space="preserve">dans la table de liaison entre la table utilisateur et la table objets cosmétiques qui </w:t>
+      </w:r>
+      <w:r>
+        <w:lastRenderedPageBreak/>
+        <w:t>contient l’identifiant de l’utilisateur ainsi que l’identifiant de l’objet en question</w:t>
+      </w:r>
+      <w:r>
+        <w:t>.</w:t>
+      </w:r>
+      <w:r>
+        <w:t xml:space="preserve"> Il faut donc faire un « INSERT » dans cette table de liason.</w:t>
+      </w:r>
+      <w:bookmarkStart w:id="20" w:name="_GoBack"/>
+      <w:bookmarkEnd w:id="20"/>
+    </w:p>
+    <w:p>
+      <w:pPr>
+        <w:pStyle w:val="Titre2"/>
+      </w:pPr>
+      <w:bookmarkStart w:id="21" w:name="_Toc485122502"/>
+      <w:r>
+        <w:t>Conception du code</w:t>
+      </w:r>
+      <w:bookmarkEnd w:id="21"/>
+    </w:p>
+    <w:p>
+      <w:pPr>
+        <w:pStyle w:val="Titre2"/>
+      </w:pPr>
+      <w:bookmarkStart w:id="22" w:name="_Toc485122503"/>
+      <w:r>
+        <w:t>Ressources</w:t>
+      </w:r>
+      <w:bookmarkEnd w:id="22"/>
+    </w:p>
     <w:sectPr>
+      <w:headerReference w:type="default" r:id="rId28"/>
+      <w:footerReference w:type="default" r:id="rId29"/>
       <w:pgSz w:w="11906" w:h="16838"/>
       <w:pgMar w:top="1417" w:right="1417" w:bottom="1417" w:left="1417" w:header="708" w:footer="708" w:gutter="0"/>
       <w:pgNumType w:start="0"/>
@@ -6392,6 +7526,165 @@
     </w:sectPr>
   </w:body>
 </w:document>
+</file>
+
+<file path=word/endnotes.xml><?xml version="1.0" encoding="utf-8"?>
+<w:endnotes xmlns:wpc="http://schemas.microsoft.com/office/word/2010/wordprocessingCanvas" xmlns:mc="http://schemas.openxmlformats.org/markup-compatibility/2006" xmlns:o="urn:schemas-microsoft-com:office:office" xmlns:r="http://schemas.openxmlformats.org/officeDocument/2006/relationships" xmlns:m="http://schemas.openxmlformats.org/officeDocument/2006/math" xmlns:v="urn:schemas-microsoft-com:vml" xmlns:wp14="http://schemas.microsoft.com/office/word/2010/wordprocessingDrawing" xmlns:wp="http://schemas.openxmlformats.org/drawingml/2006/wordprocessingDrawing" xmlns:w10="urn:schemas-microsoft-com:office:word" xmlns:w="http://schemas.openxmlformats.org/wordprocessingml/2006/main" xmlns:w14="http://schemas.microsoft.com/office/word/2010/wordml" xmlns:wpg="http://schemas.microsoft.com/office/word/2010/wordprocessingGroup" xmlns:wpi="http://schemas.microsoft.com/office/word/2010/wordprocessingInk" xmlns:wne="http://schemas.microsoft.com/office/word/2006/wordml" xmlns:wps="http://schemas.microsoft.com/office/word/2010/wordprocessingShape" mc:Ignorable="w14 wp14">
+  <w:endnote w:type="separator" w:id="-1">
+    <w:p>
+      <w:pPr>
+        <w:spacing w:after="0" w:line="240" w:lineRule="auto"/>
+      </w:pPr>
+      <w:r>
+        <w:separator/>
+      </w:r>
+    </w:p>
+  </w:endnote>
+  <w:endnote w:type="continuationSeparator" w:id="0">
+    <w:p>
+      <w:pPr>
+        <w:spacing w:after="0" w:line="240" w:lineRule="auto"/>
+      </w:pPr>
+      <w:r>
+        <w:continuationSeparator/>
+      </w:r>
+    </w:p>
+  </w:endnote>
+</w:endnotes>
+</file>
+
+<file path=word/footer1.xml><?xml version="1.0" encoding="utf-8"?>
+<w:ftr xmlns:wpc="http://schemas.microsoft.com/office/word/2010/wordprocessingCanvas" xmlns:mc="http://schemas.openxmlformats.org/markup-compatibility/2006" xmlns:o="urn:schemas-microsoft-com:office:office" xmlns:r="http://schemas.openxmlformats.org/officeDocument/2006/relationships" xmlns:m="http://schemas.openxmlformats.org/officeDocument/2006/math" xmlns:v="urn:schemas-microsoft-com:vml" xmlns:wp14="http://schemas.microsoft.com/office/word/2010/wordprocessingDrawing" xmlns:wp="http://schemas.openxmlformats.org/drawingml/2006/wordprocessingDrawing" xmlns:w10="urn:schemas-microsoft-com:office:word" xmlns:w="http://schemas.openxmlformats.org/wordprocessingml/2006/main" xmlns:w14="http://schemas.microsoft.com/office/word/2010/wordml" xmlns:wpg="http://schemas.microsoft.com/office/word/2010/wordprocessingGroup" xmlns:wpi="http://schemas.microsoft.com/office/word/2010/wordprocessingInk" xmlns:wne="http://schemas.microsoft.com/office/word/2006/wordml" xmlns:wps="http://schemas.microsoft.com/office/word/2010/wordprocessingShape" mc:Ignorable="w14 wp14">
+  <w:p>
+    <w:pPr>
+      <w:pStyle w:val="Pieddepage"/>
+    </w:pPr>
+    <w:r>
+      <w:t>mardi 13 juin 2017</w:t>
+    </w:r>
+    <w:r>
+      <w:ptab w:relativeTo="margin" w:alignment="center" w:leader="none"/>
+    </w:r>
+    <w:sdt>
+      <w:sdtPr>
+        <w:id w:val="969400748"/>
+        <w:placeholder>
+          <w:docPart w:val="333ED357F45B4B0BA25E91443F183269"/>
+        </w:placeholder>
+        <w:temporary/>
+        <w:showingPlcHdr/>
+      </w:sdtPr>
+      <w:sdtContent>
+        <w:r>
+          <w:rPr>
+            <w:lang w:val="fr-FR"/>
+          </w:rPr>
+          <w:t>[Texte]</w:t>
+        </w:r>
+      </w:sdtContent>
+    </w:sdt>
+    <w:r>
+      <w:ptab w:relativeTo="margin" w:alignment="right" w:leader="none"/>
+    </w:r>
+    <w:r>
+      <w:t xml:space="preserve">Page </w:t>
+    </w:r>
+    <w:r>
+      <w:fldChar w:fldCharType="begin"/>
+    </w:r>
+    <w:r>
+      <w:instrText xml:space="preserve"> PAGE   \* MERGEFORMAT </w:instrText>
+    </w:r>
+    <w:r>
+      <w:fldChar w:fldCharType="separate"/>
+    </w:r>
+    <w:r>
+      <w:rPr>
+        <w:noProof/>
+      </w:rPr>
+      <w:t>18</w:t>
+    </w:r>
+    <w:r>
+      <w:fldChar w:fldCharType="end"/>
+    </w:r>
+    <w:r>
+      <w:t xml:space="preserve"> sur </w:t>
+    </w:r>
+    <w:fldSimple w:instr=" NUMPAGES   \* MERGEFORMAT ">
+      <w:r>
+        <w:rPr>
+          <w:noProof/>
+        </w:rPr>
+        <w:t>19</w:t>
+      </w:r>
+    </w:fldSimple>
+  </w:p>
+</w:ftr>
+</file>
+
+<file path=word/footnotes.xml><?xml version="1.0" encoding="utf-8"?>
+<w:footnotes xmlns:wpc="http://schemas.microsoft.com/office/word/2010/wordprocessingCanvas" xmlns:mc="http://schemas.openxmlformats.org/markup-compatibility/2006" xmlns:o="urn:schemas-microsoft-com:office:office" xmlns:r="http://schemas.openxmlformats.org/officeDocument/2006/relationships" xmlns:m="http://schemas.openxmlformats.org/officeDocument/2006/math" xmlns:v="urn:schemas-microsoft-com:vml" xmlns:wp14="http://schemas.microsoft.com/office/word/2010/wordprocessingDrawing" xmlns:wp="http://schemas.openxmlformats.org/drawingml/2006/wordprocessingDrawing" xmlns:w10="urn:schemas-microsoft-com:office:word" xmlns:w="http://schemas.openxmlformats.org/wordprocessingml/2006/main" xmlns:w14="http://schemas.microsoft.com/office/word/2010/wordml" xmlns:wpg="http://schemas.microsoft.com/office/word/2010/wordprocessingGroup" xmlns:wpi="http://schemas.microsoft.com/office/word/2010/wordprocessingInk" xmlns:wne="http://schemas.microsoft.com/office/word/2006/wordml" xmlns:wps="http://schemas.microsoft.com/office/word/2010/wordprocessingShape" mc:Ignorable="w14 wp14">
+  <w:footnote w:type="separator" w:id="-1">
+    <w:p>
+      <w:pPr>
+        <w:spacing w:after="0" w:line="240" w:lineRule="auto"/>
+      </w:pPr>
+      <w:r>
+        <w:separator/>
+      </w:r>
+    </w:p>
+  </w:footnote>
+  <w:footnote w:type="continuationSeparator" w:id="0">
+    <w:p>
+      <w:pPr>
+        <w:spacing w:after="0" w:line="240" w:lineRule="auto"/>
+      </w:pPr>
+      <w:r>
+        <w:continuationSeparator/>
+      </w:r>
+    </w:p>
+  </w:footnote>
+</w:footnotes>
+</file>
+
+<file path=word/header1.xml><?xml version="1.0" encoding="utf-8"?>
+<w:hdr xmlns:wpc="http://schemas.microsoft.com/office/word/2010/wordprocessingCanvas" xmlns:mc="http://schemas.openxmlformats.org/markup-compatibility/2006" xmlns:o="urn:schemas-microsoft-com:office:office" xmlns:r="http://schemas.openxmlformats.org/officeDocument/2006/relationships" xmlns:m="http://schemas.openxmlformats.org/officeDocument/2006/math" xmlns:v="urn:schemas-microsoft-com:vml" xmlns:wp14="http://schemas.microsoft.com/office/word/2010/wordprocessingDrawing" xmlns:wp="http://schemas.openxmlformats.org/drawingml/2006/wordprocessingDrawing" xmlns:w10="urn:schemas-microsoft-com:office:word" xmlns:w="http://schemas.openxmlformats.org/wordprocessingml/2006/main" xmlns:w14="http://schemas.microsoft.com/office/word/2010/wordml" xmlns:wpg="http://schemas.microsoft.com/office/word/2010/wordprocessingGroup" xmlns:wpi="http://schemas.microsoft.com/office/word/2010/wordprocessingInk" xmlns:wne="http://schemas.microsoft.com/office/word/2006/wordml" xmlns:wps="http://schemas.microsoft.com/office/word/2010/wordprocessingShape" mc:Ignorable="w14 wp14">
+  <w:p>
+    <w:pPr>
+      <w:pStyle w:val="En-tte"/>
+    </w:pPr>
+    <w:r>
+      <w:t>OverwatchCollection</w:t>
+    </w:r>
+    <w:r>
+      <w:ptab w:relativeTo="margin" w:alignment="center" w:leader="none"/>
+    </w:r>
+    <w:sdt>
+      <w:sdtPr>
+        <w:id w:val="968859947"/>
+        <w:placeholder>
+          <w:docPart w:val="C23FD153C8FC4C0AA080755CDFFF7348"/>
+        </w:placeholder>
+        <w:temporary/>
+        <w:showingPlcHdr/>
+      </w:sdtPr>
+      <w:sdtContent>
+        <w:r>
+          <w:rPr>
+            <w:lang w:val="fr-FR"/>
+          </w:rPr>
+          <w:t>[Texte]</w:t>
+        </w:r>
+      </w:sdtContent>
+    </w:sdt>
+    <w:r>
+      <w:ptab w:relativeTo="margin" w:alignment="right" w:leader="none"/>
+    </w:r>
+    <w:r>
+      <w:t>Sven Wikberg</w:t>
+    </w:r>
+  </w:p>
+</w:hdr>
 </file>
 
 <file path=word/numbering.xml><?xml version="1.0" encoding="utf-8"?>
@@ -7883,6 +9176,50 @@
       <w:szCs w:val="52"/>
     </w:rPr>
   </w:style>
+  <w:style w:type="paragraph" w:styleId="En-tte">
+    <w:name w:val="header"/>
+    <w:basedOn w:val="Normal"/>
+    <w:link w:val="En-tteCar"/>
+    <w:uiPriority w:val="99"/>
+    <w:unhideWhenUsed/>
+    <w:rsid w:val="007B1383"/>
+    <w:pPr>
+      <w:tabs>
+        <w:tab w:val="center" w:pos="4536"/>
+        <w:tab w:val="right" w:pos="9072"/>
+      </w:tabs>
+      <w:spacing w:after="0" w:line="240" w:lineRule="auto"/>
+    </w:pPr>
+  </w:style>
+  <w:style w:type="character" w:customStyle="1" w:styleId="En-tteCar">
+    <w:name w:val="En-tête Car"/>
+    <w:basedOn w:val="Policepardfaut"/>
+    <w:link w:val="En-tte"/>
+    <w:uiPriority w:val="99"/>
+    <w:rsid w:val="007B1383"/>
+  </w:style>
+  <w:style w:type="paragraph" w:styleId="Pieddepage">
+    <w:name w:val="footer"/>
+    <w:basedOn w:val="Normal"/>
+    <w:link w:val="PieddepageCar"/>
+    <w:uiPriority w:val="99"/>
+    <w:unhideWhenUsed/>
+    <w:rsid w:val="007B1383"/>
+    <w:pPr>
+      <w:tabs>
+        <w:tab w:val="center" w:pos="4536"/>
+        <w:tab w:val="right" w:pos="9072"/>
+      </w:tabs>
+      <w:spacing w:after="0" w:line="240" w:lineRule="auto"/>
+    </w:pPr>
+  </w:style>
+  <w:style w:type="character" w:customStyle="1" w:styleId="PieddepageCar">
+    <w:name w:val="Pied de page Car"/>
+    <w:basedOn w:val="Policepardfaut"/>
+    <w:link w:val="Pieddepage"/>
+    <w:uiPriority w:val="99"/>
+    <w:rsid w:val="007B1383"/>
+  </w:style>
 </w:styles>
 </file>
 
@@ -8488,6 +9825,50 @@
       <w:szCs w:val="52"/>
     </w:rPr>
   </w:style>
+  <w:style w:type="paragraph" w:styleId="En-tte">
+    <w:name w:val="header"/>
+    <w:basedOn w:val="Normal"/>
+    <w:link w:val="En-tteCar"/>
+    <w:uiPriority w:val="99"/>
+    <w:unhideWhenUsed/>
+    <w:rsid w:val="007B1383"/>
+    <w:pPr>
+      <w:tabs>
+        <w:tab w:val="center" w:pos="4536"/>
+        <w:tab w:val="right" w:pos="9072"/>
+      </w:tabs>
+      <w:spacing w:after="0" w:line="240" w:lineRule="auto"/>
+    </w:pPr>
+  </w:style>
+  <w:style w:type="character" w:customStyle="1" w:styleId="En-tteCar">
+    <w:name w:val="En-tête Car"/>
+    <w:basedOn w:val="Policepardfaut"/>
+    <w:link w:val="En-tte"/>
+    <w:uiPriority w:val="99"/>
+    <w:rsid w:val="007B1383"/>
+  </w:style>
+  <w:style w:type="paragraph" w:styleId="Pieddepage">
+    <w:name w:val="footer"/>
+    <w:basedOn w:val="Normal"/>
+    <w:link w:val="PieddepageCar"/>
+    <w:uiPriority w:val="99"/>
+    <w:unhideWhenUsed/>
+    <w:rsid w:val="007B1383"/>
+    <w:pPr>
+      <w:tabs>
+        <w:tab w:val="center" w:pos="4536"/>
+        <w:tab w:val="right" w:pos="9072"/>
+      </w:tabs>
+      <w:spacing w:after="0" w:line="240" w:lineRule="auto"/>
+    </w:pPr>
+  </w:style>
+  <w:style w:type="character" w:customStyle="1" w:styleId="PieddepageCar">
+    <w:name w:val="Pied de page Car"/>
+    <w:basedOn w:val="Policepardfaut"/>
+    <w:link w:val="Pieddepage"/>
+    <w:uiPriority w:val="99"/>
+    <w:rsid w:val="007B1383"/>
+  </w:style>
 </w:styles>
 </file>
 
@@ -8543,8 +9924,9 @@
     <w:panose1 w:val="020B0604030504040204"/>
     <w:charset w:val="00"/>
     <w:family w:val="swiss"/>
+    <w:notTrueType/>
     <w:pitch w:val="variable"/>
-    <w:sig w:usb0="E1002EFF" w:usb1="C000605B" w:usb2="00000029" w:usb3="00000000" w:csb0="000101FF" w:csb1="00000000"/>
+    <w:sig w:usb0="00000003" w:usb1="00000000" w:usb2="00000000" w:usb3="00000000" w:csb0="00000001" w:csb1="00000000"/>
   </w:font>
 </w:fonts>
 </file>
@@ -8565,8 +9947,10 @@
   <w:rsids>
     <w:rsidRoot w:val="00001C09"/>
     <w:rsid w:val="00001C09"/>
+    <w:rsid w:val="00116EA9"/>
     <w:rsid w:val="00742043"/>
     <w:rsid w:val="0086590A"/>
+    <w:rsid w:val="009961B0"/>
     <w:rsid w:val="00B305A4"/>
   </w:rsids>
   <m:mathPr>
@@ -8836,6 +10220,14 @@
     <w:name w:val="ED20809EA59242758E1E26ACDAE3601B"/>
     <w:rsid w:val="00001C09"/>
   </w:style>
+  <w:style w:type="paragraph" w:customStyle="1" w:styleId="C23FD153C8FC4C0AA080755CDFFF7348">
+    <w:name w:val="C23FD153C8FC4C0AA080755CDFFF7348"/>
+    <w:rsid w:val="00116EA9"/>
+  </w:style>
+  <w:style w:type="paragraph" w:customStyle="1" w:styleId="333ED357F45B4B0BA25E91443F183269">
+    <w:name w:val="333ED357F45B4B0BA25E91443F183269"/>
+    <w:rsid w:val="00116EA9"/>
+  </w:style>
 </w:styles>
 </file>
 
@@ -9085,6 +10477,14 @@
   <w:style w:type="paragraph" w:customStyle="1" w:styleId="ED20809EA59242758E1E26ACDAE3601B">
     <w:name w:val="ED20809EA59242758E1E26ACDAE3601B"/>
     <w:rsid w:val="00001C09"/>
+  </w:style>
+  <w:style w:type="paragraph" w:customStyle="1" w:styleId="C23FD153C8FC4C0AA080755CDFFF7348">
+    <w:name w:val="C23FD153C8FC4C0AA080755CDFFF7348"/>
+    <w:rsid w:val="00116EA9"/>
+  </w:style>
+  <w:style w:type="paragraph" w:customStyle="1" w:styleId="333ED357F45B4B0BA25E91443F183269">
+    <w:name w:val="333ED357F45B4B0BA25E91443F183269"/>
+    <w:rsid w:val="00116EA9"/>
   </w:style>
 </w:styles>
 </file>
@@ -9405,7 +10805,7 @@
 </file>
 
 <file path=customXml/itemProps2.xml><?xml version="1.0" encoding="utf-8"?>
-<ds:datastoreItem xmlns:ds="http://schemas.openxmlformats.org/officeDocument/2006/customXml" ds:itemID="{7AC233D5-0131-4127-BA68-EF18F8C03BFE}">
+<ds:datastoreItem xmlns:ds="http://schemas.openxmlformats.org/officeDocument/2006/customXml" ds:itemID="{0ABB52FF-48CB-4822-8672-35D036EAEFF7}">
   <ds:schemaRefs>
     <ds:schemaRef ds:uri="http://schemas.openxmlformats.org/officeDocument/2006/bibliography"/>
   </ds:schemaRefs>

</xml_diff>

<commit_message>
doc explication requête sql fin
</commit_message>
<xml_diff>
--- a/doc/OverwatchCollection_DocTechnique/OverwatchCollection_DocTechnique.docx
+++ b/doc/OverwatchCollection_DocTechnique/OverwatchCollection_DocTechnique.docx
@@ -15,7 +15,6 @@
           <w:docPartUnique/>
         </w:docPartObj>
       </w:sdtPr>
-      <w:sdtEndPr/>
       <w:sdtContent>
         <w:p>
           <w:pPr>
@@ -910,7 +909,6 @@
                                     <w:dataBinding w:prefixMappings="xmlns:ns0='http://schemas.openxmlformats.org/officeDocument/2006/extended-properties'" w:xpath="/ns0:Properties[1]/ns0:Company[1]" w:storeItemID="{6668398D-A668-4E3E-A5EB-62B293D839F1}"/>
                                     <w:text/>
                                   </w:sdtPr>
-                                  <w:sdtEndPr/>
                                   <w:sdtContent>
                                     <w:p>
                                       <w:pPr>
@@ -1071,7 +1069,6 @@
                                     <w:dataBinding w:prefixMappings="xmlns:ns0='http://schemas.openxmlformats.org/package/2006/metadata/core-properties' xmlns:ns1='http://purl.org/dc/elements/1.1/'" w:xpath="/ns0:coreProperties[1]/ns1:title[1]" w:storeItemID="{6C3C8BC8-F283-45AE-878A-BAB7291924A1}"/>
                                     <w:text/>
                                   </w:sdtPr>
-                                  <w:sdtEndPr/>
                                   <w:sdtContent>
                                     <w:p>
                                       <w:pPr>
@@ -1111,7 +1108,6 @@
                                     <w:dataBinding w:prefixMappings="xmlns:ns0='http://schemas.openxmlformats.org/package/2006/metadata/core-properties' xmlns:ns1='http://purl.org/dc/elements/1.1/'" w:xpath="/ns0:coreProperties[1]/ns1:subject[1]" w:storeItemID="{6C3C8BC8-F283-45AE-878A-BAB7291924A1}"/>
                                     <w:text/>
                                   </w:sdtPr>
-                                  <w:sdtEndPr/>
                                   <w:sdtContent>
                                     <w:p>
                                       <w:pPr>
@@ -1230,9 +1226,6 @@
                               </w:rPr>
                               <w:alias w:val="Société"/>
                               <w:id w:val="15866524"/>
-                              <w:placeholder>
-                                <w:docPart w:val="ED20809EA59242758E1E26ACDAE3601B"/>
-                              </w:placeholder>
                               <w:showingPlcHdr/>
                               <w:dataBinding w:prefixMappings="xmlns:ns0='http://schemas.openxmlformats.org/officeDocument/2006/extended-properties'" w:xpath="/ns0:Properties[1]/ns0:Company[1]" w:storeItemID="{6668398D-A668-4E3E-A5EB-62B293D839F1}"/>
                               <w:text/>
@@ -1331,7 +1324,6 @@
                                     <w:szCs w:val="72"/>
                                   </w:rPr>
                                 </w:pPr>
-                                <w:proofErr w:type="spellStart"/>
                                 <w:r>
                                   <w:rPr>
                                     <w:b/>
@@ -1340,18 +1332,7 @@
                                     <w:sz w:val="72"/>
                                     <w:szCs w:val="72"/>
                                   </w:rPr>
-                                  <w:t>OverwatchCollection</w:t>
-                                </w:r>
-                                <w:proofErr w:type="spellEnd"/>
-                                <w:r>
-                                  <w:rPr>
-                                    <w:b/>
-                                    <w:bCs/>
-                                    <w:color w:val="1F497D" w:themeColor="text2"/>
-                                    <w:sz w:val="72"/>
-                                    <w:szCs w:val="72"/>
-                                  </w:rPr>
-                                  <w:t xml:space="preserve"> : La documentation technique</w:t>
+                                  <w:t>OverwatchCollection : La documentation technique</w:t>
                                 </w:r>
                               </w:p>
                             </w:sdtContent>
@@ -1389,20 +1370,8 @@
                                     <w:sz w:val="40"/>
                                     <w:szCs w:val="40"/>
                                   </w:rPr>
-                                  <w:t xml:space="preserve">Sven </w:t>
+                                  <w:t>Sven Wikberg</w:t>
                                 </w:r>
-                                <w:proofErr w:type="spellStart"/>
-                                <w:r>
-                                  <w:rPr>
-                                    <w:b/>
-                                    <w:bCs/>
-                                    <w:color w:val="4F81BD" w:themeColor="accent1"/>
-                                    <w:sz w:val="40"/>
-                                    <w:szCs w:val="40"/>
-                                  </w:rPr>
-                                  <w:t>Wikberg</w:t>
-                                </w:r>
-                                <w:proofErr w:type="spellEnd"/>
                               </w:p>
                             </w:sdtContent>
                           </w:sdt>
@@ -1465,7 +1434,6 @@
           <w:docPartUnique/>
         </w:docPartObj>
       </w:sdtPr>
-      <w:sdtEndPr/>
       <w:sdtContent>
         <w:p>
           <w:pPr>
@@ -3237,27 +3205,14 @@
             <w:r>
               <w:t xml:space="preserve">Figure </w:t>
             </w:r>
-            <w:r>
-              <w:fldChar w:fldCharType="begin"/>
-            </w:r>
-            <w:r>
-              <w:instrText xml:space="preserve"> SEQ Figure \* ARABIC </w:instrText>
-            </w:r>
-            <w:r>
-              <w:fldChar w:fldCharType="separate"/>
-            </w:r>
-            <w:r>
-              <w:rPr>
-                <w:noProof/>
-              </w:rPr>
-              <w:t>1</w:t>
-            </w:r>
-            <w:r>
-              <w:rPr>
-                <w:noProof/>
-              </w:rPr>
-              <w:fldChar w:fldCharType="end"/>
-            </w:r>
+            <w:fldSimple w:instr=" SEQ Figure \* ARABIC ">
+              <w:r>
+                <w:rPr>
+                  <w:noProof/>
+                </w:rPr>
+                <w:t>1</w:t>
+              </w:r>
+            </w:fldSimple>
             <w:r>
               <w:t>, skin de base</w:t>
             </w:r>
@@ -3346,27 +3301,14 @@
             <w:r>
               <w:t xml:space="preserve">Figure </w:t>
             </w:r>
-            <w:r>
-              <w:fldChar w:fldCharType="begin"/>
-            </w:r>
-            <w:r>
-              <w:instrText xml:space="preserve"> SEQ Figure \* ARABIC </w:instrText>
-            </w:r>
-            <w:r>
-              <w:fldChar w:fldCharType="separate"/>
-            </w:r>
-            <w:r>
-              <w:rPr>
-                <w:noProof/>
-              </w:rPr>
-              <w:t>2</w:t>
-            </w:r>
-            <w:r>
-              <w:rPr>
-                <w:noProof/>
-              </w:rPr>
-              <w:fldChar w:fldCharType="end"/>
-            </w:r>
+            <w:fldSimple w:instr=" SEQ Figure \* ARABIC ">
+              <w:r>
+                <w:rPr>
+                  <w:noProof/>
+                </w:rPr>
+                <w:t>2</w:t>
+              </w:r>
+            </w:fldSimple>
             <w:r>
               <w:t>, skin d'halloween</w:t>
             </w:r>
@@ -7489,17 +7431,152 @@
         <w:t>.</w:t>
       </w:r>
       <w:r>
-        <w:t xml:space="preserve"> Il faut donc faire un « INSERT » dans cette table de liason.</w:t>
+        <w:t xml:space="preserve"> Il faut donc faire un « INSERT » dans cette table de </w:t>
+      </w:r>
+      <w:r>
+        <w:t>liaison</w:t>
+      </w:r>
+      <w:r>
+        <w:t>.</w:t>
+      </w:r>
+    </w:p>
+    <w:p>
+      <w:r>
+        <w:t>Afin de savoir quel objet l’utilisateur a sélectionné il faut avoir une liste des objets en questions (ou seulement de l’identifiant de ceux-ci en l’occurrence)  donc il faut faire un « SELECT » dans la table de liaison entre la table utilisateur et la table objets avec comme condition l’identifiant de l’utilisateur.</w:t>
+      </w:r>
+    </w:p>
+    <w:p>
+      <w:pPr>
+        <w:pStyle w:val="Titre4"/>
+      </w:pPr>
+      <w:r>
+        <w:t>Connexion</w:t>
+      </w:r>
+    </w:p>
+    <w:p>
+      <w:r>
+        <w:t>Au niveau de la connexion</w:t>
+      </w:r>
+      <w:r>
+        <w:t xml:space="preserve">, l’utilisateur se connecte avec son nom d’utilisateur et son mot de passe </w:t>
+      </w:r>
+      <w:r>
+        <w:t>donc afin de vérifier si le nom d’utilisateur correspond avec le mot de passe il faut récupérer l’enregistrement de l’utilisateur avec son nom d’utilisateur (« SELECT » dans la table utilisateur avec comme condition le nom d’utilisateur) et vérifié que le mot de passe de la base (haché) correspond a celui que l’utilisateur a entré.</w:t>
+      </w:r>
+    </w:p>
+    <w:p>
+      <w:pPr>
+        <w:pStyle w:val="Titre4"/>
+      </w:pPr>
+      <w:r>
+        <w:t>Identification</w:t>
+      </w:r>
+    </w:p>
+    <w:p>
+      <w:r>
+        <w:t xml:space="preserve">Pour </w:t>
+      </w:r>
+      <w:r>
+        <w:t>l’identification,</w:t>
+      </w:r>
+      <w:r>
+        <w:t xml:space="preserve"> il suffit de faire un « INSERT » des données entré par l’utilisateur dans la table utilisateur.</w:t>
+      </w:r>
+    </w:p>
+    <w:p>
+      <w:pPr>
+        <w:pStyle w:val="Titre4"/>
+      </w:pPr>
+      <w:r>
+        <w:t>Modification du compte</w:t>
+      </w:r>
+    </w:p>
+    <w:p>
+      <w:r>
+        <w:t>Pour la modification des données, la requête n’est qu’un « UPDATE » avec les données entrées par l’utilisateur.</w:t>
+      </w:r>
+    </w:p>
+    <w:p>
+      <w:pPr>
+        <w:pStyle w:val="Titre4"/>
+      </w:pPr>
+      <w:r>
+        <w:t>Mon compte</w:t>
+      </w:r>
+      <w:r>
+        <w:t>,</w:t>
+      </w:r>
+      <w:r>
+        <w:t xml:space="preserve"> info et statistiques</w:t>
+      </w:r>
+    </w:p>
+    <w:p>
+      <w:r>
+        <w:t>Lorsqu’on va sur son compte utilisateur il y a d’abord les informations du compte, ensuite si on est administrateur il y a un lien vers la page admin et ensuite les barr</w:t>
+      </w:r>
+      <w:r>
+        <w:t>es de progression.</w:t>
+      </w:r>
+    </w:p>
+    <w:p>
+      <w:r>
+        <w:t>Pour les informations il faut faire un « SELECT » dans la table utilisateur avec l’identifiant de l’utilisateur et c’est là aussi qu’on récupère l’information qui détermine si l’utilisateur est administrateur ou pas.</w:t>
+      </w:r>
+    </w:p>
+    <w:p>
+      <w:r>
+        <w:t xml:space="preserve">Pour chaque barre de progression il faut avoir comme information, le nombre d’objet qu’il y a </w:t>
+      </w:r>
+      <w:r>
+        <w:t xml:space="preserve">en tout </w:t>
+      </w:r>
+      <w:r>
+        <w:t xml:space="preserve">dans la catégorie choisie ainsi que le nombre d’objets que l’utilisateur a pour cette catégorie, par exemple si on veut faire une barre de progression de l’évènement 1 il faut le nombre d’objet de l’évènement 1 en tout et le nombre d’objet de l’évènement 1 que l’utilisateur a sélectionné. Ces données sont récupérer </w:t>
+      </w:r>
+      <w:r>
+        <w:t>en faisant un « SELECT » de tous les objets de l’évènement ou tous les objets</w:t>
+      </w:r>
+      <w:r>
+        <w:t xml:space="preserve"> </w:t>
+      </w:r>
+      <w:r>
+        <w:t>de l’</w:t>
+      </w:r>
+      <w:r>
+        <w:t>évènement sélectionné par l’utilisateur et un « COUNT » sur l’identifiant des objets afin de compter le nombre qu’il y en a.</w:t>
+      </w:r>
+    </w:p>
+    <w:p>
+      <w:pPr>
+        <w:pStyle w:val="Titre4"/>
+      </w:pPr>
+      <w:r>
+        <w:t>Actions admin</w:t>
+      </w:r>
+    </w:p>
+    <w:p>
+      <w:r>
+        <w:t>Les administrateurs peuvent faire trois actions </w:t>
+      </w:r>
+      <w:r>
+        <w:t>: bannir, dé-bannir et supprimer un utilisateur dans les trois cas il faut faire quelque chose dans la base de donnée.</w:t>
+      </w:r>
+    </w:p>
+    <w:p>
+      <w:r>
+        <w:t>Dans le cas du bannissement ou du dé-bannissement il faut mettre à jour le champ « is_banned » avec un simple « UPDATE » et dans le cas de la suppression d’utilisateur il faut faire un « DELETE » avec l’identifiant de l’utilisateur qu’on veut supprimer.</w:t>
       </w:r>
       <w:bookmarkStart w:id="20" w:name="_GoBack"/>
       <w:bookmarkEnd w:id="20"/>
     </w:p>
+    <w:p/>
     <w:p>
       <w:pPr>
         <w:pStyle w:val="Titre2"/>
       </w:pPr>
       <w:bookmarkStart w:id="21" w:name="_Toc485122502"/>
       <w:r>
+        <w:lastRenderedPageBreak/>
         <w:t>Conception du code</w:t>
       </w:r>
       <w:bookmarkEnd w:id="21"/>
@@ -7568,9 +7645,6 @@
     <w:sdt>
       <w:sdtPr>
         <w:id w:val="969400748"/>
-        <w:placeholder>
-          <w:docPart w:val="333ED357F45B4B0BA25E91443F183269"/>
-        </w:placeholder>
         <w:temporary/>
         <w:showingPlcHdr/>
       </w:sdtPr>
@@ -7602,7 +7676,7 @@
       <w:rPr>
         <w:noProof/>
       </w:rPr>
-      <w:t>18</w:t>
+      <w:t>19</w:t>
     </w:r>
     <w:r>
       <w:fldChar w:fldCharType="end"/>
@@ -7615,7 +7689,7 @@
         <w:rPr>
           <w:noProof/>
         </w:rPr>
-        <w:t>19</w:t>
+        <w:t>20</w:t>
       </w:r>
     </w:fldSimple>
   </w:p>
@@ -7662,9 +7736,6 @@
     <w:sdt>
       <w:sdtPr>
         <w:id w:val="968859947"/>
-        <w:placeholder>
-          <w:docPart w:val="C23FD153C8FC4C0AA080755CDFFF7348"/>
-        </w:placeholder>
         <w:temporary/>
         <w:showingPlcHdr/>
       </w:sdtPr>
@@ -9872,630 +9943,6 @@
 </w:styles>
 </file>
 
-<file path=word/glossary/document.xml><?xml version="1.0" encoding="utf-8"?>
-<w:glossaryDocument xmlns:wpc="http://schemas.microsoft.com/office/word/2010/wordprocessingCanvas" xmlns:mc="http://schemas.openxmlformats.org/markup-compatibility/2006" xmlns:o="urn:schemas-microsoft-com:office:office" xmlns:r="http://schemas.openxmlformats.org/officeDocument/2006/relationships" xmlns:m="http://schemas.openxmlformats.org/officeDocument/2006/math" xmlns:v="urn:schemas-microsoft-com:vml" xmlns:wp14="http://schemas.microsoft.com/office/word/2010/wordprocessingDrawing" xmlns:wp="http://schemas.openxmlformats.org/drawingml/2006/wordprocessingDrawing" xmlns:w10="urn:schemas-microsoft-com:office:word" xmlns:w="http://schemas.openxmlformats.org/wordprocessingml/2006/main" xmlns:w14="http://schemas.microsoft.com/office/word/2010/wordml" xmlns:wpg="http://schemas.microsoft.com/office/word/2010/wordprocessingGroup" xmlns:wpi="http://schemas.microsoft.com/office/word/2010/wordprocessingInk" xmlns:wne="http://schemas.microsoft.com/office/word/2006/wordml" xmlns:wps="http://schemas.microsoft.com/office/word/2010/wordprocessingShape" mc:Ignorable="w14 wp14"/>
-</file>
-
-<file path=word/glossary/fontTable.xml><?xml version="1.0" encoding="utf-8"?>
-<w:fonts xmlns:mc="http://schemas.openxmlformats.org/markup-compatibility/2006" xmlns:r="http://schemas.openxmlformats.org/officeDocument/2006/relationships" xmlns:w="http://schemas.openxmlformats.org/wordprocessingml/2006/main" xmlns:w14="http://schemas.microsoft.com/office/word/2010/wordml" mc:Ignorable="w14">
-  <w:font w:name="Calibri">
-    <w:panose1 w:val="020F0502020204030204"/>
-    <w:charset w:val="00"/>
-    <w:family w:val="swiss"/>
-    <w:pitch w:val="variable"/>
-    <w:sig w:usb0="E00002FF" w:usb1="4000ACFF" w:usb2="00000001" w:usb3="00000000" w:csb0="0000019F" w:csb1="00000000"/>
-  </w:font>
-  <w:font w:name="Times New Roman">
-    <w:panose1 w:val="02020603050405020304"/>
-    <w:charset w:val="00"/>
-    <w:family w:val="roman"/>
-    <w:pitch w:val="variable"/>
-    <w:sig w:usb0="E0002AFF" w:usb1="C0007841" w:usb2="00000009" w:usb3="00000000" w:csb0="000001FF" w:csb1="00000000"/>
-  </w:font>
-  <w:font w:name="Courier New">
-    <w:panose1 w:val="02070309020205020404"/>
-    <w:charset w:val="00"/>
-    <w:family w:val="modern"/>
-    <w:pitch w:val="fixed"/>
-    <w:sig w:usb0="E0002AFF" w:usb1="C0007843" w:usb2="00000009" w:usb3="00000000" w:csb0="000001FF" w:csb1="00000000"/>
-  </w:font>
-  <w:font w:name="Wingdings">
-    <w:panose1 w:val="05000000000000000000"/>
-    <w:charset w:val="02"/>
-    <w:family w:val="auto"/>
-    <w:pitch w:val="variable"/>
-    <w:sig w:usb0="00000000" w:usb1="10000000" w:usb2="00000000" w:usb3="00000000" w:csb0="80000000" w:csb1="00000000"/>
-  </w:font>
-  <w:font w:name="Symbol">
-    <w:panose1 w:val="05050102010706020507"/>
-    <w:charset w:val="02"/>
-    <w:family w:val="roman"/>
-    <w:pitch w:val="variable"/>
-    <w:sig w:usb0="00000000" w:usb1="10000000" w:usb2="00000000" w:usb3="00000000" w:csb0="80000000" w:csb1="00000000"/>
-  </w:font>
-  <w:font w:name="Cambria">
-    <w:panose1 w:val="02040503050406030204"/>
-    <w:charset w:val="00"/>
-    <w:family w:val="roman"/>
-    <w:pitch w:val="variable"/>
-    <w:sig w:usb0="E00002FF" w:usb1="400004FF" w:usb2="00000000" w:usb3="00000000" w:csb0="0000019F" w:csb1="00000000"/>
-  </w:font>
-  <w:font w:name="Tahoma">
-    <w:panose1 w:val="020B0604030504040204"/>
-    <w:charset w:val="00"/>
-    <w:family w:val="swiss"/>
-    <w:notTrueType/>
-    <w:pitch w:val="variable"/>
-    <w:sig w:usb0="00000003" w:usb1="00000000" w:usb2="00000000" w:usb3="00000000" w:csb0="00000001" w:csb1="00000000"/>
-  </w:font>
-</w:fonts>
-</file>
-
-<file path=word/glossary/settings.xml><?xml version="1.0" encoding="utf-8"?>
-<w:settings xmlns:mc="http://schemas.openxmlformats.org/markup-compatibility/2006" xmlns:o="urn:schemas-microsoft-com:office:office" xmlns:r="http://schemas.openxmlformats.org/officeDocument/2006/relationships" xmlns:m="http://schemas.openxmlformats.org/officeDocument/2006/math" xmlns:v="urn:schemas-microsoft-com:vml" xmlns:w10="urn:schemas-microsoft-com:office:word" xmlns:w="http://schemas.openxmlformats.org/wordprocessingml/2006/main" xmlns:w14="http://schemas.microsoft.com/office/word/2010/wordml" xmlns:sl="http://schemas.openxmlformats.org/schemaLibrary/2006/main" mc:Ignorable="w14">
-  <w:view w:val="normal"/>
-  <w:defaultTabStop w:val="708"/>
-  <w:hyphenationZone w:val="425"/>
-  <w:characterSpacingControl w:val="doNotCompress"/>
-  <w:compat>
-    <w:useFELayout/>
-    <w:compatSetting w:name="compatibilityMode" w:uri="http://schemas.microsoft.com/office/word" w:val="14"/>
-    <w:compatSetting w:name="overrideTableStyleFontSizeAndJustification" w:uri="http://schemas.microsoft.com/office/word" w:val="1"/>
-    <w:compatSetting w:name="enableOpenTypeFeatures" w:uri="http://schemas.microsoft.com/office/word" w:val="1"/>
-    <w:compatSetting w:name="doNotFlipMirrorIndents" w:uri="http://schemas.microsoft.com/office/word" w:val="1"/>
-  </w:compat>
-  <w:rsids>
-    <w:rsidRoot w:val="00001C09"/>
-    <w:rsid w:val="00001C09"/>
-    <w:rsid w:val="00116EA9"/>
-    <w:rsid w:val="00742043"/>
-    <w:rsid w:val="0086590A"/>
-    <w:rsid w:val="009961B0"/>
-    <w:rsid w:val="00B305A4"/>
-  </w:rsids>
-  <m:mathPr>
-    <m:mathFont m:val="Cambria Math"/>
-    <m:brkBin m:val="before"/>
-    <m:brkBinSub m:val="--"/>
-    <m:smallFrac m:val="0"/>
-    <m:dispDef/>
-    <m:lMargin m:val="0"/>
-    <m:rMargin m:val="0"/>
-    <m:defJc m:val="centerGroup"/>
-    <m:wrapIndent m:val="1440"/>
-    <m:intLim m:val="subSup"/>
-    <m:naryLim m:val="undOvr"/>
-  </m:mathPr>
-  <w:themeFontLang w:val="fr-CH"/>
-  <w:clrSchemeMapping w:bg1="light1" w:t1="dark1" w:bg2="light2" w:t2="dark2" w:accent1="accent1" w:accent2="accent2" w:accent3="accent3" w:accent4="accent4" w:accent5="accent5" w:accent6="accent6" w:hyperlink="hyperlink" w:followedHyperlink="followedHyperlink"/>
-  <w:decimalSymbol w:val="."/>
-  <w:listSeparator w:val=";"/>
-</w:settings>
-</file>
-
-<file path=word/glossary/styles.xml><?xml version="1.0" encoding="utf-8"?>
-<w:styles xmlns:mc="http://schemas.openxmlformats.org/markup-compatibility/2006" xmlns:r="http://schemas.openxmlformats.org/officeDocument/2006/relationships" xmlns:w="http://schemas.openxmlformats.org/wordprocessingml/2006/main" xmlns:w14="http://schemas.microsoft.com/office/word/2010/wordml" mc:Ignorable="w14">
-  <w:docDefaults>
-    <w:rPrDefault>
-      <w:rPr>
-        <w:rFonts w:asciiTheme="minorHAnsi" w:eastAsiaTheme="minorEastAsia" w:hAnsiTheme="minorHAnsi" w:cstheme="minorBidi"/>
-        <w:sz w:val="22"/>
-        <w:szCs w:val="22"/>
-        <w:lang w:val="fr-CH" w:eastAsia="fr-CH" w:bidi="ar-SA"/>
-      </w:rPr>
-    </w:rPrDefault>
-    <w:pPrDefault>
-      <w:pPr>
-        <w:spacing w:after="200" w:line="276" w:lineRule="auto"/>
-      </w:pPr>
-    </w:pPrDefault>
-  </w:docDefaults>
-  <w:latentStyles w:defLockedState="0" w:defUIPriority="99" w:defSemiHidden="1" w:defUnhideWhenUsed="1" w:defQFormat="0" w:count="267">
-    <w:lsdException w:name="Normal" w:semiHidden="0" w:uiPriority="0" w:unhideWhenUsed="0" w:qFormat="1"/>
-    <w:lsdException w:name="heading 1" w:semiHidden="0" w:uiPriority="9" w:unhideWhenUsed="0" w:qFormat="1"/>
-    <w:lsdException w:name="heading 2" w:uiPriority="9" w:qFormat="1"/>
-    <w:lsdException w:name="heading 3" w:uiPriority="9" w:qFormat="1"/>
-    <w:lsdException w:name="heading 4" w:uiPriority="9" w:qFormat="1"/>
-    <w:lsdException w:name="heading 5" w:uiPriority="9" w:qFormat="1"/>
-    <w:lsdException w:name="heading 6" w:uiPriority="9" w:qFormat="1"/>
-    <w:lsdException w:name="heading 7" w:uiPriority="9" w:qFormat="1"/>
-    <w:lsdException w:name="heading 8" w:uiPriority="9" w:qFormat="1"/>
-    <w:lsdException w:name="heading 9" w:uiPriority="9" w:qFormat="1"/>
-    <w:lsdException w:name="toc 1" w:uiPriority="39"/>
-    <w:lsdException w:name="toc 2" w:uiPriority="39"/>
-    <w:lsdException w:name="toc 3" w:uiPriority="39"/>
-    <w:lsdException w:name="toc 4" w:uiPriority="39"/>
-    <w:lsdException w:name="toc 5" w:uiPriority="39"/>
-    <w:lsdException w:name="toc 6" w:uiPriority="39"/>
-    <w:lsdException w:name="toc 7" w:uiPriority="39"/>
-    <w:lsdException w:name="toc 8" w:uiPriority="39"/>
-    <w:lsdException w:name="toc 9" w:uiPriority="39"/>
-    <w:lsdException w:name="caption" w:uiPriority="35" w:qFormat="1"/>
-    <w:lsdException w:name="Title" w:semiHidden="0" w:uiPriority="10" w:unhideWhenUsed="0" w:qFormat="1"/>
-    <w:lsdException w:name="Default Paragraph Font" w:uiPriority="1"/>
-    <w:lsdException w:name="Subtitle" w:semiHidden="0" w:uiPriority="11" w:unhideWhenUsed="0" w:qFormat="1"/>
-    <w:lsdException w:name="Strong" w:semiHidden="0" w:uiPriority="22" w:unhideWhenUsed="0" w:qFormat="1"/>
-    <w:lsdException w:name="Emphasis" w:semiHidden="0" w:uiPriority="20" w:unhideWhenUsed="0" w:qFormat="1"/>
-    <w:lsdException w:name="Table Grid" w:semiHidden="0" w:uiPriority="59" w:unhideWhenUsed="0"/>
-    <w:lsdException w:name="Placeholder Text" w:unhideWhenUsed="0"/>
-    <w:lsdException w:name="No Spacing" w:semiHidden="0" w:uiPriority="1" w:unhideWhenUsed="0" w:qFormat="1"/>
-    <w:lsdException w:name="Light Shading" w:semiHidden="0" w:uiPriority="60" w:unhideWhenUsed="0"/>
-    <w:lsdException w:name="Light List" w:semiHidden="0" w:uiPriority="61" w:unhideWhenUsed="0"/>
-    <w:lsdException w:name="Light Grid" w:semiHidden="0" w:uiPriority="62" w:unhideWhenUsed="0"/>
-    <w:lsdException w:name="Medium Shading 1" w:semiHidden="0" w:uiPriority="63" w:unhideWhenUsed="0"/>
-    <w:lsdException w:name="Medium Shading 2" w:semiHidden="0" w:uiPriority="64" w:unhideWhenUsed="0"/>
-    <w:lsdException w:name="Medium List 1" w:semiHidden="0" w:uiPriority="65" w:unhideWhenUsed="0"/>
-    <w:lsdException w:name="Medium List 2" w:semiHidden="0" w:uiPriority="66" w:unhideWhenUsed="0"/>
-    <w:lsdException w:name="Medium Grid 1" w:semiHidden="0" w:uiPriority="67" w:unhideWhenUsed="0"/>
-    <w:lsdException w:name="Medium Grid 2" w:semiHidden="0" w:uiPriority="68" w:unhideWhenUsed="0"/>
-    <w:lsdException w:name="Medium Grid 3" w:semiHidden="0" w:uiPriority="69" w:unhideWhenUsed="0"/>
-    <w:lsdException w:name="Dark List" w:semiHidden="0" w:uiPriority="70" w:unhideWhenUsed="0"/>
-    <w:lsdException w:name="Colorful Shading" w:semiHidden="0" w:uiPriority="71" w:unhideWhenUsed="0"/>
-    <w:lsdException w:name="Colorful List" w:semiHidden="0" w:uiPriority="72" w:unhideWhenUsed="0"/>
-    <w:lsdException w:name="Colorful Grid" w:semiHidden="0" w:uiPriority="73" w:unhideWhenUsed="0"/>
-    <w:lsdException w:name="Light Shading Accent 1" w:semiHidden="0" w:uiPriority="60" w:unhideWhenUsed="0"/>
-    <w:lsdException w:name="Light List Accent 1" w:semiHidden="0" w:uiPriority="61" w:unhideWhenUsed="0"/>
-    <w:lsdException w:name="Light Grid Accent 1" w:semiHidden="0" w:uiPriority="62" w:unhideWhenUsed="0"/>
-    <w:lsdException w:name="Medium Shading 1 Accent 1" w:semiHidden="0" w:uiPriority="63" w:unhideWhenUsed="0"/>
-    <w:lsdException w:name="Medium Shading 2 Accent 1" w:semiHidden="0" w:uiPriority="64" w:unhideWhenUsed="0"/>
-    <w:lsdException w:name="Medium List 1 Accent 1" w:semiHidden="0" w:uiPriority="65" w:unhideWhenUsed="0"/>
-    <w:lsdException w:name="Revision" w:unhideWhenUsed="0"/>
-    <w:lsdException w:name="List Paragraph" w:semiHidden="0" w:uiPriority="34" w:unhideWhenUsed="0" w:qFormat="1"/>
-    <w:lsdException w:name="Quote" w:semiHidden="0" w:uiPriority="29" w:unhideWhenUsed="0" w:qFormat="1"/>
-    <w:lsdException w:name="Intense Quote" w:semiHidden="0" w:uiPriority="30" w:unhideWhenUsed="0" w:qFormat="1"/>
-    <w:lsdException w:name="Medium List 2 Accent 1" w:semiHidden="0" w:uiPriority="66" w:unhideWhenUsed="0"/>
-    <w:lsdException w:name="Medium Grid 1 Accent 1" w:semiHidden="0" w:uiPriority="67" w:unhideWhenUsed="0"/>
-    <w:lsdException w:name="Medium Grid 2 Accent 1" w:semiHidden="0" w:uiPriority="68" w:unhideWhenUsed="0"/>
-    <w:lsdException w:name="Medium Grid 3 Accent 1" w:semiHidden="0" w:uiPriority="69" w:unhideWhenUsed="0"/>
-    <w:lsdException w:name="Dark List Accent 1" w:semiHidden="0" w:uiPriority="70" w:unhideWhenUsed="0"/>
-    <w:lsdException w:name="Colorful Shading Accent 1" w:semiHidden="0" w:uiPriority="71" w:unhideWhenUsed="0"/>
-    <w:lsdException w:name="Colorful List Accent 1" w:semiHidden="0" w:uiPriority="72" w:unhideWhenUsed="0"/>
-    <w:lsdException w:name="Colorful Grid Accent 1" w:semiHidden="0" w:uiPriority="73" w:unhideWhenUsed="0"/>
-    <w:lsdException w:name="Light Shading Accent 2" w:semiHidden="0" w:uiPriority="60" w:unhideWhenUsed="0"/>
-    <w:lsdException w:name="Light List Accent 2" w:semiHidden="0" w:uiPriority="61" w:unhideWhenUsed="0"/>
-    <w:lsdException w:name="Light Grid Accent 2" w:semiHidden="0" w:uiPriority="62" w:unhideWhenUsed="0"/>
-    <w:lsdException w:name="Medium Shading 1 Accent 2" w:semiHidden="0" w:uiPriority="63" w:unhideWhenUsed="0"/>
-    <w:lsdException w:name="Medium Shading 2 Accent 2" w:semiHidden="0" w:uiPriority="64" w:unhideWhenUsed="0"/>
-    <w:lsdException w:name="Medium List 1 Accent 2" w:semiHidden="0" w:uiPriority="65" w:unhideWhenUsed="0"/>
-    <w:lsdException w:name="Medium List 2 Accent 2" w:semiHidden="0" w:uiPriority="66" w:unhideWhenUsed="0"/>
-    <w:lsdException w:name="Medium Grid 1 Accent 2" w:semiHidden="0" w:uiPriority="67" w:unhideWhenUsed="0"/>
-    <w:lsdException w:name="Medium Grid 2 Accent 2" w:semiHidden="0" w:uiPriority="68" w:unhideWhenUsed="0"/>
-    <w:lsdException w:name="Medium Grid 3 Accent 2" w:semiHidden="0" w:uiPriority="69" w:unhideWhenUsed="0"/>
-    <w:lsdException w:name="Dark List Accent 2" w:semiHidden="0" w:uiPriority="70" w:unhideWhenUsed="0"/>
-    <w:lsdException w:name="Colorful Shading Accent 2" w:semiHidden="0" w:uiPriority="71" w:unhideWhenUsed="0"/>
-    <w:lsdException w:name="Colorful List Accent 2" w:semiHidden="0" w:uiPriority="72" w:unhideWhenUsed="0"/>
-    <w:lsdException w:name="Colorful Grid Accent 2" w:semiHidden="0" w:uiPriority="73" w:unhideWhenUsed="0"/>
-    <w:lsdException w:name="Light Shading Accent 3" w:semiHidden="0" w:uiPriority="60" w:unhideWhenUsed="0"/>
-    <w:lsdException w:name="Light List Accent 3" w:semiHidden="0" w:uiPriority="61" w:unhideWhenUsed="0"/>
-    <w:lsdException w:name="Light Grid Accent 3" w:semiHidden="0" w:uiPriority="62" w:unhideWhenUsed="0"/>
-    <w:lsdException w:name="Medium Shading 1 Accent 3" w:semiHidden="0" w:uiPriority="63" w:unhideWhenUsed="0"/>
-    <w:lsdException w:name="Medium Shading 2 Accent 3" w:semiHidden="0" w:uiPriority="64" w:unhideWhenUsed="0"/>
-    <w:lsdException w:name="Medium List 1 Accent 3" w:semiHidden="0" w:uiPriority="65" w:unhideWhenUsed="0"/>
-    <w:lsdException w:name="Medium List 2 Accent 3" w:semiHidden="0" w:uiPriority="66" w:unhideWhenUsed="0"/>
-    <w:lsdException w:name="Medium Grid 1 Accent 3" w:semiHidden="0" w:uiPriority="67" w:unhideWhenUsed="0"/>
-    <w:lsdException w:name="Medium Grid 2 Accent 3" w:semiHidden="0" w:uiPriority="68" w:unhideWhenUsed="0"/>
-    <w:lsdException w:name="Medium Grid 3 Accent 3" w:semiHidden="0" w:uiPriority="69" w:unhideWhenUsed="0"/>
-    <w:lsdException w:name="Dark List Accent 3" w:semiHidden="0" w:uiPriority="70" w:unhideWhenUsed="0"/>
-    <w:lsdException w:name="Colorful Shading Accent 3" w:semiHidden="0" w:uiPriority="71" w:unhideWhenUsed="0"/>
-    <w:lsdException w:name="Colorful List Accent 3" w:semiHidden="0" w:uiPriority="72" w:unhideWhenUsed="0"/>
-    <w:lsdException w:name="Colorful Grid Accent 3" w:semiHidden="0" w:uiPriority="73" w:unhideWhenUsed="0"/>
-    <w:lsdException w:name="Light Shading Accent 4" w:semiHidden="0" w:uiPriority="60" w:unhideWhenUsed="0"/>
-    <w:lsdException w:name="Light List Accent 4" w:semiHidden="0" w:uiPriority="61" w:unhideWhenUsed="0"/>
-    <w:lsdException w:name="Light Grid Accent 4" w:semiHidden="0" w:uiPriority="62" w:unhideWhenUsed="0"/>
-    <w:lsdException w:name="Medium Shading 1 Accent 4" w:semiHidden="0" w:uiPriority="63" w:unhideWhenUsed="0"/>
-    <w:lsdException w:name="Medium Shading 2 Accent 4" w:semiHidden="0" w:uiPriority="64" w:unhideWhenUsed="0"/>
-    <w:lsdException w:name="Medium List 1 Accent 4" w:semiHidden="0" w:uiPriority="65" w:unhideWhenUsed="0"/>
-    <w:lsdException w:name="Medium List 2 Accent 4" w:semiHidden="0" w:uiPriority="66" w:unhideWhenUsed="0"/>
-    <w:lsdException w:name="Medium Grid 1 Accent 4" w:semiHidden="0" w:uiPriority="67" w:unhideWhenUsed="0"/>
-    <w:lsdException w:name="Medium Grid 2 Accent 4" w:semiHidden="0" w:uiPriority="68" w:unhideWhenUsed="0"/>
-    <w:lsdException w:name="Medium Grid 3 Accent 4" w:semiHidden="0" w:uiPriority="69" w:unhideWhenUsed="0"/>
-    <w:lsdException w:name="Dark List Accent 4" w:semiHidden="0" w:uiPriority="70" w:unhideWhenUsed="0"/>
-    <w:lsdException w:name="Colorful Shading Accent 4" w:semiHidden="0" w:uiPriority="71" w:unhideWhenUsed="0"/>
-    <w:lsdException w:name="Colorful List Accent 4" w:semiHidden="0" w:uiPriority="72" w:unhideWhenUsed="0"/>
-    <w:lsdException w:name="Colorful Grid Accent 4" w:semiHidden="0" w:uiPriority="73" w:unhideWhenUsed="0"/>
-    <w:lsdException w:name="Light Shading Accent 5" w:semiHidden="0" w:uiPriority="60" w:unhideWhenUsed="0"/>
-    <w:lsdException w:name="Light List Accent 5" w:semiHidden="0" w:uiPriority="61" w:unhideWhenUsed="0"/>
-    <w:lsdException w:name="Light Grid Accent 5" w:semiHidden="0" w:uiPriority="62" w:unhideWhenUsed="0"/>
-    <w:lsdException w:name="Medium Shading 1 Accent 5" w:semiHidden="0" w:uiPriority="63" w:unhideWhenUsed="0"/>
-    <w:lsdException w:name="Medium Shading 2 Accent 5" w:semiHidden="0" w:uiPriority="64" w:unhideWhenUsed="0"/>
-    <w:lsdException w:name="Medium List 1 Accent 5" w:semiHidden="0" w:uiPriority="65" w:unhideWhenUsed="0"/>
-    <w:lsdException w:name="Medium List 2 Accent 5" w:semiHidden="0" w:uiPriority="66" w:unhideWhenUsed="0"/>
-    <w:lsdException w:name="Medium Grid 1 Accent 5" w:semiHidden="0" w:uiPriority="67" w:unhideWhenUsed="0"/>
-    <w:lsdException w:name="Medium Grid 2 Accent 5" w:semiHidden="0" w:uiPriority="68" w:unhideWhenUsed="0"/>
-    <w:lsdException w:name="Medium Grid 3 Accent 5" w:semiHidden="0" w:uiPriority="69" w:unhideWhenUsed="0"/>
-    <w:lsdException w:name="Dark List Accent 5" w:semiHidden="0" w:uiPriority="70" w:unhideWhenUsed="0"/>
-    <w:lsdException w:name="Colorful Shading Accent 5" w:semiHidden="0" w:uiPriority="71" w:unhideWhenUsed="0"/>
-    <w:lsdException w:name="Colorful List Accent 5" w:semiHidden="0" w:uiPriority="72" w:unhideWhenUsed="0"/>
-    <w:lsdException w:name="Colorful Grid Accent 5" w:semiHidden="0" w:uiPriority="73" w:unhideWhenUsed="0"/>
-    <w:lsdException w:name="Light Shading Accent 6" w:semiHidden="0" w:uiPriority="60" w:unhideWhenUsed="0"/>
-    <w:lsdException w:name="Light List Accent 6" w:semiHidden="0" w:uiPriority="61" w:unhideWhenUsed="0"/>
-    <w:lsdException w:name="Light Grid Accent 6" w:semiHidden="0" w:uiPriority="62" w:unhideWhenUsed="0"/>
-    <w:lsdException w:name="Medium Shading 1 Accent 6" w:semiHidden="0" w:uiPriority="63" w:unhideWhenUsed="0"/>
-    <w:lsdException w:name="Medium Shading 2 Accent 6" w:semiHidden="0" w:uiPriority="64" w:unhideWhenUsed="0"/>
-    <w:lsdException w:name="Medium List 1 Accent 6" w:semiHidden="0" w:uiPriority="65" w:unhideWhenUsed="0"/>
-    <w:lsdException w:name="Medium List 2 Accent 6" w:semiHidden="0" w:uiPriority="66" w:unhideWhenUsed="0"/>
-    <w:lsdException w:name="Medium Grid 1 Accent 6" w:semiHidden="0" w:uiPriority="67" w:unhideWhenUsed="0"/>
-    <w:lsdException w:name="Medium Grid 2 Accent 6" w:semiHidden="0" w:uiPriority="68" w:unhideWhenUsed="0"/>
-    <w:lsdException w:name="Medium Grid 3 Accent 6" w:semiHidden="0" w:uiPriority="69" w:unhideWhenUsed="0"/>
-    <w:lsdException w:name="Dark List Accent 6" w:semiHidden="0" w:uiPriority="70" w:unhideWhenUsed="0"/>
-    <w:lsdException w:name="Colorful Shading Accent 6" w:semiHidden="0" w:uiPriority="71" w:unhideWhenUsed="0"/>
-    <w:lsdException w:name="Colorful List Accent 6" w:semiHidden="0" w:uiPriority="72" w:unhideWhenUsed="0"/>
-    <w:lsdException w:name="Colorful Grid Accent 6" w:semiHidden="0" w:uiPriority="73" w:unhideWhenUsed="0"/>
-    <w:lsdException w:name="Subtle Emphasis" w:semiHidden="0" w:uiPriority="19" w:unhideWhenUsed="0" w:qFormat="1"/>
-    <w:lsdException w:name="Intense Emphasis" w:semiHidden="0" w:uiPriority="21" w:unhideWhenUsed="0" w:qFormat="1"/>
-    <w:lsdException w:name="Subtle Reference" w:semiHidden="0" w:uiPriority="31" w:unhideWhenUsed="0" w:qFormat="1"/>
-    <w:lsdException w:name="Intense Reference" w:semiHidden="0" w:uiPriority="32" w:unhideWhenUsed="0" w:qFormat="1"/>
-    <w:lsdException w:name="Book Title" w:semiHidden="0" w:uiPriority="33" w:unhideWhenUsed="0" w:qFormat="1"/>
-    <w:lsdException w:name="Bibliography" w:uiPriority="37"/>
-    <w:lsdException w:name="TOC Heading" w:uiPriority="39" w:qFormat="1"/>
-  </w:latentStyles>
-  <w:style w:type="paragraph" w:default="1" w:styleId="Normal">
-    <w:name w:val="Normal"/>
-    <w:qFormat/>
-  </w:style>
-  <w:style w:type="character" w:default="1" w:styleId="Policepardfaut">
-    <w:name w:val="Default Paragraph Font"/>
-    <w:uiPriority w:val="1"/>
-    <w:semiHidden/>
-    <w:unhideWhenUsed/>
-  </w:style>
-  <w:style w:type="table" w:default="1" w:styleId="TableauNormal">
-    <w:name w:val="Normal Table"/>
-    <w:uiPriority w:val="99"/>
-    <w:semiHidden/>
-    <w:unhideWhenUsed/>
-    <w:tblPr>
-      <w:tblInd w:w="0" w:type="dxa"/>
-      <w:tblCellMar>
-        <w:top w:w="0" w:type="dxa"/>
-        <w:left w:w="108" w:type="dxa"/>
-        <w:bottom w:w="0" w:type="dxa"/>
-        <w:right w:w="108" w:type="dxa"/>
-      </w:tblCellMar>
-    </w:tblPr>
-  </w:style>
-  <w:style w:type="numbering" w:default="1" w:styleId="Aucuneliste">
-    <w:name w:val="No List"/>
-    <w:uiPriority w:val="99"/>
-    <w:semiHidden/>
-    <w:unhideWhenUsed/>
-  </w:style>
-  <w:style w:type="paragraph" w:customStyle="1" w:styleId="FD781FDE21D64E04B0972A5C317CEDF4">
-    <w:name w:val="FD781FDE21D64E04B0972A5C317CEDF4"/>
-    <w:rsid w:val="00001C09"/>
-  </w:style>
-  <w:style w:type="paragraph" w:customStyle="1" w:styleId="26B02C96160745E49E0277AF2FA538FE">
-    <w:name w:val="26B02C96160745E49E0277AF2FA538FE"/>
-    <w:rsid w:val="00001C09"/>
-  </w:style>
-  <w:style w:type="paragraph" w:customStyle="1" w:styleId="3A750661F5464F3EA6D38DC797F1D479">
-    <w:name w:val="3A750661F5464F3EA6D38DC797F1D479"/>
-    <w:rsid w:val="00001C09"/>
-  </w:style>
-  <w:style w:type="paragraph" w:customStyle="1" w:styleId="DBFA1AB802C345EB9A2C8FDC8805C065">
-    <w:name w:val="DBFA1AB802C345EB9A2C8FDC8805C065"/>
-    <w:rsid w:val="00001C09"/>
-  </w:style>
-  <w:style w:type="paragraph" w:customStyle="1" w:styleId="C81A4DBFE34B4942A5EB54493C0582EA">
-    <w:name w:val="C81A4DBFE34B4942A5EB54493C0582EA"/>
-    <w:rsid w:val="00001C09"/>
-  </w:style>
-  <w:style w:type="paragraph" w:customStyle="1" w:styleId="F9083058306C45D7B409C83F0485A6A3">
-    <w:name w:val="F9083058306C45D7B409C83F0485A6A3"/>
-    <w:rsid w:val="00001C09"/>
-  </w:style>
-  <w:style w:type="paragraph" w:customStyle="1" w:styleId="F37A3F5CB91D4756A2D210CFA6D14A5F">
-    <w:name w:val="F37A3F5CB91D4756A2D210CFA6D14A5F"/>
-    <w:rsid w:val="00001C09"/>
-  </w:style>
-  <w:style w:type="paragraph" w:customStyle="1" w:styleId="B5CF6FE0646C415FA879D1237AC94406">
-    <w:name w:val="B5CF6FE0646C415FA879D1237AC94406"/>
-    <w:rsid w:val="00001C09"/>
-  </w:style>
-  <w:style w:type="paragraph" w:customStyle="1" w:styleId="0AA6F26A8AE44EC6A2D21C422984BFD1">
-    <w:name w:val="0AA6F26A8AE44EC6A2D21C422984BFD1"/>
-    <w:rsid w:val="00001C09"/>
-  </w:style>
-  <w:style w:type="paragraph" w:customStyle="1" w:styleId="094AFC33EB534E2D97B4D1160DA6892E">
-    <w:name w:val="094AFC33EB534E2D97B4D1160DA6892E"/>
-    <w:rsid w:val="00001C09"/>
-  </w:style>
-  <w:style w:type="paragraph" w:customStyle="1" w:styleId="4EABB4DB637947FBB1B72C2B2FC89FBE">
-    <w:name w:val="4EABB4DB637947FBB1B72C2B2FC89FBE"/>
-    <w:rsid w:val="00001C09"/>
-  </w:style>
-  <w:style w:type="paragraph" w:customStyle="1" w:styleId="D155FC68A8E8477B8E35D76C8A43F379">
-    <w:name w:val="D155FC68A8E8477B8E35D76C8A43F379"/>
-    <w:rsid w:val="00001C09"/>
-  </w:style>
-  <w:style w:type="paragraph" w:customStyle="1" w:styleId="112666DB88EB4CA0B5C4E38AD874ED24">
-    <w:name w:val="112666DB88EB4CA0B5C4E38AD874ED24"/>
-    <w:rsid w:val="00001C09"/>
-  </w:style>
-  <w:style w:type="paragraph" w:customStyle="1" w:styleId="8D9AD7B94934431F8612013E5EFC4BB3">
-    <w:name w:val="8D9AD7B94934431F8612013E5EFC4BB3"/>
-    <w:rsid w:val="00001C09"/>
-  </w:style>
-  <w:style w:type="paragraph" w:customStyle="1" w:styleId="ED20809EA59242758E1E26ACDAE3601B">
-    <w:name w:val="ED20809EA59242758E1E26ACDAE3601B"/>
-    <w:rsid w:val="00001C09"/>
-  </w:style>
-  <w:style w:type="paragraph" w:customStyle="1" w:styleId="C23FD153C8FC4C0AA080755CDFFF7348">
-    <w:name w:val="C23FD153C8FC4C0AA080755CDFFF7348"/>
-    <w:rsid w:val="00116EA9"/>
-  </w:style>
-  <w:style w:type="paragraph" w:customStyle="1" w:styleId="333ED357F45B4B0BA25E91443F183269">
-    <w:name w:val="333ED357F45B4B0BA25E91443F183269"/>
-    <w:rsid w:val="00116EA9"/>
-  </w:style>
-</w:styles>
-</file>
-
-<file path=word/glossary/stylesWithEffects.xml><?xml version="1.0" encoding="utf-8"?>
-<w:styles xmlns:wpc="http://schemas.microsoft.com/office/word/2010/wordprocessingCanvas" xmlns:mc="http://schemas.openxmlformats.org/markup-compatibility/2006" xmlns:o="urn:schemas-microsoft-com:office:office" xmlns:r="http://schemas.openxmlformats.org/officeDocument/2006/relationships" xmlns:m="http://schemas.openxmlformats.org/officeDocument/2006/math" xmlns:v="urn:schemas-microsoft-com:vml" xmlns:wp14="http://schemas.microsoft.com/office/word/2010/wordprocessingDrawing" xmlns:wp="http://schemas.openxmlformats.org/drawingml/2006/wordprocessingDrawing" xmlns:w10="urn:schemas-microsoft-com:office:word" xmlns:w="http://schemas.openxmlformats.org/wordprocessingml/2006/main" xmlns:w14="http://schemas.microsoft.com/office/word/2010/wordml" xmlns:wpg="http://schemas.microsoft.com/office/word/2010/wordprocessingGroup" xmlns:wpi="http://schemas.microsoft.com/office/word/2010/wordprocessingInk" xmlns:wne="http://schemas.microsoft.com/office/word/2006/wordml" xmlns:wps="http://schemas.microsoft.com/office/word/2010/wordprocessingShape" mc:Ignorable="w14 wp14">
-  <w:docDefaults>
-    <w:rPrDefault>
-      <w:rPr>
-        <w:rFonts w:asciiTheme="minorHAnsi" w:eastAsiaTheme="minorEastAsia" w:hAnsiTheme="minorHAnsi" w:cstheme="minorBidi"/>
-        <w:sz w:val="22"/>
-        <w:szCs w:val="22"/>
-        <w:lang w:val="fr-CH" w:eastAsia="fr-CH" w:bidi="ar-SA"/>
-      </w:rPr>
-    </w:rPrDefault>
-    <w:pPrDefault>
-      <w:pPr>
-        <w:spacing w:after="200" w:line="276" w:lineRule="auto"/>
-      </w:pPr>
-    </w:pPrDefault>
-  </w:docDefaults>
-  <w:latentStyles w:defLockedState="0" w:defUIPriority="99" w:defSemiHidden="1" w:defUnhideWhenUsed="1" w:defQFormat="0" w:count="267">
-    <w:lsdException w:name="Normal" w:semiHidden="0" w:uiPriority="0" w:unhideWhenUsed="0" w:qFormat="1"/>
-    <w:lsdException w:name="heading 1" w:semiHidden="0" w:uiPriority="9" w:unhideWhenUsed="0" w:qFormat="1"/>
-    <w:lsdException w:name="heading 2" w:uiPriority="9" w:qFormat="1"/>
-    <w:lsdException w:name="heading 3" w:uiPriority="9" w:qFormat="1"/>
-    <w:lsdException w:name="heading 4" w:uiPriority="9" w:qFormat="1"/>
-    <w:lsdException w:name="heading 5" w:uiPriority="9" w:qFormat="1"/>
-    <w:lsdException w:name="heading 6" w:uiPriority="9" w:qFormat="1"/>
-    <w:lsdException w:name="heading 7" w:uiPriority="9" w:qFormat="1"/>
-    <w:lsdException w:name="heading 8" w:uiPriority="9" w:qFormat="1"/>
-    <w:lsdException w:name="heading 9" w:uiPriority="9" w:qFormat="1"/>
-    <w:lsdException w:name="toc 1" w:uiPriority="39"/>
-    <w:lsdException w:name="toc 2" w:uiPriority="39"/>
-    <w:lsdException w:name="toc 3" w:uiPriority="39"/>
-    <w:lsdException w:name="toc 4" w:uiPriority="39"/>
-    <w:lsdException w:name="toc 5" w:uiPriority="39"/>
-    <w:lsdException w:name="toc 6" w:uiPriority="39"/>
-    <w:lsdException w:name="toc 7" w:uiPriority="39"/>
-    <w:lsdException w:name="toc 8" w:uiPriority="39"/>
-    <w:lsdException w:name="toc 9" w:uiPriority="39"/>
-    <w:lsdException w:name="caption" w:uiPriority="35" w:qFormat="1"/>
-    <w:lsdException w:name="Title" w:semiHidden="0" w:uiPriority="10" w:unhideWhenUsed="0" w:qFormat="1"/>
-    <w:lsdException w:name="Default Paragraph Font" w:uiPriority="1"/>
-    <w:lsdException w:name="Subtitle" w:semiHidden="0" w:uiPriority="11" w:unhideWhenUsed="0" w:qFormat="1"/>
-    <w:lsdException w:name="Strong" w:semiHidden="0" w:uiPriority="22" w:unhideWhenUsed="0" w:qFormat="1"/>
-    <w:lsdException w:name="Emphasis" w:semiHidden="0" w:uiPriority="20" w:unhideWhenUsed="0" w:qFormat="1"/>
-    <w:lsdException w:name="Table Grid" w:semiHidden="0" w:uiPriority="59" w:unhideWhenUsed="0"/>
-    <w:lsdException w:name="Placeholder Text" w:unhideWhenUsed="0"/>
-    <w:lsdException w:name="No Spacing" w:semiHidden="0" w:uiPriority="1" w:unhideWhenUsed="0" w:qFormat="1"/>
-    <w:lsdException w:name="Light Shading" w:semiHidden="0" w:uiPriority="60" w:unhideWhenUsed="0"/>
-    <w:lsdException w:name="Light List" w:semiHidden="0" w:uiPriority="61" w:unhideWhenUsed="0"/>
-    <w:lsdException w:name="Light Grid" w:semiHidden="0" w:uiPriority="62" w:unhideWhenUsed="0"/>
-    <w:lsdException w:name="Medium Shading 1" w:semiHidden="0" w:uiPriority="63" w:unhideWhenUsed="0"/>
-    <w:lsdException w:name="Medium Shading 2" w:semiHidden="0" w:uiPriority="64" w:unhideWhenUsed="0"/>
-    <w:lsdException w:name="Medium List 1" w:semiHidden="0" w:uiPriority="65" w:unhideWhenUsed="0"/>
-    <w:lsdException w:name="Medium List 2" w:semiHidden="0" w:uiPriority="66" w:unhideWhenUsed="0"/>
-    <w:lsdException w:name="Medium Grid 1" w:semiHidden="0" w:uiPriority="67" w:unhideWhenUsed="0"/>
-    <w:lsdException w:name="Medium Grid 2" w:semiHidden="0" w:uiPriority="68" w:unhideWhenUsed="0"/>
-    <w:lsdException w:name="Medium Grid 3" w:semiHidden="0" w:uiPriority="69" w:unhideWhenUsed="0"/>
-    <w:lsdException w:name="Dark List" w:semiHidden="0" w:uiPriority="70" w:unhideWhenUsed="0"/>
-    <w:lsdException w:name="Colorful Shading" w:semiHidden="0" w:uiPriority="71" w:unhideWhenUsed="0"/>
-    <w:lsdException w:name="Colorful List" w:semiHidden="0" w:uiPriority="72" w:unhideWhenUsed="0"/>
-    <w:lsdException w:name="Colorful Grid" w:semiHidden="0" w:uiPriority="73" w:unhideWhenUsed="0"/>
-    <w:lsdException w:name="Light Shading Accent 1" w:semiHidden="0" w:uiPriority="60" w:unhideWhenUsed="0"/>
-    <w:lsdException w:name="Light List Accent 1" w:semiHidden="0" w:uiPriority="61" w:unhideWhenUsed="0"/>
-    <w:lsdException w:name="Light Grid Accent 1" w:semiHidden="0" w:uiPriority="62" w:unhideWhenUsed="0"/>
-    <w:lsdException w:name="Medium Shading 1 Accent 1" w:semiHidden="0" w:uiPriority="63" w:unhideWhenUsed="0"/>
-    <w:lsdException w:name="Medium Shading 2 Accent 1" w:semiHidden="0" w:uiPriority="64" w:unhideWhenUsed="0"/>
-    <w:lsdException w:name="Medium List 1 Accent 1" w:semiHidden="0" w:uiPriority="65" w:unhideWhenUsed="0"/>
-    <w:lsdException w:name="Revision" w:unhideWhenUsed="0"/>
-    <w:lsdException w:name="List Paragraph" w:semiHidden="0" w:uiPriority="34" w:unhideWhenUsed="0" w:qFormat="1"/>
-    <w:lsdException w:name="Quote" w:semiHidden="0" w:uiPriority="29" w:unhideWhenUsed="0" w:qFormat="1"/>
-    <w:lsdException w:name="Intense Quote" w:semiHidden="0" w:uiPriority="30" w:unhideWhenUsed="0" w:qFormat="1"/>
-    <w:lsdException w:name="Medium List 2 Accent 1" w:semiHidden="0" w:uiPriority="66" w:unhideWhenUsed="0"/>
-    <w:lsdException w:name="Medium Grid 1 Accent 1" w:semiHidden="0" w:uiPriority="67" w:unhideWhenUsed="0"/>
-    <w:lsdException w:name="Medium Grid 2 Accent 1" w:semiHidden="0" w:uiPriority="68" w:unhideWhenUsed="0"/>
-    <w:lsdException w:name="Medium Grid 3 Accent 1" w:semiHidden="0" w:uiPriority="69" w:unhideWhenUsed="0"/>
-    <w:lsdException w:name="Dark List Accent 1" w:semiHidden="0" w:uiPriority="70" w:unhideWhenUsed="0"/>
-    <w:lsdException w:name="Colorful Shading Accent 1" w:semiHidden="0" w:uiPriority="71" w:unhideWhenUsed="0"/>
-    <w:lsdException w:name="Colorful List Accent 1" w:semiHidden="0" w:uiPriority="72" w:unhideWhenUsed="0"/>
-    <w:lsdException w:name="Colorful Grid Accent 1" w:semiHidden="0" w:uiPriority="73" w:unhideWhenUsed="0"/>
-    <w:lsdException w:name="Light Shading Accent 2" w:semiHidden="0" w:uiPriority="60" w:unhideWhenUsed="0"/>
-    <w:lsdException w:name="Light List Accent 2" w:semiHidden="0" w:uiPriority="61" w:unhideWhenUsed="0"/>
-    <w:lsdException w:name="Light Grid Accent 2" w:semiHidden="0" w:uiPriority="62" w:unhideWhenUsed="0"/>
-    <w:lsdException w:name="Medium Shading 1 Accent 2" w:semiHidden="0" w:uiPriority="63" w:unhideWhenUsed="0"/>
-    <w:lsdException w:name="Medium Shading 2 Accent 2" w:semiHidden="0" w:uiPriority="64" w:unhideWhenUsed="0"/>
-    <w:lsdException w:name="Medium List 1 Accent 2" w:semiHidden="0" w:uiPriority="65" w:unhideWhenUsed="0"/>
-    <w:lsdException w:name="Medium List 2 Accent 2" w:semiHidden="0" w:uiPriority="66" w:unhideWhenUsed="0"/>
-    <w:lsdException w:name="Medium Grid 1 Accent 2" w:semiHidden="0" w:uiPriority="67" w:unhideWhenUsed="0"/>
-    <w:lsdException w:name="Medium Grid 2 Accent 2" w:semiHidden="0" w:uiPriority="68" w:unhideWhenUsed="0"/>
-    <w:lsdException w:name="Medium Grid 3 Accent 2" w:semiHidden="0" w:uiPriority="69" w:unhideWhenUsed="0"/>
-    <w:lsdException w:name="Dark List Accent 2" w:semiHidden="0" w:uiPriority="70" w:unhideWhenUsed="0"/>
-    <w:lsdException w:name="Colorful Shading Accent 2" w:semiHidden="0" w:uiPriority="71" w:unhideWhenUsed="0"/>
-    <w:lsdException w:name="Colorful List Accent 2" w:semiHidden="0" w:uiPriority="72" w:unhideWhenUsed="0"/>
-    <w:lsdException w:name="Colorful Grid Accent 2" w:semiHidden="0" w:uiPriority="73" w:unhideWhenUsed="0"/>
-    <w:lsdException w:name="Light Shading Accent 3" w:semiHidden="0" w:uiPriority="60" w:unhideWhenUsed="0"/>
-    <w:lsdException w:name="Light List Accent 3" w:semiHidden="0" w:uiPriority="61" w:unhideWhenUsed="0"/>
-    <w:lsdException w:name="Light Grid Accent 3" w:semiHidden="0" w:uiPriority="62" w:unhideWhenUsed="0"/>
-    <w:lsdException w:name="Medium Shading 1 Accent 3" w:semiHidden="0" w:uiPriority="63" w:unhideWhenUsed="0"/>
-    <w:lsdException w:name="Medium Shading 2 Accent 3" w:semiHidden="0" w:uiPriority="64" w:unhideWhenUsed="0"/>
-    <w:lsdException w:name="Medium List 1 Accent 3" w:semiHidden="0" w:uiPriority="65" w:unhideWhenUsed="0"/>
-    <w:lsdException w:name="Medium List 2 Accent 3" w:semiHidden="0" w:uiPriority="66" w:unhideWhenUsed="0"/>
-    <w:lsdException w:name="Medium Grid 1 Accent 3" w:semiHidden="0" w:uiPriority="67" w:unhideWhenUsed="0"/>
-    <w:lsdException w:name="Medium Grid 2 Accent 3" w:semiHidden="0" w:uiPriority="68" w:unhideWhenUsed="0"/>
-    <w:lsdException w:name="Medium Grid 3 Accent 3" w:semiHidden="0" w:uiPriority="69" w:unhideWhenUsed="0"/>
-    <w:lsdException w:name="Dark List Accent 3" w:semiHidden="0" w:uiPriority="70" w:unhideWhenUsed="0"/>
-    <w:lsdException w:name="Colorful Shading Accent 3" w:semiHidden="0" w:uiPriority="71" w:unhideWhenUsed="0"/>
-    <w:lsdException w:name="Colorful List Accent 3" w:semiHidden="0" w:uiPriority="72" w:unhideWhenUsed="0"/>
-    <w:lsdException w:name="Colorful Grid Accent 3" w:semiHidden="0" w:uiPriority="73" w:unhideWhenUsed="0"/>
-    <w:lsdException w:name="Light Shading Accent 4" w:semiHidden="0" w:uiPriority="60" w:unhideWhenUsed="0"/>
-    <w:lsdException w:name="Light List Accent 4" w:semiHidden="0" w:uiPriority="61" w:unhideWhenUsed="0"/>
-    <w:lsdException w:name="Light Grid Accent 4" w:semiHidden="0" w:uiPriority="62" w:unhideWhenUsed="0"/>
-    <w:lsdException w:name="Medium Shading 1 Accent 4" w:semiHidden="0" w:uiPriority="63" w:unhideWhenUsed="0"/>
-    <w:lsdException w:name="Medium Shading 2 Accent 4" w:semiHidden="0" w:uiPriority="64" w:unhideWhenUsed="0"/>
-    <w:lsdException w:name="Medium List 1 Accent 4" w:semiHidden="0" w:uiPriority="65" w:unhideWhenUsed="0"/>
-    <w:lsdException w:name="Medium List 2 Accent 4" w:semiHidden="0" w:uiPriority="66" w:unhideWhenUsed="0"/>
-    <w:lsdException w:name="Medium Grid 1 Accent 4" w:semiHidden="0" w:uiPriority="67" w:unhideWhenUsed="0"/>
-    <w:lsdException w:name="Medium Grid 2 Accent 4" w:semiHidden="0" w:uiPriority="68" w:unhideWhenUsed="0"/>
-    <w:lsdException w:name="Medium Grid 3 Accent 4" w:semiHidden="0" w:uiPriority="69" w:unhideWhenUsed="0"/>
-    <w:lsdException w:name="Dark List Accent 4" w:semiHidden="0" w:uiPriority="70" w:unhideWhenUsed="0"/>
-    <w:lsdException w:name="Colorful Shading Accent 4" w:semiHidden="0" w:uiPriority="71" w:unhideWhenUsed="0"/>
-    <w:lsdException w:name="Colorful List Accent 4" w:semiHidden="0" w:uiPriority="72" w:unhideWhenUsed="0"/>
-    <w:lsdException w:name="Colorful Grid Accent 4" w:semiHidden="0" w:uiPriority="73" w:unhideWhenUsed="0"/>
-    <w:lsdException w:name="Light Shading Accent 5" w:semiHidden="0" w:uiPriority="60" w:unhideWhenUsed="0"/>
-    <w:lsdException w:name="Light List Accent 5" w:semiHidden="0" w:uiPriority="61" w:unhideWhenUsed="0"/>
-    <w:lsdException w:name="Light Grid Accent 5" w:semiHidden="0" w:uiPriority="62" w:unhideWhenUsed="0"/>
-    <w:lsdException w:name="Medium Shading 1 Accent 5" w:semiHidden="0" w:uiPriority="63" w:unhideWhenUsed="0"/>
-    <w:lsdException w:name="Medium Shading 2 Accent 5" w:semiHidden="0" w:uiPriority="64" w:unhideWhenUsed="0"/>
-    <w:lsdException w:name="Medium List 1 Accent 5" w:semiHidden="0" w:uiPriority="65" w:unhideWhenUsed="0"/>
-    <w:lsdException w:name="Medium List 2 Accent 5" w:semiHidden="0" w:uiPriority="66" w:unhideWhenUsed="0"/>
-    <w:lsdException w:name="Medium Grid 1 Accent 5" w:semiHidden="0" w:uiPriority="67" w:unhideWhenUsed="0"/>
-    <w:lsdException w:name="Medium Grid 2 Accent 5" w:semiHidden="0" w:uiPriority="68" w:unhideWhenUsed="0"/>
-    <w:lsdException w:name="Medium Grid 3 Accent 5" w:semiHidden="0" w:uiPriority="69" w:unhideWhenUsed="0"/>
-    <w:lsdException w:name="Dark List Accent 5" w:semiHidden="0" w:uiPriority="70" w:unhideWhenUsed="0"/>
-    <w:lsdException w:name="Colorful Shading Accent 5" w:semiHidden="0" w:uiPriority="71" w:unhideWhenUsed="0"/>
-    <w:lsdException w:name="Colorful List Accent 5" w:semiHidden="0" w:uiPriority="72" w:unhideWhenUsed="0"/>
-    <w:lsdException w:name="Colorful Grid Accent 5" w:semiHidden="0" w:uiPriority="73" w:unhideWhenUsed="0"/>
-    <w:lsdException w:name="Light Shading Accent 6" w:semiHidden="0" w:uiPriority="60" w:unhideWhenUsed="0"/>
-    <w:lsdException w:name="Light List Accent 6" w:semiHidden="0" w:uiPriority="61" w:unhideWhenUsed="0"/>
-    <w:lsdException w:name="Light Grid Accent 6" w:semiHidden="0" w:uiPriority="62" w:unhideWhenUsed="0"/>
-    <w:lsdException w:name="Medium Shading 1 Accent 6" w:semiHidden="0" w:uiPriority="63" w:unhideWhenUsed="0"/>
-    <w:lsdException w:name="Medium Shading 2 Accent 6" w:semiHidden="0" w:uiPriority="64" w:unhideWhenUsed="0"/>
-    <w:lsdException w:name="Medium List 1 Accent 6" w:semiHidden="0" w:uiPriority="65" w:unhideWhenUsed="0"/>
-    <w:lsdException w:name="Medium List 2 Accent 6" w:semiHidden="0" w:uiPriority="66" w:unhideWhenUsed="0"/>
-    <w:lsdException w:name="Medium Grid 1 Accent 6" w:semiHidden="0" w:uiPriority="67" w:unhideWhenUsed="0"/>
-    <w:lsdException w:name="Medium Grid 2 Accent 6" w:semiHidden="0" w:uiPriority="68" w:unhideWhenUsed="0"/>
-    <w:lsdException w:name="Medium Grid 3 Accent 6" w:semiHidden="0" w:uiPriority="69" w:unhideWhenUsed="0"/>
-    <w:lsdException w:name="Dark List Accent 6" w:semiHidden="0" w:uiPriority="70" w:unhideWhenUsed="0"/>
-    <w:lsdException w:name="Colorful Shading Accent 6" w:semiHidden="0" w:uiPriority="71" w:unhideWhenUsed="0"/>
-    <w:lsdException w:name="Colorful List Accent 6" w:semiHidden="0" w:uiPriority="72" w:unhideWhenUsed="0"/>
-    <w:lsdException w:name="Colorful Grid Accent 6" w:semiHidden="0" w:uiPriority="73" w:unhideWhenUsed="0"/>
-    <w:lsdException w:name="Subtle Emphasis" w:semiHidden="0" w:uiPriority="19" w:unhideWhenUsed="0" w:qFormat="1"/>
-    <w:lsdException w:name="Intense Emphasis" w:semiHidden="0" w:uiPriority="21" w:unhideWhenUsed="0" w:qFormat="1"/>
-    <w:lsdException w:name="Subtle Reference" w:semiHidden="0" w:uiPriority="31" w:unhideWhenUsed="0" w:qFormat="1"/>
-    <w:lsdException w:name="Intense Reference" w:semiHidden="0" w:uiPriority="32" w:unhideWhenUsed="0" w:qFormat="1"/>
-    <w:lsdException w:name="Book Title" w:semiHidden="0" w:uiPriority="33" w:unhideWhenUsed="0" w:qFormat="1"/>
-    <w:lsdException w:name="Bibliography" w:uiPriority="37"/>
-    <w:lsdException w:name="TOC Heading" w:uiPriority="39" w:qFormat="1"/>
-  </w:latentStyles>
-  <w:style w:type="paragraph" w:default="1" w:styleId="Normal">
-    <w:name w:val="Normal"/>
-    <w:qFormat/>
-  </w:style>
-  <w:style w:type="character" w:default="1" w:styleId="Policepardfaut">
-    <w:name w:val="Default Paragraph Font"/>
-    <w:uiPriority w:val="1"/>
-    <w:semiHidden/>
-    <w:unhideWhenUsed/>
-  </w:style>
-  <w:style w:type="table" w:default="1" w:styleId="TableauNormal">
-    <w:name w:val="Normal Table"/>
-    <w:uiPriority w:val="99"/>
-    <w:semiHidden/>
-    <w:unhideWhenUsed/>
-    <w:tblPr>
-      <w:tblInd w:w="0" w:type="dxa"/>
-      <w:tblCellMar>
-        <w:top w:w="0" w:type="dxa"/>
-        <w:left w:w="108" w:type="dxa"/>
-        <w:bottom w:w="0" w:type="dxa"/>
-        <w:right w:w="108" w:type="dxa"/>
-      </w:tblCellMar>
-    </w:tblPr>
-  </w:style>
-  <w:style w:type="numbering" w:default="1" w:styleId="Aucuneliste">
-    <w:name w:val="No List"/>
-    <w:uiPriority w:val="99"/>
-    <w:semiHidden/>
-    <w:unhideWhenUsed/>
-  </w:style>
-  <w:style w:type="paragraph" w:customStyle="1" w:styleId="FD781FDE21D64E04B0972A5C317CEDF4">
-    <w:name w:val="FD781FDE21D64E04B0972A5C317CEDF4"/>
-    <w:rsid w:val="00001C09"/>
-  </w:style>
-  <w:style w:type="paragraph" w:customStyle="1" w:styleId="26B02C96160745E49E0277AF2FA538FE">
-    <w:name w:val="26B02C96160745E49E0277AF2FA538FE"/>
-    <w:rsid w:val="00001C09"/>
-  </w:style>
-  <w:style w:type="paragraph" w:customStyle="1" w:styleId="3A750661F5464F3EA6D38DC797F1D479">
-    <w:name w:val="3A750661F5464F3EA6D38DC797F1D479"/>
-    <w:rsid w:val="00001C09"/>
-  </w:style>
-  <w:style w:type="paragraph" w:customStyle="1" w:styleId="DBFA1AB802C345EB9A2C8FDC8805C065">
-    <w:name w:val="DBFA1AB802C345EB9A2C8FDC8805C065"/>
-    <w:rsid w:val="00001C09"/>
-  </w:style>
-  <w:style w:type="paragraph" w:customStyle="1" w:styleId="C81A4DBFE34B4942A5EB54493C0582EA">
-    <w:name w:val="C81A4DBFE34B4942A5EB54493C0582EA"/>
-    <w:rsid w:val="00001C09"/>
-  </w:style>
-  <w:style w:type="paragraph" w:customStyle="1" w:styleId="F9083058306C45D7B409C83F0485A6A3">
-    <w:name w:val="F9083058306C45D7B409C83F0485A6A3"/>
-    <w:rsid w:val="00001C09"/>
-  </w:style>
-  <w:style w:type="paragraph" w:customStyle="1" w:styleId="F37A3F5CB91D4756A2D210CFA6D14A5F">
-    <w:name w:val="F37A3F5CB91D4756A2D210CFA6D14A5F"/>
-    <w:rsid w:val="00001C09"/>
-  </w:style>
-  <w:style w:type="paragraph" w:customStyle="1" w:styleId="B5CF6FE0646C415FA879D1237AC94406">
-    <w:name w:val="B5CF6FE0646C415FA879D1237AC94406"/>
-    <w:rsid w:val="00001C09"/>
-  </w:style>
-  <w:style w:type="paragraph" w:customStyle="1" w:styleId="0AA6F26A8AE44EC6A2D21C422984BFD1">
-    <w:name w:val="0AA6F26A8AE44EC6A2D21C422984BFD1"/>
-    <w:rsid w:val="00001C09"/>
-  </w:style>
-  <w:style w:type="paragraph" w:customStyle="1" w:styleId="094AFC33EB534E2D97B4D1160DA6892E">
-    <w:name w:val="094AFC33EB534E2D97B4D1160DA6892E"/>
-    <w:rsid w:val="00001C09"/>
-  </w:style>
-  <w:style w:type="paragraph" w:customStyle="1" w:styleId="4EABB4DB637947FBB1B72C2B2FC89FBE">
-    <w:name w:val="4EABB4DB637947FBB1B72C2B2FC89FBE"/>
-    <w:rsid w:val="00001C09"/>
-  </w:style>
-  <w:style w:type="paragraph" w:customStyle="1" w:styleId="D155FC68A8E8477B8E35D76C8A43F379">
-    <w:name w:val="D155FC68A8E8477B8E35D76C8A43F379"/>
-    <w:rsid w:val="00001C09"/>
-  </w:style>
-  <w:style w:type="paragraph" w:customStyle="1" w:styleId="112666DB88EB4CA0B5C4E38AD874ED24">
-    <w:name w:val="112666DB88EB4CA0B5C4E38AD874ED24"/>
-    <w:rsid w:val="00001C09"/>
-  </w:style>
-  <w:style w:type="paragraph" w:customStyle="1" w:styleId="8D9AD7B94934431F8612013E5EFC4BB3">
-    <w:name w:val="8D9AD7B94934431F8612013E5EFC4BB3"/>
-    <w:rsid w:val="00001C09"/>
-  </w:style>
-  <w:style w:type="paragraph" w:customStyle="1" w:styleId="ED20809EA59242758E1E26ACDAE3601B">
-    <w:name w:val="ED20809EA59242758E1E26ACDAE3601B"/>
-    <w:rsid w:val="00001C09"/>
-  </w:style>
-  <w:style w:type="paragraph" w:customStyle="1" w:styleId="C23FD153C8FC4C0AA080755CDFFF7348">
-    <w:name w:val="C23FD153C8FC4C0AA080755CDFFF7348"/>
-    <w:rsid w:val="00116EA9"/>
-  </w:style>
-  <w:style w:type="paragraph" w:customStyle="1" w:styleId="333ED357F45B4B0BA25E91443F183269">
-    <w:name w:val="333ED357F45B4B0BA25E91443F183269"/>
-    <w:rsid w:val="00116EA9"/>
-  </w:style>
-</w:styles>
-</file>
-
-<file path=word/glossary/webSettings.xml><?xml version="1.0" encoding="utf-8"?>
-<w:webSettings xmlns:mc="http://schemas.openxmlformats.org/markup-compatibility/2006" xmlns:r="http://schemas.openxmlformats.org/officeDocument/2006/relationships" xmlns:w="http://schemas.openxmlformats.org/wordprocessingml/2006/main" xmlns:w14="http://schemas.microsoft.com/office/word/2010/wordml" mc:Ignorable="w14">
-  <w:optimizeForBrowser/>
-  <w:allowPNG/>
-</w:webSettings>
-</file>
-
 <file path=word/theme/theme1.xml><?xml version="1.0" encoding="utf-8"?>
 <a:theme xmlns:a="http://schemas.openxmlformats.org/drawingml/2006/main" name="Thème Office">
   <a:themeElements>
@@ -10805,7 +10252,7 @@
 </file>
 
 <file path=customXml/itemProps2.xml><?xml version="1.0" encoding="utf-8"?>
-<ds:datastoreItem xmlns:ds="http://schemas.openxmlformats.org/officeDocument/2006/customXml" ds:itemID="{0ABB52FF-48CB-4822-8672-35D036EAEFF7}">
+<ds:datastoreItem xmlns:ds="http://schemas.openxmlformats.org/officeDocument/2006/customXml" ds:itemID="{6C275644-292A-449B-8464-D71908AD57B1}">
   <ds:schemaRefs>
     <ds:schemaRef ds:uri="http://schemas.openxmlformats.org/officeDocument/2006/bibliography"/>
   </ds:schemaRefs>

</xml_diff>

<commit_message>
class dao + myPdo
</commit_message>
<xml_diff>
--- a/doc/OverwatchCollection_DocTechnique/OverwatchCollection_DocTechnique.docx
+++ b/doc/OverwatchCollection_DocTechnique/OverwatchCollection_DocTechnique.docx
@@ -3210,27 +3210,14 @@
             <w:r>
               <w:t xml:space="preserve">Figure </w:t>
             </w:r>
-            <w:r>
-              <w:fldChar w:fldCharType="begin"/>
-            </w:r>
-            <w:r>
-              <w:instrText xml:space="preserve"> SEQ Figure \* ARABIC </w:instrText>
-            </w:r>
-            <w:r>
-              <w:fldChar w:fldCharType="separate"/>
-            </w:r>
-            <w:r>
-              <w:rPr>
-                <w:noProof/>
-              </w:rPr>
-              <w:t>1</w:t>
-            </w:r>
-            <w:r>
-              <w:rPr>
-                <w:noProof/>
-              </w:rPr>
-              <w:fldChar w:fldCharType="end"/>
-            </w:r>
+            <w:fldSimple w:instr=" SEQ Figure \* ARABIC ">
+              <w:r>
+                <w:rPr>
+                  <w:noProof/>
+                </w:rPr>
+                <w:t>1</w:t>
+              </w:r>
+            </w:fldSimple>
             <w:r>
               <w:t>, skin de base</w:t>
             </w:r>
@@ -3319,27 +3306,14 @@
             <w:r>
               <w:t xml:space="preserve">Figure </w:t>
             </w:r>
-            <w:r>
-              <w:fldChar w:fldCharType="begin"/>
-            </w:r>
-            <w:r>
-              <w:instrText xml:space="preserve"> SEQ Figure \* ARABIC </w:instrText>
-            </w:r>
-            <w:r>
-              <w:fldChar w:fldCharType="separate"/>
-            </w:r>
-            <w:r>
-              <w:rPr>
-                <w:noProof/>
-              </w:rPr>
-              <w:t>2</w:t>
-            </w:r>
-            <w:r>
-              <w:rPr>
-                <w:noProof/>
-              </w:rPr>
-              <w:fldChar w:fldCharType="end"/>
-            </w:r>
+            <w:fldSimple w:instr=" SEQ Figure \* ARABIC ">
+              <w:r>
+                <w:rPr>
+                  <w:noProof/>
+                </w:rPr>
+                <w:t>2</w:t>
+              </w:r>
+            </w:fldSimple>
             <w:r>
               <w:t>, skin d'halloween</w:t>
             </w:r>
@@ -4256,17 +4230,10 @@
       </w:pPr>
       <w:bookmarkStart w:id="14" w:name="_Toc485122496"/>
       <w:r>
-        <w:t xml:space="preserve">Détermination de l’arborescence du site et des </w:t>
-      </w:r>
-      <w:r>
-        <w:t>fonctionnalités</w:t>
+        <w:lastRenderedPageBreak/>
+        <w:t>Détermination de l’arborescence du site</w:t>
       </w:r>
       <w:bookmarkEnd w:id="14"/>
-    </w:p>
-    <w:p>
-      <w:r>
-        <w:t>On peut donc voir avec ce schéma que les fonctionnalités sont bien séparées en trois parties distinctes.</w:t>
-      </w:r>
     </w:p>
     <w:p>
       <w:r>
@@ -4274,12 +4241,11 @@
           <w:noProof/>
           <w:lang w:eastAsia="fr-CH"/>
         </w:rPr>
-        <w:lastRenderedPageBreak/>
         <w:drawing>
-          <wp:inline distT="0" distB="0" distL="0" distR="0" wp14:anchorId="512A913C" wp14:editId="691298A4">
-            <wp:extent cx="5762625" cy="2962275"/>
-            <wp:effectExtent l="0" t="0" r="9525" b="9525"/>
-            <wp:docPr id="5" name="Image 5" descr="C:\Users\wikbergs_info\Desktop\OverwatchCollection\doc\OverwatchCollection_DocTechnique\ressources\OverwatchCollection_Arborescence.png"/>
+          <wp:inline distT="0" distB="0" distL="0" distR="0">
+            <wp:extent cx="5762625" cy="3600450"/>
+            <wp:effectExtent l="0" t="0" r="9525" b="0"/>
+            <wp:docPr id="19" name="Image 19" descr="C:\Users\wikbergs_info\Desktop\OverwatchCollection\doc\OverwatchCollection_DocTechnique\ressources\OverwatchCollection_Arborescence.png"/>
             <wp:cNvGraphicFramePr>
               <a:graphicFrameLocks xmlns:a="http://schemas.openxmlformats.org/drawingml/2006/main" noChangeAspect="1"/>
             </wp:cNvGraphicFramePr>
@@ -4287,7 +4253,7 @@
               <a:graphicData uri="http://schemas.openxmlformats.org/drawingml/2006/picture">
                 <pic:pic xmlns:pic="http://schemas.openxmlformats.org/drawingml/2006/picture">
                   <pic:nvPicPr>
-                    <pic:cNvPr id="0" name="Picture 1" descr="C:\Users\wikbergs_info\Desktop\OverwatchCollection\doc\OverwatchCollection_DocTechnique\ressources\OverwatchCollection_Arborescence.png"/>
+                    <pic:cNvPr id="0" name="Picture 2" descr="C:\Users\wikbergs_info\Desktop\OverwatchCollection\doc\OverwatchCollection_DocTechnique\ressources\OverwatchCollection_Arborescence.png"/>
                     <pic:cNvPicPr>
                       <a:picLocks noChangeAspect="1" noChangeArrowheads="1"/>
                     </pic:cNvPicPr>
@@ -4308,7 +4274,7 @@
                   <pic:spPr bwMode="auto">
                     <a:xfrm>
                       <a:off x="0" y="0"/>
-                      <a:ext cx="5762625" cy="2962275"/>
+                      <a:ext cx="5762625" cy="3600450"/>
                     </a:xfrm>
                     <a:prstGeom prst="rect">
                       <a:avLst/>
@@ -4326,16 +4292,12 @@
       </w:r>
     </w:p>
     <w:p>
-      <w:r>
-        <w:t>Ce n’est pas précisé dans ce schéma mais au niveau de l’accessibilité des pages, il y a sur toutes les pages une barre de navigation qui permet d’accéder aux pages d’accueil, des héros, des évènements, des autres objets et de la connexion ou « mon compte » selon si on est connecté ou pas</w:t>
-      </w:r>
-    </w:p>
-    <w:p>
       <w:pPr>
         <w:pStyle w:val="Titre2"/>
       </w:pPr>
       <w:bookmarkStart w:id="15" w:name="_Toc485122497"/>
       <w:r>
+        <w:lastRenderedPageBreak/>
         <w:t>Définition de la charte graphique</w:t>
       </w:r>
       <w:bookmarkEnd w:id="15"/>
@@ -4419,15 +4381,15 @@
     </w:p>
     <w:p>
       <w:r>
+        <w:t>C’est la page de base, elle permet d’expliquer l’utilité du site web ainsi que sa manière de fonctionner. Elle contient également une liste des utilisateurs ayant un compte sur le site.</w:t>
+      </w:r>
+    </w:p>
+    <w:p>
+      <w:pPr>
+        <w:pStyle w:val="Titre4"/>
+      </w:pPr>
+      <w:r>
         <w:lastRenderedPageBreak/>
-        <w:t>C’est la page de base, elle permet d’expliquer l’utilité du site web ainsi que sa manière de fonctionner. Elle contient également une liste des utilisateurs ayant un compte sur le site.</w:t>
-      </w:r>
-    </w:p>
-    <w:p>
-      <w:pPr>
-        <w:pStyle w:val="Titre4"/>
-      </w:pPr>
-      <w:r>
         <w:t>Page des héros</w:t>
       </w:r>
     </w:p>
@@ -7573,8 +7535,6 @@
       <w:r>
         <w:t>de l’évènement sélectionné par l’utilisateur et un « COUNT » sur l’identifiant des objets afin de compter le nombre qu’il y en a.</w:t>
       </w:r>
-      <w:bookmarkStart w:id="20" w:name="_GoBack"/>
-      <w:bookmarkEnd w:id="20"/>
     </w:p>
     <w:p>
       <w:pPr>
@@ -7602,11 +7562,82 @@
       <w:pPr>
         <w:pStyle w:val="Titre2"/>
       </w:pPr>
-      <w:bookmarkStart w:id="21" w:name="_Toc485122502"/>
+      <w:bookmarkStart w:id="20" w:name="_Toc485122502"/>
       <w:r>
         <w:lastRenderedPageBreak/>
         <w:t>Conception du code</w:t>
       </w:r>
+      <w:bookmarkEnd w:id="20"/>
+    </w:p>
+    <w:p>
+      <w:pPr>
+        <w:pStyle w:val="Titre4"/>
+      </w:pPr>
+      <w:r>
+        <w:t>Organigramme</w:t>
+      </w:r>
+    </w:p>
+    <w:p>
+      <w:r>
+        <w:rPr>
+          <w:noProof/>
+          <w:lang w:eastAsia="fr-CH"/>
+        </w:rPr>
+        <w:drawing>
+          <wp:inline distT="0" distB="0" distL="0" distR="0">
+            <wp:extent cx="5762625" cy="2962275"/>
+            <wp:effectExtent l="0" t="0" r="9525" b="9525"/>
+            <wp:docPr id="20" name="Image 20" descr="C:\Users\wikbergs_info\Desktop\OverwatchCollection\doc\OverwatchCollection_DocTechnique\ressources\OverwatchCollection_Organigramme.png"/>
+            <wp:cNvGraphicFramePr>
+              <a:graphicFrameLocks xmlns:a="http://schemas.openxmlformats.org/drawingml/2006/main" noChangeAspect="1"/>
+            </wp:cNvGraphicFramePr>
+            <a:graphic xmlns:a="http://schemas.openxmlformats.org/drawingml/2006/main">
+              <a:graphicData uri="http://schemas.openxmlformats.org/drawingml/2006/picture">
+                <pic:pic xmlns:pic="http://schemas.openxmlformats.org/drawingml/2006/picture">
+                  <pic:nvPicPr>
+                    <pic:cNvPr id="0" name="Picture 3" descr="C:\Users\wikbergs_info\Desktop\OverwatchCollection\doc\OverwatchCollection_DocTechnique\ressources\OverwatchCollection_Organigramme.png"/>
+                    <pic:cNvPicPr>
+                      <a:picLocks noChangeAspect="1" noChangeArrowheads="1"/>
+                    </pic:cNvPicPr>
+                  </pic:nvPicPr>
+                  <pic:blipFill>
+                    <a:blip r:embed="rId28">
+                      <a:extLst>
+                        <a:ext uri="{28A0092B-C50C-407E-A947-70E740481C1C}">
+                          <a14:useLocalDpi xmlns:a14="http://schemas.microsoft.com/office/drawing/2010/main" val="0"/>
+                        </a:ext>
+                      </a:extLst>
+                    </a:blip>
+                    <a:srcRect/>
+                    <a:stretch>
+                      <a:fillRect/>
+                    </a:stretch>
+                  </pic:blipFill>
+                  <pic:spPr bwMode="auto">
+                    <a:xfrm>
+                      <a:off x="0" y="0"/>
+                      <a:ext cx="5762625" cy="2962275"/>
+                    </a:xfrm>
+                    <a:prstGeom prst="rect">
+                      <a:avLst/>
+                    </a:prstGeom>
+                    <a:noFill/>
+                    <a:ln>
+                      <a:noFill/>
+                    </a:ln>
+                  </pic:spPr>
+                </pic:pic>
+              </a:graphicData>
+            </a:graphic>
+          </wp:inline>
+        </w:drawing>
+      </w:r>
+    </w:p>
+    <w:p>
+      <w:r>
+        <w:t>On peut donc remarqué dans ce schéma que les fonctionnalités sont bien réparties en trois parties distinctes, comme expliqué dans la légende.</w:t>
+      </w:r>
+      <w:bookmarkStart w:id="21" w:name="_GoBack"/>
       <w:bookmarkEnd w:id="21"/>
     </w:p>
     <w:p>
@@ -7620,8 +7651,8 @@
       <w:bookmarkEnd w:id="22"/>
     </w:p>
     <w:sectPr>
-      <w:headerReference w:type="default" r:id="rId28"/>
-      <w:footerReference w:type="default" r:id="rId29"/>
+      <w:headerReference w:type="default" r:id="rId29"/>
+      <w:footerReference w:type="default" r:id="rId30"/>
       <w:pgSz w:w="11906" w:h="16838"/>
       <w:pgMar w:top="1417" w:right="1417" w:bottom="1417" w:left="1417" w:header="708" w:footer="708" w:gutter="0"/>
       <w:pgNumType w:start="0"/>
@@ -7705,7 +7736,7 @@
       <w:rPr>
         <w:noProof/>
       </w:rPr>
-      <w:t>19</w:t>
+      <w:t>21</w:t>
     </w:r>
     <w:r>
       <w:fldChar w:fldCharType="end"/>
@@ -7713,27 +7744,14 @@
     <w:r>
       <w:t xml:space="preserve"> sur </w:t>
     </w:r>
-    <w:r>
-      <w:fldChar w:fldCharType="begin"/>
-    </w:r>
-    <w:r>
-      <w:instrText xml:space="preserve"> NUMPAGES   \* MERGEFORMAT </w:instrText>
-    </w:r>
-    <w:r>
-      <w:fldChar w:fldCharType="separate"/>
-    </w:r>
-    <w:r>
-      <w:rPr>
-        <w:noProof/>
-      </w:rPr>
-      <w:t>20</w:t>
-    </w:r>
-    <w:r>
-      <w:rPr>
-        <w:noProof/>
-      </w:rPr>
-      <w:fldChar w:fldCharType="end"/>
-    </w:r>
+    <w:fldSimple w:instr=" NUMPAGES   \* MERGEFORMAT ">
+      <w:r>
+        <w:rPr>
+          <w:noProof/>
+        </w:rPr>
+        <w:t>21</w:t>
+      </w:r>
+    </w:fldSimple>
   </w:p>
 </w:ftr>
 </file>
@@ -10295,7 +10313,7 @@
 </file>
 
 <file path=customXml/itemProps2.xml><?xml version="1.0" encoding="utf-8"?>
-<ds:datastoreItem xmlns:ds="http://schemas.openxmlformats.org/officeDocument/2006/customXml" ds:itemID="{70F54867-48E4-4B08-984A-5E08413A203C}">
+<ds:datastoreItem xmlns:ds="http://schemas.openxmlformats.org/officeDocument/2006/customXml" ds:itemID="{7026940E-C064-4C1D-83FD-19A9EB9E2BA1}">
   <ds:schemaRefs>
     <ds:schemaRef ds:uri="http://schemas.openxmlformats.org/officeDocument/2006/bibliography"/>
   </ds:schemaRefs>

</xml_diff>